<commit_message>
Updated the branding design doc with questions for new VP of marketing
</commit_message>
<xml_diff>
--- a/design/Design Specification - Capture - GH25 Branding Changes.docx
+++ b/design/Design Specification - Capture - GH25 Branding Changes.docx
@@ -3144,15 +3144,7 @@
                 <w:rFonts w:asciiTheme="minorHAnsi" w:hAnsiTheme="minorHAnsi"/>
                 <w:highlight w:val="yellow"/>
               </w:rPr>
-              <w:t>Where should checkbox be</w:t>
-            </w:r>
-            <w:proofErr w:type="spellStart"/>
-            <w:r>
-              <w:rPr>
-                <w:rFonts w:asciiTheme="minorHAnsi" w:hAnsiTheme="minorHAnsi"/>
-                <w:highlight w:val="yellow"/>
-              </w:rPr>
-              <w:t>?</w:t>
+              <w:t>Where should checkbox be?</w:t>
             </w:r>
           </w:p>
           <w:p>
@@ -3165,7 +3157,6 @@
                 <w:highlight w:val="yellow"/>
               </w:rPr>
             </w:pPr>
-            <w:proofErr w:type="spellEnd"/>
             <w:r>
               <w:rPr>
                 <w:rFonts w:asciiTheme="minorHAnsi" w:hAnsiTheme="minorHAnsi"/>
@@ -3189,6 +3180,12 @@
                 <w:highlight w:val="yellow"/>
               </w:rPr>
               <w:t>Do we even need since MR link is on Cover Letter</w:t>
+            </w:r>
+            <w:r>
+              <w:rPr>
+                <w:rFonts w:asciiTheme="minorHAnsi" w:hAnsiTheme="minorHAnsi"/>
+              </w:rPr>
+              <w:t>?</w:t>
             </w:r>
           </w:p>
         </w:tc>
@@ -3394,8 +3391,6 @@
           <w:i/>
         </w:rPr>
       </w:pPr>
-      <w:bookmarkStart w:id="19" w:name="_GoBack"/>
-      <w:bookmarkEnd w:id="19"/>
     </w:p>
     <w:tbl>
       <w:tblPr>
@@ -4153,23 +4148,7 @@
                 <w:sz w:val="16"/>
                 <w:szCs w:val="16"/>
               </w:rPr>
-              <w:t xml:space="preserve">er </w:t>
-            </w:r>
-            <w:r>
-              <w:rPr>
-                <w:rFonts w:asciiTheme="minorHAnsi" w:hAnsiTheme="minorHAnsi"/>
-                <w:sz w:val="16"/>
-                <w:szCs w:val="16"/>
-              </w:rPr>
-              <w:t>NEW</w:t>
-            </w:r>
-            <w:r>
-              <w:rPr>
-                <w:rFonts w:asciiTheme="minorHAnsi" w:hAnsiTheme="minorHAnsi"/>
-                <w:sz w:val="16"/>
-                <w:szCs w:val="16"/>
-              </w:rPr>
-              <w:t xml:space="preserve"> Customer Perform…</w:t>
+              <w:t>er NEW Customer Perform…</w:t>
             </w:r>
             <w:r>
               <w:rPr>
@@ -4354,16 +4333,86 @@
           </w:tcPr>
           <w:p>
             <w:pPr>
+              <w:rPr>
+                <w:rFonts w:asciiTheme="minorHAnsi" w:hAnsiTheme="minorHAnsi"/>
+              </w:rPr>
+            </w:pPr>
+            <w:r>
+              <w:rPr>
+                <w:rFonts w:asciiTheme="minorHAnsi" w:hAnsiTheme="minorHAnsi"/>
+              </w:rPr>
+              <w:t>Perhaps new variable?</w:t>
+            </w:r>
+          </w:p>
+        </w:tc>
+      </w:tr>
+      <w:tr>
+        <w:trPr>
+          <w:cantSplit/>
+          <w:trHeight w:val="584"/>
+        </w:trPr>
+        <w:tc>
+          <w:tcPr>
+            <w:tcW w:w="3397" w:type="dxa"/>
+            <w:tcBorders>
+              <w:top w:val="single" w:sz="4" w:space="0" w:color="auto"/>
+              <w:left w:val="single" w:sz="4" w:space="0" w:color="auto"/>
+              <w:bottom w:val="single" w:sz="4" w:space="0" w:color="auto"/>
+              <w:right w:val="single" w:sz="4" w:space="0" w:color="auto"/>
+            </w:tcBorders>
+            <w:vAlign w:val="center"/>
+          </w:tcPr>
+          <w:p>
+            <w:pPr>
               <w:pStyle w:val="ListParagraph"/>
               <w:numPr>
                 <w:ilvl w:val="0"/>
-                <w:numId w:val="27"/>
+                <w:numId w:val="5"/>
               </w:numPr>
-              <w:ind w:left="252" w:hanging="252"/>
               <w:rPr>
                 <w:rFonts w:asciiTheme="minorHAnsi" w:hAnsiTheme="minorHAnsi"/>
               </w:rPr>
             </w:pPr>
+          </w:p>
+          <w:p>
+            <w:pPr>
+              <w:rPr>
+                <w:rFonts w:asciiTheme="minorHAnsi" w:hAnsiTheme="minorHAnsi"/>
+              </w:rPr>
+            </w:pPr>
+            <w:proofErr w:type="spellStart"/>
+            <w:r>
+              <w:rPr>
+                <w:rFonts w:asciiTheme="minorHAnsi" w:hAnsiTheme="minorHAnsi"/>
+              </w:rPr>
+              <w:t>Config</w:t>
+            </w:r>
+            <w:proofErr w:type="spellEnd"/>
+          </w:p>
+        </w:tc>
+        <w:tc>
+          <w:tcPr>
+            <w:tcW w:w="5513" w:type="dxa"/>
+            <w:tcBorders>
+              <w:top w:val="single" w:sz="4" w:space="0" w:color="auto"/>
+              <w:left w:val="single" w:sz="4" w:space="0" w:color="auto"/>
+              <w:bottom w:val="single" w:sz="4" w:space="0" w:color="auto"/>
+              <w:right w:val="single" w:sz="4" w:space="0" w:color="auto"/>
+            </w:tcBorders>
+            <w:vAlign w:val="center"/>
+          </w:tcPr>
+          <w:p>
+            <w:pPr>
+              <w:rPr>
+                <w:rFonts w:asciiTheme="minorHAnsi" w:hAnsiTheme="minorHAnsi"/>
+              </w:rPr>
+            </w:pPr>
+            <w:r>
+              <w:rPr>
+                <w:rFonts w:asciiTheme="minorHAnsi" w:hAnsiTheme="minorHAnsi"/>
+              </w:rPr>
+              <w:t>Perhaps new variable?</w:t>
+            </w:r>
           </w:p>
         </w:tc>
       </w:tr>
@@ -4484,13 +4533,20 @@
               <w:rPr>
                 <w:rFonts w:asciiTheme="minorHAnsi" w:hAnsiTheme="minorHAnsi"/>
               </w:rPr>
-              <w:t>None</w:t>
-            </w:r>
-            <w:r>
-              <w:rPr>
-                <w:rFonts w:asciiTheme="minorHAnsi" w:hAnsiTheme="minorHAnsi"/>
-              </w:rPr>
-              <w:t xml:space="preserve"> </w:t>
+              <w:t>Update images based on functional specs and section 3.2</w:t>
+            </w:r>
+          </w:p>
+          <w:p>
+            <w:pPr>
+              <w:rPr>
+                <w:rFonts w:asciiTheme="minorHAnsi" w:hAnsiTheme="minorHAnsi"/>
+              </w:rPr>
+            </w:pPr>
+            <w:r>
+              <w:rPr>
+                <w:rFonts w:asciiTheme="minorHAnsi" w:hAnsiTheme="minorHAnsi"/>
+              </w:rPr>
+              <w:t>Create new documents for cover letters</w:t>
             </w:r>
           </w:p>
         </w:tc>
@@ -4621,62 +4677,54 @@
           <w:rFonts w:asciiTheme="minorHAnsi" w:hAnsiTheme="minorHAnsi"/>
         </w:rPr>
       </w:pPr>
-      <w:bookmarkStart w:id="20" w:name="_Toc379450809"/>
-      <w:bookmarkStart w:id="21" w:name="_Toc411264034"/>
+      <w:bookmarkStart w:id="19" w:name="_Toc379450809"/>
+      <w:bookmarkStart w:id="20" w:name="_Toc411264034"/>
       <w:r>
         <w:rPr>
           <w:rFonts w:asciiTheme="minorHAnsi" w:hAnsiTheme="minorHAnsi"/>
         </w:rPr>
         <w:t>Assumptions</w:t>
       </w:r>
+      <w:bookmarkEnd w:id="19"/>
       <w:bookmarkEnd w:id="20"/>
+    </w:p>
+    <w:p>
+      <w:pPr>
+        <w:pStyle w:val="BodyText"/>
+        <w:rPr>
+          <w:rFonts w:ascii="Calibri" w:hAnsi="Calibri"/>
+        </w:rPr>
+      </w:pPr>
+      <w:r>
+        <w:rPr>
+          <w:rFonts w:asciiTheme="minorHAnsi" w:hAnsiTheme="minorHAnsi"/>
+        </w:rPr>
+        <w:t>The following items are out of scope</w:t>
+      </w:r>
+    </w:p>
+    <w:p>
+      <w:pPr>
+        <w:pStyle w:val="BodyText"/>
+        <w:rPr>
+          <w:rFonts w:asciiTheme="minorHAnsi" w:hAnsiTheme="minorHAnsi"/>
+        </w:rPr>
+      </w:pPr>
+    </w:p>
+    <w:p>
+      <w:pPr>
+        <w:pStyle w:val="Heading1"/>
+        <w:rPr>
+          <w:rFonts w:asciiTheme="minorHAnsi" w:hAnsiTheme="minorHAnsi"/>
+        </w:rPr>
+      </w:pPr>
+      <w:bookmarkStart w:id="21" w:name="_Toc411264035"/>
+      <w:r>
+        <w:rPr>
+          <w:rFonts w:asciiTheme="minorHAnsi" w:hAnsiTheme="minorHAnsi"/>
+        </w:rPr>
+        <w:t>Technical Design</w:t>
+      </w:r>
       <w:bookmarkEnd w:id="21"/>
-    </w:p>
-    <w:p>
-      <w:pPr>
-        <w:pStyle w:val="BodyText"/>
-        <w:rPr>
-          <w:rFonts w:asciiTheme="minorHAnsi" w:hAnsiTheme="minorHAnsi"/>
-        </w:rPr>
-      </w:pPr>
-    </w:p>
-    <w:p>
-      <w:pPr>
-        <w:pStyle w:val="BodyText"/>
-        <w:rPr>
-          <w:rFonts w:ascii="Calibri" w:hAnsi="Calibri"/>
-        </w:rPr>
-      </w:pPr>
-      <w:r>
-        <w:rPr>
-          <w:rFonts w:asciiTheme="minorHAnsi" w:hAnsiTheme="minorHAnsi"/>
-        </w:rPr>
-        <w:t>The following items are out of scope</w:t>
-      </w:r>
-    </w:p>
-    <w:p>
-      <w:pPr>
-        <w:pStyle w:val="BodyText"/>
-        <w:rPr>
-          <w:rFonts w:asciiTheme="minorHAnsi" w:hAnsiTheme="minorHAnsi"/>
-        </w:rPr>
-      </w:pPr>
-    </w:p>
-    <w:p>
-      <w:pPr>
-        <w:pStyle w:val="Heading1"/>
-        <w:rPr>
-          <w:rFonts w:asciiTheme="minorHAnsi" w:hAnsiTheme="minorHAnsi"/>
-        </w:rPr>
-      </w:pPr>
-      <w:bookmarkStart w:id="22" w:name="_Toc411264035"/>
-      <w:r>
-        <w:rPr>
-          <w:rFonts w:asciiTheme="minorHAnsi" w:hAnsiTheme="minorHAnsi"/>
-        </w:rPr>
-        <w:t>Technical Design</w:t>
-      </w:r>
-      <w:bookmarkEnd w:id="22"/>
     </w:p>
     <w:p>
       <w:pPr>
@@ -4686,14 +4734,14 @@
           <w:rFonts w:asciiTheme="minorHAnsi" w:hAnsiTheme="minorHAnsi"/>
         </w:rPr>
       </w:pPr>
-      <w:bookmarkStart w:id="23" w:name="_Toc411264036"/>
+      <w:bookmarkStart w:id="22" w:name="_Toc411264036"/>
       <w:r>
         <w:rPr>
           <w:rFonts w:asciiTheme="minorHAnsi" w:hAnsiTheme="minorHAnsi"/>
         </w:rPr>
         <w:t>Referenced Documents</w:t>
       </w:r>
-      <w:bookmarkEnd w:id="23"/>
+      <w:bookmarkEnd w:id="22"/>
     </w:p>
     <w:p>
       <w:pPr>
@@ -4727,14 +4775,14 @@
           <w:rFonts w:asciiTheme="minorHAnsi" w:hAnsiTheme="minorHAnsi"/>
         </w:rPr>
       </w:pPr>
-      <w:bookmarkStart w:id="24" w:name="_Toc411264037"/>
+      <w:bookmarkStart w:id="23" w:name="_Toc411264037"/>
       <w:r>
         <w:rPr>
           <w:rFonts w:asciiTheme="minorHAnsi" w:hAnsiTheme="minorHAnsi"/>
         </w:rPr>
         <w:t>Process Flow and Mock Ups</w:t>
       </w:r>
-      <w:bookmarkEnd w:id="24"/>
+      <w:bookmarkEnd w:id="23"/>
     </w:p>
     <w:p>
       <w:pPr>
@@ -4748,10 +4796,7 @@
       <w:pPr>
         <w:pStyle w:val="BodyText"/>
         <w:rPr>
-          <w:rFonts w:ascii="Calibri" w:eastAsiaTheme="minorHAnsi" w:hAnsi="Calibri"/>
-          <w:b/>
-          <w:sz w:val="18"/>
-          <w:szCs w:val="18"/>
+          <w:rFonts w:asciiTheme="minorHAnsi" w:hAnsiTheme="minorHAnsi"/>
         </w:rPr>
       </w:pPr>
       <w:r>
@@ -4778,11 +4823,724 @@
             <v:path o:extrusionok="f" gradientshapeok="t" o:connecttype="rect"/>
             <o:lock v:ext="edit" aspectratio="t"/>
           </v:shapetype>
-          <v:shape id="_x0000_i1025" type="#_x0000_t75" style="width:77.45pt;height:50.25pt" o:ole="">
+          <v:shape id="_x0000_i1025" type="#_x0000_t75" style="width:77.35pt;height:50.5pt" o:ole="">
             <v:imagedata r:id="rId16" o:title=""/>
           </v:shape>
-          <o:OLEObject Type="Embed" ProgID="Package" ShapeID="_x0000_i1025" DrawAspect="Icon" ObjectID="_1485076516" r:id="rId17"/>
+          <o:OLEObject Type="Embed" ProgID="Package" ShapeID="_x0000_i1025" DrawAspect="Icon" ObjectID="_1485094991" r:id="rId17"/>
         </w:object>
+      </w:r>
+    </w:p>
+    <w:p>
+      <w:pPr>
+        <w:pStyle w:val="BodyText"/>
+        <w:rPr>
+          <w:rFonts w:asciiTheme="minorHAnsi" w:hAnsiTheme="minorHAnsi"/>
+        </w:rPr>
+      </w:pPr>
+      <w:r>
+        <w:rPr>
+          <w:rFonts w:asciiTheme="minorHAnsi" w:hAnsiTheme="minorHAnsi"/>
+          <w:noProof/>
+          <w:highlight w:val="yellow"/>
+        </w:rPr>
+        <mc:AlternateContent>
+          <mc:Choice Requires="wps">
+            <w:drawing>
+              <wp:anchor distT="0" distB="0" distL="114300" distR="114300" simplePos="0" relativeHeight="251659264" behindDoc="0" locked="0" layoutInCell="1" allowOverlap="1" wp14:anchorId="35CE56B1" wp14:editId="5D5E13CF">
+                <wp:simplePos x="0" y="0"/>
+                <wp:positionH relativeFrom="column">
+                  <wp:posOffset>4609531</wp:posOffset>
+                </wp:positionH>
+                <wp:positionV relativeFrom="paragraph">
+                  <wp:posOffset>132886</wp:posOffset>
+                </wp:positionV>
+                <wp:extent cx="825690" cy="382137"/>
+                <wp:effectExtent l="0" t="0" r="69850" b="56515"/>
+                <wp:wrapNone/>
+                <wp:docPr id="5" name="Straight Arrow Connector 5"/>
+                <wp:cNvGraphicFramePr/>
+                <a:graphic xmlns:a="http://schemas.openxmlformats.org/drawingml/2006/main">
+                  <a:graphicData uri="http://schemas.microsoft.com/office/word/2010/wordprocessingShape">
+                    <wps:wsp>
+                      <wps:cNvCnPr/>
+                      <wps:spPr>
+                        <a:xfrm>
+                          <a:off x="0" y="0"/>
+                          <a:ext cx="825690" cy="382137"/>
+                        </a:xfrm>
+                        <a:prstGeom prst="straightConnector1">
+                          <a:avLst/>
+                        </a:prstGeom>
+                        <a:ln w="12700">
+                          <a:solidFill>
+                            <a:srgbClr val="FF0000"/>
+                          </a:solidFill>
+                          <a:tailEnd type="triangle"/>
+                        </a:ln>
+                      </wps:spPr>
+                      <wps:style>
+                        <a:lnRef idx="1">
+                          <a:schemeClr val="accent1"/>
+                        </a:lnRef>
+                        <a:fillRef idx="0">
+                          <a:schemeClr val="accent1"/>
+                        </a:fillRef>
+                        <a:effectRef idx="0">
+                          <a:schemeClr val="accent1"/>
+                        </a:effectRef>
+                        <a:fontRef idx="minor">
+                          <a:schemeClr val="tx1"/>
+                        </a:fontRef>
+                      </wps:style>
+                      <wps:bodyPr/>
+                    </wps:wsp>
+                  </a:graphicData>
+                </a:graphic>
+              </wp:anchor>
+            </w:drawing>
+          </mc:Choice>
+          <mc:Fallback>
+            <w:pict>
+              <v:shapetype w14:anchorId="717F1FDA" id="_x0000_t32" coordsize="21600,21600" o:spt="32" o:oned="t" path="m,l21600,21600e" filled="f">
+                <v:path arrowok="t" fillok="f" o:connecttype="none"/>
+                <o:lock v:ext="edit" shapetype="t"/>
+              </v:shapetype>
+              <v:shape id="Straight Arrow Connector 5" o:spid="_x0000_s1026" type="#_x0000_t32" style="position:absolute;margin-left:362.95pt;margin-top:10.45pt;width:65pt;height:30.1pt;z-index:251659264;visibility:visible;mso-wrap-style:square;mso-wrap-distance-left:9pt;mso-wrap-distance-top:0;mso-wrap-distance-right:9pt;mso-wrap-distance-bottom:0;mso-position-horizontal:absolute;mso-position-horizontal-relative:text;mso-position-vertical:absolute;mso-position-vertical-relative:text" o:gfxdata="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" strokecolor="red" strokeweight="1pt">
+                <v:stroke endarrow="block"/>
+              </v:shape>
+            </w:pict>
+          </mc:Fallback>
+        </mc:AlternateContent>
+      </w:r>
+      <w:r>
+        <w:rPr>
+          <w:rFonts w:asciiTheme="minorHAnsi" w:hAnsiTheme="minorHAnsi"/>
+          <w:highlight w:val="yellow"/>
+        </w:rPr>
+        <w:t>Questions</w:t>
+      </w:r>
+      <w:r>
+        <w:rPr>
+          <w:rFonts w:asciiTheme="minorHAnsi" w:hAnsiTheme="minorHAnsi"/>
+          <w:highlight w:val="yellow"/>
+        </w:rPr>
+        <w:t xml:space="preserve"> with red arrows</w:t>
+      </w:r>
+    </w:p>
+    <w:p>
+      <w:pPr>
+        <w:pStyle w:val="BodyText"/>
+        <w:rPr>
+          <w:rFonts w:ascii="Calibri" w:eastAsiaTheme="minorHAnsi" w:hAnsi="Calibri"/>
+          <w:b/>
+          <w:sz w:val="18"/>
+          <w:szCs w:val="18"/>
+        </w:rPr>
+      </w:pPr>
+      <w:r>
+        <w:rPr>
+          <w:noProof/>
+        </w:rPr>
+        <w:drawing>
+          <wp:inline distT="0" distB="0" distL="0" distR="0" wp14:anchorId="57899C31" wp14:editId="4E601B8B">
+            <wp:extent cx="5715000" cy="1864995"/>
+            <wp:effectExtent l="0" t="0" r="0" b="1905"/>
+            <wp:docPr id="2" name="Picture 2"/>
+            <wp:cNvGraphicFramePr>
+              <a:graphicFrameLocks xmlns:a="http://schemas.openxmlformats.org/drawingml/2006/main" noChangeAspect="1"/>
+            </wp:cNvGraphicFramePr>
+            <a:graphic xmlns:a="http://schemas.openxmlformats.org/drawingml/2006/main">
+              <a:graphicData uri="http://schemas.openxmlformats.org/drawingml/2006/picture">
+                <pic:pic xmlns:pic="http://schemas.openxmlformats.org/drawingml/2006/picture">
+                  <pic:nvPicPr>
+                    <pic:cNvPr id="1" name=""/>
+                    <pic:cNvPicPr/>
+                  </pic:nvPicPr>
+                  <pic:blipFill>
+                    <a:blip r:embed="rId18"/>
+                    <a:stretch>
+                      <a:fillRect/>
+                    </a:stretch>
+                  </pic:blipFill>
+                  <pic:spPr>
+                    <a:xfrm>
+                      <a:off x="0" y="0"/>
+                      <a:ext cx="5715000" cy="1864995"/>
+                    </a:xfrm>
+                    <a:prstGeom prst="rect">
+                      <a:avLst/>
+                    </a:prstGeom>
+                  </pic:spPr>
+                </pic:pic>
+              </a:graphicData>
+            </a:graphic>
+          </wp:inline>
+        </w:drawing>
+      </w:r>
+    </w:p>
+    <w:p>
+      <w:pPr>
+        <w:pStyle w:val="BodyText"/>
+        <w:rPr>
+          <w:rFonts w:ascii="Calibri" w:eastAsiaTheme="minorHAnsi" w:hAnsi="Calibri"/>
+          <w:b/>
+          <w:sz w:val="18"/>
+          <w:szCs w:val="18"/>
+        </w:rPr>
+      </w:pPr>
+    </w:p>
+    <w:p>
+      <w:pPr>
+        <w:pStyle w:val="BodyText"/>
+        <w:rPr>
+          <w:rFonts w:ascii="Calibri" w:eastAsiaTheme="minorHAnsi" w:hAnsi="Calibri"/>
+          <w:b/>
+          <w:sz w:val="18"/>
+          <w:szCs w:val="18"/>
+        </w:rPr>
+      </w:pPr>
+      <w:r>
+        <w:rPr>
+          <w:rFonts w:asciiTheme="minorHAnsi" w:hAnsiTheme="minorHAnsi"/>
+          <w:noProof/>
+        </w:rPr>
+        <mc:AlternateContent>
+          <mc:Choice Requires="wps">
+            <w:drawing>
+              <wp:anchor distT="0" distB="0" distL="114300" distR="114300" simplePos="0" relativeHeight="251665408" behindDoc="0" locked="0" layoutInCell="1" allowOverlap="1" wp14:anchorId="5CB0A810" wp14:editId="6A2005EA">
+                <wp:simplePos x="0" y="0"/>
+                <wp:positionH relativeFrom="column">
+                  <wp:posOffset>2555543</wp:posOffset>
+                </wp:positionH>
+                <wp:positionV relativeFrom="paragraph">
+                  <wp:posOffset>1509185</wp:posOffset>
+                </wp:positionV>
+                <wp:extent cx="1588950" cy="655093"/>
+                <wp:effectExtent l="0" t="38100" r="49530" b="31115"/>
+                <wp:wrapNone/>
+                <wp:docPr id="9" name="Straight Arrow Connector 9"/>
+                <wp:cNvGraphicFramePr/>
+                <a:graphic xmlns:a="http://schemas.openxmlformats.org/drawingml/2006/main">
+                  <a:graphicData uri="http://schemas.microsoft.com/office/word/2010/wordprocessingShape">
+                    <wps:wsp>
+                      <wps:cNvCnPr/>
+                      <wps:spPr>
+                        <a:xfrm flipV="1">
+                          <a:off x="0" y="0"/>
+                          <a:ext cx="1588950" cy="655093"/>
+                        </a:xfrm>
+                        <a:prstGeom prst="straightConnector1">
+                          <a:avLst/>
+                        </a:prstGeom>
+                        <a:ln w="12700">
+                          <a:solidFill>
+                            <a:srgbClr val="FF0000"/>
+                          </a:solidFill>
+                          <a:tailEnd type="triangle"/>
+                        </a:ln>
+                      </wps:spPr>
+                      <wps:style>
+                        <a:lnRef idx="1">
+                          <a:schemeClr val="accent1"/>
+                        </a:lnRef>
+                        <a:fillRef idx="0">
+                          <a:schemeClr val="accent1"/>
+                        </a:fillRef>
+                        <a:effectRef idx="0">
+                          <a:schemeClr val="accent1"/>
+                        </a:effectRef>
+                        <a:fontRef idx="minor">
+                          <a:schemeClr val="tx1"/>
+                        </a:fontRef>
+                      </wps:style>
+                      <wps:bodyPr/>
+                    </wps:wsp>
+                  </a:graphicData>
+                </a:graphic>
+                <wp14:sizeRelH relativeFrom="margin">
+                  <wp14:pctWidth>0</wp14:pctWidth>
+                </wp14:sizeRelH>
+                <wp14:sizeRelV relativeFrom="margin">
+                  <wp14:pctHeight>0</wp14:pctHeight>
+                </wp14:sizeRelV>
+              </wp:anchor>
+            </w:drawing>
+          </mc:Choice>
+          <mc:Fallback>
+            <w:pict>
+              <v:shape w14:anchorId="3ACF4BA8" id="Straight Arrow Connector 9" o:spid="_x0000_s1026" type="#_x0000_t32" style="position:absolute;margin-left:201.2pt;margin-top:118.85pt;width:125.1pt;height:51.6pt;flip:y;z-index:251665408;visibility:visible;mso-wrap-style:square;mso-width-percent:0;mso-height-percent:0;mso-wrap-distance-left:9pt;mso-wrap-distance-top:0;mso-wrap-distance-right:9pt;mso-wrap-distance-bottom:0;mso-position-horizontal:absolute;mso-position-horizontal-relative:text;mso-position-vertical:absolute;mso-position-vertical-relative:text;mso-width-percent:0;mso-height-percent:0;mso-width-relative:margin;mso-height-relative:margin" o:gfxdata="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" strokecolor="red" strokeweight="1pt">
+                <v:stroke endarrow="block"/>
+              </v:shape>
+            </w:pict>
+          </mc:Fallback>
+        </mc:AlternateContent>
+      </w:r>
+      <w:r>
+        <w:rPr>
+          <w:rFonts w:asciiTheme="minorHAnsi" w:hAnsiTheme="minorHAnsi"/>
+          <w:noProof/>
+        </w:rPr>
+        <mc:AlternateContent>
+          <mc:Choice Requires="wps">
+            <w:drawing>
+              <wp:anchor distT="0" distB="0" distL="114300" distR="114300" simplePos="0" relativeHeight="251663360" behindDoc="0" locked="0" layoutInCell="1" allowOverlap="1" wp14:anchorId="7F948549" wp14:editId="1CCF4BFA">
+                <wp:simplePos x="0" y="0"/>
+                <wp:positionH relativeFrom="column">
+                  <wp:posOffset>1868549</wp:posOffset>
+                </wp:positionH>
+                <wp:positionV relativeFrom="paragraph">
+                  <wp:posOffset>1456444</wp:posOffset>
+                </wp:positionV>
+                <wp:extent cx="518425" cy="382640"/>
+                <wp:effectExtent l="0" t="38100" r="53340" b="17780"/>
+                <wp:wrapNone/>
+                <wp:docPr id="7" name="Straight Arrow Connector 7"/>
+                <wp:cNvGraphicFramePr/>
+                <a:graphic xmlns:a="http://schemas.openxmlformats.org/drawingml/2006/main">
+                  <a:graphicData uri="http://schemas.microsoft.com/office/word/2010/wordprocessingShape">
+                    <wps:wsp>
+                      <wps:cNvCnPr/>
+                      <wps:spPr>
+                        <a:xfrm flipV="1">
+                          <a:off x="0" y="0"/>
+                          <a:ext cx="518425" cy="382640"/>
+                        </a:xfrm>
+                        <a:prstGeom prst="straightConnector1">
+                          <a:avLst/>
+                        </a:prstGeom>
+                        <a:ln w="12700">
+                          <a:solidFill>
+                            <a:srgbClr val="FF0000"/>
+                          </a:solidFill>
+                          <a:tailEnd type="triangle"/>
+                        </a:ln>
+                      </wps:spPr>
+                      <wps:style>
+                        <a:lnRef idx="1">
+                          <a:schemeClr val="accent1"/>
+                        </a:lnRef>
+                        <a:fillRef idx="0">
+                          <a:schemeClr val="accent1"/>
+                        </a:fillRef>
+                        <a:effectRef idx="0">
+                          <a:schemeClr val="accent1"/>
+                        </a:effectRef>
+                        <a:fontRef idx="minor">
+                          <a:schemeClr val="tx1"/>
+                        </a:fontRef>
+                      </wps:style>
+                      <wps:bodyPr/>
+                    </wps:wsp>
+                  </a:graphicData>
+                </a:graphic>
+                <wp14:sizeRelH relativeFrom="margin">
+                  <wp14:pctWidth>0</wp14:pctWidth>
+                </wp14:sizeRelH>
+                <wp14:sizeRelV relativeFrom="margin">
+                  <wp14:pctHeight>0</wp14:pctHeight>
+                </wp14:sizeRelV>
+              </wp:anchor>
+            </w:drawing>
+          </mc:Choice>
+          <mc:Fallback>
+            <w:pict>
+              <v:shape w14:anchorId="70D7ACB3" id="Straight Arrow Connector 7" o:spid="_x0000_s1026" type="#_x0000_t32" style="position:absolute;margin-left:147.15pt;margin-top:114.7pt;width:40.8pt;height:30.15pt;flip:y;z-index:251663360;visibility:visible;mso-wrap-style:square;mso-width-percent:0;mso-height-percent:0;mso-wrap-distance-left:9pt;mso-wrap-distance-top:0;mso-wrap-distance-right:9pt;mso-wrap-distance-bottom:0;mso-position-horizontal:absolute;mso-position-horizontal-relative:text;mso-position-vertical:absolute;mso-position-vertical-relative:text;mso-width-percent:0;mso-height-percent:0;mso-width-relative:margin;mso-height-relative:margin" o:gfxdata="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" strokecolor="red" strokeweight="1pt">
+                <v:stroke endarrow="block"/>
+              </v:shape>
+            </w:pict>
+          </mc:Fallback>
+        </mc:AlternateContent>
+      </w:r>
+      <w:r>
+        <w:rPr>
+          <w:rFonts w:asciiTheme="minorHAnsi" w:hAnsiTheme="minorHAnsi"/>
+          <w:noProof/>
+        </w:rPr>
+        <mc:AlternateContent>
+          <mc:Choice Requires="wps">
+            <w:drawing>
+              <wp:anchor distT="0" distB="0" distL="114300" distR="114300" simplePos="0" relativeHeight="251661312" behindDoc="0" locked="0" layoutInCell="1" allowOverlap="1" wp14:anchorId="3FAF43CA" wp14:editId="63529A30">
+                <wp:simplePos x="0" y="0"/>
+                <wp:positionH relativeFrom="column">
+                  <wp:posOffset>64826</wp:posOffset>
+                </wp:positionH>
+                <wp:positionV relativeFrom="paragraph">
+                  <wp:posOffset>1508684</wp:posOffset>
+                </wp:positionV>
+                <wp:extent cx="518425" cy="382640"/>
+                <wp:effectExtent l="0" t="38100" r="53340" b="17780"/>
+                <wp:wrapNone/>
+                <wp:docPr id="6" name="Straight Arrow Connector 6"/>
+                <wp:cNvGraphicFramePr/>
+                <a:graphic xmlns:a="http://schemas.openxmlformats.org/drawingml/2006/main">
+                  <a:graphicData uri="http://schemas.microsoft.com/office/word/2010/wordprocessingShape">
+                    <wps:wsp>
+                      <wps:cNvCnPr/>
+                      <wps:spPr>
+                        <a:xfrm flipV="1">
+                          <a:off x="0" y="0"/>
+                          <a:ext cx="518425" cy="382640"/>
+                        </a:xfrm>
+                        <a:prstGeom prst="straightConnector1">
+                          <a:avLst/>
+                        </a:prstGeom>
+                        <a:ln w="12700">
+                          <a:solidFill>
+                            <a:srgbClr val="FF0000"/>
+                          </a:solidFill>
+                          <a:tailEnd type="triangle"/>
+                        </a:ln>
+                      </wps:spPr>
+                      <wps:style>
+                        <a:lnRef idx="1">
+                          <a:schemeClr val="accent1"/>
+                        </a:lnRef>
+                        <a:fillRef idx="0">
+                          <a:schemeClr val="accent1"/>
+                        </a:fillRef>
+                        <a:effectRef idx="0">
+                          <a:schemeClr val="accent1"/>
+                        </a:effectRef>
+                        <a:fontRef idx="minor">
+                          <a:schemeClr val="tx1"/>
+                        </a:fontRef>
+                      </wps:style>
+                      <wps:bodyPr/>
+                    </wps:wsp>
+                  </a:graphicData>
+                </a:graphic>
+                <wp14:sizeRelH relativeFrom="margin">
+                  <wp14:pctWidth>0</wp14:pctWidth>
+                </wp14:sizeRelH>
+                <wp14:sizeRelV relativeFrom="margin">
+                  <wp14:pctHeight>0</wp14:pctHeight>
+                </wp14:sizeRelV>
+              </wp:anchor>
+            </w:drawing>
+          </mc:Choice>
+          <mc:Fallback>
+            <w:pict>
+              <v:shape w14:anchorId="0A89929A" id="Straight Arrow Connector 6" o:spid="_x0000_s1026" type="#_x0000_t32" style="position:absolute;margin-left:5.1pt;margin-top:118.8pt;width:40.8pt;height:30.15pt;flip:y;z-index:251661312;visibility:visible;mso-wrap-style:square;mso-width-percent:0;mso-height-percent:0;mso-wrap-distance-left:9pt;mso-wrap-distance-top:0;mso-wrap-distance-right:9pt;mso-wrap-distance-bottom:0;mso-position-horizontal:absolute;mso-position-horizontal-relative:text;mso-position-vertical:absolute;mso-position-vertical-relative:text;mso-width-percent:0;mso-height-percent:0;mso-width-relative:margin;mso-height-relative:margin" o:gfxdata="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" strokecolor="red" strokeweight="1pt">
+                <v:stroke endarrow="block"/>
+              </v:shape>
+            </w:pict>
+          </mc:Fallback>
+        </mc:AlternateContent>
+      </w:r>
+      <w:r>
+        <w:rPr>
+          <w:noProof/>
+        </w:rPr>
+        <w:drawing>
+          <wp:inline distT="0" distB="0" distL="0" distR="0" wp14:anchorId="221B9028" wp14:editId="17CCEAC4">
+            <wp:extent cx="5715000" cy="2000885"/>
+            <wp:effectExtent l="0" t="0" r="0" b="0"/>
+            <wp:docPr id="3" name="Picture 3"/>
+            <wp:cNvGraphicFramePr>
+              <a:graphicFrameLocks xmlns:a="http://schemas.openxmlformats.org/drawingml/2006/main" noChangeAspect="1"/>
+            </wp:cNvGraphicFramePr>
+            <a:graphic xmlns:a="http://schemas.openxmlformats.org/drawingml/2006/main">
+              <a:graphicData uri="http://schemas.openxmlformats.org/drawingml/2006/picture">
+                <pic:pic xmlns:pic="http://schemas.openxmlformats.org/drawingml/2006/picture">
+                  <pic:nvPicPr>
+                    <pic:cNvPr id="1" name=""/>
+                    <pic:cNvPicPr/>
+                  </pic:nvPicPr>
+                  <pic:blipFill>
+                    <a:blip r:embed="rId19"/>
+                    <a:stretch>
+                      <a:fillRect/>
+                    </a:stretch>
+                  </pic:blipFill>
+                  <pic:spPr>
+                    <a:xfrm>
+                      <a:off x="0" y="0"/>
+                      <a:ext cx="5715000" cy="2000885"/>
+                    </a:xfrm>
+                    <a:prstGeom prst="rect">
+                      <a:avLst/>
+                    </a:prstGeom>
+                  </pic:spPr>
+                </pic:pic>
+              </a:graphicData>
+            </a:graphic>
+          </wp:inline>
+        </w:drawing>
+      </w:r>
+    </w:p>
+    <w:p>
+      <w:pPr>
+        <w:pStyle w:val="BodyText"/>
+        <w:rPr>
+          <w:rFonts w:ascii="Calibri" w:eastAsiaTheme="minorHAnsi" w:hAnsi="Calibri"/>
+          <w:sz w:val="18"/>
+          <w:szCs w:val="18"/>
+        </w:rPr>
+      </w:pPr>
+      <w:r>
+        <w:rPr>
+          <w:rFonts w:ascii="Calibri" w:eastAsiaTheme="minorHAnsi" w:hAnsi="Calibri"/>
+          <w:sz w:val="18"/>
+          <w:szCs w:val="18"/>
+          <w:highlight w:val="yellow"/>
+        </w:rPr>
+        <w:lastRenderedPageBreak/>
+        <w:t>Can we replace this with the start (additional items)</w:t>
+      </w:r>
+      <w:r>
+        <w:rPr>
+          <w:rFonts w:ascii="Calibri" w:eastAsiaTheme="minorHAnsi" w:hAnsi="Calibri"/>
+          <w:sz w:val="18"/>
+          <w:szCs w:val="18"/>
+          <w:highlight w:val="yellow"/>
+        </w:rPr>
+        <w:t>??</w:t>
+      </w:r>
+    </w:p>
+    <w:p>
+      <w:pPr>
+        <w:pStyle w:val="BodyText"/>
+        <w:rPr>
+          <w:rFonts w:ascii="Calibri" w:eastAsiaTheme="minorHAnsi" w:hAnsi="Calibri"/>
+          <w:b/>
+          <w:sz w:val="18"/>
+          <w:szCs w:val="18"/>
+        </w:rPr>
+      </w:pPr>
+      <w:r>
+        <w:rPr>
+          <w:rFonts w:asciiTheme="minorHAnsi" w:hAnsiTheme="minorHAnsi"/>
+          <w:noProof/>
+        </w:rPr>
+        <mc:AlternateContent>
+          <mc:Choice Requires="wps">
+            <w:drawing>
+              <wp:anchor distT="0" distB="0" distL="114300" distR="114300" simplePos="0" relativeHeight="251667456" behindDoc="0" locked="0" layoutInCell="1" allowOverlap="1" wp14:anchorId="28E4015B" wp14:editId="152C2AB0">
+                <wp:simplePos x="0" y="0"/>
+                <wp:positionH relativeFrom="column">
+                  <wp:posOffset>4145507</wp:posOffset>
+                </wp:positionH>
+                <wp:positionV relativeFrom="paragraph">
+                  <wp:posOffset>980686</wp:posOffset>
+                </wp:positionV>
+                <wp:extent cx="559559" cy="422948"/>
+                <wp:effectExtent l="0" t="0" r="69215" b="53340"/>
+                <wp:wrapNone/>
+                <wp:docPr id="12" name="Straight Arrow Connector 12"/>
+                <wp:cNvGraphicFramePr/>
+                <a:graphic xmlns:a="http://schemas.openxmlformats.org/drawingml/2006/main">
+                  <a:graphicData uri="http://schemas.microsoft.com/office/word/2010/wordprocessingShape">
+                    <wps:wsp>
+                      <wps:cNvCnPr/>
+                      <wps:spPr>
+                        <a:xfrm>
+                          <a:off x="0" y="0"/>
+                          <a:ext cx="559559" cy="422948"/>
+                        </a:xfrm>
+                        <a:prstGeom prst="straightConnector1">
+                          <a:avLst/>
+                        </a:prstGeom>
+                        <a:ln w="12700">
+                          <a:solidFill>
+                            <a:srgbClr val="FF0000"/>
+                          </a:solidFill>
+                          <a:tailEnd type="triangle"/>
+                        </a:ln>
+                      </wps:spPr>
+                      <wps:style>
+                        <a:lnRef idx="1">
+                          <a:schemeClr val="accent1"/>
+                        </a:lnRef>
+                        <a:fillRef idx="0">
+                          <a:schemeClr val="accent1"/>
+                        </a:fillRef>
+                        <a:effectRef idx="0">
+                          <a:schemeClr val="accent1"/>
+                        </a:effectRef>
+                        <a:fontRef idx="minor">
+                          <a:schemeClr val="tx1"/>
+                        </a:fontRef>
+                      </wps:style>
+                      <wps:bodyPr/>
+                    </wps:wsp>
+                  </a:graphicData>
+                </a:graphic>
+                <wp14:sizeRelH relativeFrom="margin">
+                  <wp14:pctWidth>0</wp14:pctWidth>
+                </wp14:sizeRelH>
+                <wp14:sizeRelV relativeFrom="margin">
+                  <wp14:pctHeight>0</wp14:pctHeight>
+                </wp14:sizeRelV>
+              </wp:anchor>
+            </w:drawing>
+          </mc:Choice>
+          <mc:Fallback>
+            <w:pict>
+              <v:shape w14:anchorId="31163F33" id="Straight Arrow Connector 12" o:spid="_x0000_s1026" type="#_x0000_t32" style="position:absolute;margin-left:326.4pt;margin-top:77.2pt;width:44.05pt;height:33.3pt;z-index:251667456;visibility:visible;mso-wrap-style:square;mso-width-percent:0;mso-height-percent:0;mso-wrap-distance-left:9pt;mso-wrap-distance-top:0;mso-wrap-distance-right:9pt;mso-wrap-distance-bottom:0;mso-position-horizontal:absolute;mso-position-horizontal-relative:text;mso-position-vertical:absolute;mso-position-vertical-relative:text;mso-width-percent:0;mso-height-percent:0;mso-width-relative:margin;mso-height-relative:margin" o:gfxdata="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" strokecolor="red" strokeweight="1pt">
+                <v:stroke endarrow="block"/>
+              </v:shape>
+            </w:pict>
+          </mc:Fallback>
+        </mc:AlternateContent>
+      </w:r>
+      <w:r>
+        <w:rPr>
+          <w:rFonts w:ascii="Calibri" w:eastAsiaTheme="minorHAnsi" w:hAnsi="Calibri"/>
+          <w:b/>
+          <w:noProof/>
+          <w:sz w:val="18"/>
+          <w:szCs w:val="18"/>
+        </w:rPr>
+        <w:drawing>
+          <wp:inline distT="0" distB="0" distL="0" distR="0" wp14:anchorId="207897D3" wp14:editId="01858527">
+            <wp:extent cx="941695" cy="941695"/>
+            <wp:effectExtent l="0" t="0" r="0" b="0"/>
+            <wp:docPr id="10" name="Picture 10"/>
+            <wp:cNvGraphicFramePr>
+              <a:graphicFrameLocks xmlns:a="http://schemas.openxmlformats.org/drawingml/2006/main" noChangeAspect="1"/>
+            </wp:cNvGraphicFramePr>
+            <a:graphic xmlns:a="http://schemas.openxmlformats.org/drawingml/2006/main">
+              <a:graphicData uri="http://schemas.openxmlformats.org/drawingml/2006/picture">
+                <pic:pic xmlns:pic="http://schemas.openxmlformats.org/drawingml/2006/picture">
+                  <pic:nvPicPr>
+                    <pic:cNvPr id="10" name="shopping cart.png"/>
+                    <pic:cNvPicPr/>
+                  </pic:nvPicPr>
+                  <pic:blipFill>
+                    <a:blip r:embed="rId20" cstate="print">
+                      <a:extLst>
+                        <a:ext uri="{28A0092B-C50C-407E-A947-70E740481C1C}">
+                          <a14:useLocalDpi xmlns:a14="http://schemas.microsoft.com/office/drawing/2010/main" val="0"/>
+                        </a:ext>
+                      </a:extLst>
+                    </a:blip>
+                    <a:stretch>
+                      <a:fillRect/>
+                    </a:stretch>
+                  </pic:blipFill>
+                  <pic:spPr>
+                    <a:xfrm>
+                      <a:off x="0" y="0"/>
+                      <a:ext cx="948089" cy="948089"/>
+                    </a:xfrm>
+                    <a:prstGeom prst="rect">
+                      <a:avLst/>
+                    </a:prstGeom>
+                  </pic:spPr>
+                </pic:pic>
+              </a:graphicData>
+            </a:graphic>
+          </wp:inline>
+        </w:drawing>
+      </w:r>
+    </w:p>
+    <w:p>
+      <w:pPr>
+        <w:pStyle w:val="BodyText"/>
+        <w:rPr>
+          <w:rFonts w:ascii="Calibri" w:eastAsiaTheme="minorHAnsi" w:hAnsi="Calibri"/>
+          <w:sz w:val="18"/>
+          <w:szCs w:val="18"/>
+        </w:rPr>
+      </w:pPr>
+      <w:r>
+        <w:rPr>
+          <w:rFonts w:ascii="Calibri" w:eastAsiaTheme="minorHAnsi" w:hAnsi="Calibri"/>
+          <w:sz w:val="18"/>
+          <w:szCs w:val="18"/>
+          <w:highlight w:val="yellow"/>
+        </w:rPr>
+        <w:t>CSA Questions</w:t>
+      </w:r>
+    </w:p>
+    <w:p>
+      <w:pPr>
+        <w:pStyle w:val="BodyText"/>
+        <w:rPr>
+          <w:rFonts w:ascii="Calibri" w:eastAsiaTheme="minorHAnsi" w:hAnsi="Calibri"/>
+          <w:b/>
+          <w:sz w:val="18"/>
+          <w:szCs w:val="18"/>
+        </w:rPr>
+      </w:pPr>
+      <w:r>
+        <w:rPr>
+          <w:noProof/>
+        </w:rPr>
+        <w:drawing>
+          <wp:inline distT="0" distB="0" distL="0" distR="0" wp14:anchorId="0085A254" wp14:editId="65E20B73">
+            <wp:extent cx="5715000" cy="1781175"/>
+            <wp:effectExtent l="0" t="0" r="0" b="9525"/>
+            <wp:docPr id="11" name="Picture 11"/>
+            <wp:cNvGraphicFramePr>
+              <a:graphicFrameLocks xmlns:a="http://schemas.openxmlformats.org/drawingml/2006/main" noChangeAspect="1"/>
+            </wp:cNvGraphicFramePr>
+            <a:graphic xmlns:a="http://schemas.openxmlformats.org/drawingml/2006/main">
+              <a:graphicData uri="http://schemas.openxmlformats.org/drawingml/2006/picture">
+                <pic:pic xmlns:pic="http://schemas.openxmlformats.org/drawingml/2006/picture">
+                  <pic:nvPicPr>
+                    <pic:cNvPr id="1" name=""/>
+                    <pic:cNvPicPr/>
+                  </pic:nvPicPr>
+                  <pic:blipFill>
+                    <a:blip r:embed="rId21"/>
+                    <a:stretch>
+                      <a:fillRect/>
+                    </a:stretch>
+                  </pic:blipFill>
+                  <pic:spPr>
+                    <a:xfrm>
+                      <a:off x="0" y="0"/>
+                      <a:ext cx="5715000" cy="1781175"/>
+                    </a:xfrm>
+                    <a:prstGeom prst="rect">
+                      <a:avLst/>
+                    </a:prstGeom>
+                  </pic:spPr>
+                </pic:pic>
+              </a:graphicData>
+            </a:graphic>
+          </wp:inline>
+        </w:drawing>
+      </w:r>
+    </w:p>
+    <w:p>
+      <w:pPr>
+        <w:pStyle w:val="BodyText"/>
+        <w:rPr>
+          <w:rFonts w:ascii="Calibri" w:eastAsiaTheme="minorHAnsi" w:hAnsi="Calibri"/>
+          <w:b/>
+          <w:sz w:val="18"/>
+          <w:szCs w:val="18"/>
+        </w:rPr>
+      </w:pPr>
+    </w:p>
+    <w:p>
+      <w:pPr>
+        <w:pStyle w:val="BodyText"/>
+        <w:rPr>
+          <w:rFonts w:ascii="Calibri" w:eastAsiaTheme="minorHAnsi" w:hAnsi="Calibri"/>
+          <w:sz w:val="18"/>
+          <w:szCs w:val="18"/>
+        </w:rPr>
+      </w:pPr>
+      <w:r>
+        <w:rPr>
+          <w:rFonts w:ascii="Calibri" w:eastAsiaTheme="minorHAnsi" w:hAnsi="Calibri"/>
+          <w:sz w:val="18"/>
+          <w:szCs w:val="18"/>
+          <w:highlight w:val="yellow"/>
+        </w:rPr>
+        <w:t>Also review proposal</w:t>
+      </w:r>
+      <w:r>
+        <w:rPr>
+          <w:rFonts w:ascii="Calibri" w:eastAsiaTheme="minorHAnsi" w:hAnsi="Calibri"/>
+          <w:sz w:val="18"/>
+          <w:szCs w:val="18"/>
+          <w:highlight w:val="yellow"/>
+        </w:rPr>
+        <w:t xml:space="preserve"> images</w:t>
       </w:r>
     </w:p>
     <w:p>
@@ -4793,7 +5551,7 @@
           <w:rFonts w:asciiTheme="minorHAnsi" w:hAnsiTheme="minorHAnsi"/>
         </w:rPr>
       </w:pPr>
-      <w:bookmarkStart w:id="25" w:name="_Toc411264038"/>
+      <w:bookmarkStart w:id="24" w:name="_Toc411264038"/>
       <w:r>
         <w:rPr>
           <w:rFonts w:asciiTheme="minorHAnsi" w:hAnsiTheme="minorHAnsi"/>
@@ -4806,7 +5564,7 @@
         </w:rPr>
         <w:t xml:space="preserve"> Logic</w:t>
       </w:r>
-      <w:bookmarkEnd w:id="25"/>
+      <w:bookmarkEnd w:id="24"/>
       <w:r>
         <w:rPr>
           <w:rFonts w:asciiTheme="minorHAnsi" w:hAnsiTheme="minorHAnsi"/>
@@ -4837,14 +5595,14 @@
           <w:rFonts w:asciiTheme="minorHAnsi" w:hAnsiTheme="minorHAnsi"/>
         </w:rPr>
       </w:pPr>
-      <w:bookmarkStart w:id="26" w:name="_Toc411264039"/>
+      <w:bookmarkStart w:id="25" w:name="_Toc411264039"/>
       <w:r>
         <w:rPr>
           <w:rFonts w:asciiTheme="minorHAnsi" w:hAnsiTheme="minorHAnsi"/>
         </w:rPr>
         <w:t>Data Sources &amp; Mapping</w:t>
       </w:r>
-      <w:bookmarkEnd w:id="26"/>
+      <w:bookmarkEnd w:id="25"/>
     </w:p>
     <w:p>
       <w:pPr>
@@ -4876,7 +5634,7 @@
           <w:rFonts w:asciiTheme="minorHAnsi" w:hAnsiTheme="minorHAnsi"/>
         </w:rPr>
       </w:pPr>
-      <w:bookmarkStart w:id="27" w:name="_Toc411264040"/>
+      <w:bookmarkStart w:id="26" w:name="_Toc411264040"/>
       <w:proofErr w:type="spellStart"/>
       <w:r>
         <w:rPr>
@@ -4897,7 +5655,7 @@
         </w:rPr>
         <w:t>Interface</w:t>
       </w:r>
-      <w:bookmarkEnd w:id="27"/>
+      <w:bookmarkEnd w:id="26"/>
     </w:p>
     <w:p>
       <w:pPr>
@@ -4916,7 +5674,13 @@
         <w:rPr>
           <w:rFonts w:asciiTheme="minorHAnsi" w:hAnsiTheme="minorHAnsi"/>
         </w:rPr>
-        <w:t>All data is currently available.  No new fields should be created or repurposed.</w:t>
+        <w:t xml:space="preserve">All data is currently available.  </w:t>
+      </w:r>
+      <w:r>
+        <w:rPr>
+          <w:rFonts w:asciiTheme="minorHAnsi" w:hAnsiTheme="minorHAnsi"/>
+        </w:rPr>
+        <w:t>There could potentially be a new field to identify which cover letter to use.</w:t>
       </w:r>
     </w:p>
     <w:p>
@@ -4935,7 +5699,7 @@
           <w:rFonts w:asciiTheme="minorHAnsi" w:hAnsiTheme="minorHAnsi"/>
         </w:rPr>
       </w:pPr>
-      <w:bookmarkStart w:id="28" w:name="_Toc411264041"/>
+      <w:bookmarkStart w:id="27" w:name="_Toc411264041"/>
       <w:r>
         <w:rPr>
           <w:rFonts w:asciiTheme="minorHAnsi" w:hAnsiTheme="minorHAnsi"/>
@@ -4948,20 +5712,28 @@
         </w:rPr>
         <w:t xml:space="preserve"> Interface</w:t>
       </w:r>
+      <w:bookmarkEnd w:id="27"/>
+    </w:p>
+    <w:p>
+      <w:pPr>
+        <w:ind w:left="576"/>
+        <w:rPr>
+          <w:rFonts w:asciiTheme="minorHAnsi" w:hAnsiTheme="minorHAnsi"/>
+        </w:rPr>
+      </w:pPr>
+      <w:r>
+        <w:rPr>
+          <w:rFonts w:asciiTheme="minorHAnsi" w:hAnsiTheme="minorHAnsi"/>
+        </w:rPr>
+        <w:t xml:space="preserve">Should not affect the BI process.  All data is currently available.  No fields should be </w:t>
+      </w:r>
+      <w:bookmarkStart w:id="28" w:name="_GoBack"/>
       <w:bookmarkEnd w:id="28"/>
-    </w:p>
-    <w:p>
-      <w:pPr>
-        <w:ind w:left="576"/>
-        <w:rPr>
-          <w:rFonts w:asciiTheme="minorHAnsi" w:hAnsiTheme="minorHAnsi"/>
-        </w:rPr>
-      </w:pPr>
-      <w:r>
-        <w:rPr>
-          <w:rFonts w:asciiTheme="minorHAnsi" w:hAnsiTheme="minorHAnsi"/>
-        </w:rPr>
-        <w:t>Should not affect the BI process.  All data is currently available.  No new fields should be created or repurposed.</w:t>
+      <w:r>
+        <w:rPr>
+          <w:rFonts w:asciiTheme="minorHAnsi" w:hAnsiTheme="minorHAnsi"/>
+        </w:rPr>
+        <w:t>repurposed.</w:t>
       </w:r>
     </w:p>
     <w:p>
@@ -5043,8 +5815,8 @@
       </w:pPr>
     </w:p>
     <w:sectPr>
-      <w:headerReference w:type="default" r:id="rId18"/>
-      <w:footerReference w:type="default" r:id="rId19"/>
+      <w:headerReference w:type="default" r:id="rId22"/>
+      <w:footerReference w:type="default" r:id="rId23"/>
       <w:pgSz w:w="12240" w:h="15840" w:code="1"/>
       <w:pgMar w:top="1440" w:right="1440" w:bottom="1440" w:left="1800" w:header="720" w:footer="720" w:gutter="0"/>
       <w:pgNumType w:start="4"/>
@@ -5210,6 +5982,7 @@
         <w:dataBinding w:prefixMappings="xmlns:ns0='http://purl.org/dc/elements/1.1/' xmlns:ns1='http://schemas.openxmlformats.org/package/2006/metadata/core-properties' " w:xpath="/ns1:coreProperties[1]/ns0:title[1]" w:storeItemID="{6C3C8BC8-F283-45AE-878A-BAB7291924A1}"/>
         <w:text/>
       </w:sdtPr>
+      <w:sdtEndPr/>
       <w:sdtContent>
         <w:r>
           <w:t>Approval Email</w:t>
@@ -5232,7 +6005,7 @@
       <w:rPr>
         <w:noProof/>
       </w:rPr>
-      <w:t>2/10/2015 10:23:23 AM</w:t>
+      <w:t>2/10/2015 5:21:36 PM</w:t>
     </w:r>
     <w:r>
       <w:rPr>
@@ -5295,7 +6068,7 @@
         <w:sz w:val="16"/>
         <w:szCs w:val="16"/>
       </w:rPr>
-      <w:t>6</w:t>
+      <w:t>9</w:t>
     </w:r>
     <w:r>
       <w:rPr>
@@ -11889,18 +12662,18 @@
 </file>
 
 <file path=customXml/item2.xml><?xml version="1.0" encoding="utf-8"?>
+<p:properties xmlns:p="http://schemas.microsoft.com/office/2006/metadata/properties" xmlns:xsi="http://www.w3.org/2001/XMLSchema-instance">
+  <documentManagement/>
+</p:properties>
+</file>
+
+<file path=customXml/item3.xml><?xml version="1.0" encoding="utf-8"?>
 <?mso-contentType ?>
 <FormTemplates xmlns="http://schemas.microsoft.com/sharepoint/v3/contenttype/forms">
   <Display>DocumentLibraryForm</Display>
   <Edit>DocumentLibraryForm</Edit>
   <New>DocumentLibraryForm</New>
 </FormTemplates>
-</file>
-
-<file path=customXml/item3.xml><?xml version="1.0" encoding="utf-8"?>
-<p:properties xmlns:p="http://schemas.microsoft.com/office/2006/metadata/properties" xmlns:xsi="http://www.w3.org/2001/XMLSchema-instance">
-  <documentManagement/>
-</p:properties>
 </file>
 
 <file path=customXml/item4.xml><?xml version="1.0" encoding="utf-8"?>
@@ -11924,6 +12697,14 @@
 </file>
 
 <file path=customXml/itemProps2.xml><?xml version="1.0" encoding="utf-8"?>
+<ds:datastoreItem xmlns:ds="http://schemas.openxmlformats.org/officeDocument/2006/customXml" ds:itemID="{E5265DE5-3E8E-4120-8280-8EC419E03148}">
+  <ds:schemaRefs>
+    <ds:schemaRef ds:uri="http://schemas.microsoft.com/office/2006/metadata/properties"/>
+  </ds:schemaRefs>
+</ds:datastoreItem>
+</file>
+
+<file path=customXml/itemProps3.xml><?xml version="1.0" encoding="utf-8"?>
 <ds:datastoreItem xmlns:ds="http://schemas.openxmlformats.org/officeDocument/2006/customXml" ds:itemID="{3CBB50F0-8F85-42BF-AC23-9DA2DC66E259}">
   <ds:schemaRefs>
     <ds:schemaRef ds:uri="http://schemas.microsoft.com/sharepoint/v3/contenttype/forms"/>
@@ -11931,16 +12712,8 @@
 </ds:datastoreItem>
 </file>
 
-<file path=customXml/itemProps3.xml><?xml version="1.0" encoding="utf-8"?>
-<ds:datastoreItem xmlns:ds="http://schemas.openxmlformats.org/officeDocument/2006/customXml" ds:itemID="{E5265DE5-3E8E-4120-8280-8EC419E03148}">
-  <ds:schemaRefs>
-    <ds:schemaRef ds:uri="http://schemas.microsoft.com/office/2006/metadata/properties"/>
-  </ds:schemaRefs>
-</ds:datastoreItem>
-</file>
-
 <file path=customXml/itemProps4.xml><?xml version="1.0" encoding="utf-8"?>
-<ds:datastoreItem xmlns:ds="http://schemas.openxmlformats.org/officeDocument/2006/customXml" ds:itemID="{E7EAE707-B9FC-4BD8-9517-7DEA50A2147A}">
+<ds:datastoreItem xmlns:ds="http://schemas.openxmlformats.org/officeDocument/2006/customXml" ds:itemID="{19D45816-4824-4850-9AB1-F48BDCC0EBE8}">
   <ds:schemaRefs>
     <ds:schemaRef ds:uri="http://schemas.openxmlformats.org/officeDocument/2006/bibliography"/>
   </ds:schemaRefs>

</xml_diff>

<commit_message>
Updated items to discuss with Marketing team
</commit_message>
<xml_diff>
--- a/design/Design Specification - Capture - GH25 Branding Changes.docx
+++ b/design/Design Specification - Capture - GH25 Branding Changes.docx
@@ -2671,6 +2671,123 @@
                 <w:rFonts w:asciiTheme="minorHAnsi" w:hAnsiTheme="minorHAnsi"/>
               </w:rPr>
             </w:pPr>
+            <w:r>
+              <w:rPr>
+                <w:rFonts w:asciiTheme="minorHAnsi" w:hAnsiTheme="minorHAnsi"/>
+              </w:rPr>
+              <w:t>Update blue header within Capture</w:t>
+            </w:r>
+          </w:p>
+        </w:tc>
+        <w:tc>
+          <w:tcPr>
+            <w:tcW w:w="4950" w:type="dxa"/>
+            <w:tcBorders>
+              <w:top w:val="single" w:sz="4" w:space="0" w:color="auto"/>
+              <w:left w:val="single" w:sz="4" w:space="0" w:color="auto"/>
+              <w:bottom w:val="single" w:sz="4" w:space="0" w:color="auto"/>
+              <w:right w:val="single" w:sz="4" w:space="0" w:color="auto"/>
+            </w:tcBorders>
+            <w:vAlign w:val="center"/>
+          </w:tcPr>
+          <w:p>
+            <w:pPr>
+              <w:autoSpaceDE w:val="0"/>
+              <w:autoSpaceDN w:val="0"/>
+              <w:adjustRightInd w:val="0"/>
+              <w:rPr>
+                <w:rFonts w:asciiTheme="minorHAnsi" w:hAnsiTheme="minorHAnsi"/>
+              </w:rPr>
+            </w:pPr>
+            <w:r>
+              <w:rPr>
+                <w:rFonts w:asciiTheme="minorHAnsi" w:hAnsiTheme="minorHAnsi"/>
+              </w:rPr>
+              <w:t xml:space="preserve">All </w:t>
+            </w:r>
+            <w:r>
+              <w:rPr>
+                <w:rFonts w:asciiTheme="minorHAnsi" w:hAnsiTheme="minorHAnsi"/>
+              </w:rPr>
+              <w:t>headers</w:t>
+            </w:r>
+            <w:r>
+              <w:rPr>
+                <w:rFonts w:asciiTheme="minorHAnsi" w:hAnsiTheme="minorHAnsi"/>
+              </w:rPr>
+              <w:t xml:space="preserve"> should be blue </w:t>
+            </w:r>
+          </w:p>
+          <w:p>
+            <w:pPr>
+              <w:pStyle w:val="ListParagraph"/>
+              <w:numPr>
+                <w:ilvl w:val="0"/>
+                <w:numId w:val="47"/>
+              </w:numPr>
+              <w:tabs>
+                <w:tab w:val="left" w:pos="293"/>
+              </w:tabs>
+              <w:rPr>
+                <w:rFonts w:asciiTheme="minorHAnsi" w:hAnsiTheme="minorHAnsi"/>
+              </w:rPr>
+            </w:pPr>
+            <w:r>
+              <w:rPr>
+                <w:rFonts w:asciiTheme="minorHAnsi" w:hAnsiTheme="minorHAnsi" w:cs="OpenSans"/>
+              </w:rPr>
+              <w:t>RGB 0/54/96</w:t>
+            </w:r>
+          </w:p>
+          <w:p>
+            <w:pPr>
+              <w:pStyle w:val="ListParagraph"/>
+              <w:numPr>
+                <w:ilvl w:val="0"/>
+                <w:numId w:val="47"/>
+              </w:numPr>
+              <w:spacing w:line="276" w:lineRule="auto"/>
+              <w:rPr>
+                <w:rFonts w:asciiTheme="minorHAnsi" w:hAnsiTheme="minorHAnsi"/>
+              </w:rPr>
+            </w:pPr>
+            <w:r>
+              <w:rPr>
+                <w:rFonts w:asciiTheme="minorHAnsi" w:hAnsiTheme="minorHAnsi" w:cs="OpenSans"/>
+              </w:rPr>
+              <w:t>Hex #003660</w:t>
+            </w:r>
+          </w:p>
+        </w:tc>
+      </w:tr>
+      <w:tr>
+        <w:trPr>
+          <w:cantSplit/>
+          <w:trHeight w:val="773"/>
+        </w:trPr>
+        <w:tc>
+          <w:tcPr>
+            <w:tcW w:w="3960" w:type="dxa"/>
+            <w:tcBorders>
+              <w:top w:val="single" w:sz="4" w:space="0" w:color="auto"/>
+              <w:left w:val="single" w:sz="4" w:space="0" w:color="auto"/>
+              <w:bottom w:val="single" w:sz="4" w:space="0" w:color="auto"/>
+              <w:right w:val="single" w:sz="4" w:space="0" w:color="auto"/>
+            </w:tcBorders>
+            <w:vAlign w:val="center"/>
+          </w:tcPr>
+          <w:p>
+            <w:pPr>
+              <w:pStyle w:val="ListParagraph"/>
+              <w:numPr>
+                <w:ilvl w:val="0"/>
+                <w:numId w:val="2"/>
+              </w:numPr>
+              <w:ind w:left="0" w:firstLine="0"/>
+              <w:rPr>
+                <w:rFonts w:asciiTheme="minorHAnsi" w:hAnsiTheme="minorHAnsi"/>
+              </w:rPr>
+            </w:pPr>
           </w:p>
           <w:p>
             <w:pPr>
@@ -2690,20 +2807,7 @@
               <w:rPr>
                 <w:rFonts w:asciiTheme="minorHAnsi" w:hAnsiTheme="minorHAnsi"/>
               </w:rPr>
-              <w:t xml:space="preserve"> (</w:t>
-            </w:r>
-            <w:r>
-              <w:rPr>
-                <w:rFonts w:asciiTheme="minorHAnsi" w:hAnsiTheme="minorHAnsi"/>
-                <w:highlight w:val="yellow"/>
-              </w:rPr>
-              <w:t>need white background</w:t>
-            </w:r>
-            <w:r>
-              <w:rPr>
-                <w:rFonts w:asciiTheme="minorHAnsi" w:hAnsiTheme="minorHAnsi"/>
-              </w:rPr>
-              <w:t>)</w:t>
+              <w:t xml:space="preserve"> </w:t>
             </w:r>
           </w:p>
           <w:p>
@@ -2761,6 +2865,59 @@
                 </wp:inline>
               </w:drawing>
             </w:r>
+            <w:r>
+              <w:rPr>
+                <w:rFonts w:asciiTheme="minorHAnsi" w:hAnsiTheme="minorHAnsi"/>
+              </w:rPr>
+              <w:t xml:space="preserve"> </w:t>
+            </w:r>
+            <w:r>
+              <w:rPr>
+                <w:rFonts w:asciiTheme="minorHAnsi" w:hAnsiTheme="minorHAnsi"/>
+                <w:noProof/>
+              </w:rPr>
+              <w:drawing>
+                <wp:inline distT="0" distB="0" distL="0" distR="0" wp14:anchorId="3ACA0453" wp14:editId="116F85E3">
+                  <wp:extent cx="629107" cy="314554"/>
+                  <wp:effectExtent l="0" t="0" r="0" b="9525"/>
+                  <wp:docPr id="15" name="Picture 15"/>
+                  <wp:cNvGraphicFramePr>
+                    <a:graphicFrameLocks xmlns:a="http://schemas.openxmlformats.org/drawingml/2006/main" noChangeAspect="1"/>
+                  </wp:cNvGraphicFramePr>
+                  <a:graphic xmlns:a="http://schemas.openxmlformats.org/drawingml/2006/main">
+                    <a:graphicData uri="http://schemas.openxmlformats.org/drawingml/2006/picture">
+                      <pic:pic xmlns:pic="http://schemas.openxmlformats.org/drawingml/2006/picture">
+                        <pic:nvPicPr>
+                          <pic:cNvPr id="15" name="RS_LOGO_RGB_HORIZONTAL.jpg"/>
+                          <pic:cNvPicPr/>
+                        </pic:nvPicPr>
+                        <pic:blipFill>
+                          <a:blip r:embed="rId16" cstate="print">
+                            <a:extLst>
+                              <a:ext uri="{28A0092B-C50C-407E-A947-70E740481C1C}">
+                                <a14:useLocalDpi xmlns:a14="http://schemas.microsoft.com/office/drawing/2010/main" val="0"/>
+                              </a:ext>
+                            </a:extLst>
+                          </a:blip>
+                          <a:stretch>
+                            <a:fillRect/>
+                          </a:stretch>
+                        </pic:blipFill>
+                        <pic:spPr>
+                          <a:xfrm>
+                            <a:off x="0" y="0"/>
+                            <a:ext cx="664008" cy="332005"/>
+                          </a:xfrm>
+                          <a:prstGeom prst="rect">
+                            <a:avLst/>
+                          </a:prstGeom>
+                        </pic:spPr>
+                      </pic:pic>
+                    </a:graphicData>
+                  </a:graphic>
+                </wp:inline>
+              </w:drawing>
+            </w:r>
           </w:p>
           <w:p>
             <w:pPr>
@@ -2937,23 +3094,14 @@
               <w:rPr>
                 <w:rFonts w:asciiTheme="minorHAnsi" w:hAnsiTheme="minorHAnsi"/>
               </w:rPr>
-              <w:t xml:space="preserve"> Items will be replaced.  See </w:t>
-            </w:r>
-            <w:proofErr w:type="gramStart"/>
-            <w:r>
-              <w:rPr>
-                <w:rFonts w:asciiTheme="minorHAnsi" w:hAnsiTheme="minorHAnsi"/>
-              </w:rPr>
-              <w:t xml:space="preserve">section </w:t>
-            </w:r>
-            <w:r>
-              <w:rPr>
-                <w:rFonts w:asciiTheme="minorHAnsi" w:hAnsiTheme="minorHAnsi"/>
-                <w:highlight w:val="yellow"/>
-              </w:rPr>
-              <w:t>???</w:t>
-            </w:r>
-            <w:proofErr w:type="gramEnd"/>
+              <w:t xml:space="preserve"> Items</w:t>
+            </w:r>
+            <w:r>
+              <w:rPr>
+                <w:rFonts w:asciiTheme="minorHAnsi" w:hAnsiTheme="minorHAnsi"/>
+              </w:rPr>
+              <w:t xml:space="preserve"> will be replaced.  See section 3.2</w:t>
+            </w:r>
           </w:p>
         </w:tc>
       </w:tr>
@@ -3094,6 +3242,7 @@
                 <w:rFonts w:asciiTheme="minorHAnsi" w:hAnsiTheme="minorHAnsi"/>
               </w:rPr>
             </w:pPr>
+            <w:bookmarkStart w:id="15" w:name="_GoBack"/>
             <w:r>
               <w:rPr>
                 <w:rFonts w:asciiTheme="minorHAnsi" w:hAnsiTheme="minorHAnsi"/>
@@ -3136,15 +3285,62 @@
               <w:adjustRightInd w:val="0"/>
               <w:rPr>
                 <w:rFonts w:asciiTheme="minorHAnsi" w:hAnsiTheme="minorHAnsi"/>
+              </w:rPr>
+            </w:pPr>
+            <w:r>
+              <w:rPr>
+                <w:rFonts w:asciiTheme="minorHAnsi" w:hAnsiTheme="minorHAnsi"/>
                 <w:highlight w:val="yellow"/>
               </w:rPr>
+              <w:t>Do we even need since MR link is on Cover Letter</w:t>
+            </w:r>
+            <w:r>
+              <w:rPr>
+                <w:rFonts w:asciiTheme="minorHAnsi" w:hAnsiTheme="minorHAnsi"/>
+              </w:rPr>
+              <w:t>?</w:t>
+            </w:r>
+          </w:p>
+          <w:p>
+            <w:pPr>
+              <w:pStyle w:val="ListParagraph"/>
+              <w:numPr>
+                <w:ilvl w:val="0"/>
+                <w:numId w:val="49"/>
+              </w:numPr>
+              <w:autoSpaceDE w:val="0"/>
+              <w:autoSpaceDN w:val="0"/>
+              <w:adjustRightInd w:val="0"/>
+              <w:rPr>
+                <w:rFonts w:asciiTheme="minorHAnsi" w:hAnsiTheme="minorHAnsi"/>
+              </w:rPr>
             </w:pPr>
             <w:r>
               <w:rPr>
                 <w:rFonts w:asciiTheme="minorHAnsi" w:hAnsiTheme="minorHAnsi"/>
-                <w:highlight w:val="yellow"/>
               </w:rPr>
               <w:t>Where should checkbox be?</w:t>
+            </w:r>
+          </w:p>
+          <w:p>
+            <w:pPr>
+              <w:pStyle w:val="ListParagraph"/>
+              <w:numPr>
+                <w:ilvl w:val="0"/>
+                <w:numId w:val="49"/>
+              </w:numPr>
+              <w:autoSpaceDE w:val="0"/>
+              <w:autoSpaceDN w:val="0"/>
+              <w:adjustRightInd w:val="0"/>
+              <w:rPr>
+                <w:rFonts w:asciiTheme="minorHAnsi" w:hAnsiTheme="minorHAnsi"/>
+              </w:rPr>
+            </w:pPr>
+            <w:r>
+              <w:rPr>
+                <w:rFonts w:asciiTheme="minorHAnsi" w:hAnsiTheme="minorHAnsi"/>
+              </w:rPr>
+              <w:t>Should it be on finalize page?</w:t>
             </w:r>
           </w:p>
           <w:p>
@@ -3154,17 +3350,59 @@
               <w:adjustRightInd w:val="0"/>
               <w:rPr>
                 <w:rFonts w:asciiTheme="minorHAnsi" w:hAnsiTheme="minorHAnsi"/>
-                <w:highlight w:val="yellow"/>
               </w:rPr>
             </w:pPr>
-            <w:r>
-              <w:rPr>
-                <w:rFonts w:asciiTheme="minorHAnsi" w:hAnsiTheme="minorHAnsi"/>
-                <w:highlight w:val="yellow"/>
-              </w:rPr>
-              <w:t>Should it be on finalize page?</w:t>
-            </w:r>
           </w:p>
+        </w:tc>
+      </w:tr>
+      <w:bookmarkEnd w:id="15"/>
+      <w:tr>
+        <w:trPr>
+          <w:cantSplit/>
+          <w:trHeight w:val="620"/>
+        </w:trPr>
+        <w:tc>
+          <w:tcPr>
+            <w:tcW w:w="3960" w:type="dxa"/>
+            <w:tcBorders>
+              <w:top w:val="single" w:sz="4" w:space="0" w:color="auto"/>
+              <w:left w:val="single" w:sz="4" w:space="0" w:color="auto"/>
+              <w:bottom w:val="single" w:sz="4" w:space="0" w:color="auto"/>
+              <w:right w:val="single" w:sz="4" w:space="0" w:color="auto"/>
+            </w:tcBorders>
+            <w:vAlign w:val="center"/>
+          </w:tcPr>
+          <w:p>
+            <w:pPr>
+              <w:pStyle w:val="ListParagraph"/>
+              <w:numPr>
+                <w:ilvl w:val="0"/>
+                <w:numId w:val="2"/>
+              </w:numPr>
+              <w:ind w:left="0" w:firstLine="0"/>
+              <w:rPr>
+                <w:rFonts w:asciiTheme="minorHAnsi" w:hAnsiTheme="minorHAnsi"/>
+              </w:rPr>
+            </w:pPr>
+            <w:r>
+              <w:rPr>
+                <w:rFonts w:asciiTheme="minorHAnsi" w:hAnsiTheme="minorHAnsi"/>
+              </w:rPr>
+              <w:t>Proposal Cover Letters</w:t>
+            </w:r>
+          </w:p>
+        </w:tc>
+        <w:tc>
+          <w:tcPr>
+            <w:tcW w:w="4950" w:type="dxa"/>
+            <w:tcBorders>
+              <w:top w:val="single" w:sz="4" w:space="0" w:color="auto"/>
+              <w:left w:val="single" w:sz="4" w:space="0" w:color="auto"/>
+              <w:bottom w:val="single" w:sz="4" w:space="0" w:color="auto"/>
+              <w:right w:val="single" w:sz="4" w:space="0" w:color="auto"/>
+            </w:tcBorders>
+            <w:vAlign w:val="center"/>
+          </w:tcPr>
           <w:p>
             <w:pPr>
               <w:autoSpaceDE w:val="0"/>
@@ -3177,15 +3415,8 @@
             <w:r>
               <w:rPr>
                 <w:rFonts w:asciiTheme="minorHAnsi" w:hAnsiTheme="minorHAnsi"/>
-                <w:highlight w:val="yellow"/>
-              </w:rPr>
-              <w:t>Do we even need since MR link is on Cover Letter</w:t>
-            </w:r>
-            <w:r>
-              <w:rPr>
-                <w:rFonts w:asciiTheme="minorHAnsi" w:hAnsiTheme="minorHAnsi"/>
-              </w:rPr>
-              <w:t>?</w:t>
+              </w:rPr>
+              <w:t>There will be unique cover letters for New and Existing for each PBS business segment and divisions that do not sell recycle; totaling 8 cover letters.</w:t>
             </w:r>
           </w:p>
         </w:tc>
@@ -3222,7 +3453,7 @@
               <w:rPr>
                 <w:rFonts w:asciiTheme="minorHAnsi" w:hAnsiTheme="minorHAnsi"/>
               </w:rPr>
-              <w:t>Proposal Cover Letters</w:t>
+              <w:t>Proposal Changes</w:t>
             </w:r>
           </w:p>
         </w:tc>
@@ -3239,18 +3470,73 @@
           </w:tcPr>
           <w:p>
             <w:pPr>
+              <w:pStyle w:val="ListParagraph"/>
+              <w:numPr>
+                <w:ilvl w:val="0"/>
+                <w:numId w:val="48"/>
+              </w:numPr>
               <w:autoSpaceDE w:val="0"/>
               <w:autoSpaceDN w:val="0"/>
               <w:adjustRightInd w:val="0"/>
-              <w:rPr>
-                <w:rFonts w:asciiTheme="minorHAnsi" w:hAnsiTheme="minorHAnsi"/>
+              <w:ind w:left="229" w:hanging="180"/>
+              <w:rPr>
+                <w:rFonts w:asciiTheme="minorHAnsi" w:hAnsiTheme="minorHAnsi"/>
+                <w:highlight w:val="yellow"/>
               </w:rPr>
             </w:pPr>
             <w:r>
               <w:rPr>
                 <w:rFonts w:asciiTheme="minorHAnsi" w:hAnsiTheme="minorHAnsi"/>
-              </w:rPr>
-              <w:t>There will be unique cover letters for New and Existing for each PBS business segment and divisions that do not sell recycle; totaling 8 cover letters.</w:t>
+                <w:highlight w:val="yellow"/>
+              </w:rPr>
+              <w:t>Update logo to BFR-002 example and move to bottom of page</w:t>
+            </w:r>
+          </w:p>
+          <w:p>
+            <w:pPr>
+              <w:pStyle w:val="ListParagraph"/>
+              <w:numPr>
+                <w:ilvl w:val="0"/>
+                <w:numId w:val="48"/>
+              </w:numPr>
+              <w:autoSpaceDE w:val="0"/>
+              <w:autoSpaceDN w:val="0"/>
+              <w:adjustRightInd w:val="0"/>
+              <w:ind w:left="229" w:hanging="180"/>
+              <w:rPr>
+                <w:rFonts w:asciiTheme="minorHAnsi" w:hAnsiTheme="minorHAnsi"/>
+                <w:highlight w:val="yellow"/>
+              </w:rPr>
+            </w:pPr>
+            <w:r>
+              <w:rPr>
+                <w:rFonts w:asciiTheme="minorHAnsi" w:hAnsiTheme="minorHAnsi"/>
+                <w:highlight w:val="yellow"/>
+              </w:rPr>
+              <w:t>Will need to re-design layout</w:t>
+            </w:r>
+          </w:p>
+          <w:p>
+            <w:pPr>
+              <w:pStyle w:val="ListParagraph"/>
+              <w:numPr>
+                <w:ilvl w:val="0"/>
+                <w:numId w:val="48"/>
+              </w:numPr>
+              <w:autoSpaceDE w:val="0"/>
+              <w:autoSpaceDN w:val="0"/>
+              <w:adjustRightInd w:val="0"/>
+              <w:ind w:left="229" w:hanging="180"/>
+              <w:rPr>
+                <w:rFonts w:asciiTheme="minorHAnsi" w:hAnsiTheme="minorHAnsi"/>
+              </w:rPr>
+            </w:pPr>
+            <w:r>
+              <w:rPr>
+                <w:rFonts w:asciiTheme="minorHAnsi" w:hAnsiTheme="minorHAnsi"/>
+                <w:highlight w:val="yellow"/>
+              </w:rPr>
+              <w:t>Colors?</w:t>
             </w:r>
           </w:p>
         </w:tc>
@@ -3283,11 +3569,17 @@
                 <w:rFonts w:asciiTheme="minorHAnsi" w:hAnsiTheme="minorHAnsi"/>
               </w:rPr>
             </w:pPr>
-            <w:r>
-              <w:rPr>
-                <w:rFonts w:asciiTheme="minorHAnsi" w:hAnsiTheme="minorHAnsi"/>
-              </w:rPr>
-              <w:t>Proposal Changes</w:t>
+            <w:bookmarkStart w:id="16" w:name="_Toc342757862"/>
+            <w:bookmarkStart w:id="17" w:name="_Toc346297770"/>
+            <w:bookmarkStart w:id="18" w:name="_Toc404134500"/>
+            <w:bookmarkEnd w:id="12"/>
+            <w:bookmarkEnd w:id="13"/>
+            <w:bookmarkEnd w:id="14"/>
+            <w:r>
+              <w:rPr>
+                <w:rFonts w:asciiTheme="minorHAnsi" w:hAnsiTheme="minorHAnsi"/>
+              </w:rPr>
+              <w:t>Marketing attachment for MSW changes</w:t>
             </w:r>
           </w:p>
         </w:tc>
@@ -3304,11 +3596,18 @@
           </w:tcPr>
           <w:p>
             <w:pPr>
+              <w:pStyle w:val="ListParagraph"/>
+              <w:numPr>
+                <w:ilvl w:val="0"/>
+                <w:numId w:val="48"/>
+              </w:numPr>
               <w:autoSpaceDE w:val="0"/>
               <w:autoSpaceDN w:val="0"/>
               <w:adjustRightInd w:val="0"/>
-              <w:rPr>
-                <w:rFonts w:asciiTheme="minorHAnsi" w:hAnsiTheme="minorHAnsi"/>
+              <w:ind w:left="229" w:hanging="180"/>
+              <w:rPr>
+                <w:rFonts w:asciiTheme="minorHAnsi" w:hAnsiTheme="minorHAnsi"/>
+                <w:highlight w:val="yellow"/>
               </w:rPr>
             </w:pPr>
             <w:r>
@@ -3316,13 +3615,7 @@
                 <w:rFonts w:asciiTheme="minorHAnsi" w:hAnsiTheme="minorHAnsi"/>
                 <w:highlight w:val="yellow"/>
               </w:rPr>
-              <w:t>Colors or layout</w:t>
-            </w:r>
-            <w:r>
-              <w:rPr>
-                <w:rFonts w:asciiTheme="minorHAnsi" w:hAnsiTheme="minorHAnsi"/>
-              </w:rPr>
-              <w:t>?</w:t>
+              <w:t>What is this? I don’t believe we have this yet.</w:t>
             </w:r>
           </w:p>
         </w:tc>
@@ -3334,12 +3627,6 @@
           <w:rFonts w:asciiTheme="minorHAnsi" w:hAnsiTheme="minorHAnsi"/>
         </w:rPr>
       </w:pPr>
-      <w:bookmarkStart w:id="15" w:name="_Toc342757862"/>
-      <w:bookmarkStart w:id="16" w:name="_Toc346297770"/>
-      <w:bookmarkStart w:id="17" w:name="_Toc404134500"/>
-      <w:bookmarkEnd w:id="12"/>
-      <w:bookmarkEnd w:id="13"/>
-      <w:bookmarkEnd w:id="14"/>
     </w:p>
     <w:p>
       <w:pPr>
@@ -3368,14 +3655,14 @@
           <w:rFonts w:asciiTheme="minorHAnsi" w:hAnsiTheme="minorHAnsi"/>
         </w:rPr>
       </w:pPr>
-      <w:bookmarkStart w:id="18" w:name="_Toc411264033"/>
+      <w:bookmarkStart w:id="19" w:name="_Toc411264033"/>
       <w:r>
         <w:rPr>
           <w:rFonts w:asciiTheme="minorHAnsi" w:hAnsiTheme="minorHAnsi"/>
         </w:rPr>
         <w:t>Technical Design Requirements</w:t>
       </w:r>
-      <w:bookmarkEnd w:id="18"/>
+      <w:bookmarkEnd w:id="19"/>
       <w:r>
         <w:rPr>
           <w:rFonts w:asciiTheme="minorHAnsi" w:hAnsiTheme="minorHAnsi"/>
@@ -4677,71 +4964,71 @@
           <w:rFonts w:asciiTheme="minorHAnsi" w:hAnsiTheme="minorHAnsi"/>
         </w:rPr>
       </w:pPr>
-      <w:bookmarkStart w:id="19" w:name="_Toc379450809"/>
-      <w:bookmarkStart w:id="20" w:name="_Toc411264034"/>
+      <w:bookmarkStart w:id="20" w:name="_Toc379450809"/>
+      <w:bookmarkStart w:id="21" w:name="_Toc411264034"/>
       <w:r>
         <w:rPr>
           <w:rFonts w:asciiTheme="minorHAnsi" w:hAnsiTheme="minorHAnsi"/>
         </w:rPr>
         <w:t>Assumptions</w:t>
       </w:r>
-      <w:bookmarkEnd w:id="19"/>
       <w:bookmarkEnd w:id="20"/>
-    </w:p>
-    <w:p>
-      <w:pPr>
-        <w:pStyle w:val="BodyText"/>
-        <w:rPr>
-          <w:rFonts w:ascii="Calibri" w:hAnsi="Calibri"/>
-        </w:rPr>
-      </w:pPr>
-      <w:r>
-        <w:rPr>
-          <w:rFonts w:asciiTheme="minorHAnsi" w:hAnsiTheme="minorHAnsi"/>
-        </w:rPr>
-        <w:t>The following items are out of scope</w:t>
-      </w:r>
-    </w:p>
-    <w:p>
-      <w:pPr>
-        <w:pStyle w:val="BodyText"/>
-        <w:rPr>
-          <w:rFonts w:asciiTheme="minorHAnsi" w:hAnsiTheme="minorHAnsi"/>
-        </w:rPr>
-      </w:pPr>
-    </w:p>
-    <w:p>
-      <w:pPr>
-        <w:pStyle w:val="Heading1"/>
-        <w:rPr>
-          <w:rFonts w:asciiTheme="minorHAnsi" w:hAnsiTheme="minorHAnsi"/>
-        </w:rPr>
-      </w:pPr>
-      <w:bookmarkStart w:id="21" w:name="_Toc411264035"/>
-      <w:r>
-        <w:rPr>
-          <w:rFonts w:asciiTheme="minorHAnsi" w:hAnsiTheme="minorHAnsi"/>
-        </w:rPr>
-        <w:t>Technical Design</w:t>
-      </w:r>
       <w:bookmarkEnd w:id="21"/>
     </w:p>
     <w:p>
       <w:pPr>
+        <w:pStyle w:val="BodyText"/>
+        <w:rPr>
+          <w:rFonts w:ascii="Calibri" w:hAnsi="Calibri"/>
+        </w:rPr>
+      </w:pPr>
+      <w:r>
+        <w:rPr>
+          <w:rFonts w:asciiTheme="minorHAnsi" w:hAnsiTheme="minorHAnsi"/>
+        </w:rPr>
+        <w:t>The following items are out of scope</w:t>
+      </w:r>
+    </w:p>
+    <w:p>
+      <w:pPr>
+        <w:pStyle w:val="BodyText"/>
+        <w:rPr>
+          <w:rFonts w:asciiTheme="minorHAnsi" w:hAnsiTheme="minorHAnsi"/>
+        </w:rPr>
+      </w:pPr>
+    </w:p>
+    <w:p>
+      <w:pPr>
+        <w:pStyle w:val="Heading1"/>
+        <w:rPr>
+          <w:rFonts w:asciiTheme="minorHAnsi" w:hAnsiTheme="minorHAnsi"/>
+        </w:rPr>
+      </w:pPr>
+      <w:bookmarkStart w:id="22" w:name="_Toc411264035"/>
+      <w:r>
+        <w:rPr>
+          <w:rFonts w:asciiTheme="minorHAnsi" w:hAnsiTheme="minorHAnsi"/>
+        </w:rPr>
+        <w:t>Technical Design</w:t>
+      </w:r>
+      <w:bookmarkEnd w:id="22"/>
+    </w:p>
+    <w:p>
+      <w:pPr>
         <w:pStyle w:val="Heading2"/>
         <w:jc w:val="both"/>
         <w:rPr>
           <w:rFonts w:asciiTheme="minorHAnsi" w:hAnsiTheme="minorHAnsi"/>
         </w:rPr>
       </w:pPr>
-      <w:bookmarkStart w:id="22" w:name="_Toc411264036"/>
+      <w:bookmarkStart w:id="23" w:name="_Toc411264036"/>
       <w:r>
         <w:rPr>
           <w:rFonts w:asciiTheme="minorHAnsi" w:hAnsiTheme="minorHAnsi"/>
         </w:rPr>
         <w:t>Referenced Documents</w:t>
       </w:r>
-      <w:bookmarkEnd w:id="22"/>
+      <w:bookmarkEnd w:id="23"/>
     </w:p>
     <w:p>
       <w:pPr>
@@ -4775,14 +5062,14 @@
           <w:rFonts w:asciiTheme="minorHAnsi" w:hAnsiTheme="minorHAnsi"/>
         </w:rPr>
       </w:pPr>
-      <w:bookmarkStart w:id="23" w:name="_Toc411264037"/>
+      <w:bookmarkStart w:id="24" w:name="_Toc411264037"/>
       <w:r>
         <w:rPr>
           <w:rFonts w:asciiTheme="minorHAnsi" w:hAnsiTheme="minorHAnsi"/>
         </w:rPr>
         <w:t>Process Flow and Mock Ups</w:t>
       </w:r>
-      <w:bookmarkEnd w:id="23"/>
+      <w:bookmarkEnd w:id="24"/>
     </w:p>
     <w:p>
       <w:pPr>
@@ -4823,10 +5110,10 @@
             <v:path o:extrusionok="f" gradientshapeok="t" o:connecttype="rect"/>
             <o:lock v:ext="edit" aspectratio="t"/>
           </v:shapetype>
-          <v:shape id="_x0000_i1025" type="#_x0000_t75" style="width:77.35pt;height:50.5pt" o:ole="">
-            <v:imagedata r:id="rId16" o:title=""/>
+          <v:shape id="_x0000_i1025" type="#_x0000_t75" style="width:77.25pt;height:50.25pt" o:ole="">
+            <v:imagedata r:id="rId17" o:title=""/>
           </v:shape>
-          <o:OLEObject Type="Embed" ProgID="Package" ShapeID="_x0000_i1025" DrawAspect="Icon" ObjectID="_1485094991" r:id="rId17"/>
+          <o:OLEObject Type="Embed" ProgID="Package" ShapeID="_x0000_i1025" DrawAspect="Icon" ObjectID="_1485233971" r:id="rId18"/>
         </w:object>
       </w:r>
     </w:p>
@@ -4846,7 +5133,7 @@
         <mc:AlternateContent>
           <mc:Choice Requires="wps">
             <w:drawing>
-              <wp:anchor distT="0" distB="0" distL="114300" distR="114300" simplePos="0" relativeHeight="251659264" behindDoc="0" locked="0" layoutInCell="1" allowOverlap="1" wp14:anchorId="35CE56B1" wp14:editId="5D5E13CF">
+              <wp:anchor distT="0" distB="0" distL="114300" distR="114300" simplePos="0" relativeHeight="251659264" behindDoc="0" locked="0" layoutInCell="1" allowOverlap="1" wp14:anchorId="35CE56B1" wp14:editId="6DA57152">
                 <wp:simplePos x="0" y="0"/>
                 <wp:positionH relativeFrom="column">
                   <wp:posOffset>4609531</wp:posOffset>
@@ -4901,7 +5188,7 @@
           </mc:Choice>
           <mc:Fallback>
             <w:pict>
-              <v:shapetype w14:anchorId="717F1FDA" id="_x0000_t32" coordsize="21600,21600" o:spt="32" o:oned="t" path="m,l21600,21600e" filled="f">
+              <v:shapetype w14:anchorId="2FD58C00" id="_x0000_t32" coordsize="21600,21600" o:spt="32" o:oned="t" path="m,l21600,21600e" filled="f">
                 <v:path arrowok="t" fillok="f" o:connecttype="none"/>
                 <o:lock v:ext="edit" shapetype="t"/>
               </v:shapetype>
@@ -4937,6 +5224,208 @@
           <w:szCs w:val="18"/>
         </w:rPr>
       </w:pPr>
+      <w:r>
+        <w:rPr>
+          <w:rFonts w:asciiTheme="minorHAnsi" w:hAnsiTheme="minorHAnsi"/>
+          <w:noProof/>
+          <w:highlight w:val="yellow"/>
+        </w:rPr>
+        <mc:AlternateContent>
+          <mc:Choice Requires="wps">
+            <w:drawing>
+              <wp:anchor distT="0" distB="0" distL="114300" distR="114300" simplePos="0" relativeHeight="251669504" behindDoc="0" locked="0" layoutInCell="1" allowOverlap="1" wp14:anchorId="3BAFE0DC" wp14:editId="6BB1818C">
+                <wp:simplePos x="0" y="0"/>
+                <wp:positionH relativeFrom="column">
+                  <wp:posOffset>-60350</wp:posOffset>
+                </wp:positionH>
+                <wp:positionV relativeFrom="paragraph">
+                  <wp:posOffset>416204</wp:posOffset>
+                </wp:positionV>
+                <wp:extent cx="570585" cy="45719"/>
+                <wp:effectExtent l="0" t="38100" r="39370" b="88265"/>
+                <wp:wrapNone/>
+                <wp:docPr id="13" name="Straight Arrow Connector 13"/>
+                <wp:cNvGraphicFramePr/>
+                <a:graphic xmlns:a="http://schemas.openxmlformats.org/drawingml/2006/main">
+                  <a:graphicData uri="http://schemas.microsoft.com/office/word/2010/wordprocessingShape">
+                    <wps:wsp>
+                      <wps:cNvCnPr/>
+                      <wps:spPr>
+                        <a:xfrm>
+                          <a:off x="0" y="0"/>
+                          <a:ext cx="570585" cy="45719"/>
+                        </a:xfrm>
+                        <a:prstGeom prst="straightConnector1">
+                          <a:avLst/>
+                        </a:prstGeom>
+                        <a:ln w="12700">
+                          <a:solidFill>
+                            <a:srgbClr val="FF0000"/>
+                          </a:solidFill>
+                          <a:tailEnd type="triangle"/>
+                        </a:ln>
+                      </wps:spPr>
+                      <wps:style>
+                        <a:lnRef idx="1">
+                          <a:schemeClr val="accent1"/>
+                        </a:lnRef>
+                        <a:fillRef idx="0">
+                          <a:schemeClr val="accent1"/>
+                        </a:fillRef>
+                        <a:effectRef idx="0">
+                          <a:schemeClr val="accent1"/>
+                        </a:effectRef>
+                        <a:fontRef idx="minor">
+                          <a:schemeClr val="tx1"/>
+                        </a:fontRef>
+                      </wps:style>
+                      <wps:bodyPr/>
+                    </wps:wsp>
+                  </a:graphicData>
+                </a:graphic>
+                <wp14:sizeRelH relativeFrom="margin">
+                  <wp14:pctWidth>0</wp14:pctWidth>
+                </wp14:sizeRelH>
+                <wp14:sizeRelV relativeFrom="margin">
+                  <wp14:pctHeight>0</wp14:pctHeight>
+                </wp14:sizeRelV>
+              </wp:anchor>
+            </w:drawing>
+          </mc:Choice>
+          <mc:Fallback>
+            <w:pict>
+              <v:shape w14:anchorId="24FD23ED" id="Straight Arrow Connector 13" o:spid="_x0000_s1026" type="#_x0000_t32" style="position:absolute;margin-left:-4.75pt;margin-top:32.75pt;width:44.95pt;height:3.6pt;z-index:251669504;visibility:visible;mso-wrap-style:square;mso-width-percent:0;mso-height-percent:0;mso-wrap-distance-left:9pt;mso-wrap-distance-top:0;mso-wrap-distance-right:9pt;mso-wrap-distance-bottom:0;mso-position-horizontal:absolute;mso-position-horizontal-relative:text;mso-position-vertical:absolute;mso-position-vertical-relative:text;mso-width-percent:0;mso-height-percent:0;mso-width-relative:margin;mso-height-relative:margin" o:gfxdata="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" strokecolor="red" strokeweight="1pt">
+                <v:stroke endarrow="block"/>
+              </v:shape>
+            </w:pict>
+          </mc:Fallback>
+        </mc:AlternateContent>
+      </w:r>
+      <w:r>
+        <w:rPr>
+          <w:rFonts w:asciiTheme="minorHAnsi" w:hAnsiTheme="minorHAnsi"/>
+          <w:noProof/>
+        </w:rPr>
+        <mc:AlternateContent>
+          <mc:Choice Requires="wps">
+            <w:drawing>
+              <wp:anchor distT="0" distB="0" distL="114300" distR="114300" simplePos="0" relativeHeight="251670528" behindDoc="0" locked="0" layoutInCell="1" allowOverlap="1" wp14:anchorId="62E3AFC5" wp14:editId="6A5E3537">
+                <wp:simplePos x="0" y="0"/>
+                <wp:positionH relativeFrom="column">
+                  <wp:posOffset>-1004011</wp:posOffset>
+                </wp:positionH>
+                <wp:positionV relativeFrom="paragraph">
+                  <wp:posOffset>328422</wp:posOffset>
+                </wp:positionV>
+                <wp:extent cx="892454" cy="197485"/>
+                <wp:effectExtent l="0" t="0" r="22225" b="12065"/>
+                <wp:wrapNone/>
+                <wp:docPr id="14" name="Text Box 14"/>
+                <wp:cNvGraphicFramePr/>
+                <a:graphic xmlns:a="http://schemas.openxmlformats.org/drawingml/2006/main">
+                  <a:graphicData uri="http://schemas.microsoft.com/office/word/2010/wordprocessingShape">
+                    <wps:wsp>
+                      <wps:cNvSpPr txBox="1"/>
+                      <wps:spPr>
+                        <a:xfrm>
+                          <a:off x="0" y="0"/>
+                          <a:ext cx="892454" cy="197485"/>
+                        </a:xfrm>
+                        <a:prstGeom prst="rect">
+                          <a:avLst/>
+                        </a:prstGeom>
+                        <a:solidFill>
+                          <a:schemeClr val="lt1"/>
+                        </a:solidFill>
+                        <a:ln w="6350">
+                          <a:solidFill>
+                            <a:prstClr val="black"/>
+                          </a:solidFill>
+                        </a:ln>
+                        <a:effectLst/>
+                      </wps:spPr>
+                      <wps:style>
+                        <a:lnRef idx="0">
+                          <a:schemeClr val="accent1"/>
+                        </a:lnRef>
+                        <a:fillRef idx="0">
+                          <a:schemeClr val="accent1"/>
+                        </a:fillRef>
+                        <a:effectRef idx="0">
+                          <a:schemeClr val="accent1"/>
+                        </a:effectRef>
+                        <a:fontRef idx="minor">
+                          <a:schemeClr val="dk1"/>
+                        </a:fontRef>
+                      </wps:style>
+                      <wps:txbx>
+                        <w:txbxContent>
+                          <w:p>
+                            <w:pPr>
+                              <w:rPr>
+                                <w:sz w:val="16"/>
+                                <w:szCs w:val="16"/>
+                              </w:rPr>
+                            </w:pPr>
+                            <w:r>
+                              <w:rPr>
+                                <w:sz w:val="16"/>
+                                <w:szCs w:val="16"/>
+                              </w:rPr>
+                              <w:t>Header BFR 01</w:t>
+                            </w:r>
+                          </w:p>
+                        </w:txbxContent>
+                      </wps:txbx>
+                      <wps:bodyPr rot="0" spcFirstLastPara="0" vertOverflow="overflow" horzOverflow="overflow" vert="horz" wrap="square" lIns="91440" tIns="45720" rIns="91440" bIns="45720" numCol="1" spcCol="0" rtlCol="0" fromWordArt="0" anchor="t" anchorCtr="0" forceAA="0" compatLnSpc="1">
+                        <a:prstTxWarp prst="textNoShape">
+                          <a:avLst/>
+                        </a:prstTxWarp>
+                        <a:noAutofit/>
+                      </wps:bodyPr>
+                    </wps:wsp>
+                  </a:graphicData>
+                </a:graphic>
+                <wp14:sizeRelH relativeFrom="margin">
+                  <wp14:pctWidth>0</wp14:pctWidth>
+                </wp14:sizeRelH>
+                <wp14:sizeRelV relativeFrom="margin">
+                  <wp14:pctHeight>0</wp14:pctHeight>
+                </wp14:sizeRelV>
+              </wp:anchor>
+            </w:drawing>
+          </mc:Choice>
+          <mc:Fallback>
+            <w:pict>
+              <v:shapetype w14:anchorId="62E3AFC5" id="_x0000_t202" coordsize="21600,21600" o:spt="202" path="m,l,21600r21600,l21600,xe">
+                <v:stroke joinstyle="miter"/>
+                <v:path gradientshapeok="t" o:connecttype="rect"/>
+              </v:shapetype>
+              <v:shape id="Text Box 14" o:spid="_x0000_s1027" type="#_x0000_t202" style="position:absolute;margin-left:-79.05pt;margin-top:25.85pt;width:70.25pt;height:15.55pt;z-index:251670528;visibility:visible;mso-wrap-style:square;mso-width-percent:0;mso-height-percent:0;mso-wrap-distance-left:9pt;mso-wrap-distance-top:0;mso-wrap-distance-right:9pt;mso-wrap-distance-bottom:0;mso-position-horizontal:absolute;mso-position-horizontal-relative:text;mso-position-vertical:absolute;mso-position-vertical-relative:text;mso-width-percent:0;mso-height-percent:0;mso-width-relative:margin;mso-height-relative:margin;v-text-anchor:top" o:gfxdata="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" fillcolor="white [3201]" strokeweight=".5pt">
+                <v:textbox>
+                  <w:txbxContent>
+                    <w:p>
+                      <w:pPr>
+                        <w:rPr>
+                          <w:sz w:val="16"/>
+                          <w:szCs w:val="16"/>
+                        </w:rPr>
+                      </w:pPr>
+                      <w:r>
+                        <w:rPr>
+                          <w:sz w:val="16"/>
+                          <w:szCs w:val="16"/>
+                        </w:rPr>
+                        <w:t>Header BFR 01</w:t>
+                      </w:r>
+                    </w:p>
+                  </w:txbxContent>
+                </v:textbox>
+              </v:shape>
+            </w:pict>
+          </mc:Fallback>
+        </mc:AlternateContent>
+      </w:r>
       <w:r>
         <w:rPr>
           <w:noProof/>
@@ -4957,7 +5446,7 @@
                     <pic:cNvPicPr/>
                   </pic:nvPicPr>
                   <pic:blipFill>
-                    <a:blip r:embed="rId18"/>
+                    <a:blip r:embed="rId19"/>
                     <a:stretch>
                       <a:fillRect/>
                     </a:stretch>
@@ -5247,7 +5736,7 @@
                     <pic:cNvPicPr/>
                   </pic:nvPicPr>
                   <pic:blipFill>
-                    <a:blip r:embed="rId19"/>
+                    <a:blip r:embed="rId20"/>
                     <a:stretch>
                       <a:fillRect/>
                     </a:stretch>
@@ -5407,7 +5896,7 @@
                     <pic:cNvPicPr/>
                   </pic:nvPicPr>
                   <pic:blipFill>
-                    <a:blip r:embed="rId20" cstate="print">
+                    <a:blip r:embed="rId21" cstate="print">
                       <a:extLst>
                         <a:ext uri="{28A0092B-C50C-407E-A947-70E740481C1C}">
                           <a14:useLocalDpi xmlns:a14="http://schemas.microsoft.com/office/drawing/2010/main" val="0"/>
@@ -5483,7 +5972,7 @@
                     <pic:cNvPicPr/>
                   </pic:nvPicPr>
                   <pic:blipFill>
-                    <a:blip r:embed="rId21"/>
+                    <a:blip r:embed="rId22"/>
                     <a:stretch>
                       <a:fillRect/>
                     </a:stretch>
@@ -5520,38 +6009,71 @@
         <w:pStyle w:val="BodyText"/>
         <w:rPr>
           <w:rFonts w:ascii="Calibri" w:eastAsiaTheme="minorHAnsi" w:hAnsi="Calibri"/>
-          <w:sz w:val="18"/>
-          <w:szCs w:val="18"/>
-        </w:rPr>
-      </w:pPr>
-      <w:r>
+          <w:sz w:val="24"/>
+          <w:szCs w:val="24"/>
+        </w:rPr>
+      </w:pPr>
+      <w:r>
+        <w:rPr>
+          <w:rFonts w:ascii="Calibri" w:eastAsiaTheme="minorHAnsi" w:hAnsi="Calibri"/>
+          <w:sz w:val="24"/>
+          <w:szCs w:val="24"/>
+          <w:highlight w:val="yellow"/>
+        </w:rPr>
+        <w:t>Also review proposal</w:t>
+      </w:r>
+      <w:r>
+        <w:rPr>
+          <w:rFonts w:ascii="Calibri" w:eastAsiaTheme="minorHAnsi" w:hAnsi="Calibri"/>
+          <w:sz w:val="24"/>
+          <w:szCs w:val="24"/>
+          <w:highlight w:val="yellow"/>
+        </w:rPr>
+        <w:t xml:space="preserve"> images</w:t>
+      </w:r>
+    </w:p>
+    <w:p>
+      <w:pPr>
+        <w:pStyle w:val="BodyText"/>
         <w:rPr>
           <w:rFonts w:ascii="Calibri" w:eastAsiaTheme="minorHAnsi" w:hAnsi="Calibri"/>
           <w:sz w:val="18"/>
           <w:szCs w:val="18"/>
-          <w:highlight w:val="yellow"/>
-        </w:rPr>
-        <w:t>Also review proposal</w:t>
-      </w:r>
+        </w:rPr>
+      </w:pPr>
       <w:r>
         <w:rPr>
           <w:rFonts w:ascii="Calibri" w:eastAsiaTheme="minorHAnsi" w:hAnsi="Calibri"/>
           <w:sz w:val="18"/>
           <w:szCs w:val="18"/>
-          <w:highlight w:val="yellow"/>
-        </w:rPr>
-        <w:t xml:space="preserve"> images</w:t>
+        </w:rPr>
+        <w:object w:dxaOrig="1551" w:dyaOrig="1004" w14:anchorId="02000C55">
+          <v:shape id="_x0000_i1026" type="#_x0000_t75" style="width:77.25pt;height:50.25pt" o:ole="">
+            <v:imagedata r:id="rId23" o:title=""/>
+          </v:shape>
+          <o:OLEObject Type="Embed" ProgID="Package" ShapeID="_x0000_i1026" DrawAspect="Icon" ObjectID="_1485233972" r:id="rId24"/>
+        </w:object>
       </w:r>
     </w:p>
     <w:p>
       <w:pPr>
+        <w:pStyle w:val="BodyText"/>
+        <w:rPr>
+          <w:rFonts w:ascii="Calibri" w:eastAsiaTheme="minorHAnsi" w:hAnsi="Calibri"/>
+          <w:sz w:val="18"/>
+          <w:szCs w:val="18"/>
+        </w:rPr>
+      </w:pPr>
+    </w:p>
+    <w:p>
+      <w:pPr>
         <w:pStyle w:val="Heading2"/>
         <w:jc w:val="both"/>
         <w:rPr>
           <w:rFonts w:asciiTheme="minorHAnsi" w:hAnsiTheme="minorHAnsi"/>
         </w:rPr>
       </w:pPr>
-      <w:bookmarkStart w:id="24" w:name="_Toc411264038"/>
+      <w:bookmarkStart w:id="25" w:name="_Toc411264038"/>
       <w:r>
         <w:rPr>
           <w:rFonts w:asciiTheme="minorHAnsi" w:hAnsiTheme="minorHAnsi"/>
@@ -5564,7 +6086,7 @@
         </w:rPr>
         <w:t xml:space="preserve"> Logic</w:t>
       </w:r>
-      <w:bookmarkEnd w:id="24"/>
+      <w:bookmarkEnd w:id="25"/>
       <w:r>
         <w:rPr>
           <w:rFonts w:asciiTheme="minorHAnsi" w:hAnsiTheme="minorHAnsi"/>
@@ -5595,97 +6117,32 @@
           <w:rFonts w:asciiTheme="minorHAnsi" w:hAnsiTheme="minorHAnsi"/>
         </w:rPr>
       </w:pPr>
-      <w:bookmarkStart w:id="25" w:name="_Toc411264039"/>
+      <w:bookmarkStart w:id="26" w:name="_Toc411264039"/>
       <w:r>
         <w:rPr>
           <w:rFonts w:asciiTheme="minorHAnsi" w:hAnsiTheme="minorHAnsi"/>
         </w:rPr>
         <w:t>Data Sources &amp; Mapping</w:t>
-      </w:r>
-      <w:bookmarkEnd w:id="25"/>
-    </w:p>
-    <w:p>
-      <w:pPr>
-        <w:ind w:firstLine="576"/>
-        <w:rPr>
-          <w:rFonts w:asciiTheme="minorHAnsi" w:hAnsiTheme="minorHAnsi"/>
-        </w:rPr>
-      </w:pPr>
-      <w:r>
-        <w:rPr>
-          <w:rFonts w:asciiTheme="minorHAnsi" w:hAnsiTheme="minorHAnsi"/>
-        </w:rPr>
-        <w:t>No data changes made</w:t>
-      </w:r>
-    </w:p>
-    <w:p>
-      <w:pPr>
-        <w:ind w:firstLine="576"/>
-        <w:rPr>
-          <w:rFonts w:asciiTheme="minorHAnsi" w:hAnsiTheme="minorHAnsi"/>
-        </w:rPr>
-      </w:pPr>
-    </w:p>
-    <w:p>
-      <w:pPr>
-        <w:pStyle w:val="Heading2"/>
-        <w:jc w:val="both"/>
-        <w:rPr>
-          <w:rFonts w:asciiTheme="minorHAnsi" w:hAnsiTheme="minorHAnsi"/>
-        </w:rPr>
-      </w:pPr>
-      <w:bookmarkStart w:id="26" w:name="_Toc411264040"/>
-      <w:proofErr w:type="spellStart"/>
-      <w:r>
-        <w:rPr>
-          <w:rFonts w:asciiTheme="minorHAnsi" w:hAnsiTheme="minorHAnsi"/>
-        </w:rPr>
-        <w:t>InfoPro</w:t>
-      </w:r>
-      <w:proofErr w:type="spellEnd"/>
-      <w:r>
-        <w:rPr>
-          <w:rFonts w:asciiTheme="minorHAnsi" w:hAnsiTheme="minorHAnsi"/>
-        </w:rPr>
-        <w:t xml:space="preserve"> </w:t>
-      </w:r>
-      <w:r>
-        <w:rPr>
-          <w:rFonts w:asciiTheme="minorHAnsi" w:hAnsiTheme="minorHAnsi"/>
-        </w:rPr>
-        <w:t>Interface</w:t>
       </w:r>
       <w:bookmarkEnd w:id="26"/>
     </w:p>
     <w:p>
       <w:pPr>
-        <w:ind w:left="576"/>
-        <w:rPr>
-          <w:rFonts w:asciiTheme="minorHAnsi" w:hAnsiTheme="minorHAnsi"/>
-        </w:rPr>
-      </w:pPr>
-      <w:r>
-        <w:rPr>
-          <w:rFonts w:asciiTheme="minorHAnsi" w:hAnsiTheme="minorHAnsi"/>
-        </w:rPr>
-        <w:t xml:space="preserve">Should not affect the AAE process.  </w:t>
-      </w:r>
-      <w:r>
-        <w:rPr>
-          <w:rFonts w:asciiTheme="minorHAnsi" w:hAnsiTheme="minorHAnsi"/>
-        </w:rPr>
-        <w:t xml:space="preserve">All data is currently available.  </w:t>
-      </w:r>
-      <w:r>
-        <w:rPr>
-          <w:rFonts w:asciiTheme="minorHAnsi" w:hAnsiTheme="minorHAnsi"/>
-        </w:rPr>
-        <w:t>There could potentially be a new field to identify which cover letter to use.</w:t>
+        <w:ind w:firstLine="576"/>
+        <w:rPr>
+          <w:rFonts w:asciiTheme="minorHAnsi" w:hAnsiTheme="minorHAnsi"/>
+        </w:rPr>
+      </w:pPr>
+      <w:r>
+        <w:rPr>
+          <w:rFonts w:asciiTheme="minorHAnsi" w:hAnsiTheme="minorHAnsi"/>
+        </w:rPr>
+        <w:t>No data changes made</w:t>
       </w:r>
     </w:p>
     <w:p>
       <w:pPr>
-        <w:ind w:left="576"/>
+        <w:ind w:firstLine="576"/>
         <w:rPr>
           <w:rFonts w:asciiTheme="minorHAnsi" w:hAnsiTheme="minorHAnsi"/>
         </w:rPr>
@@ -5699,18 +6156,26 @@
           <w:rFonts w:asciiTheme="minorHAnsi" w:hAnsiTheme="minorHAnsi"/>
         </w:rPr>
       </w:pPr>
-      <w:bookmarkStart w:id="27" w:name="_Toc411264041"/>
-      <w:r>
-        <w:rPr>
-          <w:rFonts w:asciiTheme="minorHAnsi" w:hAnsiTheme="minorHAnsi"/>
-        </w:rPr>
-        <w:t>BI</w:t>
-      </w:r>
-      <w:r>
-        <w:rPr>
-          <w:rFonts w:asciiTheme="minorHAnsi" w:hAnsiTheme="minorHAnsi"/>
-        </w:rPr>
-        <w:t xml:space="preserve"> Interface</w:t>
+      <w:bookmarkStart w:id="27" w:name="_Toc411264040"/>
+      <w:proofErr w:type="spellStart"/>
+      <w:r>
+        <w:rPr>
+          <w:rFonts w:asciiTheme="minorHAnsi" w:hAnsiTheme="minorHAnsi"/>
+        </w:rPr>
+        <w:t>InfoPro</w:t>
+      </w:r>
+      <w:proofErr w:type="spellEnd"/>
+      <w:r>
+        <w:rPr>
+          <w:rFonts w:asciiTheme="minorHAnsi" w:hAnsiTheme="minorHAnsi"/>
+        </w:rPr>
+        <w:t xml:space="preserve"> </w:t>
+      </w:r>
+      <w:r>
+        <w:rPr>
+          <w:rFonts w:asciiTheme="minorHAnsi" w:hAnsiTheme="minorHAnsi"/>
+        </w:rPr>
+        <w:t>Interface</w:t>
       </w:r>
       <w:bookmarkEnd w:id="27"/>
     </w:p>
@@ -5725,15 +6190,64 @@
         <w:rPr>
           <w:rFonts w:asciiTheme="minorHAnsi" w:hAnsiTheme="minorHAnsi"/>
         </w:rPr>
-        <w:t xml:space="preserve">Should not affect the BI process.  All data is currently available.  No fields should be </w:t>
-      </w:r>
-      <w:bookmarkStart w:id="28" w:name="_GoBack"/>
+        <w:t xml:space="preserve">Should not affect the AAE process.  </w:t>
+      </w:r>
+      <w:r>
+        <w:rPr>
+          <w:rFonts w:asciiTheme="minorHAnsi" w:hAnsiTheme="minorHAnsi"/>
+        </w:rPr>
+        <w:t xml:space="preserve">All data is currently available.  </w:t>
+      </w:r>
+      <w:r>
+        <w:rPr>
+          <w:rFonts w:asciiTheme="minorHAnsi" w:hAnsiTheme="minorHAnsi"/>
+        </w:rPr>
+        <w:t>There could potentially be a new field to identify which cover letter to use.</w:t>
+      </w:r>
+    </w:p>
+    <w:p>
+      <w:pPr>
+        <w:ind w:left="576"/>
+        <w:rPr>
+          <w:rFonts w:asciiTheme="minorHAnsi" w:hAnsiTheme="minorHAnsi"/>
+        </w:rPr>
+      </w:pPr>
+    </w:p>
+    <w:p>
+      <w:pPr>
+        <w:pStyle w:val="Heading2"/>
+        <w:jc w:val="both"/>
+        <w:rPr>
+          <w:rFonts w:asciiTheme="minorHAnsi" w:hAnsiTheme="minorHAnsi"/>
+        </w:rPr>
+      </w:pPr>
+      <w:bookmarkStart w:id="28" w:name="_Toc411264041"/>
+      <w:r>
+        <w:rPr>
+          <w:rFonts w:asciiTheme="minorHAnsi" w:hAnsiTheme="minorHAnsi"/>
+        </w:rPr>
+        <w:t>BI</w:t>
+      </w:r>
+      <w:r>
+        <w:rPr>
+          <w:rFonts w:asciiTheme="minorHAnsi" w:hAnsiTheme="minorHAnsi"/>
+        </w:rPr>
+        <w:t xml:space="preserve"> Interface</w:t>
+      </w:r>
       <w:bookmarkEnd w:id="28"/>
-      <w:r>
-        <w:rPr>
-          <w:rFonts w:asciiTheme="minorHAnsi" w:hAnsiTheme="minorHAnsi"/>
-        </w:rPr>
-        <w:t>repurposed.</w:t>
+    </w:p>
+    <w:p>
+      <w:pPr>
+        <w:ind w:left="576"/>
+        <w:rPr>
+          <w:rFonts w:asciiTheme="minorHAnsi" w:hAnsiTheme="minorHAnsi"/>
+        </w:rPr>
+      </w:pPr>
+      <w:r>
+        <w:rPr>
+          <w:rFonts w:asciiTheme="minorHAnsi" w:hAnsiTheme="minorHAnsi"/>
+        </w:rPr>
+        <w:t>Should not affect the BI process.  All data is currently available.  No fields should be repurposed.</w:t>
       </w:r>
     </w:p>
     <w:p>
@@ -5762,6 +6276,7 @@
         <w:rPr>
           <w:rFonts w:asciiTheme="minorHAnsi" w:hAnsiTheme="minorHAnsi"/>
         </w:rPr>
+        <w:lastRenderedPageBreak/>
         <w:t>Report Changes</w:t>
       </w:r>
       <w:bookmarkEnd w:id="29"/>
@@ -5803,9 +6318,9 @@
         <w:t xml:space="preserve"> </w:t>
       </w:r>
     </w:p>
-    <w:bookmarkEnd w:id="15"/>
     <w:bookmarkEnd w:id="16"/>
     <w:bookmarkEnd w:id="17"/>
+    <w:bookmarkEnd w:id="18"/>
     <w:p>
       <w:pPr>
         <w:jc w:val="both"/>
@@ -5815,8 +6330,8 @@
       </w:pPr>
     </w:p>
     <w:sectPr>
-      <w:headerReference w:type="default" r:id="rId22"/>
-      <w:footerReference w:type="default" r:id="rId23"/>
+      <w:headerReference w:type="default" r:id="rId25"/>
+      <w:footerReference w:type="default" r:id="rId26"/>
       <w:pgSz w:w="12240" w:h="15840" w:code="1"/>
       <w:pgMar w:top="1440" w:right="1440" w:bottom="1440" w:left="1800" w:header="720" w:footer="720" w:gutter="0"/>
       <w:pgNumType w:start="4"/>
@@ -6005,7 +6520,7 @@
       <w:rPr>
         <w:noProof/>
       </w:rPr>
-      <w:t>2/10/2015 5:21:36 PM</w:t>
+      <w:t>2/12/2015 7:39:54 AM</w:t>
     </w:r>
     <w:r>
       <w:rPr>
@@ -6068,7 +6583,7 @@
         <w:sz w:val="16"/>
         <w:szCs w:val="16"/>
       </w:rPr>
-      <w:t>9</w:t>
+      <w:t>10</w:t>
     </w:r>
     <w:r>
       <w:rPr>
@@ -6829,6 +7344,119 @@
     </w:lvl>
   </w:abstractNum>
   <w:abstractNum w:abstractNumId="4">
+    <w:nsid w:val="0FF612CF"/>
+    <w:multiLevelType w:val="hybridMultilevel"/>
+    <w:tmpl w:val="722CA238"/>
+    <w:lvl w:ilvl="0" w:tplc="04090001">
+      <w:start w:val="1"/>
+      <w:numFmt w:val="bullet"/>
+      <w:lvlText w:val=""/>
+      <w:lvlJc w:val="left"/>
+      <w:pPr>
+        <w:ind w:left="720" w:hanging="360"/>
+      </w:pPr>
+      <w:rPr>
+        <w:rFonts w:ascii="Symbol" w:hAnsi="Symbol" w:hint="default"/>
+      </w:rPr>
+    </w:lvl>
+    <w:lvl w:ilvl="1" w:tplc="04090003" w:tentative="1">
+      <w:start w:val="1"/>
+      <w:numFmt w:val="bullet"/>
+      <w:lvlText w:val="o"/>
+      <w:lvlJc w:val="left"/>
+      <w:pPr>
+        <w:ind w:left="1440" w:hanging="360"/>
+      </w:pPr>
+      <w:rPr>
+        <w:rFonts w:ascii="Courier New" w:hAnsi="Courier New" w:cs="Courier New" w:hint="default"/>
+      </w:rPr>
+    </w:lvl>
+    <w:lvl w:ilvl="2" w:tplc="04090005" w:tentative="1">
+      <w:start w:val="1"/>
+      <w:numFmt w:val="bullet"/>
+      <w:lvlText w:val=""/>
+      <w:lvlJc w:val="left"/>
+      <w:pPr>
+        <w:ind w:left="2160" w:hanging="360"/>
+      </w:pPr>
+      <w:rPr>
+        <w:rFonts w:ascii="Wingdings" w:hAnsi="Wingdings" w:hint="default"/>
+      </w:rPr>
+    </w:lvl>
+    <w:lvl w:ilvl="3" w:tplc="04090001" w:tentative="1">
+      <w:start w:val="1"/>
+      <w:numFmt w:val="bullet"/>
+      <w:lvlText w:val=""/>
+      <w:lvlJc w:val="left"/>
+      <w:pPr>
+        <w:ind w:left="2880" w:hanging="360"/>
+      </w:pPr>
+      <w:rPr>
+        <w:rFonts w:ascii="Symbol" w:hAnsi="Symbol" w:hint="default"/>
+      </w:rPr>
+    </w:lvl>
+    <w:lvl w:ilvl="4" w:tplc="04090003" w:tentative="1">
+      <w:start w:val="1"/>
+      <w:numFmt w:val="bullet"/>
+      <w:lvlText w:val="o"/>
+      <w:lvlJc w:val="left"/>
+      <w:pPr>
+        <w:ind w:left="3600" w:hanging="360"/>
+      </w:pPr>
+      <w:rPr>
+        <w:rFonts w:ascii="Courier New" w:hAnsi="Courier New" w:cs="Courier New" w:hint="default"/>
+      </w:rPr>
+    </w:lvl>
+    <w:lvl w:ilvl="5" w:tplc="04090005" w:tentative="1">
+      <w:start w:val="1"/>
+      <w:numFmt w:val="bullet"/>
+      <w:lvlText w:val=""/>
+      <w:lvlJc w:val="left"/>
+      <w:pPr>
+        <w:ind w:left="4320" w:hanging="360"/>
+      </w:pPr>
+      <w:rPr>
+        <w:rFonts w:ascii="Wingdings" w:hAnsi="Wingdings" w:hint="default"/>
+      </w:rPr>
+    </w:lvl>
+    <w:lvl w:ilvl="6" w:tplc="04090001" w:tentative="1">
+      <w:start w:val="1"/>
+      <w:numFmt w:val="bullet"/>
+      <w:lvlText w:val=""/>
+      <w:lvlJc w:val="left"/>
+      <w:pPr>
+        <w:ind w:left="5040" w:hanging="360"/>
+      </w:pPr>
+      <w:rPr>
+        <w:rFonts w:ascii="Symbol" w:hAnsi="Symbol" w:hint="default"/>
+      </w:rPr>
+    </w:lvl>
+    <w:lvl w:ilvl="7" w:tplc="04090003" w:tentative="1">
+      <w:start w:val="1"/>
+      <w:numFmt w:val="bullet"/>
+      <w:lvlText w:val="o"/>
+      <w:lvlJc w:val="left"/>
+      <w:pPr>
+        <w:ind w:left="5760" w:hanging="360"/>
+      </w:pPr>
+      <w:rPr>
+        <w:rFonts w:ascii="Courier New" w:hAnsi="Courier New" w:cs="Courier New" w:hint="default"/>
+      </w:rPr>
+    </w:lvl>
+    <w:lvl w:ilvl="8" w:tplc="04090005" w:tentative="1">
+      <w:start w:val="1"/>
+      <w:numFmt w:val="bullet"/>
+      <w:lvlText w:val=""/>
+      <w:lvlJc w:val="left"/>
+      <w:pPr>
+        <w:ind w:left="6480" w:hanging="360"/>
+      </w:pPr>
+      <w:rPr>
+        <w:rFonts w:ascii="Wingdings" w:hAnsi="Wingdings" w:hint="default"/>
+      </w:rPr>
+    </w:lvl>
+  </w:abstractNum>
+  <w:abstractNum w:abstractNumId="5">
     <w:nsid w:val="133457F2"/>
     <w:multiLevelType w:val="hybridMultilevel"/>
     <w:tmpl w:val="4C5E3E22"/>
@@ -6941,7 +7569,7 @@
       </w:rPr>
     </w:lvl>
   </w:abstractNum>
-  <w:abstractNum w:abstractNumId="5">
+  <w:abstractNum w:abstractNumId="6">
     <w:nsid w:val="15200FC2"/>
     <w:multiLevelType w:val="hybridMultilevel"/>
     <w:tmpl w:val="676ADD06"/>
@@ -7054,7 +7682,7 @@
       </w:rPr>
     </w:lvl>
   </w:abstractNum>
-  <w:abstractNum w:abstractNumId="6">
+  <w:abstractNum w:abstractNumId="7">
     <w:nsid w:val="15910347"/>
     <w:multiLevelType w:val="hybridMultilevel"/>
     <w:tmpl w:val="A76A0A52"/>
@@ -7140,7 +7768,7 @@
       </w:pPr>
     </w:lvl>
   </w:abstractNum>
-  <w:abstractNum w:abstractNumId="7">
+  <w:abstractNum w:abstractNumId="8">
     <w:nsid w:val="15BD1879"/>
     <w:multiLevelType w:val="hybridMultilevel"/>
     <w:tmpl w:val="092AD0AA"/>
@@ -7253,7 +7881,7 @@
       </w:rPr>
     </w:lvl>
   </w:abstractNum>
-  <w:abstractNum w:abstractNumId="8">
+  <w:abstractNum w:abstractNumId="9">
     <w:nsid w:val="163C38B2"/>
     <w:multiLevelType w:val="hybridMultilevel"/>
     <w:tmpl w:val="87FEBA48"/>
@@ -7366,7 +7994,7 @@
       </w:rPr>
     </w:lvl>
   </w:abstractNum>
-  <w:abstractNum w:abstractNumId="9">
+  <w:abstractNum w:abstractNumId="10">
     <w:nsid w:val="18326621"/>
     <w:multiLevelType w:val="hybridMultilevel"/>
     <w:tmpl w:val="84F2D652"/>
@@ -7479,7 +8107,7 @@
       </w:rPr>
     </w:lvl>
   </w:abstractNum>
-  <w:abstractNum w:abstractNumId="10">
+  <w:abstractNum w:abstractNumId="11">
     <w:nsid w:val="18AA5591"/>
     <w:multiLevelType w:val="hybridMultilevel"/>
     <w:tmpl w:val="CA12B20A"/>
@@ -7592,7 +8220,7 @@
       </w:rPr>
     </w:lvl>
   </w:abstractNum>
-  <w:abstractNum w:abstractNumId="11">
+  <w:abstractNum w:abstractNumId="12">
     <w:nsid w:val="1B204071"/>
     <w:multiLevelType w:val="hybridMultilevel"/>
     <w:tmpl w:val="C4C07704"/>
@@ -7705,7 +8333,7 @@
       </w:rPr>
     </w:lvl>
   </w:abstractNum>
-  <w:abstractNum w:abstractNumId="12">
+  <w:abstractNum w:abstractNumId="13">
     <w:nsid w:val="1C2D160D"/>
     <w:multiLevelType w:val="hybridMultilevel"/>
     <w:tmpl w:val="ED44D47A"/>
@@ -7818,7 +8446,7 @@
       </w:rPr>
     </w:lvl>
   </w:abstractNum>
-  <w:abstractNum w:abstractNumId="13">
+  <w:abstractNum w:abstractNumId="14">
     <w:nsid w:val="1E3628B5"/>
     <w:multiLevelType w:val="hybridMultilevel"/>
     <w:tmpl w:val="ACBC383A"/>
@@ -7931,7 +8559,7 @@
       </w:rPr>
     </w:lvl>
   </w:abstractNum>
-  <w:abstractNum w:abstractNumId="14">
+  <w:abstractNum w:abstractNumId="15">
     <w:nsid w:val="213E0D63"/>
     <w:multiLevelType w:val="multilevel"/>
     <w:tmpl w:val="0409001D"/>
@@ -8017,7 +8645,7 @@
       </w:pPr>
     </w:lvl>
   </w:abstractNum>
-  <w:abstractNum w:abstractNumId="15">
+  <w:abstractNum w:abstractNumId="16">
     <w:nsid w:val="2314637A"/>
     <w:multiLevelType w:val="hybridMultilevel"/>
     <w:tmpl w:val="26A26988"/>
@@ -8130,7 +8758,7 @@
       </w:rPr>
     </w:lvl>
   </w:abstractNum>
-  <w:abstractNum w:abstractNumId="16">
+  <w:abstractNum w:abstractNumId="17">
     <w:nsid w:val="23856813"/>
     <w:multiLevelType w:val="hybridMultilevel"/>
     <w:tmpl w:val="F5A086BE"/>
@@ -8242,7 +8870,7 @@
       </w:rPr>
     </w:lvl>
   </w:abstractNum>
-  <w:abstractNum w:abstractNumId="17">
+  <w:abstractNum w:abstractNumId="18">
     <w:nsid w:val="2B522466"/>
     <w:multiLevelType w:val="hybridMultilevel"/>
     <w:tmpl w:val="25FCA2D0"/>
@@ -8355,7 +8983,7 @@
       </w:rPr>
     </w:lvl>
   </w:abstractNum>
-  <w:abstractNum w:abstractNumId="18">
+  <w:abstractNum w:abstractNumId="19">
     <w:nsid w:val="2B662A58"/>
     <w:multiLevelType w:val="hybridMultilevel"/>
     <w:tmpl w:val="61DA748E"/>
@@ -8468,7 +9096,7 @@
       </w:rPr>
     </w:lvl>
   </w:abstractNum>
-  <w:abstractNum w:abstractNumId="19">
+  <w:abstractNum w:abstractNumId="20">
     <w:nsid w:val="2BAB6DA7"/>
     <w:multiLevelType w:val="multilevel"/>
     <w:tmpl w:val="C0D06510"/>
@@ -8581,7 +9209,7 @@
       </w:pPr>
     </w:lvl>
   </w:abstractNum>
-  <w:abstractNum w:abstractNumId="20">
+  <w:abstractNum w:abstractNumId="21">
     <w:nsid w:val="2CA72F7F"/>
     <w:multiLevelType w:val="multilevel"/>
     <w:tmpl w:val="C374B6EE"/>
@@ -8698,7 +9326,7 @@
       </w:pPr>
     </w:lvl>
   </w:abstractNum>
-  <w:abstractNum w:abstractNumId="21">
+  <w:abstractNum w:abstractNumId="22">
     <w:nsid w:val="305E4A5E"/>
     <w:multiLevelType w:val="hybridMultilevel"/>
     <w:tmpl w:val="B34AB972"/>
@@ -8788,7 +9416,7 @@
       </w:pPr>
     </w:lvl>
   </w:abstractNum>
-  <w:abstractNum w:abstractNumId="22">
+  <w:abstractNum w:abstractNumId="23">
     <w:nsid w:val="3B846DEF"/>
     <w:multiLevelType w:val="multilevel"/>
     <w:tmpl w:val="5E462D86"/>
@@ -8937,7 +9565,7 @@
       </w:rPr>
     </w:lvl>
   </w:abstractNum>
-  <w:abstractNum w:abstractNumId="23">
+  <w:abstractNum w:abstractNumId="24">
     <w:nsid w:val="3E16129D"/>
     <w:multiLevelType w:val="hybridMultilevel"/>
     <w:tmpl w:val="8A426B1E"/>
@@ -9050,7 +9678,7 @@
       </w:rPr>
     </w:lvl>
   </w:abstractNum>
-  <w:abstractNum w:abstractNumId="24">
+  <w:abstractNum w:abstractNumId="25">
     <w:nsid w:val="3EBC02B8"/>
     <w:multiLevelType w:val="hybridMultilevel"/>
     <w:tmpl w:val="C2E6A588"/>
@@ -9163,7 +9791,120 @@
       </w:rPr>
     </w:lvl>
   </w:abstractNum>
-  <w:abstractNum w:abstractNumId="25">
+  <w:abstractNum w:abstractNumId="26">
+    <w:nsid w:val="3F531179"/>
+    <w:multiLevelType w:val="hybridMultilevel"/>
+    <w:tmpl w:val="147C5DD8"/>
+    <w:lvl w:ilvl="0" w:tplc="04090001">
+      <w:start w:val="1"/>
+      <w:numFmt w:val="bullet"/>
+      <w:lvlText w:val=""/>
+      <w:lvlJc w:val="left"/>
+      <w:pPr>
+        <w:ind w:left="720" w:hanging="360"/>
+      </w:pPr>
+      <w:rPr>
+        <w:rFonts w:ascii="Symbol" w:hAnsi="Symbol" w:hint="default"/>
+      </w:rPr>
+    </w:lvl>
+    <w:lvl w:ilvl="1" w:tplc="04090003" w:tentative="1">
+      <w:start w:val="1"/>
+      <w:numFmt w:val="bullet"/>
+      <w:lvlText w:val="o"/>
+      <w:lvlJc w:val="left"/>
+      <w:pPr>
+        <w:ind w:left="1440" w:hanging="360"/>
+      </w:pPr>
+      <w:rPr>
+        <w:rFonts w:ascii="Courier New" w:hAnsi="Courier New" w:cs="Courier New" w:hint="default"/>
+      </w:rPr>
+    </w:lvl>
+    <w:lvl w:ilvl="2" w:tplc="04090005" w:tentative="1">
+      <w:start w:val="1"/>
+      <w:numFmt w:val="bullet"/>
+      <w:lvlText w:val=""/>
+      <w:lvlJc w:val="left"/>
+      <w:pPr>
+        <w:ind w:left="2160" w:hanging="360"/>
+      </w:pPr>
+      <w:rPr>
+        <w:rFonts w:ascii="Wingdings" w:hAnsi="Wingdings" w:hint="default"/>
+      </w:rPr>
+    </w:lvl>
+    <w:lvl w:ilvl="3" w:tplc="04090001" w:tentative="1">
+      <w:start w:val="1"/>
+      <w:numFmt w:val="bullet"/>
+      <w:lvlText w:val=""/>
+      <w:lvlJc w:val="left"/>
+      <w:pPr>
+        <w:ind w:left="2880" w:hanging="360"/>
+      </w:pPr>
+      <w:rPr>
+        <w:rFonts w:ascii="Symbol" w:hAnsi="Symbol" w:hint="default"/>
+      </w:rPr>
+    </w:lvl>
+    <w:lvl w:ilvl="4" w:tplc="04090003" w:tentative="1">
+      <w:start w:val="1"/>
+      <w:numFmt w:val="bullet"/>
+      <w:lvlText w:val="o"/>
+      <w:lvlJc w:val="left"/>
+      <w:pPr>
+        <w:ind w:left="3600" w:hanging="360"/>
+      </w:pPr>
+      <w:rPr>
+        <w:rFonts w:ascii="Courier New" w:hAnsi="Courier New" w:cs="Courier New" w:hint="default"/>
+      </w:rPr>
+    </w:lvl>
+    <w:lvl w:ilvl="5" w:tplc="04090005" w:tentative="1">
+      <w:start w:val="1"/>
+      <w:numFmt w:val="bullet"/>
+      <w:lvlText w:val=""/>
+      <w:lvlJc w:val="left"/>
+      <w:pPr>
+        <w:ind w:left="4320" w:hanging="360"/>
+      </w:pPr>
+      <w:rPr>
+        <w:rFonts w:ascii="Wingdings" w:hAnsi="Wingdings" w:hint="default"/>
+      </w:rPr>
+    </w:lvl>
+    <w:lvl w:ilvl="6" w:tplc="04090001" w:tentative="1">
+      <w:start w:val="1"/>
+      <w:numFmt w:val="bullet"/>
+      <w:lvlText w:val=""/>
+      <w:lvlJc w:val="left"/>
+      <w:pPr>
+        <w:ind w:left="5040" w:hanging="360"/>
+      </w:pPr>
+      <w:rPr>
+        <w:rFonts w:ascii="Symbol" w:hAnsi="Symbol" w:hint="default"/>
+      </w:rPr>
+    </w:lvl>
+    <w:lvl w:ilvl="7" w:tplc="04090003" w:tentative="1">
+      <w:start w:val="1"/>
+      <w:numFmt w:val="bullet"/>
+      <w:lvlText w:val="o"/>
+      <w:lvlJc w:val="left"/>
+      <w:pPr>
+        <w:ind w:left="5760" w:hanging="360"/>
+      </w:pPr>
+      <w:rPr>
+        <w:rFonts w:ascii="Courier New" w:hAnsi="Courier New" w:cs="Courier New" w:hint="default"/>
+      </w:rPr>
+    </w:lvl>
+    <w:lvl w:ilvl="8" w:tplc="04090005" w:tentative="1">
+      <w:start w:val="1"/>
+      <w:numFmt w:val="bullet"/>
+      <w:lvlText w:val=""/>
+      <w:lvlJc w:val="left"/>
+      <w:pPr>
+        <w:ind w:left="6480" w:hanging="360"/>
+      </w:pPr>
+      <w:rPr>
+        <w:rFonts w:ascii="Wingdings" w:hAnsi="Wingdings" w:hint="default"/>
+      </w:rPr>
+    </w:lvl>
+  </w:abstractNum>
+  <w:abstractNum w:abstractNumId="27">
     <w:nsid w:val="3F61352B"/>
     <w:multiLevelType w:val="hybridMultilevel"/>
     <w:tmpl w:val="AB6CCC4C"/>
@@ -9276,7 +10017,7 @@
       </w:rPr>
     </w:lvl>
   </w:abstractNum>
-  <w:abstractNum w:abstractNumId="26">
+  <w:abstractNum w:abstractNumId="28">
     <w:nsid w:val="3FB842AC"/>
     <w:multiLevelType w:val="hybridMultilevel"/>
     <w:tmpl w:val="E15C03BA"/>
@@ -9389,7 +10130,7 @@
       </w:rPr>
     </w:lvl>
   </w:abstractNum>
-  <w:abstractNum w:abstractNumId="27">
+  <w:abstractNum w:abstractNumId="29">
     <w:nsid w:val="414F4462"/>
     <w:multiLevelType w:val="hybridMultilevel"/>
     <w:tmpl w:val="6D5268FE"/>
@@ -9502,7 +10243,7 @@
       </w:rPr>
     </w:lvl>
   </w:abstractNum>
-  <w:abstractNum w:abstractNumId="28">
+  <w:abstractNum w:abstractNumId="30">
     <w:nsid w:val="44F47531"/>
     <w:multiLevelType w:val="hybridMultilevel"/>
     <w:tmpl w:val="3F7E1864"/>
@@ -9615,7 +10356,7 @@
       </w:rPr>
     </w:lvl>
   </w:abstractNum>
-  <w:abstractNum w:abstractNumId="29">
+  <w:abstractNum w:abstractNumId="31">
     <w:nsid w:val="44FE07C8"/>
     <w:multiLevelType w:val="hybridMultilevel"/>
     <w:tmpl w:val="C202664C"/>
@@ -9730,7 +10471,7 @@
       </w:pPr>
     </w:lvl>
   </w:abstractNum>
-  <w:abstractNum w:abstractNumId="30">
+  <w:abstractNum w:abstractNumId="32">
     <w:nsid w:val="47095941"/>
     <w:multiLevelType w:val="multilevel"/>
     <w:tmpl w:val="D2128D72"/>
@@ -9879,7 +10620,7 @@
       </w:rPr>
     </w:lvl>
   </w:abstractNum>
-  <w:abstractNum w:abstractNumId="31">
+  <w:abstractNum w:abstractNumId="33">
     <w:nsid w:val="50E52FCE"/>
     <w:multiLevelType w:val="multilevel"/>
     <w:tmpl w:val="7D08F7BA"/>
@@ -10028,7 +10769,7 @@
       </w:rPr>
     </w:lvl>
   </w:abstractNum>
-  <w:abstractNum w:abstractNumId="32">
+  <w:abstractNum w:abstractNumId="34">
     <w:nsid w:val="50FF1D9D"/>
     <w:multiLevelType w:val="hybridMultilevel"/>
     <w:tmpl w:val="7DD4ADD0"/>
@@ -10141,7 +10882,7 @@
       </w:rPr>
     </w:lvl>
   </w:abstractNum>
-  <w:abstractNum w:abstractNumId="33">
+  <w:abstractNum w:abstractNumId="35">
     <w:nsid w:val="62731739"/>
     <w:multiLevelType w:val="hybridMultilevel"/>
     <w:tmpl w:val="E538323E"/>
@@ -10256,7 +10997,7 @@
       </w:pPr>
     </w:lvl>
   </w:abstractNum>
-  <w:abstractNum w:abstractNumId="34">
+  <w:abstractNum w:abstractNumId="36">
     <w:nsid w:val="6C5D6E81"/>
     <w:multiLevelType w:val="hybridMultilevel"/>
     <w:tmpl w:val="DC2E5970"/>
@@ -10369,7 +11110,7 @@
       </w:rPr>
     </w:lvl>
   </w:abstractNum>
-  <w:abstractNum w:abstractNumId="35">
+  <w:abstractNum w:abstractNumId="37">
     <w:nsid w:val="72851733"/>
     <w:multiLevelType w:val="multilevel"/>
     <w:tmpl w:val="6B2047D4"/>
@@ -10518,7 +11259,7 @@
       </w:rPr>
     </w:lvl>
   </w:abstractNum>
-  <w:abstractNum w:abstractNumId="36">
+  <w:abstractNum w:abstractNumId="38">
     <w:nsid w:val="76922076"/>
     <w:multiLevelType w:val="hybridMultilevel"/>
     <w:tmpl w:val="B34AB972"/>
@@ -10608,7 +11349,7 @@
       </w:pPr>
     </w:lvl>
   </w:abstractNum>
-  <w:abstractNum w:abstractNumId="37">
+  <w:abstractNum w:abstractNumId="39">
     <w:nsid w:val="79D54109"/>
     <w:multiLevelType w:val="multilevel"/>
     <w:tmpl w:val="8ABE3B68"/>
@@ -10757,7 +11498,7 @@
       </w:rPr>
     </w:lvl>
   </w:abstractNum>
-  <w:abstractNum w:abstractNumId="38">
+  <w:abstractNum w:abstractNumId="40">
     <w:nsid w:val="7A706B20"/>
     <w:multiLevelType w:val="hybridMultilevel"/>
     <w:tmpl w:val="EBF81660"/>
@@ -10843,7 +11584,7 @@
       </w:pPr>
     </w:lvl>
   </w:abstractNum>
-  <w:abstractNum w:abstractNumId="39">
+  <w:abstractNum w:abstractNumId="41">
     <w:nsid w:val="7E805677"/>
     <w:multiLevelType w:val="hybridMultilevel"/>
     <w:tmpl w:val="B5CCE06A"/>
@@ -10956,7 +11697,7 @@
       </w:rPr>
     </w:lvl>
   </w:abstractNum>
-  <w:abstractNum w:abstractNumId="40">
+  <w:abstractNum w:abstractNumId="42">
     <w:nsid w:val="7F0E05D4"/>
     <w:multiLevelType w:val="hybridMultilevel"/>
     <w:tmpl w:val="8344446A"/>
@@ -11070,31 +11811,31 @@
     </w:lvl>
   </w:abstractNum>
   <w:num w:numId="1">
-    <w:abstractNumId w:val="20"/>
+    <w:abstractNumId w:val="21"/>
   </w:num>
   <w:num w:numId="2">
-    <w:abstractNumId w:val="29"/>
+    <w:abstractNumId w:val="31"/>
   </w:num>
   <w:num w:numId="3">
+    <w:abstractNumId w:val="22"/>
+  </w:num>
+  <w:num w:numId="4">
     <w:abstractNumId w:val="21"/>
   </w:num>
-  <w:num w:numId="4">
-    <w:abstractNumId w:val="20"/>
-  </w:num>
   <w:num w:numId="5">
-    <w:abstractNumId w:val="33"/>
+    <w:abstractNumId w:val="35"/>
   </w:num>
   <w:num w:numId="6">
+    <w:abstractNumId w:val="38"/>
+  </w:num>
+  <w:num w:numId="7">
     <w:abstractNumId w:val="36"/>
   </w:num>
-  <w:num w:numId="7">
-    <w:abstractNumId w:val="34"/>
-  </w:num>
   <w:num w:numId="8">
-    <w:abstractNumId w:val="38"/>
+    <w:abstractNumId w:val="40"/>
   </w:num>
   <w:num w:numId="9">
-    <w:abstractNumId w:val="20"/>
+    <w:abstractNumId w:val="21"/>
     <w:lvlOverride w:ilvl="0">
       <w:startOverride w:val="3"/>
     </w:lvlOverride>
@@ -11109,10 +11850,10 @@
     </w:lvlOverride>
   </w:num>
   <w:num w:numId="10">
-    <w:abstractNumId w:val="20"/>
+    <w:abstractNumId w:val="21"/>
   </w:num>
   <w:num w:numId="11">
-    <w:abstractNumId w:val="20"/>
+    <w:abstractNumId w:val="21"/>
     <w:lvlOverride w:ilvl="0">
       <w:startOverride w:val="3"/>
     </w:lvlOverride>
@@ -11127,7 +11868,7 @@
     </w:lvlOverride>
   </w:num>
   <w:num w:numId="12">
-    <w:abstractNumId w:val="20"/>
+    <w:abstractNumId w:val="21"/>
     <w:lvlOverride w:ilvl="0">
       <w:startOverride w:val="3"/>
     </w:lvlOverride>
@@ -11142,40 +11883,40 @@
     </w:lvlOverride>
   </w:num>
   <w:num w:numId="13">
-    <w:abstractNumId w:val="14"/>
+    <w:abstractNumId w:val="15"/>
   </w:num>
   <w:num w:numId="14">
-    <w:abstractNumId w:val="4"/>
+    <w:abstractNumId w:val="5"/>
   </w:num>
   <w:num w:numId="15">
     <w:abstractNumId w:val="3"/>
   </w:num>
   <w:num w:numId="16">
+    <w:abstractNumId w:val="27"/>
+  </w:num>
+  <w:num w:numId="17">
+    <w:abstractNumId w:val="12"/>
+  </w:num>
+  <w:num w:numId="18">
+    <w:abstractNumId w:val="24"/>
+  </w:num>
+  <w:num w:numId="19">
+    <w:abstractNumId w:val="28"/>
+  </w:num>
+  <w:num w:numId="20">
+    <w:abstractNumId w:val="34"/>
+  </w:num>
+  <w:num w:numId="21">
     <w:abstractNumId w:val="25"/>
   </w:num>
-  <w:num w:numId="17">
+  <w:num w:numId="22">
     <w:abstractNumId w:val="11"/>
   </w:num>
-  <w:num w:numId="18">
-    <w:abstractNumId w:val="23"/>
-  </w:num>
-  <w:num w:numId="19">
-    <w:abstractNumId w:val="26"/>
-  </w:num>
-  <w:num w:numId="20">
-    <w:abstractNumId w:val="32"/>
-  </w:num>
-  <w:num w:numId="21">
-    <w:abstractNumId w:val="24"/>
-  </w:num>
-  <w:num w:numId="22">
-    <w:abstractNumId w:val="10"/>
-  </w:num>
   <w:num w:numId="23">
-    <w:abstractNumId w:val="5"/>
+    <w:abstractNumId w:val="6"/>
   </w:num>
   <w:num w:numId="24">
-    <w:abstractNumId w:val="6"/>
+    <w:abstractNumId w:val="7"/>
     <w:lvlOverride w:ilvl="0">
       <w:startOverride w:val="1"/>
     </w:lvlOverride>
@@ -11205,76 +11946,82 @@
     </w:lvlOverride>
   </w:num>
   <w:num w:numId="25">
-    <w:abstractNumId w:val="6"/>
+    <w:abstractNumId w:val="7"/>
   </w:num>
   <w:num w:numId="26">
     <w:abstractNumId w:val="2"/>
   </w:num>
   <w:num w:numId="27">
-    <w:abstractNumId w:val="9"/>
+    <w:abstractNumId w:val="10"/>
   </w:num>
   <w:num w:numId="28">
     <w:abstractNumId w:val="0"/>
   </w:num>
   <w:num w:numId="29">
-    <w:abstractNumId w:val="16"/>
+    <w:abstractNumId w:val="17"/>
   </w:num>
   <w:num w:numId="30">
-    <w:abstractNumId w:val="19"/>
+    <w:abstractNumId w:val="20"/>
     <w:lvlOverride w:ilvl="0">
       <w:startOverride w:val="1"/>
     </w:lvlOverride>
   </w:num>
   <w:num w:numId="31">
-    <w:abstractNumId w:val="12"/>
+    <w:abstractNumId w:val="13"/>
   </w:num>
   <w:num w:numId="32">
-    <w:abstractNumId w:val="13"/>
+    <w:abstractNumId w:val="14"/>
   </w:num>
   <w:num w:numId="33">
+    <w:abstractNumId w:val="41"/>
+  </w:num>
+  <w:num w:numId="34">
+    <w:abstractNumId w:val="18"/>
+  </w:num>
+  <w:num w:numId="35">
+    <w:abstractNumId w:val="30"/>
+  </w:num>
+  <w:num w:numId="36">
+    <w:abstractNumId w:val="23"/>
+  </w:num>
+  <w:num w:numId="37">
+    <w:abstractNumId w:val="37"/>
+  </w:num>
+  <w:num w:numId="38">
+    <w:abstractNumId w:val="9"/>
+  </w:num>
+  <w:num w:numId="39">
     <w:abstractNumId w:val="39"/>
   </w:num>
-  <w:num w:numId="34">
-    <w:abstractNumId w:val="17"/>
-  </w:num>
-  <w:num w:numId="35">
-    <w:abstractNumId w:val="28"/>
-  </w:num>
-  <w:num w:numId="36">
-    <w:abstractNumId w:val="22"/>
-  </w:num>
-  <w:num w:numId="37">
-    <w:abstractNumId w:val="35"/>
-  </w:num>
-  <w:num w:numId="38">
+  <w:num w:numId="40">
     <w:abstractNumId w:val="8"/>
   </w:num>
-  <w:num w:numId="39">
-    <w:abstractNumId w:val="37"/>
-  </w:num>
-  <w:num w:numId="40">
-    <w:abstractNumId w:val="7"/>
-  </w:num>
   <w:num w:numId="41">
-    <w:abstractNumId w:val="30"/>
+    <w:abstractNumId w:val="32"/>
   </w:num>
   <w:num w:numId="42">
-    <w:abstractNumId w:val="15"/>
+    <w:abstractNumId w:val="16"/>
   </w:num>
   <w:num w:numId="43">
-    <w:abstractNumId w:val="31"/>
+    <w:abstractNumId w:val="33"/>
   </w:num>
   <w:num w:numId="44">
-    <w:abstractNumId w:val="27"/>
+    <w:abstractNumId w:val="29"/>
   </w:num>
   <w:num w:numId="45">
     <w:abstractNumId w:val="1"/>
   </w:num>
   <w:num w:numId="46">
-    <w:abstractNumId w:val="40"/>
+    <w:abstractNumId w:val="42"/>
   </w:num>
   <w:num w:numId="47">
-    <w:abstractNumId w:val="18"/>
+    <w:abstractNumId w:val="19"/>
+  </w:num>
+  <w:num w:numId="48">
+    <w:abstractNumId w:val="4"/>
+  </w:num>
+  <w:num w:numId="49">
+    <w:abstractNumId w:val="26"/>
   </w:num>
   <w:numIdMacAtCleanup w:val="7"/>
 </w:numbering>
@@ -12662,18 +13409,18 @@
 </file>
 
 <file path=customXml/item2.xml><?xml version="1.0" encoding="utf-8"?>
-<p:properties xmlns:p="http://schemas.microsoft.com/office/2006/metadata/properties" xmlns:xsi="http://www.w3.org/2001/XMLSchema-instance">
-  <documentManagement/>
-</p:properties>
-</file>
-
-<file path=customXml/item3.xml><?xml version="1.0" encoding="utf-8"?>
 <?mso-contentType ?>
 <FormTemplates xmlns="http://schemas.microsoft.com/sharepoint/v3/contenttype/forms">
   <Display>DocumentLibraryForm</Display>
   <Edit>DocumentLibraryForm</Edit>
   <New>DocumentLibraryForm</New>
 </FormTemplates>
+</file>
+
+<file path=customXml/item3.xml><?xml version="1.0" encoding="utf-8"?>
+<p:properties xmlns:p="http://schemas.microsoft.com/office/2006/metadata/properties" xmlns:xsi="http://www.w3.org/2001/XMLSchema-instance">
+  <documentManagement/>
+</p:properties>
 </file>
 
 <file path=customXml/item4.xml><?xml version="1.0" encoding="utf-8"?>
@@ -12697,6 +13444,14 @@
 </file>
 
 <file path=customXml/itemProps2.xml><?xml version="1.0" encoding="utf-8"?>
+<ds:datastoreItem xmlns:ds="http://schemas.openxmlformats.org/officeDocument/2006/customXml" ds:itemID="{3CBB50F0-8F85-42BF-AC23-9DA2DC66E259}">
+  <ds:schemaRefs>
+    <ds:schemaRef ds:uri="http://schemas.microsoft.com/sharepoint/v3/contenttype/forms"/>
+  </ds:schemaRefs>
+</ds:datastoreItem>
+</file>
+
+<file path=customXml/itemProps3.xml><?xml version="1.0" encoding="utf-8"?>
 <ds:datastoreItem xmlns:ds="http://schemas.openxmlformats.org/officeDocument/2006/customXml" ds:itemID="{E5265DE5-3E8E-4120-8280-8EC419E03148}">
   <ds:schemaRefs>
     <ds:schemaRef ds:uri="http://schemas.microsoft.com/office/2006/metadata/properties"/>
@@ -12704,16 +13459,8 @@
 </ds:datastoreItem>
 </file>
 
-<file path=customXml/itemProps3.xml><?xml version="1.0" encoding="utf-8"?>
-<ds:datastoreItem xmlns:ds="http://schemas.openxmlformats.org/officeDocument/2006/customXml" ds:itemID="{3CBB50F0-8F85-42BF-AC23-9DA2DC66E259}">
-  <ds:schemaRefs>
-    <ds:schemaRef ds:uri="http://schemas.microsoft.com/sharepoint/v3/contenttype/forms"/>
-  </ds:schemaRefs>
-</ds:datastoreItem>
-</file>
-
 <file path=customXml/itemProps4.xml><?xml version="1.0" encoding="utf-8"?>
-<ds:datastoreItem xmlns:ds="http://schemas.openxmlformats.org/officeDocument/2006/customXml" ds:itemID="{19D45816-4824-4850-9AB1-F48BDCC0EBE8}">
+<ds:datastoreItem xmlns:ds="http://schemas.openxmlformats.org/officeDocument/2006/customXml" ds:itemID="{32B8AA99-6C28-4A32-AE7D-5339B7F57C02}">
   <ds:schemaRefs>
     <ds:schemaRef ds:uri="http://schemas.openxmlformats.org/officeDocument/2006/bibliography"/>
   </ds:schemaRefs>

</xml_diff>

<commit_message>
Add ExistingIndustrial and updated Branding documents
</commit_message>
<xml_diff>
--- a/design/Design Specification - Capture - GH25 Branding Changes.docx
+++ b/design/Design Specification - Capture - GH25 Branding Changes.docx
@@ -2723,20 +2723,21 @@
               <w:pStyle w:val="ListParagraph"/>
               <w:numPr>
                 <w:ilvl w:val="0"/>
-                <w:numId w:val="47"/>
+                <w:numId w:val="50"/>
               </w:numPr>
               <w:tabs>
-                <w:tab w:val="left" w:pos="293"/>
+                <w:tab w:val="left" w:pos="319"/>
               </w:tabs>
-              <w:rPr>
-                <w:rFonts w:asciiTheme="minorHAnsi" w:hAnsiTheme="minorHAnsi"/>
+              <w:ind w:left="319" w:hanging="319"/>
+              <w:rPr>
+                <w:rFonts w:asciiTheme="minorHAnsi" w:hAnsiTheme="minorHAnsi" w:cs="OpenSans"/>
               </w:rPr>
             </w:pPr>
             <w:r>
               <w:rPr>
                 <w:rFonts w:asciiTheme="minorHAnsi" w:hAnsiTheme="minorHAnsi" w:cs="OpenSans"/>
               </w:rPr>
-              <w:t>RGB 0/54/96</w:t>
+              <w:t>RGB - 0/74/124</w:t>
             </w:r>
           </w:p>
           <w:p>
@@ -2744,18 +2745,21 @@
               <w:pStyle w:val="ListParagraph"/>
               <w:numPr>
                 <w:ilvl w:val="0"/>
-                <w:numId w:val="47"/>
+                <w:numId w:val="50"/>
               </w:numPr>
-              <w:spacing w:line="276" w:lineRule="auto"/>
+              <w:tabs>
+                <w:tab w:val="left" w:pos="319"/>
+              </w:tabs>
+              <w:ind w:left="319" w:hanging="319"/>
               <w:rPr>
                 <w:rFonts w:asciiTheme="minorHAnsi" w:hAnsiTheme="minorHAnsi"/>
               </w:rPr>
             </w:pPr>
             <w:r>
               <w:rPr>
-                <w:rFonts w:asciiTheme="minorHAnsi" w:hAnsiTheme="minorHAnsi" w:cs="OpenSans"/>
-              </w:rPr>
-              <w:t>Hex #003660</w:t>
+                <w:rFonts w:asciiTheme="minorHAnsi" w:hAnsiTheme="minorHAnsi"/>
+              </w:rPr>
+              <w:t>HEX - 004A7C</w:t>
             </w:r>
           </w:p>
         </w:tc>
@@ -3242,7 +3246,6 @@
                 <w:rFonts w:asciiTheme="minorHAnsi" w:hAnsiTheme="minorHAnsi"/>
               </w:rPr>
             </w:pPr>
-            <w:bookmarkStart w:id="15" w:name="_GoBack"/>
             <w:r>
               <w:rPr>
                 <w:rFonts w:asciiTheme="minorHAnsi" w:hAnsiTheme="minorHAnsi"/>
@@ -3292,55 +3295,7 @@
                 <w:rFonts w:asciiTheme="minorHAnsi" w:hAnsiTheme="minorHAnsi"/>
                 <w:highlight w:val="yellow"/>
               </w:rPr>
-              <w:t>Do we even need since MR link is on Cover Letter</w:t>
-            </w:r>
-            <w:r>
-              <w:rPr>
-                <w:rFonts w:asciiTheme="minorHAnsi" w:hAnsiTheme="minorHAnsi"/>
-              </w:rPr>
-              <w:t>?</w:t>
-            </w:r>
-          </w:p>
-          <w:p>
-            <w:pPr>
-              <w:pStyle w:val="ListParagraph"/>
-              <w:numPr>
-                <w:ilvl w:val="0"/>
-                <w:numId w:val="49"/>
-              </w:numPr>
-              <w:autoSpaceDE w:val="0"/>
-              <w:autoSpaceDN w:val="0"/>
-              <w:adjustRightInd w:val="0"/>
-              <w:rPr>
-                <w:rFonts w:asciiTheme="minorHAnsi" w:hAnsiTheme="minorHAnsi"/>
-              </w:rPr>
-            </w:pPr>
-            <w:r>
-              <w:rPr>
-                <w:rFonts w:asciiTheme="minorHAnsi" w:hAnsiTheme="minorHAnsi"/>
-              </w:rPr>
-              <w:t>Where should checkbox be?</w:t>
-            </w:r>
-          </w:p>
-          <w:p>
-            <w:pPr>
-              <w:pStyle w:val="ListParagraph"/>
-              <w:numPr>
-                <w:ilvl w:val="0"/>
-                <w:numId w:val="49"/>
-              </w:numPr>
-              <w:autoSpaceDE w:val="0"/>
-              <w:autoSpaceDN w:val="0"/>
-              <w:adjustRightInd w:val="0"/>
-              <w:rPr>
-                <w:rFonts w:asciiTheme="minorHAnsi" w:hAnsiTheme="minorHAnsi"/>
-              </w:rPr>
-            </w:pPr>
-            <w:r>
-              <w:rPr>
-                <w:rFonts w:asciiTheme="minorHAnsi" w:hAnsiTheme="minorHAnsi"/>
-              </w:rPr>
-              <w:t>Should it be on finalize page?</w:t>
+              <w:t>Brett will provide PDF</w:t>
             </w:r>
           </w:p>
           <w:p>
@@ -3352,72 +3307,6 @@
                 <w:rFonts w:asciiTheme="minorHAnsi" w:hAnsiTheme="minorHAnsi"/>
               </w:rPr>
             </w:pPr>
-          </w:p>
-        </w:tc>
-      </w:tr>
-      <w:bookmarkEnd w:id="15"/>
-      <w:tr>
-        <w:trPr>
-          <w:cantSplit/>
-          <w:trHeight w:val="620"/>
-        </w:trPr>
-        <w:tc>
-          <w:tcPr>
-            <w:tcW w:w="3960" w:type="dxa"/>
-            <w:tcBorders>
-              <w:top w:val="single" w:sz="4" w:space="0" w:color="auto"/>
-              <w:left w:val="single" w:sz="4" w:space="0" w:color="auto"/>
-              <w:bottom w:val="single" w:sz="4" w:space="0" w:color="auto"/>
-              <w:right w:val="single" w:sz="4" w:space="0" w:color="auto"/>
-            </w:tcBorders>
-            <w:vAlign w:val="center"/>
-          </w:tcPr>
-          <w:p>
-            <w:pPr>
-              <w:pStyle w:val="ListParagraph"/>
-              <w:numPr>
-                <w:ilvl w:val="0"/>
-                <w:numId w:val="2"/>
-              </w:numPr>
-              <w:ind w:left="0" w:firstLine="0"/>
-              <w:rPr>
-                <w:rFonts w:asciiTheme="minorHAnsi" w:hAnsiTheme="minorHAnsi"/>
-              </w:rPr>
-            </w:pPr>
-            <w:r>
-              <w:rPr>
-                <w:rFonts w:asciiTheme="minorHAnsi" w:hAnsiTheme="minorHAnsi"/>
-              </w:rPr>
-              <w:t>Proposal Cover Letters</w:t>
-            </w:r>
-          </w:p>
-        </w:tc>
-        <w:tc>
-          <w:tcPr>
-            <w:tcW w:w="4950" w:type="dxa"/>
-            <w:tcBorders>
-              <w:top w:val="single" w:sz="4" w:space="0" w:color="auto"/>
-              <w:left w:val="single" w:sz="4" w:space="0" w:color="auto"/>
-              <w:bottom w:val="single" w:sz="4" w:space="0" w:color="auto"/>
-              <w:right w:val="single" w:sz="4" w:space="0" w:color="auto"/>
-            </w:tcBorders>
-            <w:vAlign w:val="center"/>
-          </w:tcPr>
-          <w:p>
-            <w:pPr>
-              <w:autoSpaceDE w:val="0"/>
-              <w:autoSpaceDN w:val="0"/>
-              <w:adjustRightInd w:val="0"/>
-              <w:rPr>
-                <w:rFonts w:asciiTheme="minorHAnsi" w:hAnsiTheme="minorHAnsi"/>
-              </w:rPr>
-            </w:pPr>
-            <w:r>
-              <w:rPr>
-                <w:rFonts w:asciiTheme="minorHAnsi" w:hAnsiTheme="minorHAnsi"/>
-              </w:rPr>
-              <w:t>There will be unique cover letters for New and Existing for each PBS business segment and divisions that do not sell recycle; totaling 8 cover letters.</w:t>
-            </w:r>
           </w:p>
         </w:tc>
       </w:tr>
@@ -3453,7 +3342,7 @@
               <w:rPr>
                 <w:rFonts w:asciiTheme="minorHAnsi" w:hAnsiTheme="minorHAnsi"/>
               </w:rPr>
-              <w:t>Proposal Changes</w:t>
+              <w:t>Proposal Cover Letters</w:t>
             </w:r>
           </w:p>
         </w:tc>
@@ -3470,73 +3359,18 @@
           </w:tcPr>
           <w:p>
             <w:pPr>
-              <w:pStyle w:val="ListParagraph"/>
-              <w:numPr>
-                <w:ilvl w:val="0"/>
-                <w:numId w:val="48"/>
-              </w:numPr>
               <w:autoSpaceDE w:val="0"/>
               <w:autoSpaceDN w:val="0"/>
               <w:adjustRightInd w:val="0"/>
-              <w:ind w:left="229" w:hanging="180"/>
-              <w:rPr>
-                <w:rFonts w:asciiTheme="minorHAnsi" w:hAnsiTheme="minorHAnsi"/>
-                <w:highlight w:val="yellow"/>
+              <w:rPr>
+                <w:rFonts w:asciiTheme="minorHAnsi" w:hAnsiTheme="minorHAnsi"/>
               </w:rPr>
             </w:pPr>
             <w:r>
               <w:rPr>
                 <w:rFonts w:asciiTheme="minorHAnsi" w:hAnsiTheme="minorHAnsi"/>
-                <w:highlight w:val="yellow"/>
-              </w:rPr>
-              <w:t>Update logo to BFR-002 example and move to bottom of page</w:t>
-            </w:r>
-          </w:p>
-          <w:p>
-            <w:pPr>
-              <w:pStyle w:val="ListParagraph"/>
-              <w:numPr>
-                <w:ilvl w:val="0"/>
-                <w:numId w:val="48"/>
-              </w:numPr>
-              <w:autoSpaceDE w:val="0"/>
-              <w:autoSpaceDN w:val="0"/>
-              <w:adjustRightInd w:val="0"/>
-              <w:ind w:left="229" w:hanging="180"/>
-              <w:rPr>
-                <w:rFonts w:asciiTheme="minorHAnsi" w:hAnsiTheme="minorHAnsi"/>
-                <w:highlight w:val="yellow"/>
-              </w:rPr>
-            </w:pPr>
-            <w:r>
-              <w:rPr>
-                <w:rFonts w:asciiTheme="minorHAnsi" w:hAnsiTheme="minorHAnsi"/>
-                <w:highlight w:val="yellow"/>
-              </w:rPr>
-              <w:t>Will need to re-design layout</w:t>
-            </w:r>
-          </w:p>
-          <w:p>
-            <w:pPr>
-              <w:pStyle w:val="ListParagraph"/>
-              <w:numPr>
-                <w:ilvl w:val="0"/>
-                <w:numId w:val="48"/>
-              </w:numPr>
-              <w:autoSpaceDE w:val="0"/>
-              <w:autoSpaceDN w:val="0"/>
-              <w:adjustRightInd w:val="0"/>
-              <w:ind w:left="229" w:hanging="180"/>
-              <w:rPr>
-                <w:rFonts w:asciiTheme="minorHAnsi" w:hAnsiTheme="minorHAnsi"/>
-              </w:rPr>
-            </w:pPr>
-            <w:r>
-              <w:rPr>
-                <w:rFonts w:asciiTheme="minorHAnsi" w:hAnsiTheme="minorHAnsi"/>
-                <w:highlight w:val="yellow"/>
-              </w:rPr>
-              <w:t>Colors?</w:t>
+              </w:rPr>
+              <w:t>There will be unique cover letters for New and Existing for each PBS business segment and divisions that do not sell recycle; totaling 8 cover letters.</w:t>
             </w:r>
           </w:p>
         </w:tc>
@@ -3569,17 +3403,11 @@
                 <w:rFonts w:asciiTheme="minorHAnsi" w:hAnsiTheme="minorHAnsi"/>
               </w:rPr>
             </w:pPr>
-            <w:bookmarkStart w:id="16" w:name="_Toc342757862"/>
-            <w:bookmarkStart w:id="17" w:name="_Toc346297770"/>
-            <w:bookmarkStart w:id="18" w:name="_Toc404134500"/>
-            <w:bookmarkEnd w:id="12"/>
-            <w:bookmarkEnd w:id="13"/>
-            <w:bookmarkEnd w:id="14"/>
-            <w:r>
-              <w:rPr>
-                <w:rFonts w:asciiTheme="minorHAnsi" w:hAnsiTheme="minorHAnsi"/>
-              </w:rPr>
-              <w:t>Marketing attachment for MSW changes</w:t>
+            <w:r>
+              <w:rPr>
+                <w:rFonts w:asciiTheme="minorHAnsi" w:hAnsiTheme="minorHAnsi"/>
+              </w:rPr>
+              <w:t>Proposal Changes</w:t>
             </w:r>
           </w:p>
         </w:tc>
@@ -3607,15 +3435,176 @@
               <w:ind w:left="229" w:hanging="180"/>
               <w:rPr>
                 <w:rFonts w:asciiTheme="minorHAnsi" w:hAnsiTheme="minorHAnsi"/>
+              </w:rPr>
+            </w:pPr>
+            <w:r>
+              <w:rPr>
+                <w:rFonts w:asciiTheme="minorHAnsi" w:hAnsiTheme="minorHAnsi"/>
+              </w:rPr>
+              <w:t>Get rid of top blue bar</w:t>
+            </w:r>
+          </w:p>
+          <w:p>
+            <w:pPr>
+              <w:pStyle w:val="ListParagraph"/>
+              <w:numPr>
+                <w:ilvl w:val="0"/>
+                <w:numId w:val="48"/>
+              </w:numPr>
+              <w:autoSpaceDE w:val="0"/>
+              <w:autoSpaceDN w:val="0"/>
+              <w:adjustRightInd w:val="0"/>
+              <w:ind w:left="229" w:hanging="180"/>
+              <w:rPr>
+                <w:rFonts w:asciiTheme="minorHAnsi" w:hAnsiTheme="minorHAnsi"/>
+              </w:rPr>
+            </w:pPr>
+            <w:r>
+              <w:rPr>
+                <w:rFonts w:asciiTheme="minorHAnsi" w:hAnsiTheme="minorHAnsi"/>
+              </w:rPr>
+              <w:t>U</w:t>
+            </w:r>
+            <w:r>
+              <w:rPr>
+                <w:rFonts w:asciiTheme="minorHAnsi" w:hAnsiTheme="minorHAnsi"/>
+              </w:rPr>
+              <w:t>se</w:t>
+            </w:r>
+            <w:r>
+              <w:rPr>
+                <w:rFonts w:asciiTheme="minorHAnsi" w:hAnsiTheme="minorHAnsi"/>
+              </w:rPr>
+              <w:t xml:space="preserve"> white background logo. Enlarge to cover top of old blue bar and bottom of current </w:t>
+            </w:r>
+            <w:proofErr w:type="spellStart"/>
+            <w:r>
+              <w:rPr>
+                <w:rFonts w:asciiTheme="minorHAnsi" w:hAnsiTheme="minorHAnsi"/>
+              </w:rPr>
+              <w:t>immage</w:t>
+            </w:r>
+            <w:proofErr w:type="spellEnd"/>
+          </w:p>
+          <w:p>
+            <w:pPr>
+              <w:pStyle w:val="ListParagraph"/>
+              <w:numPr>
+                <w:ilvl w:val="0"/>
+                <w:numId w:val="48"/>
+              </w:numPr>
+              <w:autoSpaceDE w:val="0"/>
+              <w:autoSpaceDN w:val="0"/>
+              <w:adjustRightInd w:val="0"/>
+              <w:ind w:left="229" w:hanging="180"/>
+              <w:rPr>
+                <w:rFonts w:asciiTheme="minorHAnsi" w:hAnsiTheme="minorHAnsi"/>
+              </w:rPr>
+            </w:pPr>
+            <w:r>
+              <w:rPr>
+                <w:rFonts w:asciiTheme="minorHAnsi" w:hAnsiTheme="minorHAnsi"/>
+              </w:rPr>
+              <w:t>Proposal verbiage = light blue</w:t>
+            </w:r>
+          </w:p>
+          <w:p>
+            <w:pPr>
+              <w:pStyle w:val="ListParagraph"/>
+              <w:autoSpaceDE w:val="0"/>
+              <w:autoSpaceDN w:val="0"/>
+              <w:adjustRightInd w:val="0"/>
+              <w:ind w:left="229"/>
+              <w:rPr>
+                <w:rFonts w:asciiTheme="minorHAnsi" w:hAnsiTheme="minorHAnsi"/>
                 <w:highlight w:val="yellow"/>
               </w:rPr>
             </w:pPr>
-            <w:r>
+          </w:p>
+        </w:tc>
+      </w:tr>
+      <w:tr>
+        <w:trPr>
+          <w:cantSplit/>
+          <w:trHeight w:val="620"/>
+        </w:trPr>
+        <w:tc>
+          <w:tcPr>
+            <w:tcW w:w="3960" w:type="dxa"/>
+            <w:tcBorders>
+              <w:top w:val="single" w:sz="4" w:space="0" w:color="auto"/>
+              <w:left w:val="single" w:sz="4" w:space="0" w:color="auto"/>
+              <w:bottom w:val="single" w:sz="4" w:space="0" w:color="auto"/>
+              <w:right w:val="single" w:sz="4" w:space="0" w:color="auto"/>
+            </w:tcBorders>
+            <w:vAlign w:val="center"/>
+          </w:tcPr>
+          <w:p>
+            <w:pPr>
+              <w:pStyle w:val="ListParagraph"/>
+              <w:numPr>
+                <w:ilvl w:val="0"/>
+                <w:numId w:val="2"/>
+              </w:numPr>
+              <w:ind w:left="0" w:firstLine="0"/>
+              <w:rPr>
+                <w:rFonts w:asciiTheme="minorHAnsi" w:hAnsiTheme="minorHAnsi"/>
+              </w:rPr>
+            </w:pPr>
+            <w:bookmarkStart w:id="15" w:name="_Toc342757862"/>
+            <w:bookmarkStart w:id="16" w:name="_Toc346297770"/>
+            <w:bookmarkStart w:id="17" w:name="_Toc404134500"/>
+            <w:bookmarkEnd w:id="12"/>
+            <w:bookmarkEnd w:id="13"/>
+            <w:bookmarkEnd w:id="14"/>
+            <w:r>
+              <w:rPr>
+                <w:rFonts w:asciiTheme="minorHAnsi" w:hAnsiTheme="minorHAnsi"/>
+              </w:rPr>
+              <w:t>Marketing attachment for MSW changes</w:t>
+            </w:r>
+          </w:p>
+        </w:tc>
+        <w:tc>
+          <w:tcPr>
+            <w:tcW w:w="4950" w:type="dxa"/>
+            <w:tcBorders>
+              <w:top w:val="single" w:sz="4" w:space="0" w:color="auto"/>
+              <w:left w:val="single" w:sz="4" w:space="0" w:color="auto"/>
+              <w:bottom w:val="single" w:sz="4" w:space="0" w:color="auto"/>
+              <w:right w:val="single" w:sz="4" w:space="0" w:color="auto"/>
+            </w:tcBorders>
+            <w:vAlign w:val="center"/>
+          </w:tcPr>
+          <w:p>
+            <w:pPr>
+              <w:pStyle w:val="ListParagraph"/>
+              <w:numPr>
+                <w:ilvl w:val="0"/>
+                <w:numId w:val="48"/>
+              </w:numPr>
+              <w:autoSpaceDE w:val="0"/>
+              <w:autoSpaceDN w:val="0"/>
+              <w:adjustRightInd w:val="0"/>
+              <w:ind w:left="229" w:hanging="180"/>
               <w:rPr>
                 <w:rFonts w:asciiTheme="minorHAnsi" w:hAnsiTheme="minorHAnsi"/>
                 <w:highlight w:val="yellow"/>
               </w:rPr>
-              <w:t>What is this? I don’t believe we have this yet.</w:t>
+            </w:pPr>
+            <w:r>
+              <w:rPr>
+                <w:rFonts w:asciiTheme="minorHAnsi" w:hAnsiTheme="minorHAnsi"/>
+                <w:highlight w:val="yellow"/>
+              </w:rPr>
+              <w:t>Brett to get MSW PDFs (small and large)</w:t>
+            </w:r>
+            <w:r>
+              <w:rPr>
+                <w:rFonts w:asciiTheme="minorHAnsi" w:hAnsiTheme="minorHAnsi"/>
+                <w:highlight w:val="yellow"/>
+              </w:rPr>
+              <w:t>.  Get rid of old ones</w:t>
             </w:r>
           </w:p>
         </w:tc>
@@ -3655,14 +3644,14 @@
           <w:rFonts w:asciiTheme="minorHAnsi" w:hAnsiTheme="minorHAnsi"/>
         </w:rPr>
       </w:pPr>
-      <w:bookmarkStart w:id="19" w:name="_Toc411264033"/>
+      <w:bookmarkStart w:id="18" w:name="_Toc411264033"/>
       <w:r>
         <w:rPr>
           <w:rFonts w:asciiTheme="minorHAnsi" w:hAnsiTheme="minorHAnsi"/>
         </w:rPr>
         <w:t>Technical Design Requirements</w:t>
       </w:r>
-      <w:bookmarkEnd w:id="19"/>
+      <w:bookmarkEnd w:id="18"/>
       <w:r>
         <w:rPr>
           <w:rFonts w:asciiTheme="minorHAnsi" w:hAnsiTheme="minorHAnsi"/>
@@ -4627,6 +4616,7 @@
             <w:r>
               <w:rPr>
                 <w:rFonts w:asciiTheme="minorHAnsi" w:hAnsiTheme="minorHAnsi"/>
+                <w:highlight w:val="yellow"/>
               </w:rPr>
               <w:t>Perhaps new variable?</w:t>
             </w:r>
@@ -4697,6 +4687,7 @@
             <w:r>
               <w:rPr>
                 <w:rFonts w:asciiTheme="minorHAnsi" w:hAnsiTheme="minorHAnsi"/>
+                <w:highlight w:val="yellow"/>
               </w:rPr>
               <w:t>Perhaps new variable?</w:t>
             </w:r>
@@ -4964,71 +4955,71 @@
           <w:rFonts w:asciiTheme="minorHAnsi" w:hAnsiTheme="minorHAnsi"/>
         </w:rPr>
       </w:pPr>
-      <w:bookmarkStart w:id="20" w:name="_Toc379450809"/>
-      <w:bookmarkStart w:id="21" w:name="_Toc411264034"/>
+      <w:bookmarkStart w:id="19" w:name="_Toc379450809"/>
+      <w:bookmarkStart w:id="20" w:name="_Toc411264034"/>
       <w:r>
         <w:rPr>
           <w:rFonts w:asciiTheme="minorHAnsi" w:hAnsiTheme="minorHAnsi"/>
         </w:rPr>
         <w:t>Assumptions</w:t>
       </w:r>
+      <w:bookmarkEnd w:id="19"/>
       <w:bookmarkEnd w:id="20"/>
+    </w:p>
+    <w:p>
+      <w:pPr>
+        <w:pStyle w:val="BodyText"/>
+        <w:rPr>
+          <w:rFonts w:ascii="Calibri" w:hAnsi="Calibri"/>
+        </w:rPr>
+      </w:pPr>
+      <w:r>
+        <w:rPr>
+          <w:rFonts w:asciiTheme="minorHAnsi" w:hAnsiTheme="minorHAnsi"/>
+        </w:rPr>
+        <w:t>The following items are out of scope</w:t>
+      </w:r>
+    </w:p>
+    <w:p>
+      <w:pPr>
+        <w:pStyle w:val="BodyText"/>
+        <w:rPr>
+          <w:rFonts w:asciiTheme="minorHAnsi" w:hAnsiTheme="minorHAnsi"/>
+        </w:rPr>
+      </w:pPr>
+    </w:p>
+    <w:p>
+      <w:pPr>
+        <w:pStyle w:val="Heading1"/>
+        <w:rPr>
+          <w:rFonts w:asciiTheme="minorHAnsi" w:hAnsiTheme="minorHAnsi"/>
+        </w:rPr>
+      </w:pPr>
+      <w:bookmarkStart w:id="21" w:name="_Toc411264035"/>
+      <w:r>
+        <w:rPr>
+          <w:rFonts w:asciiTheme="minorHAnsi" w:hAnsiTheme="minorHAnsi"/>
+        </w:rPr>
+        <w:t>Technical Design</w:t>
+      </w:r>
       <w:bookmarkEnd w:id="21"/>
     </w:p>
     <w:p>
       <w:pPr>
-        <w:pStyle w:val="BodyText"/>
-        <w:rPr>
-          <w:rFonts w:ascii="Calibri" w:hAnsi="Calibri"/>
-        </w:rPr>
-      </w:pPr>
-      <w:r>
-        <w:rPr>
-          <w:rFonts w:asciiTheme="minorHAnsi" w:hAnsiTheme="minorHAnsi"/>
-        </w:rPr>
-        <w:t>The following items are out of scope</w:t>
-      </w:r>
-    </w:p>
-    <w:p>
-      <w:pPr>
-        <w:pStyle w:val="BodyText"/>
-        <w:rPr>
-          <w:rFonts w:asciiTheme="minorHAnsi" w:hAnsiTheme="minorHAnsi"/>
-        </w:rPr>
-      </w:pPr>
-    </w:p>
-    <w:p>
-      <w:pPr>
-        <w:pStyle w:val="Heading1"/>
-        <w:rPr>
-          <w:rFonts w:asciiTheme="minorHAnsi" w:hAnsiTheme="minorHAnsi"/>
-        </w:rPr>
-      </w:pPr>
-      <w:bookmarkStart w:id="22" w:name="_Toc411264035"/>
-      <w:r>
-        <w:rPr>
-          <w:rFonts w:asciiTheme="minorHAnsi" w:hAnsiTheme="minorHAnsi"/>
-        </w:rPr>
-        <w:t>Technical Design</w:t>
-      </w:r>
-      <w:bookmarkEnd w:id="22"/>
-    </w:p>
-    <w:p>
-      <w:pPr>
         <w:pStyle w:val="Heading2"/>
         <w:jc w:val="both"/>
         <w:rPr>
           <w:rFonts w:asciiTheme="minorHAnsi" w:hAnsiTheme="minorHAnsi"/>
         </w:rPr>
       </w:pPr>
-      <w:bookmarkStart w:id="23" w:name="_Toc411264036"/>
+      <w:bookmarkStart w:id="22" w:name="_Toc411264036"/>
       <w:r>
         <w:rPr>
           <w:rFonts w:asciiTheme="minorHAnsi" w:hAnsiTheme="minorHAnsi"/>
         </w:rPr>
         <w:t>Referenced Documents</w:t>
       </w:r>
-      <w:bookmarkEnd w:id="23"/>
+      <w:bookmarkEnd w:id="22"/>
     </w:p>
     <w:p>
       <w:pPr>
@@ -5062,30 +5053,186 @@
           <w:rFonts w:asciiTheme="minorHAnsi" w:hAnsiTheme="minorHAnsi"/>
         </w:rPr>
       </w:pPr>
-      <w:bookmarkStart w:id="24" w:name="_Toc411264037"/>
+      <w:bookmarkStart w:id="23" w:name="_Toc411264037"/>
       <w:r>
         <w:rPr>
           <w:rFonts w:asciiTheme="minorHAnsi" w:hAnsiTheme="minorHAnsi"/>
         </w:rPr>
         <w:t>Process Flow and Mock Ups</w:t>
       </w:r>
+      <w:bookmarkEnd w:id="23"/>
+    </w:p>
+    <w:p>
+      <w:pPr>
+        <w:pStyle w:val="BodyText"/>
+      </w:pPr>
+      <w:r>
+        <w:t>Cover_Letters.zip contains the 8 cover letters needed to be created within Capture</w:t>
+      </w:r>
+      <w:r>
+        <w:t xml:space="preserve">.  </w:t>
+      </w:r>
+      <w:r>
+        <w:rPr>
+          <w:highlight w:val="yellow"/>
+        </w:rPr>
+        <w:t>Change the Republicservices.com link to RepublicOnline.com</w:t>
+      </w:r>
+      <w:bookmarkStart w:id="24" w:name="_GoBack"/>
       <w:bookmarkEnd w:id="24"/>
     </w:p>
     <w:p>
       <w:pPr>
         <w:pStyle w:val="BodyText"/>
-      </w:pPr>
-      <w:r>
-        <w:t>Cover_Letters.zip contains the 8 cover letters needed to be created within Capture</w:t>
-      </w:r>
-    </w:p>
-    <w:p>
-      <w:pPr>
-        <w:pStyle w:val="BodyText"/>
-        <w:rPr>
-          <w:rFonts w:asciiTheme="minorHAnsi" w:hAnsiTheme="minorHAnsi"/>
-        </w:rPr>
-      </w:pPr>
+        <w:rPr>
+          <w:rFonts w:asciiTheme="minorHAnsi" w:hAnsiTheme="minorHAnsi"/>
+        </w:rPr>
+      </w:pPr>
+      <w:r>
+        <w:rPr>
+          <w:rFonts w:asciiTheme="minorHAnsi" w:hAnsiTheme="minorHAnsi"/>
+          <w:noProof/>
+        </w:rPr>
+        <mc:AlternateContent>
+          <mc:Choice Requires="wps">
+            <w:drawing>
+              <wp:anchor distT="0" distB="0" distL="114300" distR="114300" simplePos="0" relativeHeight="251672576" behindDoc="0" locked="0" layoutInCell="1" allowOverlap="1" wp14:anchorId="2162FE0E" wp14:editId="08599142">
+                <wp:simplePos x="0" y="0"/>
+                <wp:positionH relativeFrom="column">
+                  <wp:posOffset>3604565</wp:posOffset>
+                </wp:positionH>
+                <wp:positionV relativeFrom="paragraph">
+                  <wp:posOffset>735381</wp:posOffset>
+                </wp:positionV>
+                <wp:extent cx="1004672" cy="219176"/>
+                <wp:effectExtent l="0" t="0" r="24130" b="28575"/>
+                <wp:wrapNone/>
+                <wp:docPr id="16" name="Text Box 16"/>
+                <wp:cNvGraphicFramePr/>
+                <a:graphic xmlns:a="http://schemas.openxmlformats.org/drawingml/2006/main">
+                  <a:graphicData uri="http://schemas.microsoft.com/office/word/2010/wordprocessingShape">
+                    <wps:wsp>
+                      <wps:cNvSpPr txBox="1"/>
+                      <wps:spPr>
+                        <a:xfrm>
+                          <a:off x="0" y="0"/>
+                          <a:ext cx="1004672" cy="219176"/>
+                        </a:xfrm>
+                        <a:prstGeom prst="rect">
+                          <a:avLst/>
+                        </a:prstGeom>
+                        <a:solidFill>
+                          <a:schemeClr val="lt1"/>
+                        </a:solidFill>
+                        <a:ln w="6350">
+                          <a:solidFill>
+                            <a:prstClr val="black"/>
+                          </a:solidFill>
+                        </a:ln>
+                        <a:effectLst/>
+                      </wps:spPr>
+                      <wps:style>
+                        <a:lnRef idx="0">
+                          <a:schemeClr val="accent1"/>
+                        </a:lnRef>
+                        <a:fillRef idx="0">
+                          <a:schemeClr val="accent1"/>
+                        </a:fillRef>
+                        <a:effectRef idx="0">
+                          <a:schemeClr val="accent1"/>
+                        </a:effectRef>
+                        <a:fontRef idx="minor">
+                          <a:schemeClr val="dk1"/>
+                        </a:fontRef>
+                      </wps:style>
+                      <wps:txbx>
+                        <w:txbxContent>
+                          <w:p>
+                            <w:pPr>
+                              <w:tabs>
+                                <w:tab w:val="left" w:pos="293"/>
+                              </w:tabs>
+                              <w:rPr>
+                                <w:rFonts w:asciiTheme="minorHAnsi" w:hAnsiTheme="minorHAnsi"/>
+                              </w:rPr>
+                            </w:pPr>
+                            <w:r>
+                              <w:rPr>
+                                <w:sz w:val="16"/>
+                                <w:szCs w:val="16"/>
+                              </w:rPr>
+                              <w:t>Leave image as is</w:t>
+                            </w:r>
+                          </w:p>
+                          <w:p>
+                            <w:pPr>
+                              <w:rPr>
+                                <w:sz w:val="16"/>
+                                <w:szCs w:val="16"/>
+                              </w:rPr>
+                            </w:pPr>
+                          </w:p>
+                        </w:txbxContent>
+                      </wps:txbx>
+                      <wps:bodyPr rot="0" spcFirstLastPara="0" vertOverflow="overflow" horzOverflow="overflow" vert="horz" wrap="square" lIns="91440" tIns="45720" rIns="91440" bIns="45720" numCol="1" spcCol="0" rtlCol="0" fromWordArt="0" anchor="t" anchorCtr="0" forceAA="0" compatLnSpc="1">
+                        <a:prstTxWarp prst="textNoShape">
+                          <a:avLst/>
+                        </a:prstTxWarp>
+                        <a:noAutofit/>
+                      </wps:bodyPr>
+                    </wps:wsp>
+                  </a:graphicData>
+                </a:graphic>
+                <wp14:sizeRelH relativeFrom="margin">
+                  <wp14:pctWidth>0</wp14:pctWidth>
+                </wp14:sizeRelH>
+                <wp14:sizeRelV relativeFrom="margin">
+                  <wp14:pctHeight>0</wp14:pctHeight>
+                </wp14:sizeRelV>
+              </wp:anchor>
+            </w:drawing>
+          </mc:Choice>
+          <mc:Fallback>
+            <w:pict>
+              <v:shapetype w14:anchorId="2162FE0E" id="_x0000_t202" coordsize="21600,21600" o:spt="202" path="m,l,21600r21600,l21600,xe">
+                <v:stroke joinstyle="miter"/>
+                <v:path gradientshapeok="t" o:connecttype="rect"/>
+              </v:shapetype>
+              <v:shape id="Text Box 16" o:spid="_x0000_s1027" type="#_x0000_t202" style="position:absolute;margin-left:283.8pt;margin-top:57.9pt;width:79.1pt;height:17.25pt;z-index:251672576;visibility:visible;mso-wrap-style:square;mso-width-percent:0;mso-height-percent:0;mso-wrap-distance-left:9pt;mso-wrap-distance-top:0;mso-wrap-distance-right:9pt;mso-wrap-distance-bottom:0;mso-position-horizontal:absolute;mso-position-horizontal-relative:text;mso-position-vertical:absolute;mso-position-vertical-relative:text;mso-width-percent:0;mso-height-percent:0;mso-width-relative:margin;mso-height-relative:margin;v-text-anchor:top" o:gfxdata="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" fillcolor="white [3201]" strokeweight=".5pt">
+                <v:textbox>
+                  <w:txbxContent>
+                    <w:p>
+                      <w:pPr>
+                        <w:tabs>
+                          <w:tab w:val="left" w:pos="293"/>
+                        </w:tabs>
+                        <w:rPr>
+                          <w:rFonts w:asciiTheme="minorHAnsi" w:hAnsiTheme="minorHAnsi"/>
+                        </w:rPr>
+                      </w:pPr>
+                      <w:r>
+                        <w:rPr>
+                          <w:sz w:val="16"/>
+                          <w:szCs w:val="16"/>
+                        </w:rPr>
+                        <w:t>Leave image as is</w:t>
+                      </w:r>
+                    </w:p>
+                    <w:p>
+                      <w:pPr>
+                        <w:rPr>
+                          <w:sz w:val="16"/>
+                          <w:szCs w:val="16"/>
+                        </w:rPr>
+                      </w:pPr>
+                    </w:p>
+                  </w:txbxContent>
+                </v:textbox>
+              </v:shape>
+            </w:pict>
+          </mc:Fallback>
+        </mc:AlternateContent>
+      </w:r>
       <w:r>
         <w:rPr>
           <w:rFonts w:asciiTheme="minorHAnsi" w:hAnsiTheme="minorHAnsi"/>
@@ -5110,10 +5257,10 @@
             <v:path o:extrusionok="f" gradientshapeok="t" o:connecttype="rect"/>
             <o:lock v:ext="edit" aspectratio="t"/>
           </v:shapetype>
-          <v:shape id="_x0000_i1025" type="#_x0000_t75" style="width:77.25pt;height:50.25pt" o:ole="">
+          <v:shape id="_x0000_i1025" type="#_x0000_t75" style="width:77.6pt;height:50.5pt" o:ole="">
             <v:imagedata r:id="rId17" o:title=""/>
           </v:shape>
-          <o:OLEObject Type="Embed" ProgID="Package" ShapeID="_x0000_i1025" DrawAspect="Icon" ObjectID="_1485233971" r:id="rId18"/>
+          <o:OLEObject Type="Embed" ProgID="Package" ShapeID="_x0000_i1025" DrawAspect="Icon" ObjectID="_1485697421" r:id="rId18"/>
         </w:object>
       </w:r>
     </w:p>
@@ -5199,20 +5346,6 @@
           </mc:Fallback>
         </mc:AlternateContent>
       </w:r>
-      <w:r>
-        <w:rPr>
-          <w:rFonts w:asciiTheme="minorHAnsi" w:hAnsiTheme="minorHAnsi"/>
-          <w:highlight w:val="yellow"/>
-        </w:rPr>
-        <w:t>Questions</w:t>
-      </w:r>
-      <w:r>
-        <w:rPr>
-          <w:rFonts w:asciiTheme="minorHAnsi" w:hAnsiTheme="minorHAnsi"/>
-          <w:highlight w:val="yellow"/>
-        </w:rPr>
-        <w:t xml:space="preserve"> with red arrows</w:t>
-      </w:r>
     </w:p>
     <w:p>
       <w:pPr>
@@ -5228,12 +5361,273 @@
         <w:rPr>
           <w:rFonts w:asciiTheme="minorHAnsi" w:hAnsiTheme="minorHAnsi"/>
           <w:noProof/>
-          <w:highlight w:val="yellow"/>
         </w:rPr>
         <mc:AlternateContent>
           <mc:Choice Requires="wps">
             <w:drawing>
-              <wp:anchor distT="0" distB="0" distL="114300" distR="114300" simplePos="0" relativeHeight="251669504" behindDoc="0" locked="0" layoutInCell="1" allowOverlap="1" wp14:anchorId="3BAFE0DC" wp14:editId="6BB1818C">
+              <wp:anchor distT="0" distB="0" distL="114300" distR="114300" simplePos="0" relativeHeight="251670528" behindDoc="0" locked="0" layoutInCell="1" allowOverlap="1" wp14:anchorId="62E3AFC5" wp14:editId="117EFEB2">
+                <wp:simplePos x="0" y="0"/>
+                <wp:positionH relativeFrom="column">
+                  <wp:posOffset>-1062533</wp:posOffset>
+                </wp:positionH>
+                <wp:positionV relativeFrom="paragraph">
+                  <wp:posOffset>331597</wp:posOffset>
+                </wp:positionV>
+                <wp:extent cx="1004672" cy="526694"/>
+                <wp:effectExtent l="0" t="0" r="24130" b="26035"/>
+                <wp:wrapNone/>
+                <wp:docPr id="14" name="Text Box 14"/>
+                <wp:cNvGraphicFramePr/>
+                <a:graphic xmlns:a="http://schemas.openxmlformats.org/drawingml/2006/main">
+                  <a:graphicData uri="http://schemas.microsoft.com/office/word/2010/wordprocessingShape">
+                    <wps:wsp>
+                      <wps:cNvSpPr txBox="1"/>
+                      <wps:spPr>
+                        <a:xfrm>
+                          <a:off x="0" y="0"/>
+                          <a:ext cx="1004672" cy="526694"/>
+                        </a:xfrm>
+                        <a:prstGeom prst="rect">
+                          <a:avLst/>
+                        </a:prstGeom>
+                        <a:solidFill>
+                          <a:schemeClr val="lt1"/>
+                        </a:solidFill>
+                        <a:ln w="6350">
+                          <a:solidFill>
+                            <a:prstClr val="black"/>
+                          </a:solidFill>
+                        </a:ln>
+                        <a:effectLst/>
+                      </wps:spPr>
+                      <wps:style>
+                        <a:lnRef idx="0">
+                          <a:schemeClr val="accent1"/>
+                        </a:lnRef>
+                        <a:fillRef idx="0">
+                          <a:schemeClr val="accent1"/>
+                        </a:fillRef>
+                        <a:effectRef idx="0">
+                          <a:schemeClr val="accent1"/>
+                        </a:effectRef>
+                        <a:fontRef idx="minor">
+                          <a:schemeClr val="dk1"/>
+                        </a:fontRef>
+                      </wps:style>
+                      <wps:txbx>
+                        <w:txbxContent>
+                          <w:p>
+                            <w:pPr>
+                              <w:rPr>
+                                <w:sz w:val="16"/>
+                                <w:szCs w:val="16"/>
+                              </w:rPr>
+                            </w:pPr>
+                            <w:r>
+                              <w:rPr>
+                                <w:sz w:val="16"/>
+                                <w:szCs w:val="16"/>
+                              </w:rPr>
+                              <w:t>Header BFR 01</w:t>
+                            </w:r>
+                          </w:p>
+                          <w:p>
+                            <w:pPr>
+                              <w:tabs>
+                                <w:tab w:val="left" w:pos="293"/>
+                              </w:tabs>
+                              <w:rPr>
+                                <w:rFonts w:asciiTheme="minorHAnsi" w:hAnsiTheme="minorHAnsi" w:cs="OpenSans"/>
+                              </w:rPr>
+                            </w:pPr>
+                            <w:r>
+                              <w:rPr>
+                                <w:rFonts w:asciiTheme="minorHAnsi" w:hAnsiTheme="minorHAnsi" w:cs="OpenSans"/>
+                              </w:rPr>
+                              <w:t xml:space="preserve">RGB </w:t>
+                            </w:r>
+                            <w:r>
+                              <w:rPr>
+                                <w:rFonts w:asciiTheme="minorHAnsi" w:hAnsiTheme="minorHAnsi" w:cs="OpenSans"/>
+                              </w:rPr>
+                              <w:t xml:space="preserve">- </w:t>
+                            </w:r>
+                            <w:r>
+                              <w:rPr>
+                                <w:rFonts w:asciiTheme="minorHAnsi" w:hAnsiTheme="minorHAnsi" w:cs="OpenSans"/>
+                              </w:rPr>
+                              <w:t>0/</w:t>
+                            </w:r>
+                            <w:r>
+                              <w:rPr>
+                                <w:rFonts w:asciiTheme="minorHAnsi" w:hAnsiTheme="minorHAnsi" w:cs="OpenSans"/>
+                              </w:rPr>
+                              <w:t>74</w:t>
+                            </w:r>
+                            <w:r>
+                              <w:rPr>
+                                <w:rFonts w:asciiTheme="minorHAnsi" w:hAnsiTheme="minorHAnsi" w:cs="OpenSans"/>
+                              </w:rPr>
+                              <w:t>/</w:t>
+                            </w:r>
+                            <w:r>
+                              <w:rPr>
+                                <w:rFonts w:asciiTheme="minorHAnsi" w:hAnsiTheme="minorHAnsi" w:cs="OpenSans"/>
+                              </w:rPr>
+                              <w:t>124</w:t>
+                            </w:r>
+                          </w:p>
+                          <w:p>
+                            <w:pPr>
+                              <w:tabs>
+                                <w:tab w:val="left" w:pos="293"/>
+                              </w:tabs>
+                              <w:rPr>
+                                <w:rFonts w:asciiTheme="minorHAnsi" w:hAnsiTheme="minorHAnsi"/>
+                              </w:rPr>
+                            </w:pPr>
+                            <w:r>
+                              <w:rPr>
+                                <w:rFonts w:asciiTheme="minorHAnsi" w:hAnsiTheme="minorHAnsi"/>
+                              </w:rPr>
+                              <w:t>HEX - 004A7C</w:t>
+                            </w:r>
+                          </w:p>
+                          <w:p>
+                            <w:pPr>
+                              <w:rPr>
+                                <w:sz w:val="16"/>
+                                <w:szCs w:val="16"/>
+                              </w:rPr>
+                            </w:pPr>
+                          </w:p>
+                        </w:txbxContent>
+                      </wps:txbx>
+                      <wps:bodyPr rot="0" spcFirstLastPara="0" vertOverflow="overflow" horzOverflow="overflow" vert="horz" wrap="square" lIns="91440" tIns="45720" rIns="91440" bIns="45720" numCol="1" spcCol="0" rtlCol="0" fromWordArt="0" anchor="t" anchorCtr="0" forceAA="0" compatLnSpc="1">
+                        <a:prstTxWarp prst="textNoShape">
+                          <a:avLst/>
+                        </a:prstTxWarp>
+                        <a:noAutofit/>
+                      </wps:bodyPr>
+                    </wps:wsp>
+                  </a:graphicData>
+                </a:graphic>
+                <wp14:sizeRelH relativeFrom="margin">
+                  <wp14:pctWidth>0</wp14:pctWidth>
+                </wp14:sizeRelH>
+                <wp14:sizeRelV relativeFrom="margin">
+                  <wp14:pctHeight>0</wp14:pctHeight>
+                </wp14:sizeRelV>
+              </wp:anchor>
+            </w:drawing>
+          </mc:Choice>
+          <mc:Fallback>
+            <w:pict>
+              <v:shape w14:anchorId="62E3AFC5" id="Text Box 14" o:spid="_x0000_s1028" type="#_x0000_t202" style="position:absolute;margin-left:-83.65pt;margin-top:26.1pt;width:79.1pt;height:41.45pt;z-index:251670528;visibility:visible;mso-wrap-style:square;mso-width-percent:0;mso-height-percent:0;mso-wrap-distance-left:9pt;mso-wrap-distance-top:0;mso-wrap-distance-right:9pt;mso-wrap-distance-bottom:0;mso-position-horizontal:absolute;mso-position-horizontal-relative:text;mso-position-vertical:absolute;mso-position-vertical-relative:text;mso-width-percent:0;mso-height-percent:0;mso-width-relative:margin;mso-height-relative:margin;v-text-anchor:top" o:gfxdata="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" fillcolor="white [3201]" strokeweight=".5pt">
+                <v:textbox>
+                  <w:txbxContent>
+                    <w:p>
+                      <w:pPr>
+                        <w:rPr>
+                          <w:sz w:val="16"/>
+                          <w:szCs w:val="16"/>
+                        </w:rPr>
+                      </w:pPr>
+                      <w:r>
+                        <w:rPr>
+                          <w:sz w:val="16"/>
+                          <w:szCs w:val="16"/>
+                        </w:rPr>
+                        <w:t>Header BFR 01</w:t>
+                      </w:r>
+                    </w:p>
+                    <w:p>
+                      <w:pPr>
+                        <w:tabs>
+                          <w:tab w:val="left" w:pos="293"/>
+                        </w:tabs>
+                        <w:rPr>
+                          <w:rFonts w:asciiTheme="minorHAnsi" w:hAnsiTheme="minorHAnsi" w:cs="OpenSans"/>
+                        </w:rPr>
+                      </w:pPr>
+                      <w:r>
+                        <w:rPr>
+                          <w:rFonts w:asciiTheme="minorHAnsi" w:hAnsiTheme="minorHAnsi" w:cs="OpenSans"/>
+                        </w:rPr>
+                        <w:t xml:space="preserve">RGB </w:t>
+                      </w:r>
+                      <w:r>
+                        <w:rPr>
+                          <w:rFonts w:asciiTheme="minorHAnsi" w:hAnsiTheme="minorHAnsi" w:cs="OpenSans"/>
+                        </w:rPr>
+                        <w:t xml:space="preserve">- </w:t>
+                      </w:r>
+                      <w:r>
+                        <w:rPr>
+                          <w:rFonts w:asciiTheme="minorHAnsi" w:hAnsiTheme="minorHAnsi" w:cs="OpenSans"/>
+                        </w:rPr>
+                        <w:t>0/</w:t>
+                      </w:r>
+                      <w:r>
+                        <w:rPr>
+                          <w:rFonts w:asciiTheme="minorHAnsi" w:hAnsiTheme="minorHAnsi" w:cs="OpenSans"/>
+                        </w:rPr>
+                        <w:t>74</w:t>
+                      </w:r>
+                      <w:r>
+                        <w:rPr>
+                          <w:rFonts w:asciiTheme="minorHAnsi" w:hAnsiTheme="minorHAnsi" w:cs="OpenSans"/>
+                        </w:rPr>
+                        <w:t>/</w:t>
+                      </w:r>
+                      <w:r>
+                        <w:rPr>
+                          <w:rFonts w:asciiTheme="minorHAnsi" w:hAnsiTheme="minorHAnsi" w:cs="OpenSans"/>
+                        </w:rPr>
+                        <w:t>124</w:t>
+                      </w:r>
+                    </w:p>
+                    <w:p>
+                      <w:pPr>
+                        <w:tabs>
+                          <w:tab w:val="left" w:pos="293"/>
+                        </w:tabs>
+                        <w:rPr>
+                          <w:rFonts w:asciiTheme="minorHAnsi" w:hAnsiTheme="minorHAnsi"/>
+                        </w:rPr>
+                      </w:pPr>
+                      <w:r>
+                        <w:rPr>
+                          <w:rFonts w:asciiTheme="minorHAnsi" w:hAnsiTheme="minorHAnsi"/>
+                        </w:rPr>
+                        <w:t>HEX - 004A7C</w:t>
+                      </w:r>
+                    </w:p>
+                    <w:p>
+                      <w:pPr>
+                        <w:rPr>
+                          <w:sz w:val="16"/>
+                          <w:szCs w:val="16"/>
+                        </w:rPr>
+                      </w:pPr>
+                    </w:p>
+                  </w:txbxContent>
+                </v:textbox>
+              </v:shape>
+            </w:pict>
+          </mc:Fallback>
+        </mc:AlternateContent>
+      </w:r>
+      <w:r>
+        <w:rPr>
+          <w:rFonts w:asciiTheme="minorHAnsi" w:hAnsiTheme="minorHAnsi"/>
+          <w:noProof/>
+          <w:highlight w:val="yellow"/>
+        </w:rPr>
+        <mc:AlternateContent>
+          <mc:Choice Requires="wps">
+            <w:drawing>
+              <wp:anchor distT="0" distB="0" distL="114300" distR="114300" simplePos="0" relativeHeight="251669504" behindDoc="0" locked="0" layoutInCell="1" allowOverlap="1" wp14:anchorId="3BAFE0DC" wp14:editId="0F4B5BD2">
                 <wp:simplePos x="0" y="0"/>
                 <wp:positionH relativeFrom="column">
                   <wp:posOffset>-60350</wp:posOffset>
@@ -5294,133 +5688,12 @@
           </mc:Choice>
           <mc:Fallback>
             <w:pict>
-              <v:shape w14:anchorId="24FD23ED" id="Straight Arrow Connector 13" o:spid="_x0000_s1026" type="#_x0000_t32" style="position:absolute;margin-left:-4.75pt;margin-top:32.75pt;width:44.95pt;height:3.6pt;z-index:251669504;visibility:visible;mso-wrap-style:square;mso-width-percent:0;mso-height-percent:0;mso-wrap-distance-left:9pt;mso-wrap-distance-top:0;mso-wrap-distance-right:9pt;mso-wrap-distance-bottom:0;mso-position-horizontal:absolute;mso-position-horizontal-relative:text;mso-position-vertical:absolute;mso-position-vertical-relative:text;mso-width-percent:0;mso-height-percent:0;mso-width-relative:margin;mso-height-relative:margin" o:gfxdata="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" strokecolor="red" strokeweight="1pt">
+              <v:shapetype w14:anchorId="4EBDEC41" id="_x0000_t32" coordsize="21600,21600" o:spt="32" o:oned="t" path="m,l21600,21600e" filled="f">
+                <v:path arrowok="t" fillok="f" o:connecttype="none"/>
+                <o:lock v:ext="edit" shapetype="t"/>
+              </v:shapetype>
+              <v:shape id="Straight Arrow Connector 13" o:spid="_x0000_s1026" type="#_x0000_t32" style="position:absolute;margin-left:-4.75pt;margin-top:32.75pt;width:44.95pt;height:3.6pt;z-index:251669504;visibility:visible;mso-wrap-style:square;mso-width-percent:0;mso-height-percent:0;mso-wrap-distance-left:9pt;mso-wrap-distance-top:0;mso-wrap-distance-right:9pt;mso-wrap-distance-bottom:0;mso-position-horizontal:absolute;mso-position-horizontal-relative:text;mso-position-vertical:absolute;mso-position-vertical-relative:text;mso-width-percent:0;mso-height-percent:0;mso-width-relative:margin;mso-height-relative:margin" o:gfxdata="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" strokecolor="red" strokeweight="1pt">
                 <v:stroke endarrow="block"/>
-              </v:shape>
-            </w:pict>
-          </mc:Fallback>
-        </mc:AlternateContent>
-      </w:r>
-      <w:r>
-        <w:rPr>
-          <w:rFonts w:asciiTheme="minorHAnsi" w:hAnsiTheme="minorHAnsi"/>
-          <w:noProof/>
-        </w:rPr>
-        <mc:AlternateContent>
-          <mc:Choice Requires="wps">
-            <w:drawing>
-              <wp:anchor distT="0" distB="0" distL="114300" distR="114300" simplePos="0" relativeHeight="251670528" behindDoc="0" locked="0" layoutInCell="1" allowOverlap="1" wp14:anchorId="62E3AFC5" wp14:editId="6A5E3537">
-                <wp:simplePos x="0" y="0"/>
-                <wp:positionH relativeFrom="column">
-                  <wp:posOffset>-1004011</wp:posOffset>
-                </wp:positionH>
-                <wp:positionV relativeFrom="paragraph">
-                  <wp:posOffset>328422</wp:posOffset>
-                </wp:positionV>
-                <wp:extent cx="892454" cy="197485"/>
-                <wp:effectExtent l="0" t="0" r="22225" b="12065"/>
-                <wp:wrapNone/>
-                <wp:docPr id="14" name="Text Box 14"/>
-                <wp:cNvGraphicFramePr/>
-                <a:graphic xmlns:a="http://schemas.openxmlformats.org/drawingml/2006/main">
-                  <a:graphicData uri="http://schemas.microsoft.com/office/word/2010/wordprocessingShape">
-                    <wps:wsp>
-                      <wps:cNvSpPr txBox="1"/>
-                      <wps:spPr>
-                        <a:xfrm>
-                          <a:off x="0" y="0"/>
-                          <a:ext cx="892454" cy="197485"/>
-                        </a:xfrm>
-                        <a:prstGeom prst="rect">
-                          <a:avLst/>
-                        </a:prstGeom>
-                        <a:solidFill>
-                          <a:schemeClr val="lt1"/>
-                        </a:solidFill>
-                        <a:ln w="6350">
-                          <a:solidFill>
-                            <a:prstClr val="black"/>
-                          </a:solidFill>
-                        </a:ln>
-                        <a:effectLst/>
-                      </wps:spPr>
-                      <wps:style>
-                        <a:lnRef idx="0">
-                          <a:schemeClr val="accent1"/>
-                        </a:lnRef>
-                        <a:fillRef idx="0">
-                          <a:schemeClr val="accent1"/>
-                        </a:fillRef>
-                        <a:effectRef idx="0">
-                          <a:schemeClr val="accent1"/>
-                        </a:effectRef>
-                        <a:fontRef idx="minor">
-                          <a:schemeClr val="dk1"/>
-                        </a:fontRef>
-                      </wps:style>
-                      <wps:txbx>
-                        <w:txbxContent>
-                          <w:p>
-                            <w:pPr>
-                              <w:rPr>
-                                <w:sz w:val="16"/>
-                                <w:szCs w:val="16"/>
-                              </w:rPr>
-                            </w:pPr>
-                            <w:r>
-                              <w:rPr>
-                                <w:sz w:val="16"/>
-                                <w:szCs w:val="16"/>
-                              </w:rPr>
-                              <w:t>Header BFR 01</w:t>
-                            </w:r>
-                          </w:p>
-                        </w:txbxContent>
-                      </wps:txbx>
-                      <wps:bodyPr rot="0" spcFirstLastPara="0" vertOverflow="overflow" horzOverflow="overflow" vert="horz" wrap="square" lIns="91440" tIns="45720" rIns="91440" bIns="45720" numCol="1" spcCol="0" rtlCol="0" fromWordArt="0" anchor="t" anchorCtr="0" forceAA="0" compatLnSpc="1">
-                        <a:prstTxWarp prst="textNoShape">
-                          <a:avLst/>
-                        </a:prstTxWarp>
-                        <a:noAutofit/>
-                      </wps:bodyPr>
-                    </wps:wsp>
-                  </a:graphicData>
-                </a:graphic>
-                <wp14:sizeRelH relativeFrom="margin">
-                  <wp14:pctWidth>0</wp14:pctWidth>
-                </wp14:sizeRelH>
-                <wp14:sizeRelV relativeFrom="margin">
-                  <wp14:pctHeight>0</wp14:pctHeight>
-                </wp14:sizeRelV>
-              </wp:anchor>
-            </w:drawing>
-          </mc:Choice>
-          <mc:Fallback>
-            <w:pict>
-              <v:shapetype w14:anchorId="62E3AFC5" id="_x0000_t202" coordsize="21600,21600" o:spt="202" path="m,l,21600r21600,l21600,xe">
-                <v:stroke joinstyle="miter"/>
-                <v:path gradientshapeok="t" o:connecttype="rect"/>
-              </v:shapetype>
-              <v:shape id="Text Box 14" o:spid="_x0000_s1027" type="#_x0000_t202" style="position:absolute;margin-left:-79.05pt;margin-top:25.85pt;width:70.25pt;height:15.55pt;z-index:251670528;visibility:visible;mso-wrap-style:square;mso-width-percent:0;mso-height-percent:0;mso-wrap-distance-left:9pt;mso-wrap-distance-top:0;mso-wrap-distance-right:9pt;mso-wrap-distance-bottom:0;mso-position-horizontal:absolute;mso-position-horizontal-relative:text;mso-position-vertical:absolute;mso-position-vertical-relative:text;mso-width-percent:0;mso-height-percent:0;mso-width-relative:margin;mso-height-relative:margin;v-text-anchor:top" o:gfxdata="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" fillcolor="white [3201]" strokeweight=".5pt">
-                <v:textbox>
-                  <w:txbxContent>
-                    <w:p>
-                      <w:pPr>
-                        <w:rPr>
-                          <w:sz w:val="16"/>
-                          <w:szCs w:val="16"/>
-                        </w:rPr>
-                      </w:pPr>
-                      <w:r>
-                        <w:rPr>
-                          <w:sz w:val="16"/>
-                          <w:szCs w:val="16"/>
-                        </w:rPr>
-                        <w:t>Header BFR 01</w:t>
-                      </w:r>
-                    </w:p>
-                  </w:txbxContent>
-                </v:textbox>
               </v:shape>
             </w:pict>
           </mc:Fallback>
@@ -5493,21 +5766,22 @@
           <w:rFonts w:asciiTheme="minorHAnsi" w:hAnsiTheme="minorHAnsi"/>
           <w:noProof/>
         </w:rPr>
+        <w:lastRenderedPageBreak/>
         <mc:AlternateContent>
           <mc:Choice Requires="wps">
             <w:drawing>
-              <wp:anchor distT="0" distB="0" distL="114300" distR="114300" simplePos="0" relativeHeight="251665408" behindDoc="0" locked="0" layoutInCell="1" allowOverlap="1" wp14:anchorId="5CB0A810" wp14:editId="6A2005EA">
+              <wp:anchor distT="0" distB="0" distL="114300" distR="114300" simplePos="0" relativeHeight="251663360" behindDoc="0" locked="0" layoutInCell="1" allowOverlap="1" wp14:anchorId="7F948549" wp14:editId="21138910">
                 <wp:simplePos x="0" y="0"/>
                 <wp:positionH relativeFrom="column">
-                  <wp:posOffset>2555543</wp:posOffset>
+                  <wp:posOffset>2214677</wp:posOffset>
                 </wp:positionH>
                 <wp:positionV relativeFrom="paragraph">
-                  <wp:posOffset>1509185</wp:posOffset>
+                  <wp:posOffset>1501418</wp:posOffset>
                 </wp:positionV>
-                <wp:extent cx="1588950" cy="655093"/>
-                <wp:effectExtent l="0" t="38100" r="49530" b="31115"/>
+                <wp:extent cx="219456" cy="501015"/>
+                <wp:effectExtent l="0" t="38100" r="66675" b="13335"/>
                 <wp:wrapNone/>
-                <wp:docPr id="9" name="Straight Arrow Connector 9"/>
+                <wp:docPr id="7" name="Straight Arrow Connector 7"/>
                 <wp:cNvGraphicFramePr/>
                 <a:graphic xmlns:a="http://schemas.openxmlformats.org/drawingml/2006/main">
                   <a:graphicData uri="http://schemas.microsoft.com/office/word/2010/wordprocessingShape">
@@ -5516,7 +5790,7 @@
                       <wps:spPr>
                         <a:xfrm flipV="1">
                           <a:off x="0" y="0"/>
-                          <a:ext cx="1588950" cy="655093"/>
+                          <a:ext cx="219456" cy="501015"/>
                         </a:xfrm>
                         <a:prstGeom prst="straightConnector1">
                           <a:avLst/>
@@ -5557,7 +5831,7 @@
           </mc:Choice>
           <mc:Fallback>
             <w:pict>
-              <v:shape w14:anchorId="3ACF4BA8" id="Straight Arrow Connector 9" o:spid="_x0000_s1026" type="#_x0000_t32" style="position:absolute;margin-left:201.2pt;margin-top:118.85pt;width:125.1pt;height:51.6pt;flip:y;z-index:251665408;visibility:visible;mso-wrap-style:square;mso-width-percent:0;mso-height-percent:0;mso-wrap-distance-left:9pt;mso-wrap-distance-top:0;mso-wrap-distance-right:9pt;mso-wrap-distance-bottom:0;mso-position-horizontal:absolute;mso-position-horizontal-relative:text;mso-position-vertical:absolute;mso-position-vertical-relative:text;mso-width-percent:0;mso-height-percent:0;mso-width-relative:margin;mso-height-relative:margin" o:gfxdata="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" strokecolor="red" strokeweight="1pt">
+              <v:shape w14:anchorId="3C1DC08F" id="Straight Arrow Connector 7" o:spid="_x0000_s1026" type="#_x0000_t32" style="position:absolute;margin-left:174.4pt;margin-top:118.2pt;width:17.3pt;height:39.45pt;flip:y;z-index:251663360;visibility:visible;mso-wrap-style:square;mso-width-percent:0;mso-height-percent:0;mso-wrap-distance-left:9pt;mso-wrap-distance-top:0;mso-wrap-distance-right:9pt;mso-wrap-distance-bottom:0;mso-position-horizontal:absolute;mso-position-horizontal-relative:text;mso-position-vertical:absolute;mso-position-vertical-relative:text;mso-width-percent:0;mso-height-percent:0;mso-width-relative:margin;mso-height-relative:margin" o:gfxdata="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" strokecolor="red" strokeweight="1pt">
                 <v:stroke endarrow="block"/>
               </v:shape>
             </w:pict>
@@ -5572,18 +5846,18 @@
         <mc:AlternateContent>
           <mc:Choice Requires="wps">
             <w:drawing>
-              <wp:anchor distT="0" distB="0" distL="114300" distR="114300" simplePos="0" relativeHeight="251663360" behindDoc="0" locked="0" layoutInCell="1" allowOverlap="1" wp14:anchorId="7F948549" wp14:editId="1CCF4BFA">
+              <wp:anchor distT="0" distB="0" distL="114300" distR="114300" simplePos="0" relativeHeight="251665408" behindDoc="0" locked="0" layoutInCell="1" allowOverlap="1" wp14:anchorId="5CB0A810" wp14:editId="6D03B932">
                 <wp:simplePos x="0" y="0"/>
                 <wp:positionH relativeFrom="column">
-                  <wp:posOffset>1868549</wp:posOffset>
+                  <wp:posOffset>2968142</wp:posOffset>
                 </wp:positionH>
                 <wp:positionV relativeFrom="paragraph">
-                  <wp:posOffset>1456444</wp:posOffset>
+                  <wp:posOffset>1508735</wp:posOffset>
                 </wp:positionV>
-                <wp:extent cx="518425" cy="382640"/>
-                <wp:effectExtent l="0" t="38100" r="53340" b="17780"/>
+                <wp:extent cx="1178484" cy="526694"/>
+                <wp:effectExtent l="0" t="38100" r="60325" b="26035"/>
                 <wp:wrapNone/>
-                <wp:docPr id="7" name="Straight Arrow Connector 7"/>
+                <wp:docPr id="9" name="Straight Arrow Connector 9"/>
                 <wp:cNvGraphicFramePr/>
                 <a:graphic xmlns:a="http://schemas.openxmlformats.org/drawingml/2006/main">
                   <a:graphicData uri="http://schemas.microsoft.com/office/word/2010/wordprocessingShape">
@@ -5592,7 +5866,7 @@
                       <wps:spPr>
                         <a:xfrm flipV="1">
                           <a:off x="0" y="0"/>
-                          <a:ext cx="518425" cy="382640"/>
+                          <a:ext cx="1178484" cy="526694"/>
                         </a:xfrm>
                         <a:prstGeom prst="straightConnector1">
                           <a:avLst/>
@@ -5633,7 +5907,7 @@
           </mc:Choice>
           <mc:Fallback>
             <w:pict>
-              <v:shape w14:anchorId="70D7ACB3" id="Straight Arrow Connector 7" o:spid="_x0000_s1026" type="#_x0000_t32" style="position:absolute;margin-left:147.15pt;margin-top:114.7pt;width:40.8pt;height:30.15pt;flip:y;z-index:251663360;visibility:visible;mso-wrap-style:square;mso-width-percent:0;mso-height-percent:0;mso-wrap-distance-left:9pt;mso-wrap-distance-top:0;mso-wrap-distance-right:9pt;mso-wrap-distance-bottom:0;mso-position-horizontal:absolute;mso-position-horizontal-relative:text;mso-position-vertical:absolute;mso-position-vertical-relative:text;mso-width-percent:0;mso-height-percent:0;mso-width-relative:margin;mso-height-relative:margin" o:gfxdata="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" strokecolor="red" strokeweight="1pt">
+              <v:shape w14:anchorId="7038EB7B" id="Straight Arrow Connector 9" o:spid="_x0000_s1026" type="#_x0000_t32" style="position:absolute;margin-left:233.7pt;margin-top:118.8pt;width:92.8pt;height:41.45pt;flip:y;z-index:251665408;visibility:visible;mso-wrap-style:square;mso-width-percent:0;mso-height-percent:0;mso-wrap-distance-left:9pt;mso-wrap-distance-top:0;mso-wrap-distance-right:9pt;mso-wrap-distance-bottom:0;mso-position-horizontal:absolute;mso-position-horizontal-relative:text;mso-position-vertical:absolute;mso-position-vertical-relative:text;mso-width-percent:0;mso-height-percent:0;mso-width-relative:margin;mso-height-relative:margin" o:gfxdata="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" strokecolor="red" strokeweight="1pt">
                 <v:stroke endarrow="block"/>
               </v:shape>
             </w:pict>
@@ -5648,16 +5922,157 @@
         <mc:AlternateContent>
           <mc:Choice Requires="wps">
             <w:drawing>
-              <wp:anchor distT="0" distB="0" distL="114300" distR="114300" simplePos="0" relativeHeight="251661312" behindDoc="0" locked="0" layoutInCell="1" allowOverlap="1" wp14:anchorId="3FAF43CA" wp14:editId="63529A30">
+              <wp:anchor distT="0" distB="0" distL="114300" distR="114300" simplePos="0" relativeHeight="251674624" behindDoc="0" locked="0" layoutInCell="1" allowOverlap="1" wp14:anchorId="1BDC21AA" wp14:editId="65CD7B19">
                 <wp:simplePos x="0" y="0"/>
                 <wp:positionH relativeFrom="column">
-                  <wp:posOffset>64826</wp:posOffset>
+                  <wp:posOffset>1563623</wp:posOffset>
                 </wp:positionH>
                 <wp:positionV relativeFrom="paragraph">
-                  <wp:posOffset>1508684</wp:posOffset>
+                  <wp:posOffset>2035429</wp:posOffset>
                 </wp:positionV>
-                <wp:extent cx="518425" cy="382640"/>
-                <wp:effectExtent l="0" t="38100" r="53340" b="17780"/>
+                <wp:extent cx="1309421" cy="219075"/>
+                <wp:effectExtent l="0" t="0" r="24130" b="28575"/>
+                <wp:wrapNone/>
+                <wp:docPr id="17" name="Text Box 17"/>
+                <wp:cNvGraphicFramePr/>
+                <a:graphic xmlns:a="http://schemas.openxmlformats.org/drawingml/2006/main">
+                  <a:graphicData uri="http://schemas.microsoft.com/office/word/2010/wordprocessingShape">
+                    <wps:wsp>
+                      <wps:cNvSpPr txBox="1"/>
+                      <wps:spPr>
+                        <a:xfrm>
+                          <a:off x="0" y="0"/>
+                          <a:ext cx="1309421" cy="219075"/>
+                        </a:xfrm>
+                        <a:prstGeom prst="rect">
+                          <a:avLst/>
+                        </a:prstGeom>
+                        <a:solidFill>
+                          <a:schemeClr val="lt1"/>
+                        </a:solidFill>
+                        <a:ln w="6350">
+                          <a:solidFill>
+                            <a:prstClr val="black"/>
+                          </a:solidFill>
+                        </a:ln>
+                        <a:effectLst/>
+                      </wps:spPr>
+                      <wps:style>
+                        <a:lnRef idx="0">
+                          <a:schemeClr val="accent1"/>
+                        </a:lnRef>
+                        <a:fillRef idx="0">
+                          <a:schemeClr val="accent1"/>
+                        </a:fillRef>
+                        <a:effectRef idx="0">
+                          <a:schemeClr val="accent1"/>
+                        </a:effectRef>
+                        <a:fontRef idx="minor">
+                          <a:schemeClr val="dk1"/>
+                        </a:fontRef>
+                      </wps:style>
+                      <wps:txbx>
+                        <w:txbxContent>
+                          <w:p>
+                            <w:pPr>
+                              <w:tabs>
+                                <w:tab w:val="left" w:pos="293"/>
+                              </w:tabs>
+                              <w:rPr>
+                                <w:rFonts w:asciiTheme="minorHAnsi" w:hAnsiTheme="minorHAnsi"/>
+                              </w:rPr>
+                            </w:pPr>
+                            <w:r>
+                              <w:rPr>
+                                <w:sz w:val="16"/>
+                                <w:szCs w:val="16"/>
+                              </w:rPr>
+                              <w:t>Replace with images below</w:t>
+                            </w:r>
+                          </w:p>
+                          <w:p>
+                            <w:pPr>
+                              <w:rPr>
+                                <w:sz w:val="16"/>
+                                <w:szCs w:val="16"/>
+                              </w:rPr>
+                            </w:pPr>
+                          </w:p>
+                        </w:txbxContent>
+                      </wps:txbx>
+                      <wps:bodyPr rot="0" spcFirstLastPara="0" vertOverflow="overflow" horzOverflow="overflow" vert="horz" wrap="square" lIns="91440" tIns="45720" rIns="91440" bIns="45720" numCol="1" spcCol="0" rtlCol="0" fromWordArt="0" anchor="t" anchorCtr="0" forceAA="0" compatLnSpc="1">
+                        <a:prstTxWarp prst="textNoShape">
+                          <a:avLst/>
+                        </a:prstTxWarp>
+                        <a:noAutofit/>
+                      </wps:bodyPr>
+                    </wps:wsp>
+                  </a:graphicData>
+                </a:graphic>
+                <wp14:sizeRelH relativeFrom="margin">
+                  <wp14:pctWidth>0</wp14:pctWidth>
+                </wp14:sizeRelH>
+                <wp14:sizeRelV relativeFrom="margin">
+                  <wp14:pctHeight>0</wp14:pctHeight>
+                </wp14:sizeRelV>
+              </wp:anchor>
+            </w:drawing>
+          </mc:Choice>
+          <mc:Fallback>
+            <w:pict>
+              <v:shape w14:anchorId="1BDC21AA" id="Text Box 17" o:spid="_x0000_s1029" type="#_x0000_t202" style="position:absolute;margin-left:123.1pt;margin-top:160.25pt;width:103.1pt;height:17.25pt;z-index:251674624;visibility:visible;mso-wrap-style:square;mso-width-percent:0;mso-height-percent:0;mso-wrap-distance-left:9pt;mso-wrap-distance-top:0;mso-wrap-distance-right:9pt;mso-wrap-distance-bottom:0;mso-position-horizontal:absolute;mso-position-horizontal-relative:text;mso-position-vertical:absolute;mso-position-vertical-relative:text;mso-width-percent:0;mso-height-percent:0;mso-width-relative:margin;mso-height-relative:margin;v-text-anchor:top" o:gfxdata="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" fillcolor="white [3201]" strokeweight=".5pt">
+                <v:textbox>
+                  <w:txbxContent>
+                    <w:p>
+                      <w:pPr>
+                        <w:tabs>
+                          <w:tab w:val="left" w:pos="293"/>
+                        </w:tabs>
+                        <w:rPr>
+                          <w:rFonts w:asciiTheme="minorHAnsi" w:hAnsiTheme="minorHAnsi"/>
+                        </w:rPr>
+                      </w:pPr>
+                      <w:r>
+                        <w:rPr>
+                          <w:sz w:val="16"/>
+                          <w:szCs w:val="16"/>
+                        </w:rPr>
+                        <w:t>Replace with images below</w:t>
+                      </w:r>
+                    </w:p>
+                    <w:p>
+                      <w:pPr>
+                        <w:rPr>
+                          <w:sz w:val="16"/>
+                          <w:szCs w:val="16"/>
+                        </w:rPr>
+                      </w:pPr>
+                    </w:p>
+                  </w:txbxContent>
+                </v:textbox>
+              </v:shape>
+            </w:pict>
+          </mc:Fallback>
+        </mc:AlternateContent>
+      </w:r>
+      <w:r>
+        <w:rPr>
+          <w:rFonts w:asciiTheme="minorHAnsi" w:hAnsiTheme="minorHAnsi"/>
+          <w:noProof/>
+        </w:rPr>
+        <mc:AlternateContent>
+          <mc:Choice Requires="wps">
+            <w:drawing>
+              <wp:anchor distT="0" distB="0" distL="114300" distR="114300" simplePos="0" relativeHeight="251661312" behindDoc="0" locked="0" layoutInCell="1" allowOverlap="1" wp14:anchorId="3FAF43CA" wp14:editId="2FF6CB4A">
+                <wp:simplePos x="0" y="0"/>
+                <wp:positionH relativeFrom="column">
+                  <wp:posOffset>1563623</wp:posOffset>
+                </wp:positionH>
+                <wp:positionV relativeFrom="paragraph">
+                  <wp:posOffset>1457527</wp:posOffset>
+                </wp:positionV>
+                <wp:extent cx="336499" cy="544906"/>
+                <wp:effectExtent l="38100" t="38100" r="26035" b="26670"/>
                 <wp:wrapNone/>
                 <wp:docPr id="6" name="Straight Arrow Connector 6"/>
                 <wp:cNvGraphicFramePr/>
@@ -5666,9 +6081,9 @@
                     <wps:wsp>
                       <wps:cNvCnPr/>
                       <wps:spPr>
-                        <a:xfrm flipV="1">
+                        <a:xfrm flipH="1" flipV="1">
                           <a:off x="0" y="0"/>
-                          <a:ext cx="518425" cy="382640"/>
+                          <a:ext cx="336499" cy="544906"/>
                         </a:xfrm>
                         <a:prstGeom prst="straightConnector1">
                           <a:avLst/>
@@ -5709,7 +6124,7 @@
           </mc:Choice>
           <mc:Fallback>
             <w:pict>
-              <v:shape w14:anchorId="0A89929A" id="Straight Arrow Connector 6" o:spid="_x0000_s1026" type="#_x0000_t32" style="position:absolute;margin-left:5.1pt;margin-top:118.8pt;width:40.8pt;height:30.15pt;flip:y;z-index:251661312;visibility:visible;mso-wrap-style:square;mso-width-percent:0;mso-height-percent:0;mso-wrap-distance-left:9pt;mso-wrap-distance-top:0;mso-wrap-distance-right:9pt;mso-wrap-distance-bottom:0;mso-position-horizontal:absolute;mso-position-horizontal-relative:text;mso-position-vertical:absolute;mso-position-vertical-relative:text;mso-width-percent:0;mso-height-percent:0;mso-width-relative:margin;mso-height-relative:margin" o:gfxdata="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" strokecolor="red" strokeweight="1pt">
+              <v:shape w14:anchorId="1F6B4B02" id="Straight Arrow Connector 6" o:spid="_x0000_s1026" type="#_x0000_t32" style="position:absolute;margin-left:123.1pt;margin-top:114.75pt;width:26.5pt;height:42.9pt;flip:x y;z-index:251661312;visibility:visible;mso-wrap-style:square;mso-width-percent:0;mso-height-percent:0;mso-wrap-distance-left:9pt;mso-wrap-distance-top:0;mso-wrap-distance-right:9pt;mso-wrap-distance-bottom:0;mso-position-horizontal:absolute;mso-position-horizontal-relative:text;mso-position-vertical:absolute;mso-position-vertical-relative:text;mso-width-percent:0;mso-height-percent:0;mso-width-relative:margin;mso-height-relative:margin" o:gfxdata="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" strokecolor="red" strokeweight="1pt">
                 <v:stroke endarrow="block"/>
               </v:shape>
             </w:pict>
@@ -5721,7 +6136,7 @@
           <w:noProof/>
         </w:rPr>
         <w:drawing>
-          <wp:inline distT="0" distB="0" distL="0" distR="0" wp14:anchorId="221B9028" wp14:editId="17CCEAC4">
+          <wp:inline distT="0" distB="0" distL="0" distR="0" wp14:anchorId="221B9028" wp14:editId="7855F4BE">
             <wp:extent cx="5715000" cy="2000885"/>
             <wp:effectExtent l="0" t="0" r="0" b="0"/>
             <wp:docPr id="3" name="Picture 3"/>
@@ -5773,17 +6188,7 @@
           <w:szCs w:val="18"/>
           <w:highlight w:val="yellow"/>
         </w:rPr>
-        <w:lastRenderedPageBreak/>
-        <w:t>Can we replace this with the start (additional items)</w:t>
-      </w:r>
-      <w:r>
-        <w:rPr>
-          <w:rFonts w:ascii="Calibri" w:eastAsiaTheme="minorHAnsi" w:hAnsi="Calibri"/>
-          <w:sz w:val="18"/>
-          <w:szCs w:val="18"/>
-          <w:highlight w:val="yellow"/>
-        </w:rPr>
-        <w:t>??</w:t>
+        <w:t>Add images Brett will send</w:t>
       </w:r>
     </w:p>
     <w:p>
@@ -5804,13 +6209,154 @@
         <mc:AlternateContent>
           <mc:Choice Requires="wps">
             <w:drawing>
-              <wp:anchor distT="0" distB="0" distL="114300" distR="114300" simplePos="0" relativeHeight="251667456" behindDoc="0" locked="0" layoutInCell="1" allowOverlap="1" wp14:anchorId="28E4015B" wp14:editId="152C2AB0">
+              <wp:anchor distT="0" distB="0" distL="114300" distR="114300" simplePos="0" relativeHeight="251676672" behindDoc="0" locked="0" layoutInCell="1" allowOverlap="1" wp14:anchorId="1ACF74AD" wp14:editId="5E00E496">
                 <wp:simplePos x="0" y="0"/>
                 <wp:positionH relativeFrom="column">
-                  <wp:posOffset>4145507</wp:posOffset>
+                  <wp:posOffset>2675534</wp:posOffset>
                 </wp:positionH>
                 <wp:positionV relativeFrom="paragraph">
-                  <wp:posOffset>980686</wp:posOffset>
+                  <wp:posOffset>23647</wp:posOffset>
+                </wp:positionV>
+                <wp:extent cx="1353262" cy="329184"/>
+                <wp:effectExtent l="0" t="0" r="18415" b="13970"/>
+                <wp:wrapNone/>
+                <wp:docPr id="18" name="Text Box 18"/>
+                <wp:cNvGraphicFramePr/>
+                <a:graphic xmlns:a="http://schemas.openxmlformats.org/drawingml/2006/main">
+                  <a:graphicData uri="http://schemas.microsoft.com/office/word/2010/wordprocessingShape">
+                    <wps:wsp>
+                      <wps:cNvSpPr txBox="1"/>
+                      <wps:spPr>
+                        <a:xfrm>
+                          <a:off x="0" y="0"/>
+                          <a:ext cx="1353262" cy="329184"/>
+                        </a:xfrm>
+                        <a:prstGeom prst="rect">
+                          <a:avLst/>
+                        </a:prstGeom>
+                        <a:solidFill>
+                          <a:schemeClr val="lt1"/>
+                        </a:solidFill>
+                        <a:ln w="6350">
+                          <a:solidFill>
+                            <a:prstClr val="black"/>
+                          </a:solidFill>
+                        </a:ln>
+                        <a:effectLst/>
+                      </wps:spPr>
+                      <wps:style>
+                        <a:lnRef idx="0">
+                          <a:schemeClr val="accent1"/>
+                        </a:lnRef>
+                        <a:fillRef idx="0">
+                          <a:schemeClr val="accent1"/>
+                        </a:fillRef>
+                        <a:effectRef idx="0">
+                          <a:schemeClr val="accent1"/>
+                        </a:effectRef>
+                        <a:fontRef idx="minor">
+                          <a:schemeClr val="dk1"/>
+                        </a:fontRef>
+                      </wps:style>
+                      <wps:txbx>
+                        <w:txbxContent>
+                          <w:p>
+                            <w:pPr>
+                              <w:tabs>
+                                <w:tab w:val="left" w:pos="293"/>
+                              </w:tabs>
+                              <w:rPr>
+                                <w:rFonts w:asciiTheme="minorHAnsi" w:hAnsiTheme="minorHAnsi"/>
+                              </w:rPr>
+                            </w:pPr>
+                            <w:r>
+                              <w:rPr>
+                                <w:sz w:val="16"/>
+                                <w:szCs w:val="16"/>
+                              </w:rPr>
+                              <w:t>CSA logo remains the same.  No CSA changes</w:t>
+                            </w:r>
+                          </w:p>
+                          <w:p>
+                            <w:pPr>
+                              <w:rPr>
+                                <w:sz w:val="16"/>
+                                <w:szCs w:val="16"/>
+                              </w:rPr>
+                            </w:pPr>
+                          </w:p>
+                        </w:txbxContent>
+                      </wps:txbx>
+                      <wps:bodyPr rot="0" spcFirstLastPara="0" vertOverflow="overflow" horzOverflow="overflow" vert="horz" wrap="square" lIns="91440" tIns="45720" rIns="91440" bIns="45720" numCol="1" spcCol="0" rtlCol="0" fromWordArt="0" anchor="t" anchorCtr="0" forceAA="0" compatLnSpc="1">
+                        <a:prstTxWarp prst="textNoShape">
+                          <a:avLst/>
+                        </a:prstTxWarp>
+                        <a:noAutofit/>
+                      </wps:bodyPr>
+                    </wps:wsp>
+                  </a:graphicData>
+                </a:graphic>
+                <wp14:sizeRelH relativeFrom="margin">
+                  <wp14:pctWidth>0</wp14:pctWidth>
+                </wp14:sizeRelH>
+                <wp14:sizeRelV relativeFrom="margin">
+                  <wp14:pctHeight>0</wp14:pctHeight>
+                </wp14:sizeRelV>
+              </wp:anchor>
+            </w:drawing>
+          </mc:Choice>
+          <mc:Fallback>
+            <w:pict>
+              <v:shape w14:anchorId="1ACF74AD" id="Text Box 18" o:spid="_x0000_s1030" type="#_x0000_t202" style="position:absolute;margin-left:210.65pt;margin-top:1.85pt;width:106.55pt;height:25.9pt;z-index:251676672;visibility:visible;mso-wrap-style:square;mso-width-percent:0;mso-height-percent:0;mso-wrap-distance-left:9pt;mso-wrap-distance-top:0;mso-wrap-distance-right:9pt;mso-wrap-distance-bottom:0;mso-position-horizontal:absolute;mso-position-horizontal-relative:text;mso-position-vertical:absolute;mso-position-vertical-relative:text;mso-width-percent:0;mso-height-percent:0;mso-width-relative:margin;mso-height-relative:margin;v-text-anchor:top" o:gfxdata="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" fillcolor="white [3201]" strokeweight=".5pt">
+                <v:textbox>
+                  <w:txbxContent>
+                    <w:p>
+                      <w:pPr>
+                        <w:tabs>
+                          <w:tab w:val="left" w:pos="293"/>
+                        </w:tabs>
+                        <w:rPr>
+                          <w:rFonts w:asciiTheme="minorHAnsi" w:hAnsiTheme="minorHAnsi"/>
+                        </w:rPr>
+                      </w:pPr>
+                      <w:r>
+                        <w:rPr>
+                          <w:sz w:val="16"/>
+                          <w:szCs w:val="16"/>
+                        </w:rPr>
+                        <w:t>CSA logo remains the same.  No CSA changes</w:t>
+                      </w:r>
+                    </w:p>
+                    <w:p>
+                      <w:pPr>
+                        <w:rPr>
+                          <w:sz w:val="16"/>
+                          <w:szCs w:val="16"/>
+                        </w:rPr>
+                      </w:pPr>
+                    </w:p>
+                  </w:txbxContent>
+                </v:textbox>
+              </v:shape>
+            </w:pict>
+          </mc:Fallback>
+        </mc:AlternateContent>
+      </w:r>
+      <w:r>
+        <w:rPr>
+          <w:rFonts w:asciiTheme="minorHAnsi" w:hAnsiTheme="minorHAnsi"/>
+          <w:noProof/>
+        </w:rPr>
+        <mc:AlternateContent>
+          <mc:Choice Requires="wps">
+            <w:drawing>
+              <wp:anchor distT="0" distB="0" distL="114300" distR="114300" simplePos="0" relativeHeight="251667456" behindDoc="0" locked="0" layoutInCell="1" allowOverlap="1" wp14:anchorId="28E4015B" wp14:editId="3C1BE78C">
+                <wp:simplePos x="0" y="0"/>
+                <wp:positionH relativeFrom="column">
+                  <wp:posOffset>4079443</wp:posOffset>
+                </wp:positionH>
+                <wp:positionV relativeFrom="paragraph">
+                  <wp:posOffset>146508</wp:posOffset>
                 </wp:positionV>
                 <wp:extent cx="559559" cy="422948"/>
                 <wp:effectExtent l="0" t="0" r="69215" b="53340"/>
@@ -5865,63 +6411,13 @@
           </mc:Choice>
           <mc:Fallback>
             <w:pict>
-              <v:shape w14:anchorId="31163F33" id="Straight Arrow Connector 12" o:spid="_x0000_s1026" type="#_x0000_t32" style="position:absolute;margin-left:326.4pt;margin-top:77.2pt;width:44.05pt;height:33.3pt;z-index:251667456;visibility:visible;mso-wrap-style:square;mso-width-percent:0;mso-height-percent:0;mso-wrap-distance-left:9pt;mso-wrap-distance-top:0;mso-wrap-distance-right:9pt;mso-wrap-distance-bottom:0;mso-position-horizontal:absolute;mso-position-horizontal-relative:text;mso-position-vertical:absolute;mso-position-vertical-relative:text;mso-width-percent:0;mso-height-percent:0;mso-width-relative:margin;mso-height-relative:margin" o:gfxdata="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" strokecolor="red" strokeweight="1pt">
+              <v:shape w14:anchorId="39053D71" id="Straight Arrow Connector 12" o:spid="_x0000_s1026" type="#_x0000_t32" style="position:absolute;margin-left:321.2pt;margin-top:11.55pt;width:44.05pt;height:33.3pt;z-index:251667456;visibility:visible;mso-wrap-style:square;mso-width-percent:0;mso-height-percent:0;mso-wrap-distance-left:9pt;mso-wrap-distance-top:0;mso-wrap-distance-right:9pt;mso-wrap-distance-bottom:0;mso-position-horizontal:absolute;mso-position-horizontal-relative:text;mso-position-vertical:absolute;mso-position-vertical-relative:text;mso-width-percent:0;mso-height-percent:0;mso-width-relative:margin;mso-height-relative:margin" o:gfxdata="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" strokecolor="red" strokeweight="1pt">
                 <v:stroke endarrow="block"/>
               </v:shape>
             </w:pict>
           </mc:Fallback>
         </mc:AlternateContent>
       </w:r>
-      <w:r>
-        <w:rPr>
-          <w:rFonts w:ascii="Calibri" w:eastAsiaTheme="minorHAnsi" w:hAnsi="Calibri"/>
-          <w:b/>
-          <w:noProof/>
-          <w:sz w:val="18"/>
-          <w:szCs w:val="18"/>
-        </w:rPr>
-        <w:drawing>
-          <wp:inline distT="0" distB="0" distL="0" distR="0" wp14:anchorId="207897D3" wp14:editId="01858527">
-            <wp:extent cx="941695" cy="941695"/>
-            <wp:effectExtent l="0" t="0" r="0" b="0"/>
-            <wp:docPr id="10" name="Picture 10"/>
-            <wp:cNvGraphicFramePr>
-              <a:graphicFrameLocks xmlns:a="http://schemas.openxmlformats.org/drawingml/2006/main" noChangeAspect="1"/>
-            </wp:cNvGraphicFramePr>
-            <a:graphic xmlns:a="http://schemas.openxmlformats.org/drawingml/2006/main">
-              <a:graphicData uri="http://schemas.openxmlformats.org/drawingml/2006/picture">
-                <pic:pic xmlns:pic="http://schemas.openxmlformats.org/drawingml/2006/picture">
-                  <pic:nvPicPr>
-                    <pic:cNvPr id="10" name="shopping cart.png"/>
-                    <pic:cNvPicPr/>
-                  </pic:nvPicPr>
-                  <pic:blipFill>
-                    <a:blip r:embed="rId21" cstate="print">
-                      <a:extLst>
-                        <a:ext uri="{28A0092B-C50C-407E-A947-70E740481C1C}">
-                          <a14:useLocalDpi xmlns:a14="http://schemas.microsoft.com/office/drawing/2010/main" val="0"/>
-                        </a:ext>
-                      </a:extLst>
-                    </a:blip>
-                    <a:stretch>
-                      <a:fillRect/>
-                    </a:stretch>
-                  </pic:blipFill>
-                  <pic:spPr>
-                    <a:xfrm>
-                      <a:off x="0" y="0"/>
-                      <a:ext cx="948089" cy="948089"/>
-                    </a:xfrm>
-                    <a:prstGeom prst="rect">
-                      <a:avLst/>
-                    </a:prstGeom>
-                  </pic:spPr>
-                </pic:pic>
-              </a:graphicData>
-            </a:graphic>
-          </wp:inline>
-        </w:drawing>
-      </w:r>
     </w:p>
     <w:p>
       <w:pPr>
@@ -5932,15 +6428,6 @@
           <w:szCs w:val="18"/>
         </w:rPr>
       </w:pPr>
-      <w:r>
-        <w:rPr>
-          <w:rFonts w:ascii="Calibri" w:eastAsiaTheme="minorHAnsi" w:hAnsi="Calibri"/>
-          <w:sz w:val="18"/>
-          <w:szCs w:val="18"/>
-          <w:highlight w:val="yellow"/>
-        </w:rPr>
-        <w:t>CSA Questions</w:t>
-      </w:r>
     </w:p>
     <w:p>
       <w:pPr>
@@ -5972,7 +6459,7 @@
                     <pic:cNvPicPr/>
                   </pic:nvPicPr>
                   <pic:blipFill>
-                    <a:blip r:embed="rId22"/>
+                    <a:blip r:embed="rId21"/>
                     <a:stretch>
                       <a:fillRect/>
                     </a:stretch>
@@ -6009,51 +6496,10 @@
         <w:pStyle w:val="BodyText"/>
         <w:rPr>
           <w:rFonts w:ascii="Calibri" w:eastAsiaTheme="minorHAnsi" w:hAnsi="Calibri"/>
-          <w:sz w:val="24"/>
-          <w:szCs w:val="24"/>
-        </w:rPr>
-      </w:pPr>
-      <w:r>
-        <w:rPr>
-          <w:rFonts w:ascii="Calibri" w:eastAsiaTheme="minorHAnsi" w:hAnsi="Calibri"/>
-          <w:sz w:val="24"/>
-          <w:szCs w:val="24"/>
-          <w:highlight w:val="yellow"/>
-        </w:rPr>
-        <w:t>Also review proposal</w:t>
-      </w:r>
-      <w:r>
-        <w:rPr>
-          <w:rFonts w:ascii="Calibri" w:eastAsiaTheme="minorHAnsi" w:hAnsi="Calibri"/>
-          <w:sz w:val="24"/>
-          <w:szCs w:val="24"/>
-          <w:highlight w:val="yellow"/>
-        </w:rPr>
-        <w:t xml:space="preserve"> images</w:t>
-      </w:r>
-    </w:p>
-    <w:p>
-      <w:pPr>
-        <w:pStyle w:val="BodyText"/>
-        <w:rPr>
-          <w:rFonts w:ascii="Calibri" w:eastAsiaTheme="minorHAnsi" w:hAnsi="Calibri"/>
           <w:sz w:val="18"/>
           <w:szCs w:val="18"/>
         </w:rPr>
       </w:pPr>
-      <w:r>
-        <w:rPr>
-          <w:rFonts w:ascii="Calibri" w:eastAsiaTheme="minorHAnsi" w:hAnsi="Calibri"/>
-          <w:sz w:val="18"/>
-          <w:szCs w:val="18"/>
-        </w:rPr>
-        <w:object w:dxaOrig="1551" w:dyaOrig="1004" w14:anchorId="02000C55">
-          <v:shape id="_x0000_i1026" type="#_x0000_t75" style="width:77.25pt;height:50.25pt" o:ole="">
-            <v:imagedata r:id="rId23" o:title=""/>
-          </v:shape>
-          <o:OLEObject Type="Embed" ProgID="Package" ShapeID="_x0000_i1026" DrawAspect="Icon" ObjectID="_1485233972" r:id="rId24"/>
-        </w:object>
-      </w:r>
     </w:p>
     <w:p>
       <w:pPr>
@@ -6318,9 +6764,9 @@
         <w:t xml:space="preserve"> </w:t>
       </w:r>
     </w:p>
+    <w:bookmarkEnd w:id="15"/>
     <w:bookmarkEnd w:id="16"/>
     <w:bookmarkEnd w:id="17"/>
-    <w:bookmarkEnd w:id="18"/>
     <w:p>
       <w:pPr>
         <w:jc w:val="both"/>
@@ -6330,8 +6776,8 @@
       </w:pPr>
     </w:p>
     <w:sectPr>
-      <w:headerReference w:type="default" r:id="rId25"/>
-      <w:footerReference w:type="default" r:id="rId26"/>
+      <w:headerReference w:type="default" r:id="rId22"/>
+      <w:footerReference w:type="default" r:id="rId23"/>
       <w:pgSz w:w="12240" w:h="15840" w:code="1"/>
       <w:pgMar w:top="1440" w:right="1440" w:bottom="1440" w:left="1800" w:header="720" w:footer="720" w:gutter="0"/>
       <w:pgNumType w:start="4"/>
@@ -6520,7 +6966,7 @@
       <w:rPr>
         <w:noProof/>
       </w:rPr>
-      <w:t>2/12/2015 7:39:54 AM</w:t>
+      <w:t>2/17/2015 2:39:12 PM</w:t>
     </w:r>
     <w:r>
       <w:rPr>
@@ -6583,7 +7029,7 @@
         <w:sz w:val="16"/>
         <w:szCs w:val="16"/>
       </w:rPr>
-      <w:t>10</w:t>
+      <w:t>8</w:t>
     </w:r>
     <w:r>
       <w:rPr>
@@ -9097,6 +9543,119 @@
     </w:lvl>
   </w:abstractNum>
   <w:abstractNum w:abstractNumId="20">
+    <w:nsid w:val="2BA87AB0"/>
+    <w:multiLevelType w:val="hybridMultilevel"/>
+    <w:tmpl w:val="FAA2B224"/>
+    <w:lvl w:ilvl="0" w:tplc="04090001">
+      <w:start w:val="1"/>
+      <w:numFmt w:val="bullet"/>
+      <w:lvlText w:val=""/>
+      <w:lvlJc w:val="left"/>
+      <w:pPr>
+        <w:ind w:left="720" w:hanging="360"/>
+      </w:pPr>
+      <w:rPr>
+        <w:rFonts w:ascii="Symbol" w:hAnsi="Symbol" w:hint="default"/>
+      </w:rPr>
+    </w:lvl>
+    <w:lvl w:ilvl="1" w:tplc="04090003" w:tentative="1">
+      <w:start w:val="1"/>
+      <w:numFmt w:val="bullet"/>
+      <w:lvlText w:val="o"/>
+      <w:lvlJc w:val="left"/>
+      <w:pPr>
+        <w:ind w:left="1440" w:hanging="360"/>
+      </w:pPr>
+      <w:rPr>
+        <w:rFonts w:ascii="Courier New" w:hAnsi="Courier New" w:cs="Courier New" w:hint="default"/>
+      </w:rPr>
+    </w:lvl>
+    <w:lvl w:ilvl="2" w:tplc="04090005" w:tentative="1">
+      <w:start w:val="1"/>
+      <w:numFmt w:val="bullet"/>
+      <w:lvlText w:val=""/>
+      <w:lvlJc w:val="left"/>
+      <w:pPr>
+        <w:ind w:left="2160" w:hanging="360"/>
+      </w:pPr>
+      <w:rPr>
+        <w:rFonts w:ascii="Wingdings" w:hAnsi="Wingdings" w:hint="default"/>
+      </w:rPr>
+    </w:lvl>
+    <w:lvl w:ilvl="3" w:tplc="04090001" w:tentative="1">
+      <w:start w:val="1"/>
+      <w:numFmt w:val="bullet"/>
+      <w:lvlText w:val=""/>
+      <w:lvlJc w:val="left"/>
+      <w:pPr>
+        <w:ind w:left="2880" w:hanging="360"/>
+      </w:pPr>
+      <w:rPr>
+        <w:rFonts w:ascii="Symbol" w:hAnsi="Symbol" w:hint="default"/>
+      </w:rPr>
+    </w:lvl>
+    <w:lvl w:ilvl="4" w:tplc="04090003" w:tentative="1">
+      <w:start w:val="1"/>
+      <w:numFmt w:val="bullet"/>
+      <w:lvlText w:val="o"/>
+      <w:lvlJc w:val="left"/>
+      <w:pPr>
+        <w:ind w:left="3600" w:hanging="360"/>
+      </w:pPr>
+      <w:rPr>
+        <w:rFonts w:ascii="Courier New" w:hAnsi="Courier New" w:cs="Courier New" w:hint="default"/>
+      </w:rPr>
+    </w:lvl>
+    <w:lvl w:ilvl="5" w:tplc="04090005" w:tentative="1">
+      <w:start w:val="1"/>
+      <w:numFmt w:val="bullet"/>
+      <w:lvlText w:val=""/>
+      <w:lvlJc w:val="left"/>
+      <w:pPr>
+        <w:ind w:left="4320" w:hanging="360"/>
+      </w:pPr>
+      <w:rPr>
+        <w:rFonts w:ascii="Wingdings" w:hAnsi="Wingdings" w:hint="default"/>
+      </w:rPr>
+    </w:lvl>
+    <w:lvl w:ilvl="6" w:tplc="04090001" w:tentative="1">
+      <w:start w:val="1"/>
+      <w:numFmt w:val="bullet"/>
+      <w:lvlText w:val=""/>
+      <w:lvlJc w:val="left"/>
+      <w:pPr>
+        <w:ind w:left="5040" w:hanging="360"/>
+      </w:pPr>
+      <w:rPr>
+        <w:rFonts w:ascii="Symbol" w:hAnsi="Symbol" w:hint="default"/>
+      </w:rPr>
+    </w:lvl>
+    <w:lvl w:ilvl="7" w:tplc="04090003" w:tentative="1">
+      <w:start w:val="1"/>
+      <w:numFmt w:val="bullet"/>
+      <w:lvlText w:val="o"/>
+      <w:lvlJc w:val="left"/>
+      <w:pPr>
+        <w:ind w:left="5760" w:hanging="360"/>
+      </w:pPr>
+      <w:rPr>
+        <w:rFonts w:ascii="Courier New" w:hAnsi="Courier New" w:cs="Courier New" w:hint="default"/>
+      </w:rPr>
+    </w:lvl>
+    <w:lvl w:ilvl="8" w:tplc="04090005" w:tentative="1">
+      <w:start w:val="1"/>
+      <w:numFmt w:val="bullet"/>
+      <w:lvlText w:val=""/>
+      <w:lvlJc w:val="left"/>
+      <w:pPr>
+        <w:ind w:left="6480" w:hanging="360"/>
+      </w:pPr>
+      <w:rPr>
+        <w:rFonts w:ascii="Wingdings" w:hAnsi="Wingdings" w:hint="default"/>
+      </w:rPr>
+    </w:lvl>
+  </w:abstractNum>
+  <w:abstractNum w:abstractNumId="21">
     <w:nsid w:val="2BAB6DA7"/>
     <w:multiLevelType w:val="multilevel"/>
     <w:tmpl w:val="C0D06510"/>
@@ -9209,7 +9768,7 @@
       </w:pPr>
     </w:lvl>
   </w:abstractNum>
-  <w:abstractNum w:abstractNumId="21">
+  <w:abstractNum w:abstractNumId="22">
     <w:nsid w:val="2CA72F7F"/>
     <w:multiLevelType w:val="multilevel"/>
     <w:tmpl w:val="C374B6EE"/>
@@ -9326,7 +9885,7 @@
       </w:pPr>
     </w:lvl>
   </w:abstractNum>
-  <w:abstractNum w:abstractNumId="22">
+  <w:abstractNum w:abstractNumId="23">
     <w:nsid w:val="305E4A5E"/>
     <w:multiLevelType w:val="hybridMultilevel"/>
     <w:tmpl w:val="B34AB972"/>
@@ -9416,7 +9975,7 @@
       </w:pPr>
     </w:lvl>
   </w:abstractNum>
-  <w:abstractNum w:abstractNumId="23">
+  <w:abstractNum w:abstractNumId="24">
     <w:nsid w:val="3B846DEF"/>
     <w:multiLevelType w:val="multilevel"/>
     <w:tmpl w:val="5E462D86"/>
@@ -9565,7 +10124,7 @@
       </w:rPr>
     </w:lvl>
   </w:abstractNum>
-  <w:abstractNum w:abstractNumId="24">
+  <w:abstractNum w:abstractNumId="25">
     <w:nsid w:val="3E16129D"/>
     <w:multiLevelType w:val="hybridMultilevel"/>
     <w:tmpl w:val="8A426B1E"/>
@@ -9678,7 +10237,7 @@
       </w:rPr>
     </w:lvl>
   </w:abstractNum>
-  <w:abstractNum w:abstractNumId="25">
+  <w:abstractNum w:abstractNumId="26">
     <w:nsid w:val="3EBC02B8"/>
     <w:multiLevelType w:val="hybridMultilevel"/>
     <w:tmpl w:val="C2E6A588"/>
@@ -9791,7 +10350,7 @@
       </w:rPr>
     </w:lvl>
   </w:abstractNum>
-  <w:abstractNum w:abstractNumId="26">
+  <w:abstractNum w:abstractNumId="27">
     <w:nsid w:val="3F531179"/>
     <w:multiLevelType w:val="hybridMultilevel"/>
     <w:tmpl w:val="147C5DD8"/>
@@ -9904,7 +10463,7 @@
       </w:rPr>
     </w:lvl>
   </w:abstractNum>
-  <w:abstractNum w:abstractNumId="27">
+  <w:abstractNum w:abstractNumId="28">
     <w:nsid w:val="3F61352B"/>
     <w:multiLevelType w:val="hybridMultilevel"/>
     <w:tmpl w:val="AB6CCC4C"/>
@@ -10017,7 +10576,7 @@
       </w:rPr>
     </w:lvl>
   </w:abstractNum>
-  <w:abstractNum w:abstractNumId="28">
+  <w:abstractNum w:abstractNumId="29">
     <w:nsid w:val="3FB842AC"/>
     <w:multiLevelType w:val="hybridMultilevel"/>
     <w:tmpl w:val="E15C03BA"/>
@@ -10130,7 +10689,7 @@
       </w:rPr>
     </w:lvl>
   </w:abstractNum>
-  <w:abstractNum w:abstractNumId="29">
+  <w:abstractNum w:abstractNumId="30">
     <w:nsid w:val="414F4462"/>
     <w:multiLevelType w:val="hybridMultilevel"/>
     <w:tmpl w:val="6D5268FE"/>
@@ -10243,7 +10802,7 @@
       </w:rPr>
     </w:lvl>
   </w:abstractNum>
-  <w:abstractNum w:abstractNumId="30">
+  <w:abstractNum w:abstractNumId="31">
     <w:nsid w:val="44F47531"/>
     <w:multiLevelType w:val="hybridMultilevel"/>
     <w:tmpl w:val="3F7E1864"/>
@@ -10356,7 +10915,7 @@
       </w:rPr>
     </w:lvl>
   </w:abstractNum>
-  <w:abstractNum w:abstractNumId="31">
+  <w:abstractNum w:abstractNumId="32">
     <w:nsid w:val="44FE07C8"/>
     <w:multiLevelType w:val="hybridMultilevel"/>
     <w:tmpl w:val="C202664C"/>
@@ -10471,7 +11030,7 @@
       </w:pPr>
     </w:lvl>
   </w:abstractNum>
-  <w:abstractNum w:abstractNumId="32">
+  <w:abstractNum w:abstractNumId="33">
     <w:nsid w:val="47095941"/>
     <w:multiLevelType w:val="multilevel"/>
     <w:tmpl w:val="D2128D72"/>
@@ -10620,7 +11179,7 @@
       </w:rPr>
     </w:lvl>
   </w:abstractNum>
-  <w:abstractNum w:abstractNumId="33">
+  <w:abstractNum w:abstractNumId="34">
     <w:nsid w:val="50E52FCE"/>
     <w:multiLevelType w:val="multilevel"/>
     <w:tmpl w:val="7D08F7BA"/>
@@ -10769,7 +11328,7 @@
       </w:rPr>
     </w:lvl>
   </w:abstractNum>
-  <w:abstractNum w:abstractNumId="34">
+  <w:abstractNum w:abstractNumId="35">
     <w:nsid w:val="50FF1D9D"/>
     <w:multiLevelType w:val="hybridMultilevel"/>
     <w:tmpl w:val="7DD4ADD0"/>
@@ -10882,7 +11441,7 @@
       </w:rPr>
     </w:lvl>
   </w:abstractNum>
-  <w:abstractNum w:abstractNumId="35">
+  <w:abstractNum w:abstractNumId="36">
     <w:nsid w:val="62731739"/>
     <w:multiLevelType w:val="hybridMultilevel"/>
     <w:tmpl w:val="E538323E"/>
@@ -10997,7 +11556,7 @@
       </w:pPr>
     </w:lvl>
   </w:abstractNum>
-  <w:abstractNum w:abstractNumId="36">
+  <w:abstractNum w:abstractNumId="37">
     <w:nsid w:val="6C5D6E81"/>
     <w:multiLevelType w:val="hybridMultilevel"/>
     <w:tmpl w:val="DC2E5970"/>
@@ -11110,7 +11669,7 @@
       </w:rPr>
     </w:lvl>
   </w:abstractNum>
-  <w:abstractNum w:abstractNumId="37">
+  <w:abstractNum w:abstractNumId="38">
     <w:nsid w:val="72851733"/>
     <w:multiLevelType w:val="multilevel"/>
     <w:tmpl w:val="6B2047D4"/>
@@ -11259,7 +11818,7 @@
       </w:rPr>
     </w:lvl>
   </w:abstractNum>
-  <w:abstractNum w:abstractNumId="38">
+  <w:abstractNum w:abstractNumId="39">
     <w:nsid w:val="76922076"/>
     <w:multiLevelType w:val="hybridMultilevel"/>
     <w:tmpl w:val="B34AB972"/>
@@ -11349,7 +11908,7 @@
       </w:pPr>
     </w:lvl>
   </w:abstractNum>
-  <w:abstractNum w:abstractNumId="39">
+  <w:abstractNum w:abstractNumId="40">
     <w:nsid w:val="79D54109"/>
     <w:multiLevelType w:val="multilevel"/>
     <w:tmpl w:val="8ABE3B68"/>
@@ -11498,7 +12057,7 @@
       </w:rPr>
     </w:lvl>
   </w:abstractNum>
-  <w:abstractNum w:abstractNumId="40">
+  <w:abstractNum w:abstractNumId="41">
     <w:nsid w:val="7A706B20"/>
     <w:multiLevelType w:val="hybridMultilevel"/>
     <w:tmpl w:val="EBF81660"/>
@@ -11584,7 +12143,7 @@
       </w:pPr>
     </w:lvl>
   </w:abstractNum>
-  <w:abstractNum w:abstractNumId="41">
+  <w:abstractNum w:abstractNumId="42">
     <w:nsid w:val="7E805677"/>
     <w:multiLevelType w:val="hybridMultilevel"/>
     <w:tmpl w:val="B5CCE06A"/>
@@ -11697,7 +12256,7 @@
       </w:rPr>
     </w:lvl>
   </w:abstractNum>
-  <w:abstractNum w:abstractNumId="42">
+  <w:abstractNum w:abstractNumId="43">
     <w:nsid w:val="7F0E05D4"/>
     <w:multiLevelType w:val="hybridMultilevel"/>
     <w:tmpl w:val="8344446A"/>
@@ -11811,31 +12370,31 @@
     </w:lvl>
   </w:abstractNum>
   <w:num w:numId="1">
-    <w:abstractNumId w:val="21"/>
+    <w:abstractNumId w:val="22"/>
   </w:num>
   <w:num w:numId="2">
-    <w:abstractNumId w:val="31"/>
+    <w:abstractNumId w:val="32"/>
   </w:num>
   <w:num w:numId="3">
+    <w:abstractNumId w:val="23"/>
+  </w:num>
+  <w:num w:numId="4">
     <w:abstractNumId w:val="22"/>
   </w:num>
-  <w:num w:numId="4">
-    <w:abstractNumId w:val="21"/>
-  </w:num>
   <w:num w:numId="5">
-    <w:abstractNumId w:val="35"/>
+    <w:abstractNumId w:val="36"/>
   </w:num>
   <w:num w:numId="6">
-    <w:abstractNumId w:val="38"/>
+    <w:abstractNumId w:val="39"/>
   </w:num>
   <w:num w:numId="7">
-    <w:abstractNumId w:val="36"/>
+    <w:abstractNumId w:val="37"/>
   </w:num>
   <w:num w:numId="8">
-    <w:abstractNumId w:val="40"/>
+    <w:abstractNumId w:val="41"/>
   </w:num>
   <w:num w:numId="9">
-    <w:abstractNumId w:val="21"/>
+    <w:abstractNumId w:val="22"/>
     <w:lvlOverride w:ilvl="0">
       <w:startOverride w:val="3"/>
     </w:lvlOverride>
@@ -11850,10 +12409,10 @@
     </w:lvlOverride>
   </w:num>
   <w:num w:numId="10">
-    <w:abstractNumId w:val="21"/>
+    <w:abstractNumId w:val="22"/>
   </w:num>
   <w:num w:numId="11">
-    <w:abstractNumId w:val="21"/>
+    <w:abstractNumId w:val="22"/>
     <w:lvlOverride w:ilvl="0">
       <w:startOverride w:val="3"/>
     </w:lvlOverride>
@@ -11868,7 +12427,7 @@
     </w:lvlOverride>
   </w:num>
   <w:num w:numId="12">
-    <w:abstractNumId w:val="21"/>
+    <w:abstractNumId w:val="22"/>
     <w:lvlOverride w:ilvl="0">
       <w:startOverride w:val="3"/>
     </w:lvlOverride>
@@ -11892,22 +12451,22 @@
     <w:abstractNumId w:val="3"/>
   </w:num>
   <w:num w:numId="16">
-    <w:abstractNumId w:val="27"/>
+    <w:abstractNumId w:val="28"/>
   </w:num>
   <w:num w:numId="17">
     <w:abstractNumId w:val="12"/>
   </w:num>
   <w:num w:numId="18">
-    <w:abstractNumId w:val="24"/>
+    <w:abstractNumId w:val="25"/>
   </w:num>
   <w:num w:numId="19">
-    <w:abstractNumId w:val="28"/>
+    <w:abstractNumId w:val="29"/>
   </w:num>
   <w:num w:numId="20">
-    <w:abstractNumId w:val="34"/>
+    <w:abstractNumId w:val="35"/>
   </w:num>
   <w:num w:numId="21">
-    <w:abstractNumId w:val="25"/>
+    <w:abstractNumId w:val="26"/>
   </w:num>
   <w:num w:numId="22">
     <w:abstractNumId w:val="11"/>
@@ -11961,7 +12520,7 @@
     <w:abstractNumId w:val="17"/>
   </w:num>
   <w:num w:numId="30">
-    <w:abstractNumId w:val="20"/>
+    <w:abstractNumId w:val="21"/>
     <w:lvlOverride w:ilvl="0">
       <w:startOverride w:val="1"/>
     </w:lvlOverride>
@@ -11973,46 +12532,46 @@
     <w:abstractNumId w:val="14"/>
   </w:num>
   <w:num w:numId="33">
-    <w:abstractNumId w:val="41"/>
+    <w:abstractNumId w:val="42"/>
   </w:num>
   <w:num w:numId="34">
     <w:abstractNumId w:val="18"/>
   </w:num>
   <w:num w:numId="35">
-    <w:abstractNumId w:val="30"/>
+    <w:abstractNumId w:val="31"/>
   </w:num>
   <w:num w:numId="36">
-    <w:abstractNumId w:val="23"/>
+    <w:abstractNumId w:val="24"/>
   </w:num>
   <w:num w:numId="37">
-    <w:abstractNumId w:val="37"/>
+    <w:abstractNumId w:val="38"/>
   </w:num>
   <w:num w:numId="38">
     <w:abstractNumId w:val="9"/>
   </w:num>
   <w:num w:numId="39">
-    <w:abstractNumId w:val="39"/>
+    <w:abstractNumId w:val="40"/>
   </w:num>
   <w:num w:numId="40">
     <w:abstractNumId w:val="8"/>
   </w:num>
   <w:num w:numId="41">
-    <w:abstractNumId w:val="32"/>
+    <w:abstractNumId w:val="33"/>
   </w:num>
   <w:num w:numId="42">
     <w:abstractNumId w:val="16"/>
   </w:num>
   <w:num w:numId="43">
-    <w:abstractNumId w:val="33"/>
+    <w:abstractNumId w:val="34"/>
   </w:num>
   <w:num w:numId="44">
-    <w:abstractNumId w:val="29"/>
+    <w:abstractNumId w:val="30"/>
   </w:num>
   <w:num w:numId="45">
     <w:abstractNumId w:val="1"/>
   </w:num>
   <w:num w:numId="46">
-    <w:abstractNumId w:val="42"/>
+    <w:abstractNumId w:val="43"/>
   </w:num>
   <w:num w:numId="47">
     <w:abstractNumId w:val="19"/>
@@ -12021,7 +12580,10 @@
     <w:abstractNumId w:val="4"/>
   </w:num>
   <w:num w:numId="49">
-    <w:abstractNumId w:val="26"/>
+    <w:abstractNumId w:val="27"/>
+  </w:num>
+  <w:num w:numId="50">
+    <w:abstractNumId w:val="20"/>
   </w:num>
   <w:numIdMacAtCleanup w:val="7"/>
 </w:numbering>
@@ -13295,6 +13857,21 @@
 </file>
 
 <file path=customXml/item1.xml><?xml version="1.0" encoding="utf-8"?>
+<p:properties xmlns:p="http://schemas.microsoft.com/office/2006/metadata/properties" xmlns:xsi="http://www.w3.org/2001/XMLSchema-instance">
+  <documentManagement/>
+</p:properties>
+</file>
+
+<file path=customXml/item2.xml><?xml version="1.0" encoding="utf-8"?>
+<?mso-contentType ?>
+<FormTemplates xmlns="http://schemas.microsoft.com/sharepoint/v3/contenttype/forms">
+  <Display>DocumentLibraryForm</Display>
+  <Edit>DocumentLibraryForm</Edit>
+  <New>DocumentLibraryForm</New>
+</FormTemplates>
+</file>
+
+<file path=customXml/item3.xml><?xml version="1.0" encoding="utf-8"?>
 <ct:contentTypeSchema xmlns:ct="http://schemas.microsoft.com/office/2006/metadata/contentType" xmlns:ma="http://schemas.microsoft.com/office/2006/metadata/properties/metaAttributes" ct:_="" ma:_="" ma:contentTypeName="Document" ma:contentTypeID="0x01010007B1D441ADEC8642ABD94220A12323FC" ma:contentTypeVersion="0" ma:contentTypeDescription="Create a new document." ma:contentTypeScope="" ma:versionID="004e9817178017d7dbe120b842248b7f">
   <xsd:schema xmlns:xsd="http://www.w3.org/2001/XMLSchema" xmlns:xs="http://www.w3.org/2001/XMLSchema" xmlns:p="http://schemas.microsoft.com/office/2006/metadata/properties" targetNamespace="http://schemas.microsoft.com/office/2006/metadata/properties" ma:root="true" ma:fieldsID="c64490b4aec6201516c3a874156f37b2">
     <xsd:element name="properties">
@@ -13408,26 +13985,27 @@
 </ct:contentTypeSchema>
 </file>
 
-<file path=customXml/item2.xml><?xml version="1.0" encoding="utf-8"?>
-<?mso-contentType ?>
-<FormTemplates xmlns="http://schemas.microsoft.com/sharepoint/v3/contenttype/forms">
-  <Display>DocumentLibraryForm</Display>
-  <Edit>DocumentLibraryForm</Edit>
-  <New>DocumentLibraryForm</New>
-</FormTemplates>
-</file>
-
-<file path=customXml/item3.xml><?xml version="1.0" encoding="utf-8"?>
-<p:properties xmlns:p="http://schemas.microsoft.com/office/2006/metadata/properties" xmlns:xsi="http://www.w3.org/2001/XMLSchema-instance">
-  <documentManagement/>
-</p:properties>
-</file>
-
 <file path=customXml/item4.xml><?xml version="1.0" encoding="utf-8"?>
 <b:Sources xmlns:b="http://schemas.openxmlformats.org/officeDocument/2006/bibliography" xmlns="http://schemas.openxmlformats.org/officeDocument/2006/bibliography" SelectedStyle="\APA.XSL" StyleName="APA"/>
 </file>
 
 <file path=customXml/itemProps1.xml><?xml version="1.0" encoding="utf-8"?>
+<ds:datastoreItem xmlns:ds="http://schemas.openxmlformats.org/officeDocument/2006/customXml" ds:itemID="{E5265DE5-3E8E-4120-8280-8EC419E03148}">
+  <ds:schemaRefs>
+    <ds:schemaRef ds:uri="http://schemas.microsoft.com/office/2006/metadata/properties"/>
+  </ds:schemaRefs>
+</ds:datastoreItem>
+</file>
+
+<file path=customXml/itemProps2.xml><?xml version="1.0" encoding="utf-8"?>
+<ds:datastoreItem xmlns:ds="http://schemas.openxmlformats.org/officeDocument/2006/customXml" ds:itemID="{3CBB50F0-8F85-42BF-AC23-9DA2DC66E259}">
+  <ds:schemaRefs>
+    <ds:schemaRef ds:uri="http://schemas.microsoft.com/sharepoint/v3/contenttype/forms"/>
+  </ds:schemaRefs>
+</ds:datastoreItem>
+</file>
+
+<file path=customXml/itemProps3.xml><?xml version="1.0" encoding="utf-8"?>
 <ds:datastoreItem xmlns:ds="http://schemas.openxmlformats.org/officeDocument/2006/customXml" ds:itemID="{BA7BD11F-C275-40DD-82C9-C791F093B530}">
   <ds:schemaRefs>
     <ds:schemaRef ds:uri="http://schemas.microsoft.com/office/2006/metadata/contentType"/>
@@ -13443,24 +14021,8 @@
 </ds:datastoreItem>
 </file>
 
-<file path=customXml/itemProps2.xml><?xml version="1.0" encoding="utf-8"?>
-<ds:datastoreItem xmlns:ds="http://schemas.openxmlformats.org/officeDocument/2006/customXml" ds:itemID="{3CBB50F0-8F85-42BF-AC23-9DA2DC66E259}">
-  <ds:schemaRefs>
-    <ds:schemaRef ds:uri="http://schemas.microsoft.com/sharepoint/v3/contenttype/forms"/>
-  </ds:schemaRefs>
-</ds:datastoreItem>
-</file>
-
-<file path=customXml/itemProps3.xml><?xml version="1.0" encoding="utf-8"?>
-<ds:datastoreItem xmlns:ds="http://schemas.openxmlformats.org/officeDocument/2006/customXml" ds:itemID="{E5265DE5-3E8E-4120-8280-8EC419E03148}">
-  <ds:schemaRefs>
-    <ds:schemaRef ds:uri="http://schemas.microsoft.com/office/2006/metadata/properties"/>
-  </ds:schemaRefs>
-</ds:datastoreItem>
-</file>
-
 <file path=customXml/itemProps4.xml><?xml version="1.0" encoding="utf-8"?>
-<ds:datastoreItem xmlns:ds="http://schemas.openxmlformats.org/officeDocument/2006/customXml" ds:itemID="{32B8AA99-6C28-4A32-AE7D-5339B7F57C02}">
+<ds:datastoreItem xmlns:ds="http://schemas.openxmlformats.org/officeDocument/2006/customXml" ds:itemID="{356A95D6-113F-479B-B3D3-86AE072B7E8F}">
   <ds:schemaRefs>
     <ds:schemaRef ds:uri="http://schemas.openxmlformats.org/officeDocument/2006/bibliography"/>
   </ds:schemaRefs>

</xml_diff>

<commit_message>
Attached images and made clarifications based on branding meeting
</commit_message>
<xml_diff>
--- a/design/Design Specification - Capture - GH25 Branding Changes.docx
+++ b/design/Design Specification - Capture - GH25 Branding Changes.docx
@@ -436,7 +436,13 @@
               <w:rPr>
                 <w:rFonts w:asciiTheme="minorHAnsi" w:hAnsiTheme="minorHAnsi"/>
               </w:rPr>
-              <w:t>/2014</w:t>
+              <w:t>/201</w:t>
+            </w:r>
+            <w:r>
+              <w:rPr>
+                <w:rFonts w:asciiTheme="minorHAnsi" w:hAnsiTheme="minorHAnsi"/>
+              </w:rPr>
+              <w:t>5</w:t>
             </w:r>
           </w:p>
         </w:tc>
@@ -529,6 +535,12 @@
                 <w:rFonts w:asciiTheme="minorHAnsi" w:hAnsiTheme="minorHAnsi"/>
               </w:rPr>
             </w:pPr>
+            <w:r>
+              <w:rPr>
+                <w:rFonts w:asciiTheme="minorHAnsi" w:hAnsiTheme="minorHAnsi"/>
+              </w:rPr>
+              <w:t>2/18/2015</w:t>
+            </w:r>
           </w:p>
         </w:tc>
         <w:tc>
@@ -544,6 +556,12 @@
                 <w:rFonts w:asciiTheme="minorHAnsi" w:hAnsiTheme="minorHAnsi"/>
               </w:rPr>
             </w:pPr>
+            <w:r>
+              <w:rPr>
+                <w:rFonts w:asciiTheme="minorHAnsi" w:hAnsiTheme="minorHAnsi"/>
+              </w:rPr>
+              <w:t>1.1</w:t>
+            </w:r>
           </w:p>
         </w:tc>
         <w:tc>
@@ -558,6 +576,12 @@
                 <w:rFonts w:asciiTheme="minorHAnsi" w:hAnsiTheme="minorHAnsi"/>
               </w:rPr>
             </w:pPr>
+            <w:r>
+              <w:rPr>
+                <w:rFonts w:asciiTheme="minorHAnsi" w:hAnsiTheme="minorHAnsi"/>
+              </w:rPr>
+              <w:t>Updated requirements based on branding meeting</w:t>
+            </w:r>
           </w:p>
         </w:tc>
         <w:tc>
@@ -573,6 +597,12 @@
                 <w:rFonts w:asciiTheme="minorHAnsi" w:hAnsiTheme="minorHAnsi"/>
               </w:rPr>
             </w:pPr>
+            <w:r>
+              <w:rPr>
+                <w:rFonts w:asciiTheme="minorHAnsi" w:hAnsiTheme="minorHAnsi"/>
+              </w:rPr>
+              <w:t>Roger</w:t>
+            </w:r>
           </w:p>
         </w:tc>
       </w:tr>
@@ -1322,7 +1352,7 @@
         <w:rPr>
           <w:noProof/>
         </w:rPr>
-        <w:instrText xml:space="preserve"> PAGEREF _Toc411264030 \h </w:instrText>
+        <w:instrText xml:space="preserve"> PAGEREF _Toc412015680 \h </w:instrText>
       </w:r>
       <w:r>
         <w:rPr>
@@ -1402,7 +1432,7 @@
         <w:rPr>
           <w:noProof/>
         </w:rPr>
-        <w:instrText xml:space="preserve"> PAGEREF _Toc411264031 \h </w:instrText>
+        <w:instrText xml:space="preserve"> PAGEREF _Toc412015681 \h </w:instrText>
       </w:r>
       <w:r>
         <w:rPr>
@@ -1481,7 +1511,7 @@
         <w:rPr>
           <w:noProof/>
         </w:rPr>
-        <w:instrText xml:space="preserve"> PAGEREF _Toc411264032 \h </w:instrText>
+        <w:instrText xml:space="preserve"> PAGEREF _Toc412015682 \h </w:instrText>
       </w:r>
       <w:r>
         <w:rPr>
@@ -1560,7 +1590,7 @@
         <w:rPr>
           <w:noProof/>
         </w:rPr>
-        <w:instrText xml:space="preserve"> PAGEREF _Toc411264033 \h </w:instrText>
+        <w:instrText xml:space="preserve"> PAGEREF _Toc412015683 \h </w:instrText>
       </w:r>
       <w:r>
         <w:rPr>
@@ -1577,7 +1607,7 @@
         <w:rPr>
           <w:noProof/>
         </w:rPr>
-        <w:t>7</w:t>
+        <w:t>8</w:t>
       </w:r>
       <w:r>
         <w:rPr>
@@ -1642,7 +1672,7 @@
         <w:rPr>
           <w:noProof/>
         </w:rPr>
-        <w:instrText xml:space="preserve"> PAGEREF _Toc411264034 \h </w:instrText>
+        <w:instrText xml:space="preserve"> PAGEREF _Toc412015684 \h </w:instrText>
       </w:r>
       <w:r>
         <w:rPr>
@@ -1659,7 +1689,7 @@
         <w:rPr>
           <w:noProof/>
         </w:rPr>
-        <w:t>8</w:t>
+        <w:t>9</w:t>
       </w:r>
       <w:r>
         <w:rPr>
@@ -1724,7 +1754,7 @@
         <w:rPr>
           <w:noProof/>
         </w:rPr>
-        <w:instrText xml:space="preserve"> PAGEREF _Toc411264035 \h </w:instrText>
+        <w:instrText xml:space="preserve"> PAGEREF _Toc412015685 \h </w:instrText>
       </w:r>
       <w:r>
         <w:rPr>
@@ -1804,7 +1834,7 @@
         <w:rPr>
           <w:noProof/>
         </w:rPr>
-        <w:instrText xml:space="preserve"> PAGEREF _Toc411264036 \h </w:instrText>
+        <w:instrText xml:space="preserve"> PAGEREF _Toc412015686 \h </w:instrText>
       </w:r>
       <w:r>
         <w:rPr>
@@ -1884,7 +1914,7 @@
         <w:rPr>
           <w:noProof/>
         </w:rPr>
-        <w:instrText xml:space="preserve"> PAGEREF _Toc411264037 \h </w:instrText>
+        <w:instrText xml:space="preserve"> PAGEREF _Toc412015687 \h </w:instrText>
       </w:r>
       <w:r>
         <w:rPr>
@@ -1964,7 +1994,7 @@
         <w:rPr>
           <w:noProof/>
         </w:rPr>
-        <w:instrText xml:space="preserve"> PAGEREF _Toc411264038 \h </w:instrText>
+        <w:instrText xml:space="preserve"> PAGEREF _Toc412015688 \h </w:instrText>
       </w:r>
       <w:r>
         <w:rPr>
@@ -1981,7 +2011,7 @@
         <w:rPr>
           <w:noProof/>
         </w:rPr>
-        <w:t>13</w:t>
+        <w:t>10</w:t>
       </w:r>
       <w:r>
         <w:rPr>
@@ -2044,7 +2074,7 @@
         <w:rPr>
           <w:noProof/>
         </w:rPr>
-        <w:instrText xml:space="preserve"> PAGEREF _Toc411264039 \h </w:instrText>
+        <w:instrText xml:space="preserve"> PAGEREF _Toc412015689 \h </w:instrText>
       </w:r>
       <w:r>
         <w:rPr>
@@ -2061,7 +2091,7 @@
         <w:rPr>
           <w:noProof/>
         </w:rPr>
-        <w:t>13</w:t>
+        <w:t>10</w:t>
       </w:r>
       <w:r>
         <w:rPr>
@@ -2124,7 +2154,7 @@
         <w:rPr>
           <w:noProof/>
         </w:rPr>
-        <w:instrText xml:space="preserve"> PAGEREF _Toc411264040 \h </w:instrText>
+        <w:instrText xml:space="preserve"> PAGEREF _Toc412015690 \h </w:instrText>
       </w:r>
       <w:r>
         <w:rPr>
@@ -2141,7 +2171,7 @@
         <w:rPr>
           <w:noProof/>
         </w:rPr>
-        <w:t>13</w:t>
+        <w:t>10</w:t>
       </w:r>
       <w:r>
         <w:rPr>
@@ -2204,7 +2234,7 @@
         <w:rPr>
           <w:noProof/>
         </w:rPr>
-        <w:instrText xml:space="preserve"> PAGEREF _Toc411264041 \h </w:instrText>
+        <w:instrText xml:space="preserve"> PAGEREF _Toc412015691 \h </w:instrText>
       </w:r>
       <w:r>
         <w:rPr>
@@ -2221,7 +2251,7 @@
         <w:rPr>
           <w:noProof/>
         </w:rPr>
-        <w:t>13</w:t>
+        <w:t>11</w:t>
       </w:r>
       <w:r>
         <w:rPr>
@@ -2286,7 +2316,7 @@
         <w:rPr>
           <w:noProof/>
         </w:rPr>
-        <w:instrText xml:space="preserve"> PAGEREF _Toc411264042 \h </w:instrText>
+        <w:instrText xml:space="preserve"> PAGEREF _Toc412015692 \h </w:instrText>
       </w:r>
       <w:r>
         <w:rPr>
@@ -2303,7 +2333,7 @@
         <w:rPr>
           <w:noProof/>
         </w:rPr>
-        <w:t>13</w:t>
+        <w:t>11</w:t>
       </w:r>
       <w:r>
         <w:rPr>
@@ -2368,7 +2398,7 @@
         <w:rPr>
           <w:noProof/>
         </w:rPr>
-        <w:instrText xml:space="preserve"> PAGEREF _Toc411264043 \h </w:instrText>
+        <w:instrText xml:space="preserve"> PAGEREF _Toc412015693 \h </w:instrText>
       </w:r>
       <w:r>
         <w:rPr>
@@ -2385,7 +2415,7 @@
         <w:rPr>
           <w:noProof/>
         </w:rPr>
-        <w:t>13</w:t>
+        <w:t>11</w:t>
       </w:r>
       <w:r>
         <w:rPr>
@@ -2420,6 +2450,8 @@
         </w:rPr>
         <w:br w:type="page"/>
       </w:r>
+      <w:bookmarkStart w:id="6" w:name="_GoBack"/>
+      <w:bookmarkEnd w:id="6"/>
     </w:p>
     <w:p>
       <w:pPr>
@@ -2430,7 +2462,7 @@
           <w:rFonts w:asciiTheme="minorHAnsi" w:hAnsiTheme="minorHAnsi"/>
         </w:rPr>
       </w:pPr>
-      <w:bookmarkStart w:id="6" w:name="_Toc411264030"/>
+      <w:bookmarkStart w:id="7" w:name="_Toc412015680"/>
       <w:bookmarkEnd w:id="0"/>
       <w:bookmarkEnd w:id="1"/>
       <w:bookmarkEnd w:id="2"/>
@@ -2444,7 +2476,7 @@
         <w:lastRenderedPageBreak/>
         <w:t>Business Requirements</w:t>
       </w:r>
-      <w:bookmarkEnd w:id="6"/>
+      <w:bookmarkEnd w:id="7"/>
     </w:p>
     <w:p>
       <w:pPr>
@@ -2454,26 +2486,26 @@
           <w:rFonts w:asciiTheme="minorHAnsi" w:hAnsiTheme="minorHAnsi"/>
         </w:rPr>
       </w:pPr>
-      <w:bookmarkStart w:id="7" w:name="_Toc342757859"/>
-      <w:bookmarkStart w:id="8" w:name="_Toc346297767"/>
-      <w:bookmarkStart w:id="9" w:name="_Toc404134497"/>
-      <w:bookmarkStart w:id="10" w:name="_Toc411264031"/>
+      <w:bookmarkStart w:id="8" w:name="_Toc342757859"/>
+      <w:bookmarkStart w:id="9" w:name="_Toc346297767"/>
+      <w:bookmarkStart w:id="10" w:name="_Toc404134497"/>
+      <w:bookmarkStart w:id="11" w:name="_Toc412015681"/>
       <w:r>
         <w:rPr>
           <w:rFonts w:asciiTheme="minorHAnsi" w:hAnsiTheme="minorHAnsi"/>
         </w:rPr>
         <w:t xml:space="preserve">Purpose of the </w:t>
       </w:r>
-      <w:bookmarkEnd w:id="7"/>
       <w:bookmarkEnd w:id="8"/>
       <w:bookmarkEnd w:id="9"/>
+      <w:bookmarkEnd w:id="10"/>
       <w:r>
         <w:rPr>
           <w:rFonts w:asciiTheme="minorHAnsi" w:hAnsiTheme="minorHAnsi"/>
         </w:rPr>
         <w:t>Design Specification</w:t>
       </w:r>
-      <w:bookmarkEnd w:id="10"/>
+      <w:bookmarkEnd w:id="11"/>
     </w:p>
     <w:p>
       <w:pPr>
@@ -2522,10 +2554,10 @@
           <w:rFonts w:asciiTheme="minorHAnsi" w:hAnsiTheme="minorHAnsi"/>
         </w:rPr>
       </w:pPr>
-      <w:bookmarkStart w:id="11" w:name="_Toc411264032"/>
       <w:bookmarkStart w:id="12" w:name="_Toc342757861"/>
       <w:bookmarkStart w:id="13" w:name="_Toc346297769"/>
       <w:bookmarkStart w:id="14" w:name="_Toc404134499"/>
+      <w:bookmarkStart w:id="15" w:name="_Toc412015682"/>
       <w:r>
         <w:rPr>
           <w:rFonts w:asciiTheme="minorHAnsi" w:hAnsiTheme="minorHAnsi"/>
@@ -2538,7 +2570,7 @@
         </w:rPr>
         <w:t xml:space="preserve"> / Configuration</w:t>
       </w:r>
-      <w:bookmarkEnd w:id="11"/>
+      <w:bookmarkEnd w:id="15"/>
     </w:p>
     <w:p>
       <w:pPr>
@@ -3008,11 +3040,628 @@
               <w:t>Top left of Sample Invoice (both pages)</w:t>
             </w:r>
           </w:p>
+        </w:tc>
+      </w:tr>
+      <w:tr>
+        <w:trPr>
+          <w:cantSplit/>
+          <w:trHeight w:val="620"/>
+        </w:trPr>
+        <w:tc>
+          <w:tcPr>
+            <w:tcW w:w="3960" w:type="dxa"/>
+            <w:tcBorders>
+              <w:top w:val="single" w:sz="4" w:space="0" w:color="auto"/>
+              <w:left w:val="single" w:sz="4" w:space="0" w:color="auto"/>
+              <w:bottom w:val="single" w:sz="4" w:space="0" w:color="auto"/>
+              <w:right w:val="single" w:sz="4" w:space="0" w:color="auto"/>
+            </w:tcBorders>
+            <w:vAlign w:val="center"/>
+          </w:tcPr>
           <w:p>
             <w:pPr>
-              <w:spacing w:line="276" w:lineRule="auto"/>
-              <w:rPr>
-                <w:rFonts w:asciiTheme="minorHAnsi" w:hAnsiTheme="minorHAnsi"/>
+              <w:pStyle w:val="ListParagraph"/>
+              <w:numPr>
+                <w:ilvl w:val="0"/>
+                <w:numId w:val="2"/>
+              </w:numPr>
+              <w:ind w:left="0" w:firstLine="0"/>
+              <w:rPr>
+                <w:rFonts w:asciiTheme="minorHAnsi" w:hAnsiTheme="minorHAnsi"/>
+              </w:rPr>
+            </w:pPr>
+            <w:r>
+              <w:rPr>
+                <w:rFonts w:asciiTheme="minorHAnsi" w:hAnsiTheme="minorHAnsi"/>
+              </w:rPr>
+              <w:t>Replace the LOB Images on the Select Service Offering page</w:t>
+            </w:r>
+          </w:p>
+        </w:tc>
+        <w:tc>
+          <w:tcPr>
+            <w:tcW w:w="4950" w:type="dxa"/>
+            <w:tcBorders>
+              <w:top w:val="single" w:sz="4" w:space="0" w:color="auto"/>
+              <w:left w:val="single" w:sz="4" w:space="0" w:color="auto"/>
+              <w:bottom w:val="single" w:sz="4" w:space="0" w:color="auto"/>
+              <w:right w:val="single" w:sz="4" w:space="0" w:color="auto"/>
+            </w:tcBorders>
+            <w:vAlign w:val="center"/>
+          </w:tcPr>
+          <w:p>
+            <w:pPr>
+              <w:pStyle w:val="ListParagraph"/>
+              <w:numPr>
+                <w:ilvl w:val="0"/>
+                <w:numId w:val="38"/>
+              </w:numPr>
+              <w:tabs>
+                <w:tab w:val="left" w:pos="293"/>
+              </w:tabs>
+              <w:ind w:left="162" w:hanging="162"/>
+              <w:rPr>
+                <w:rFonts w:asciiTheme="minorHAnsi" w:hAnsiTheme="minorHAnsi"/>
+              </w:rPr>
+            </w:pPr>
+            <w:r>
+              <w:rPr>
+                <w:rFonts w:asciiTheme="minorHAnsi" w:hAnsiTheme="minorHAnsi"/>
+              </w:rPr>
+              <w:t xml:space="preserve">Small Container, Large Container and </w:t>
+            </w:r>
+            <w:proofErr w:type="spellStart"/>
+            <w:r>
+              <w:rPr>
+                <w:rFonts w:asciiTheme="minorHAnsi" w:hAnsiTheme="minorHAnsi"/>
+              </w:rPr>
+              <w:t>Additiona</w:t>
+            </w:r>
+            <w:proofErr w:type="spellEnd"/>
+            <w:r>
+              <w:rPr>
+                <w:rFonts w:asciiTheme="minorHAnsi" w:hAnsiTheme="minorHAnsi"/>
+              </w:rPr>
+              <w:t xml:space="preserve"> Items</w:t>
+            </w:r>
+            <w:r>
+              <w:rPr>
+                <w:rFonts w:asciiTheme="minorHAnsi" w:hAnsiTheme="minorHAnsi"/>
+              </w:rPr>
+              <w:t xml:space="preserve"> will be replaced.  See section 3.2</w:t>
+            </w:r>
+          </w:p>
+        </w:tc>
+      </w:tr>
+      <w:tr>
+        <w:trPr>
+          <w:cantSplit/>
+          <w:trHeight w:val="620"/>
+        </w:trPr>
+        <w:tc>
+          <w:tcPr>
+            <w:tcW w:w="3960" w:type="dxa"/>
+            <w:tcBorders>
+              <w:top w:val="single" w:sz="4" w:space="0" w:color="auto"/>
+              <w:left w:val="single" w:sz="4" w:space="0" w:color="auto"/>
+              <w:bottom w:val="single" w:sz="4" w:space="0" w:color="auto"/>
+              <w:right w:val="single" w:sz="4" w:space="0" w:color="auto"/>
+            </w:tcBorders>
+            <w:vAlign w:val="center"/>
+          </w:tcPr>
+          <w:p>
+            <w:pPr>
+              <w:pStyle w:val="ListParagraph"/>
+              <w:numPr>
+                <w:ilvl w:val="0"/>
+                <w:numId w:val="2"/>
+              </w:numPr>
+              <w:ind w:left="0" w:firstLine="0"/>
+              <w:rPr>
+                <w:rFonts w:asciiTheme="minorHAnsi" w:hAnsiTheme="minorHAnsi"/>
+              </w:rPr>
+            </w:pPr>
+            <w:r>
+              <w:rPr>
+                <w:rFonts w:asciiTheme="minorHAnsi" w:hAnsiTheme="minorHAnsi"/>
+              </w:rPr>
+              <w:t>Buttons</w:t>
+            </w:r>
+          </w:p>
+        </w:tc>
+        <w:tc>
+          <w:tcPr>
+            <w:tcW w:w="4950" w:type="dxa"/>
+            <w:tcBorders>
+              <w:top w:val="single" w:sz="4" w:space="0" w:color="auto"/>
+              <w:left w:val="single" w:sz="4" w:space="0" w:color="auto"/>
+              <w:bottom w:val="single" w:sz="4" w:space="0" w:color="auto"/>
+              <w:right w:val="single" w:sz="4" w:space="0" w:color="auto"/>
+            </w:tcBorders>
+            <w:vAlign w:val="center"/>
+          </w:tcPr>
+          <w:p>
+            <w:pPr>
+              <w:autoSpaceDE w:val="0"/>
+              <w:autoSpaceDN w:val="0"/>
+              <w:adjustRightInd w:val="0"/>
+              <w:rPr>
+                <w:rFonts w:asciiTheme="minorHAnsi" w:hAnsiTheme="minorHAnsi"/>
+              </w:rPr>
+            </w:pPr>
+            <w:r>
+              <w:rPr>
+                <w:rFonts w:asciiTheme="minorHAnsi" w:hAnsiTheme="minorHAnsi"/>
+              </w:rPr>
+              <w:t xml:space="preserve">All buttons should be blue </w:t>
+            </w:r>
+          </w:p>
+          <w:p>
+            <w:pPr>
+              <w:pStyle w:val="ListParagraph"/>
+              <w:numPr>
+                <w:ilvl w:val="0"/>
+                <w:numId w:val="38"/>
+              </w:numPr>
+              <w:tabs>
+                <w:tab w:val="left" w:pos="293"/>
+              </w:tabs>
+              <w:ind w:left="162" w:hanging="162"/>
+              <w:rPr>
+                <w:rFonts w:asciiTheme="minorHAnsi" w:hAnsiTheme="minorHAnsi"/>
+              </w:rPr>
+            </w:pPr>
+            <w:r>
+              <w:rPr>
+                <w:rFonts w:asciiTheme="minorHAnsi" w:hAnsiTheme="minorHAnsi" w:cs="OpenSans"/>
+              </w:rPr>
+              <w:t>RGB 0/54/96</w:t>
+            </w:r>
+          </w:p>
+          <w:p>
+            <w:pPr>
+              <w:pStyle w:val="ListParagraph"/>
+              <w:numPr>
+                <w:ilvl w:val="0"/>
+                <w:numId w:val="38"/>
+              </w:numPr>
+              <w:tabs>
+                <w:tab w:val="left" w:pos="293"/>
+              </w:tabs>
+              <w:ind w:left="162" w:hanging="162"/>
+              <w:rPr>
+                <w:rFonts w:asciiTheme="minorHAnsi" w:hAnsiTheme="minorHAnsi"/>
+              </w:rPr>
+            </w:pPr>
+            <w:r>
+              <w:rPr>
+                <w:rFonts w:asciiTheme="minorHAnsi" w:hAnsiTheme="minorHAnsi" w:cs="OpenSans"/>
+              </w:rPr>
+              <w:t>Hex #003660</w:t>
+            </w:r>
+          </w:p>
+        </w:tc>
+      </w:tr>
+      <w:tr>
+        <w:trPr>
+          <w:cantSplit/>
+          <w:trHeight w:val="620"/>
+        </w:trPr>
+        <w:tc>
+          <w:tcPr>
+            <w:tcW w:w="3960" w:type="dxa"/>
+            <w:tcBorders>
+              <w:top w:val="single" w:sz="4" w:space="0" w:color="auto"/>
+              <w:left w:val="single" w:sz="4" w:space="0" w:color="auto"/>
+              <w:bottom w:val="single" w:sz="4" w:space="0" w:color="auto"/>
+              <w:right w:val="single" w:sz="4" w:space="0" w:color="auto"/>
+            </w:tcBorders>
+            <w:vAlign w:val="center"/>
+          </w:tcPr>
+          <w:p>
+            <w:pPr>
+              <w:pStyle w:val="ListParagraph"/>
+              <w:numPr>
+                <w:ilvl w:val="0"/>
+                <w:numId w:val="2"/>
+              </w:numPr>
+              <w:ind w:left="0" w:firstLine="0"/>
+              <w:rPr>
+                <w:rFonts w:asciiTheme="minorHAnsi" w:hAnsiTheme="minorHAnsi"/>
+              </w:rPr>
+            </w:pPr>
+            <w:r>
+              <w:rPr>
+                <w:rFonts w:asciiTheme="minorHAnsi" w:hAnsiTheme="minorHAnsi"/>
+              </w:rPr>
+              <w:t xml:space="preserve">My Resource collateral </w:t>
+            </w:r>
+          </w:p>
+        </w:tc>
+        <w:tc>
+          <w:tcPr>
+            <w:tcW w:w="4950" w:type="dxa"/>
+            <w:tcBorders>
+              <w:top w:val="single" w:sz="4" w:space="0" w:color="auto"/>
+              <w:left w:val="single" w:sz="4" w:space="0" w:color="auto"/>
+              <w:bottom w:val="single" w:sz="4" w:space="0" w:color="auto"/>
+              <w:right w:val="single" w:sz="4" w:space="0" w:color="auto"/>
+            </w:tcBorders>
+            <w:vAlign w:val="center"/>
+          </w:tcPr>
+          <w:p>
+            <w:pPr>
+              <w:autoSpaceDE w:val="0"/>
+              <w:autoSpaceDN w:val="0"/>
+              <w:adjustRightInd w:val="0"/>
+              <w:rPr>
+                <w:rFonts w:asciiTheme="minorHAnsi" w:hAnsiTheme="minorHAnsi"/>
+              </w:rPr>
+            </w:pPr>
+            <w:r>
+              <w:rPr>
+                <w:rFonts w:asciiTheme="minorHAnsi" w:hAnsiTheme="minorHAnsi"/>
+              </w:rPr>
+              <w:t xml:space="preserve">Add a checkbox for my resource collateral on Gen Docs page.  </w:t>
+            </w:r>
+          </w:p>
+          <w:p>
+            <w:pPr>
+              <w:autoSpaceDE w:val="0"/>
+              <w:autoSpaceDN w:val="0"/>
+              <w:adjustRightInd w:val="0"/>
+              <w:rPr>
+                <w:rFonts w:asciiTheme="minorHAnsi" w:hAnsiTheme="minorHAnsi"/>
+              </w:rPr>
+            </w:pPr>
+            <w:r>
+              <w:rPr>
+                <w:rFonts w:asciiTheme="minorHAnsi" w:hAnsiTheme="minorHAnsi"/>
+              </w:rPr>
+              <w:object w:dxaOrig="1551" w:dyaOrig="1004" w14:anchorId="2EF3E35D">
+                <v:shapetype id="_x0000_t75" coordsize="21600,21600" o:spt="75" o:preferrelative="t" path="m@4@5l@4@11@9@11@9@5xe" filled="f" stroked="f">
+                  <v:stroke joinstyle="miter"/>
+                  <v:formulas>
+                    <v:f eqn="if lineDrawn pixelLineWidth 0"/>
+                    <v:f eqn="sum @0 1 0"/>
+                    <v:f eqn="sum 0 0 @1"/>
+                    <v:f eqn="prod @2 1 2"/>
+                    <v:f eqn="prod @3 21600 pixelWidth"/>
+                    <v:f eqn="prod @3 21600 pixelHeight"/>
+                    <v:f eqn="sum @0 0 1"/>
+                    <v:f eqn="prod @6 1 2"/>
+                    <v:f eqn="prod @7 21600 pixelWidth"/>
+                    <v:f eqn="sum @8 21600 0"/>
+                    <v:f eqn="prod @7 21600 pixelHeight"/>
+                    <v:f eqn="sum @10 21600 0"/>
+                  </v:formulas>
+                  <v:path o:extrusionok="f" gradientshapeok="t" o:connecttype="rect"/>
+                  <o:lock v:ext="edit" aspectratio="t"/>
+                </v:shapetype>
+                <v:shape id="_x0000_i1025" type="#_x0000_t75" style="width:69.75pt;height:45pt" o:ole="">
+                  <v:imagedata r:id="rId17" o:title=""/>
+                </v:shape>
+                <o:OLEObject Type="Embed" ProgID="Package" ShapeID="_x0000_i1025" DrawAspect="Icon" ObjectID="_1485757556" r:id="rId18"/>
+              </w:object>
+            </w:r>
+          </w:p>
+        </w:tc>
+      </w:tr>
+      <w:tr>
+        <w:trPr>
+          <w:cantSplit/>
+          <w:trHeight w:val="620"/>
+        </w:trPr>
+        <w:tc>
+          <w:tcPr>
+            <w:tcW w:w="3960" w:type="dxa"/>
+            <w:tcBorders>
+              <w:top w:val="single" w:sz="4" w:space="0" w:color="auto"/>
+              <w:left w:val="single" w:sz="4" w:space="0" w:color="auto"/>
+              <w:bottom w:val="single" w:sz="4" w:space="0" w:color="auto"/>
+              <w:right w:val="single" w:sz="4" w:space="0" w:color="auto"/>
+            </w:tcBorders>
+            <w:vAlign w:val="center"/>
+          </w:tcPr>
+          <w:p>
+            <w:pPr>
+              <w:pStyle w:val="ListParagraph"/>
+              <w:numPr>
+                <w:ilvl w:val="0"/>
+                <w:numId w:val="2"/>
+              </w:numPr>
+              <w:ind w:left="0" w:firstLine="0"/>
+              <w:rPr>
+                <w:rFonts w:asciiTheme="minorHAnsi" w:hAnsiTheme="minorHAnsi"/>
+              </w:rPr>
+            </w:pPr>
+            <w:r>
+              <w:rPr>
+                <w:rFonts w:asciiTheme="minorHAnsi" w:hAnsiTheme="minorHAnsi"/>
+              </w:rPr>
+              <w:t>Proposal Cover Letters</w:t>
+            </w:r>
+          </w:p>
+        </w:tc>
+        <w:tc>
+          <w:tcPr>
+            <w:tcW w:w="4950" w:type="dxa"/>
+            <w:tcBorders>
+              <w:top w:val="single" w:sz="4" w:space="0" w:color="auto"/>
+              <w:left w:val="single" w:sz="4" w:space="0" w:color="auto"/>
+              <w:bottom w:val="single" w:sz="4" w:space="0" w:color="auto"/>
+              <w:right w:val="single" w:sz="4" w:space="0" w:color="auto"/>
+            </w:tcBorders>
+            <w:vAlign w:val="center"/>
+          </w:tcPr>
+          <w:p>
+            <w:pPr>
+              <w:pStyle w:val="BodyText"/>
+            </w:pPr>
+            <w:r>
+              <w:rPr>
+                <w:rFonts w:asciiTheme="minorHAnsi" w:hAnsiTheme="minorHAnsi"/>
+              </w:rPr>
+              <w:t>There will be unique cover letters for New and Existing for each PBS business segment and divisions that do not sell recycle; totaling 8 cover letters.</w:t>
+            </w:r>
+            <w:r>
+              <w:rPr>
+                <w:rFonts w:asciiTheme="minorHAnsi" w:hAnsiTheme="minorHAnsi"/>
+              </w:rPr>
+              <w:t xml:space="preserve"> </w:t>
+            </w:r>
+            <w:r>
+              <w:t xml:space="preserve">Cover_Letters.zip contains the 8 cover letters needed to be created within Capture. </w:t>
+            </w:r>
+            <w:r>
+              <w:t xml:space="preserve"> Logic for implementing can be found in TDR-001. The bottom image on the document is broken out into individual images.  Use the .</w:t>
+            </w:r>
+            <w:proofErr w:type="spellStart"/>
+            <w:r>
+              <w:t>png</w:t>
+            </w:r>
+            <w:proofErr w:type="spellEnd"/>
+            <w:r>
+              <w:t xml:space="preserve"> within the RS_BLUELINES_LOCKUP_RGB.zip below for the image.</w:t>
+            </w:r>
+            <w:r>
+              <w:t xml:space="preserve"> </w:t>
+            </w:r>
+            <w:r>
+              <w:rPr>
+                <w:highlight w:val="yellow"/>
+              </w:rPr>
+              <w:t>Also, c</w:t>
+            </w:r>
+            <w:r>
+              <w:rPr>
+                <w:highlight w:val="yellow"/>
+              </w:rPr>
+              <w:t>hange the</w:t>
+            </w:r>
+            <w:r>
+              <w:rPr>
+                <w:highlight w:val="yellow"/>
+              </w:rPr>
+              <w:t xml:space="preserve"> My Resource </w:t>
+            </w:r>
+            <w:proofErr w:type="spellStart"/>
+            <w:r>
+              <w:rPr>
+                <w:highlight w:val="yellow"/>
+              </w:rPr>
+              <w:t>refrence</w:t>
+            </w:r>
+            <w:proofErr w:type="spellEnd"/>
+            <w:r>
+              <w:rPr>
+                <w:highlight w:val="yellow"/>
+              </w:rPr>
+              <w:t xml:space="preserve"> links from</w:t>
+            </w:r>
+            <w:r>
+              <w:rPr>
+                <w:highlight w:val="yellow"/>
+              </w:rPr>
+              <w:t xml:space="preserve"> Republicservices.com link to RepublicOnline.com</w:t>
+            </w:r>
+            <w:r>
+              <w:t>.</w:t>
+            </w:r>
+          </w:p>
+          <w:p>
+            <w:pPr>
+              <w:autoSpaceDE w:val="0"/>
+              <w:autoSpaceDN w:val="0"/>
+              <w:adjustRightInd w:val="0"/>
+              <w:rPr>
+                <w:rFonts w:asciiTheme="minorHAnsi" w:hAnsiTheme="minorHAnsi"/>
+              </w:rPr>
+            </w:pPr>
+          </w:p>
+          <w:p>
+            <w:pPr>
+              <w:autoSpaceDE w:val="0"/>
+              <w:autoSpaceDN w:val="0"/>
+              <w:adjustRightInd w:val="0"/>
+              <w:rPr>
+                <w:rFonts w:asciiTheme="minorHAnsi" w:hAnsiTheme="minorHAnsi"/>
+              </w:rPr>
+            </w:pPr>
+            <w:r>
+              <w:rPr>
+                <w:rFonts w:asciiTheme="minorHAnsi" w:hAnsiTheme="minorHAnsi"/>
+              </w:rPr>
+              <w:t xml:space="preserve"> </w:t>
+            </w:r>
+            <w:r>
+              <w:rPr>
+                <w:rFonts w:asciiTheme="minorHAnsi" w:hAnsiTheme="minorHAnsi"/>
+              </w:rPr>
+              <w:object w:dxaOrig="1551" w:dyaOrig="1004" w14:anchorId="78DE7E46">
+                <v:shape id="_x0000_i1027" type="#_x0000_t75" style="width:78pt;height:50.25pt" o:ole="">
+                  <v:imagedata r:id="rId19" o:title=""/>
+                </v:shape>
+                <o:OLEObject Type="Embed" ProgID="Package" ShapeID="_x0000_i1027" DrawAspect="Icon" ObjectID="_1485757557" r:id="rId20"/>
+              </w:object>
+            </w:r>
+            <w:r>
+              <w:rPr>
+                <w:rFonts w:asciiTheme="minorHAnsi" w:hAnsiTheme="minorHAnsi"/>
+              </w:rPr>
+              <w:object w:dxaOrig="1551" w:dyaOrig="1004" w14:anchorId="28892D0B">
+                <v:shape id="_x0000_i1028" type="#_x0000_t75" style="width:77.25pt;height:50.25pt" o:ole="">
+                  <v:imagedata r:id="rId21" o:title=""/>
+                </v:shape>
+                <o:OLEObject Type="Embed" ProgID="Package" ShapeID="_x0000_i1028" DrawAspect="Icon" ObjectID="_1485757558" r:id="rId22"/>
+              </w:object>
+            </w:r>
+          </w:p>
+        </w:tc>
+      </w:tr>
+      <w:tr>
+        <w:trPr>
+          <w:cantSplit/>
+          <w:trHeight w:val="620"/>
+        </w:trPr>
+        <w:tc>
+          <w:tcPr>
+            <w:tcW w:w="3960" w:type="dxa"/>
+            <w:tcBorders>
+              <w:top w:val="single" w:sz="4" w:space="0" w:color="auto"/>
+              <w:left w:val="single" w:sz="4" w:space="0" w:color="auto"/>
+              <w:bottom w:val="single" w:sz="4" w:space="0" w:color="auto"/>
+              <w:right w:val="single" w:sz="4" w:space="0" w:color="auto"/>
+            </w:tcBorders>
+            <w:vAlign w:val="center"/>
+          </w:tcPr>
+          <w:p>
+            <w:pPr>
+              <w:pStyle w:val="ListParagraph"/>
+              <w:numPr>
+                <w:ilvl w:val="0"/>
+                <w:numId w:val="2"/>
+              </w:numPr>
+              <w:ind w:left="0" w:firstLine="0"/>
+              <w:rPr>
+                <w:rFonts w:asciiTheme="minorHAnsi" w:hAnsiTheme="minorHAnsi"/>
+              </w:rPr>
+            </w:pPr>
+            <w:r>
+              <w:rPr>
+                <w:rFonts w:asciiTheme="minorHAnsi" w:hAnsiTheme="minorHAnsi"/>
+              </w:rPr>
+              <w:t>Proposal Changes</w:t>
+            </w:r>
+          </w:p>
+        </w:tc>
+        <w:tc>
+          <w:tcPr>
+            <w:tcW w:w="4950" w:type="dxa"/>
+            <w:tcBorders>
+              <w:top w:val="single" w:sz="4" w:space="0" w:color="auto"/>
+              <w:left w:val="single" w:sz="4" w:space="0" w:color="auto"/>
+              <w:bottom w:val="single" w:sz="4" w:space="0" w:color="auto"/>
+              <w:right w:val="single" w:sz="4" w:space="0" w:color="auto"/>
+            </w:tcBorders>
+            <w:vAlign w:val="center"/>
+          </w:tcPr>
+          <w:p>
+            <w:pPr>
+              <w:pStyle w:val="ListParagraph"/>
+              <w:numPr>
+                <w:ilvl w:val="0"/>
+                <w:numId w:val="48"/>
+              </w:numPr>
+              <w:autoSpaceDE w:val="0"/>
+              <w:autoSpaceDN w:val="0"/>
+              <w:adjustRightInd w:val="0"/>
+              <w:ind w:left="229" w:hanging="180"/>
+              <w:rPr>
+                <w:rFonts w:asciiTheme="minorHAnsi" w:hAnsiTheme="minorHAnsi"/>
+              </w:rPr>
+            </w:pPr>
+            <w:r>
+              <w:rPr>
+                <w:rFonts w:asciiTheme="minorHAnsi" w:hAnsiTheme="minorHAnsi"/>
+              </w:rPr>
+              <w:t>Get rid of top blue bar</w:t>
+            </w:r>
+          </w:p>
+          <w:p>
+            <w:pPr>
+              <w:pStyle w:val="ListParagraph"/>
+              <w:numPr>
+                <w:ilvl w:val="0"/>
+                <w:numId w:val="48"/>
+              </w:numPr>
+              <w:autoSpaceDE w:val="0"/>
+              <w:autoSpaceDN w:val="0"/>
+              <w:adjustRightInd w:val="0"/>
+              <w:ind w:left="229" w:hanging="180"/>
+              <w:rPr>
+                <w:rFonts w:asciiTheme="minorHAnsi" w:hAnsiTheme="minorHAnsi"/>
+              </w:rPr>
+            </w:pPr>
+            <w:r>
+              <w:rPr>
+                <w:rFonts w:asciiTheme="minorHAnsi" w:hAnsiTheme="minorHAnsi"/>
+              </w:rPr>
+              <w:t>U</w:t>
+            </w:r>
+            <w:r>
+              <w:rPr>
+                <w:rFonts w:asciiTheme="minorHAnsi" w:hAnsiTheme="minorHAnsi"/>
+              </w:rPr>
+              <w:t>se</w:t>
+            </w:r>
+            <w:r>
+              <w:rPr>
+                <w:rFonts w:asciiTheme="minorHAnsi" w:hAnsiTheme="minorHAnsi"/>
+              </w:rPr>
+              <w:t xml:space="preserve"> white background logo. Enlarge to cover top of old blue bar and bottom of current </w:t>
+            </w:r>
+            <w:proofErr w:type="spellStart"/>
+            <w:r>
+              <w:rPr>
+                <w:rFonts w:asciiTheme="minorHAnsi" w:hAnsiTheme="minorHAnsi"/>
+              </w:rPr>
+              <w:t>immage</w:t>
+            </w:r>
+            <w:proofErr w:type="spellEnd"/>
+          </w:p>
+          <w:p>
+            <w:pPr>
+              <w:pStyle w:val="ListParagraph"/>
+              <w:numPr>
+                <w:ilvl w:val="0"/>
+                <w:numId w:val="48"/>
+              </w:numPr>
+              <w:autoSpaceDE w:val="0"/>
+              <w:autoSpaceDN w:val="0"/>
+              <w:adjustRightInd w:val="0"/>
+              <w:ind w:left="229" w:hanging="180"/>
+              <w:rPr>
+                <w:rFonts w:asciiTheme="minorHAnsi" w:hAnsiTheme="minorHAnsi"/>
+              </w:rPr>
+            </w:pPr>
+            <w:r>
+              <w:rPr>
+                <w:rFonts w:asciiTheme="minorHAnsi" w:hAnsiTheme="minorHAnsi"/>
+              </w:rPr>
+              <w:t>Proposal verbiage = light blue</w:t>
+            </w:r>
+          </w:p>
+          <w:p>
+            <w:pPr>
+              <w:pStyle w:val="ListParagraph"/>
+              <w:autoSpaceDE w:val="0"/>
+              <w:autoSpaceDN w:val="0"/>
+              <w:adjustRightInd w:val="0"/>
+              <w:ind w:left="229"/>
+              <w:rPr>
+                <w:rFonts w:asciiTheme="minorHAnsi" w:hAnsiTheme="minorHAnsi"/>
+                <w:highlight w:val="yellow"/>
               </w:rPr>
             </w:pPr>
           </w:p>
@@ -3046,102 +3695,18 @@
                 <w:rFonts w:asciiTheme="minorHAnsi" w:hAnsiTheme="minorHAnsi"/>
               </w:rPr>
             </w:pPr>
-            <w:r>
-              <w:rPr>
-                <w:rFonts w:asciiTheme="minorHAnsi" w:hAnsiTheme="minorHAnsi"/>
-              </w:rPr>
-              <w:t>Replace the LOB Images on the Select Service Offering page</w:t>
-            </w:r>
-          </w:p>
-        </w:tc>
-        <w:tc>
-          <w:tcPr>
-            <w:tcW w:w="4950" w:type="dxa"/>
-            <w:tcBorders>
-              <w:top w:val="single" w:sz="4" w:space="0" w:color="auto"/>
-              <w:left w:val="single" w:sz="4" w:space="0" w:color="auto"/>
-              <w:bottom w:val="single" w:sz="4" w:space="0" w:color="auto"/>
-              <w:right w:val="single" w:sz="4" w:space="0" w:color="auto"/>
-            </w:tcBorders>
-            <w:vAlign w:val="center"/>
-          </w:tcPr>
-          <w:p>
-            <w:pPr>
-              <w:pStyle w:val="ListParagraph"/>
-              <w:numPr>
-                <w:ilvl w:val="0"/>
-                <w:numId w:val="38"/>
-              </w:numPr>
-              <w:tabs>
-                <w:tab w:val="left" w:pos="293"/>
-              </w:tabs>
-              <w:ind w:left="162" w:hanging="162"/>
-              <w:rPr>
-                <w:rFonts w:asciiTheme="minorHAnsi" w:hAnsiTheme="minorHAnsi"/>
-              </w:rPr>
-            </w:pPr>
-            <w:r>
-              <w:rPr>
-                <w:rFonts w:asciiTheme="minorHAnsi" w:hAnsiTheme="minorHAnsi"/>
-              </w:rPr>
-              <w:t xml:space="preserve">Small Container, Large Container and </w:t>
-            </w:r>
-            <w:proofErr w:type="spellStart"/>
-            <w:r>
-              <w:rPr>
-                <w:rFonts w:asciiTheme="minorHAnsi" w:hAnsiTheme="minorHAnsi"/>
-              </w:rPr>
-              <w:t>Additiona</w:t>
-            </w:r>
-            <w:proofErr w:type="spellEnd"/>
-            <w:r>
-              <w:rPr>
-                <w:rFonts w:asciiTheme="minorHAnsi" w:hAnsiTheme="minorHAnsi"/>
-              </w:rPr>
-              <w:t xml:space="preserve"> Items</w:t>
-            </w:r>
-            <w:r>
-              <w:rPr>
-                <w:rFonts w:asciiTheme="minorHAnsi" w:hAnsiTheme="minorHAnsi"/>
-              </w:rPr>
-              <w:t xml:space="preserve"> will be replaced.  See section 3.2</w:t>
-            </w:r>
-          </w:p>
-        </w:tc>
-      </w:tr>
-      <w:tr>
-        <w:trPr>
-          <w:cantSplit/>
-          <w:trHeight w:val="620"/>
-        </w:trPr>
-        <w:tc>
-          <w:tcPr>
-            <w:tcW w:w="3960" w:type="dxa"/>
-            <w:tcBorders>
-              <w:top w:val="single" w:sz="4" w:space="0" w:color="auto"/>
-              <w:left w:val="single" w:sz="4" w:space="0" w:color="auto"/>
-              <w:bottom w:val="single" w:sz="4" w:space="0" w:color="auto"/>
-              <w:right w:val="single" w:sz="4" w:space="0" w:color="auto"/>
-            </w:tcBorders>
-            <w:vAlign w:val="center"/>
-          </w:tcPr>
-          <w:p>
-            <w:pPr>
-              <w:pStyle w:val="ListParagraph"/>
-              <w:numPr>
-                <w:ilvl w:val="0"/>
-                <w:numId w:val="2"/>
-              </w:numPr>
-              <w:ind w:left="0" w:firstLine="0"/>
-              <w:rPr>
-                <w:rFonts w:asciiTheme="minorHAnsi" w:hAnsiTheme="minorHAnsi"/>
-              </w:rPr>
-            </w:pPr>
-            <w:r>
-              <w:rPr>
-                <w:rFonts w:asciiTheme="minorHAnsi" w:hAnsiTheme="minorHAnsi"/>
-              </w:rPr>
-              <w:t>Buttons</w:t>
+            <w:bookmarkStart w:id="16" w:name="_Toc342757862"/>
+            <w:bookmarkStart w:id="17" w:name="_Toc346297770"/>
+            <w:bookmarkStart w:id="18" w:name="_Toc404134500"/>
+            <w:bookmarkEnd w:id="12"/>
+            <w:bookmarkEnd w:id="13"/>
+            <w:bookmarkEnd w:id="14"/>
+            <w:r>
+              <w:rPr>
+                <w:rFonts w:asciiTheme="minorHAnsi" w:hAnsiTheme="minorHAnsi"/>
+              </w:rPr>
+              <w:lastRenderedPageBreak/>
+              <w:t>Marketing attachment for MSW changes</w:t>
             </w:r>
           </w:p>
         </w:tc>
@@ -3169,116 +3734,64 @@
               <w:rPr>
                 <w:rFonts w:asciiTheme="minorHAnsi" w:hAnsiTheme="minorHAnsi"/>
               </w:rPr>
-              <w:t xml:space="preserve">All buttons should be blue </w:t>
-            </w:r>
-          </w:p>
-          <w:p>
-            <w:pPr>
-              <w:pStyle w:val="ListParagraph"/>
-              <w:numPr>
-                <w:ilvl w:val="0"/>
-                <w:numId w:val="38"/>
-              </w:numPr>
-              <w:tabs>
-                <w:tab w:val="left" w:pos="293"/>
-              </w:tabs>
-              <w:ind w:left="162" w:hanging="162"/>
-              <w:rPr>
-                <w:rFonts w:asciiTheme="minorHAnsi" w:hAnsiTheme="minorHAnsi"/>
-              </w:rPr>
-            </w:pPr>
-            <w:r>
-              <w:rPr>
-                <w:rFonts w:asciiTheme="minorHAnsi" w:hAnsiTheme="minorHAnsi" w:cs="OpenSans"/>
-              </w:rPr>
-              <w:t>RGB 0/54/96</w:t>
-            </w:r>
-          </w:p>
-          <w:p>
-            <w:pPr>
-              <w:pStyle w:val="ListParagraph"/>
-              <w:numPr>
-                <w:ilvl w:val="0"/>
-                <w:numId w:val="38"/>
-              </w:numPr>
-              <w:tabs>
-                <w:tab w:val="left" w:pos="293"/>
-              </w:tabs>
-              <w:ind w:left="162" w:hanging="162"/>
-              <w:rPr>
-                <w:rFonts w:asciiTheme="minorHAnsi" w:hAnsiTheme="minorHAnsi"/>
-              </w:rPr>
-            </w:pPr>
-            <w:r>
-              <w:rPr>
-                <w:rFonts w:asciiTheme="minorHAnsi" w:hAnsiTheme="minorHAnsi" w:cs="OpenSans"/>
-              </w:rPr>
-              <w:t>Hex #003660</w:t>
-            </w:r>
-          </w:p>
-        </w:tc>
-      </w:tr>
-      <w:tr>
-        <w:trPr>
-          <w:cantSplit/>
-          <w:trHeight w:val="620"/>
-        </w:trPr>
-        <w:tc>
-          <w:tcPr>
-            <w:tcW w:w="3960" w:type="dxa"/>
-            <w:tcBorders>
-              <w:top w:val="single" w:sz="4" w:space="0" w:color="auto"/>
-              <w:left w:val="single" w:sz="4" w:space="0" w:color="auto"/>
-              <w:bottom w:val="single" w:sz="4" w:space="0" w:color="auto"/>
-              <w:right w:val="single" w:sz="4" w:space="0" w:color="auto"/>
-            </w:tcBorders>
-            <w:vAlign w:val="center"/>
-          </w:tcPr>
-          <w:p>
-            <w:pPr>
-              <w:pStyle w:val="ListParagraph"/>
-              <w:numPr>
-                <w:ilvl w:val="0"/>
-                <w:numId w:val="2"/>
-              </w:numPr>
-              <w:ind w:left="0" w:firstLine="0"/>
-              <w:rPr>
-                <w:rFonts w:asciiTheme="minorHAnsi" w:hAnsiTheme="minorHAnsi"/>
-              </w:rPr>
-            </w:pPr>
-            <w:r>
-              <w:rPr>
-                <w:rFonts w:asciiTheme="minorHAnsi" w:hAnsiTheme="minorHAnsi"/>
-              </w:rPr>
-              <w:t xml:space="preserve">My Resource collateral </w:t>
-            </w:r>
-          </w:p>
-        </w:tc>
-        <w:tc>
-          <w:tcPr>
-            <w:tcW w:w="4950" w:type="dxa"/>
-            <w:tcBorders>
-              <w:top w:val="single" w:sz="4" w:space="0" w:color="auto"/>
-              <w:left w:val="single" w:sz="4" w:space="0" w:color="auto"/>
-              <w:bottom w:val="single" w:sz="4" w:space="0" w:color="auto"/>
-              <w:right w:val="single" w:sz="4" w:space="0" w:color="auto"/>
-            </w:tcBorders>
-            <w:vAlign w:val="center"/>
-          </w:tcPr>
-          <w:p>
-            <w:pPr>
-              <w:autoSpaceDE w:val="0"/>
-              <w:autoSpaceDN w:val="0"/>
-              <w:adjustRightInd w:val="0"/>
-              <w:rPr>
-                <w:rFonts w:asciiTheme="minorHAnsi" w:hAnsiTheme="minorHAnsi"/>
-              </w:rPr>
-            </w:pPr>
-            <w:r>
-              <w:rPr>
-                <w:rFonts w:asciiTheme="minorHAnsi" w:hAnsiTheme="minorHAnsi"/>
-              </w:rPr>
-              <w:t xml:space="preserve">Add a checkbox for my resource collateral on Gen Docs page.  </w:t>
+              <w:t>Replace containers on select service screen</w:t>
+            </w:r>
+            <w:r>
+              <w:rPr>
+                <w:rFonts w:asciiTheme="minorHAnsi" w:hAnsiTheme="minorHAnsi"/>
+              </w:rPr>
+              <w:t xml:space="preserve"> MSW PDFs (small and large)</w:t>
+            </w:r>
+            <w:r>
+              <w:rPr>
+                <w:rFonts w:asciiTheme="minorHAnsi" w:hAnsiTheme="minorHAnsi"/>
+              </w:rPr>
+              <w:t xml:space="preserve">.  </w:t>
+            </w:r>
+            <w:r>
+              <w:rPr>
+                <w:rFonts w:asciiTheme="minorHAnsi" w:hAnsiTheme="minorHAnsi"/>
+              </w:rPr>
+              <w:t xml:space="preserve">See section 3.2 Figure 2.  </w:t>
+            </w:r>
+            <w:r>
+              <w:rPr>
+                <w:rFonts w:asciiTheme="minorHAnsi" w:hAnsiTheme="minorHAnsi"/>
+              </w:rPr>
+              <w:t>Get rid of old ones</w:t>
+            </w:r>
+            <w:r>
+              <w:rPr>
+                <w:rFonts w:asciiTheme="minorHAnsi" w:hAnsiTheme="minorHAnsi"/>
+              </w:rPr>
+              <w:t xml:space="preserve">. </w:t>
+            </w:r>
+            <w:r>
+              <w:rPr>
+                <w:rFonts w:asciiTheme="minorHAnsi" w:hAnsiTheme="minorHAnsi"/>
+                <w:highlight w:val="yellow"/>
+              </w:rPr>
+              <w:t>Still waiting on additional items image</w:t>
+            </w:r>
+            <w:r>
+              <w:rPr>
+                <w:rFonts w:asciiTheme="minorHAnsi" w:hAnsiTheme="minorHAnsi"/>
+                <w:highlight w:val="yellow"/>
+              </w:rPr>
+              <w:t xml:space="preserve"> from Brett</w:t>
+            </w:r>
+            <w:r>
+              <w:rPr>
+                <w:rFonts w:asciiTheme="minorHAnsi" w:hAnsiTheme="minorHAnsi"/>
+                <w:highlight w:val="yellow"/>
+              </w:rPr>
+              <w:t>.</w:t>
+            </w:r>
+            <w:r>
+              <w:rPr>
+                <w:rFonts w:asciiTheme="minorHAnsi" w:hAnsiTheme="minorHAnsi"/>
+              </w:rPr>
+              <w:t xml:space="preserve"> </w:t>
             </w:r>
           </w:p>
           <w:p>
@@ -3288,323 +3801,19 @@
               <w:adjustRightInd w:val="0"/>
               <w:rPr>
                 <w:rFonts w:asciiTheme="minorHAnsi" w:hAnsiTheme="minorHAnsi"/>
+                <w:highlight w:val="yellow"/>
               </w:rPr>
             </w:pPr>
             <w:r>
               <w:rPr>
                 <w:rFonts w:asciiTheme="minorHAnsi" w:hAnsiTheme="minorHAnsi"/>
-                <w:highlight w:val="yellow"/>
-              </w:rPr>
-              <w:t>Brett will provide PDF</w:t>
-            </w:r>
-          </w:p>
-          <w:p>
-            <w:pPr>
-              <w:autoSpaceDE w:val="0"/>
-              <w:autoSpaceDN w:val="0"/>
-              <w:adjustRightInd w:val="0"/>
-              <w:rPr>
-                <w:rFonts w:asciiTheme="minorHAnsi" w:hAnsiTheme="minorHAnsi"/>
-              </w:rPr>
-            </w:pPr>
-          </w:p>
-        </w:tc>
-      </w:tr>
-      <w:tr>
-        <w:trPr>
-          <w:cantSplit/>
-          <w:trHeight w:val="620"/>
-        </w:trPr>
-        <w:tc>
-          <w:tcPr>
-            <w:tcW w:w="3960" w:type="dxa"/>
-            <w:tcBorders>
-              <w:top w:val="single" w:sz="4" w:space="0" w:color="auto"/>
-              <w:left w:val="single" w:sz="4" w:space="0" w:color="auto"/>
-              <w:bottom w:val="single" w:sz="4" w:space="0" w:color="auto"/>
-              <w:right w:val="single" w:sz="4" w:space="0" w:color="auto"/>
-            </w:tcBorders>
-            <w:vAlign w:val="center"/>
-          </w:tcPr>
-          <w:p>
-            <w:pPr>
-              <w:pStyle w:val="ListParagraph"/>
-              <w:numPr>
-                <w:ilvl w:val="0"/>
-                <w:numId w:val="2"/>
-              </w:numPr>
-              <w:ind w:left="0" w:firstLine="0"/>
-              <w:rPr>
-                <w:rFonts w:asciiTheme="minorHAnsi" w:hAnsiTheme="minorHAnsi"/>
-              </w:rPr>
-            </w:pPr>
-            <w:r>
-              <w:rPr>
-                <w:rFonts w:asciiTheme="minorHAnsi" w:hAnsiTheme="minorHAnsi"/>
-              </w:rPr>
-              <w:t>Proposal Cover Letters</w:t>
-            </w:r>
-          </w:p>
-        </w:tc>
-        <w:tc>
-          <w:tcPr>
-            <w:tcW w:w="4950" w:type="dxa"/>
-            <w:tcBorders>
-              <w:top w:val="single" w:sz="4" w:space="0" w:color="auto"/>
-              <w:left w:val="single" w:sz="4" w:space="0" w:color="auto"/>
-              <w:bottom w:val="single" w:sz="4" w:space="0" w:color="auto"/>
-              <w:right w:val="single" w:sz="4" w:space="0" w:color="auto"/>
-            </w:tcBorders>
-            <w:vAlign w:val="center"/>
-          </w:tcPr>
-          <w:p>
-            <w:pPr>
-              <w:autoSpaceDE w:val="0"/>
-              <w:autoSpaceDN w:val="0"/>
-              <w:adjustRightInd w:val="0"/>
-              <w:rPr>
-                <w:rFonts w:asciiTheme="minorHAnsi" w:hAnsiTheme="minorHAnsi"/>
-              </w:rPr>
-            </w:pPr>
-            <w:r>
-              <w:rPr>
-                <w:rFonts w:asciiTheme="minorHAnsi" w:hAnsiTheme="minorHAnsi"/>
-              </w:rPr>
-              <w:t>There will be unique cover letters for New and Existing for each PBS business segment and divisions that do not sell recycle; totaling 8 cover letters.</w:t>
-            </w:r>
-          </w:p>
-        </w:tc>
-      </w:tr>
-      <w:tr>
-        <w:trPr>
-          <w:cantSplit/>
-          <w:trHeight w:val="620"/>
-        </w:trPr>
-        <w:tc>
-          <w:tcPr>
-            <w:tcW w:w="3960" w:type="dxa"/>
-            <w:tcBorders>
-              <w:top w:val="single" w:sz="4" w:space="0" w:color="auto"/>
-              <w:left w:val="single" w:sz="4" w:space="0" w:color="auto"/>
-              <w:bottom w:val="single" w:sz="4" w:space="0" w:color="auto"/>
-              <w:right w:val="single" w:sz="4" w:space="0" w:color="auto"/>
-            </w:tcBorders>
-            <w:vAlign w:val="center"/>
-          </w:tcPr>
-          <w:p>
-            <w:pPr>
-              <w:pStyle w:val="ListParagraph"/>
-              <w:numPr>
-                <w:ilvl w:val="0"/>
-                <w:numId w:val="2"/>
-              </w:numPr>
-              <w:ind w:left="0" w:firstLine="0"/>
-              <w:rPr>
-                <w:rFonts w:asciiTheme="minorHAnsi" w:hAnsiTheme="minorHAnsi"/>
-              </w:rPr>
-            </w:pPr>
-            <w:r>
-              <w:rPr>
-                <w:rFonts w:asciiTheme="minorHAnsi" w:hAnsiTheme="minorHAnsi"/>
-              </w:rPr>
-              <w:t>Proposal Changes</w:t>
-            </w:r>
-          </w:p>
-        </w:tc>
-        <w:tc>
-          <w:tcPr>
-            <w:tcW w:w="4950" w:type="dxa"/>
-            <w:tcBorders>
-              <w:top w:val="single" w:sz="4" w:space="0" w:color="auto"/>
-              <w:left w:val="single" w:sz="4" w:space="0" w:color="auto"/>
-              <w:bottom w:val="single" w:sz="4" w:space="0" w:color="auto"/>
-              <w:right w:val="single" w:sz="4" w:space="0" w:color="auto"/>
-            </w:tcBorders>
-            <w:vAlign w:val="center"/>
-          </w:tcPr>
-          <w:p>
-            <w:pPr>
-              <w:pStyle w:val="ListParagraph"/>
-              <w:numPr>
-                <w:ilvl w:val="0"/>
-                <w:numId w:val="48"/>
-              </w:numPr>
-              <w:autoSpaceDE w:val="0"/>
-              <w:autoSpaceDN w:val="0"/>
-              <w:adjustRightInd w:val="0"/>
-              <w:ind w:left="229" w:hanging="180"/>
-              <w:rPr>
-                <w:rFonts w:asciiTheme="minorHAnsi" w:hAnsiTheme="minorHAnsi"/>
-              </w:rPr>
-            </w:pPr>
-            <w:r>
-              <w:rPr>
-                <w:rFonts w:asciiTheme="minorHAnsi" w:hAnsiTheme="minorHAnsi"/>
-              </w:rPr>
-              <w:t>Get rid of top blue bar</w:t>
-            </w:r>
-          </w:p>
-          <w:p>
-            <w:pPr>
-              <w:pStyle w:val="ListParagraph"/>
-              <w:numPr>
-                <w:ilvl w:val="0"/>
-                <w:numId w:val="48"/>
-              </w:numPr>
-              <w:autoSpaceDE w:val="0"/>
-              <w:autoSpaceDN w:val="0"/>
-              <w:adjustRightInd w:val="0"/>
-              <w:ind w:left="229" w:hanging="180"/>
-              <w:rPr>
-                <w:rFonts w:asciiTheme="minorHAnsi" w:hAnsiTheme="minorHAnsi"/>
-              </w:rPr>
-            </w:pPr>
-            <w:r>
-              <w:rPr>
-                <w:rFonts w:asciiTheme="minorHAnsi" w:hAnsiTheme="minorHAnsi"/>
-              </w:rPr>
-              <w:t>U</w:t>
-            </w:r>
-            <w:r>
-              <w:rPr>
-                <w:rFonts w:asciiTheme="minorHAnsi" w:hAnsiTheme="minorHAnsi"/>
-              </w:rPr>
-              <w:t>se</w:t>
-            </w:r>
-            <w:r>
-              <w:rPr>
-                <w:rFonts w:asciiTheme="minorHAnsi" w:hAnsiTheme="minorHAnsi"/>
-              </w:rPr>
-              <w:t xml:space="preserve"> white background logo. Enlarge to cover top of old blue bar and bottom of current </w:t>
-            </w:r>
-            <w:proofErr w:type="spellStart"/>
-            <w:r>
-              <w:rPr>
-                <w:rFonts w:asciiTheme="minorHAnsi" w:hAnsiTheme="minorHAnsi"/>
-              </w:rPr>
-              <w:t>immage</w:t>
-            </w:r>
-            <w:proofErr w:type="spellEnd"/>
-          </w:p>
-          <w:p>
-            <w:pPr>
-              <w:pStyle w:val="ListParagraph"/>
-              <w:numPr>
-                <w:ilvl w:val="0"/>
-                <w:numId w:val="48"/>
-              </w:numPr>
-              <w:autoSpaceDE w:val="0"/>
-              <w:autoSpaceDN w:val="0"/>
-              <w:adjustRightInd w:val="0"/>
-              <w:ind w:left="229" w:hanging="180"/>
-              <w:rPr>
-                <w:rFonts w:asciiTheme="minorHAnsi" w:hAnsiTheme="minorHAnsi"/>
-              </w:rPr>
-            </w:pPr>
-            <w:r>
-              <w:rPr>
-                <w:rFonts w:asciiTheme="minorHAnsi" w:hAnsiTheme="minorHAnsi"/>
-              </w:rPr>
-              <w:t>Proposal verbiage = light blue</w:t>
-            </w:r>
-          </w:p>
-          <w:p>
-            <w:pPr>
-              <w:pStyle w:val="ListParagraph"/>
-              <w:autoSpaceDE w:val="0"/>
-              <w:autoSpaceDN w:val="0"/>
-              <w:adjustRightInd w:val="0"/>
-              <w:ind w:left="229"/>
-              <w:rPr>
-                <w:rFonts w:asciiTheme="minorHAnsi" w:hAnsiTheme="minorHAnsi"/>
-                <w:highlight w:val="yellow"/>
-              </w:rPr>
-            </w:pPr>
-          </w:p>
-        </w:tc>
-      </w:tr>
-      <w:tr>
-        <w:trPr>
-          <w:cantSplit/>
-          <w:trHeight w:val="620"/>
-        </w:trPr>
-        <w:tc>
-          <w:tcPr>
-            <w:tcW w:w="3960" w:type="dxa"/>
-            <w:tcBorders>
-              <w:top w:val="single" w:sz="4" w:space="0" w:color="auto"/>
-              <w:left w:val="single" w:sz="4" w:space="0" w:color="auto"/>
-              <w:bottom w:val="single" w:sz="4" w:space="0" w:color="auto"/>
-              <w:right w:val="single" w:sz="4" w:space="0" w:color="auto"/>
-            </w:tcBorders>
-            <w:vAlign w:val="center"/>
-          </w:tcPr>
-          <w:p>
-            <w:pPr>
-              <w:pStyle w:val="ListParagraph"/>
-              <w:numPr>
-                <w:ilvl w:val="0"/>
-                <w:numId w:val="2"/>
-              </w:numPr>
-              <w:ind w:left="0" w:firstLine="0"/>
-              <w:rPr>
-                <w:rFonts w:asciiTheme="minorHAnsi" w:hAnsiTheme="minorHAnsi"/>
-              </w:rPr>
-            </w:pPr>
-            <w:bookmarkStart w:id="15" w:name="_Toc342757862"/>
-            <w:bookmarkStart w:id="16" w:name="_Toc346297770"/>
-            <w:bookmarkStart w:id="17" w:name="_Toc404134500"/>
-            <w:bookmarkEnd w:id="12"/>
-            <w:bookmarkEnd w:id="13"/>
-            <w:bookmarkEnd w:id="14"/>
-            <w:r>
-              <w:rPr>
-                <w:rFonts w:asciiTheme="minorHAnsi" w:hAnsiTheme="minorHAnsi"/>
-              </w:rPr>
-              <w:t>Marketing attachment for MSW changes</w:t>
-            </w:r>
-          </w:p>
-        </w:tc>
-        <w:tc>
-          <w:tcPr>
-            <w:tcW w:w="4950" w:type="dxa"/>
-            <w:tcBorders>
-              <w:top w:val="single" w:sz="4" w:space="0" w:color="auto"/>
-              <w:left w:val="single" w:sz="4" w:space="0" w:color="auto"/>
-              <w:bottom w:val="single" w:sz="4" w:space="0" w:color="auto"/>
-              <w:right w:val="single" w:sz="4" w:space="0" w:color="auto"/>
-            </w:tcBorders>
-            <w:vAlign w:val="center"/>
-          </w:tcPr>
-          <w:p>
-            <w:pPr>
-              <w:pStyle w:val="ListParagraph"/>
-              <w:numPr>
-                <w:ilvl w:val="0"/>
-                <w:numId w:val="48"/>
-              </w:numPr>
-              <w:autoSpaceDE w:val="0"/>
-              <w:autoSpaceDN w:val="0"/>
-              <w:adjustRightInd w:val="0"/>
-              <w:ind w:left="229" w:hanging="180"/>
-              <w:rPr>
-                <w:rFonts w:asciiTheme="minorHAnsi" w:hAnsiTheme="minorHAnsi"/>
-                <w:highlight w:val="yellow"/>
-              </w:rPr>
-            </w:pPr>
-            <w:r>
-              <w:rPr>
-                <w:rFonts w:asciiTheme="minorHAnsi" w:hAnsiTheme="minorHAnsi"/>
-                <w:highlight w:val="yellow"/>
-              </w:rPr>
-              <w:t>Brett to get MSW PDFs (small and large)</w:t>
-            </w:r>
-            <w:r>
-              <w:rPr>
-                <w:rFonts w:asciiTheme="minorHAnsi" w:hAnsiTheme="minorHAnsi"/>
-                <w:highlight w:val="yellow"/>
-              </w:rPr>
-              <w:t>.  Get rid of old ones</w:t>
+              </w:rPr>
+              <w:object w:dxaOrig="1551" w:dyaOrig="1004" w14:anchorId="752334D6">
+                <v:shape id="_x0000_i1026" type="#_x0000_t75" style="width:77.25pt;height:50.25pt" o:ole="">
+                  <v:imagedata r:id="rId23" o:title=""/>
+                </v:shape>
+                <o:OLEObject Type="Embed" ProgID="Package" ShapeID="_x0000_i1026" DrawAspect="Icon" ObjectID="_1485757559" r:id="rId24"/>
+              </w:object>
             </w:r>
           </w:p>
         </w:tc>
@@ -3644,14 +3853,14 @@
           <w:rFonts w:asciiTheme="minorHAnsi" w:hAnsiTheme="minorHAnsi"/>
         </w:rPr>
       </w:pPr>
-      <w:bookmarkStart w:id="18" w:name="_Toc411264033"/>
+      <w:bookmarkStart w:id="19" w:name="_Toc412015683"/>
       <w:r>
         <w:rPr>
           <w:rFonts w:asciiTheme="minorHAnsi" w:hAnsiTheme="minorHAnsi"/>
         </w:rPr>
         <w:t>Technical Design Requirements</w:t>
       </w:r>
-      <w:bookmarkEnd w:id="18"/>
+      <w:bookmarkEnd w:id="19"/>
       <w:r>
         <w:rPr>
           <w:rFonts w:asciiTheme="minorHAnsi" w:hAnsiTheme="minorHAnsi"/>
@@ -3848,14 +4057,14 @@
           <w:p>
             <w:pPr>
               <w:rPr>
-                <w:rFonts w:asciiTheme="minorHAnsi" w:hAnsiTheme="minorHAnsi"/>
+                <w:rFonts w:ascii="Courier New" w:hAnsi="Courier New" w:cs="Courier New"/>
                 <w:sz w:val="16"/>
                 <w:szCs w:val="16"/>
               </w:rPr>
             </w:pPr>
             <w:r>
               <w:rPr>
-                <w:rFonts w:asciiTheme="minorHAnsi" w:hAnsiTheme="minorHAnsi"/>
+                <w:rFonts w:ascii="Courier New" w:hAnsi="Courier New" w:cs="Courier New"/>
                 <w:sz w:val="16"/>
                 <w:szCs w:val="16"/>
               </w:rPr>
@@ -3863,7 +4072,7 @@
             </w:r>
             <w:r>
               <w:rPr>
-                <w:rFonts w:asciiTheme="minorHAnsi" w:hAnsiTheme="minorHAnsi"/>
+                <w:rFonts w:ascii="Courier New" w:hAnsi="Courier New" w:cs="Courier New"/>
                 <w:sz w:val="16"/>
                 <w:szCs w:val="16"/>
               </w:rPr>
@@ -3871,7 +4080,7 @@
             </w:r>
             <w:r>
               <w:rPr>
-                <w:rFonts w:asciiTheme="minorHAnsi" w:hAnsiTheme="minorHAnsi"/>
+                <w:rFonts w:ascii="Courier New" w:hAnsi="Courier New" w:cs="Courier New"/>
                 <w:sz w:val="16"/>
                 <w:szCs w:val="16"/>
               </w:rPr>
@@ -3879,7 +4088,7 @@
             </w:r>
             <w:r>
               <w:rPr>
-                <w:rFonts w:asciiTheme="minorHAnsi" w:hAnsiTheme="minorHAnsi"/>
+                <w:rFonts w:ascii="Courier New" w:hAnsi="Courier New" w:cs="Courier New"/>
                 <w:sz w:val="16"/>
                 <w:szCs w:val="16"/>
               </w:rPr>
@@ -3887,7 +4096,7 @@
             </w:r>
             <w:r>
               <w:rPr>
-                <w:rFonts w:asciiTheme="minorHAnsi" w:hAnsiTheme="minorHAnsi"/>
+                <w:rFonts w:ascii="Courier New" w:hAnsi="Courier New" w:cs="Courier New"/>
                 <w:sz w:val="16"/>
                 <w:szCs w:val="16"/>
               </w:rPr>
@@ -3898,14 +4107,14 @@
             <w:pPr>
               <w:ind w:left="162" w:hanging="162"/>
               <w:rPr>
-                <w:rFonts w:asciiTheme="minorHAnsi" w:hAnsiTheme="minorHAnsi"/>
+                <w:rFonts w:ascii="Courier New" w:hAnsi="Courier New" w:cs="Courier New"/>
                 <w:sz w:val="16"/>
                 <w:szCs w:val="16"/>
               </w:rPr>
             </w:pPr>
             <w:r>
               <w:rPr>
-                <w:rFonts w:asciiTheme="minorHAnsi" w:hAnsiTheme="minorHAnsi"/>
+                <w:rFonts w:ascii="Courier New" w:hAnsi="Courier New" w:cs="Courier New"/>
                 <w:sz w:val="16"/>
                 <w:szCs w:val="16"/>
               </w:rPr>
@@ -3913,7 +4122,7 @@
             </w:r>
             <w:r>
               <w:rPr>
-                <w:rFonts w:asciiTheme="minorHAnsi" w:hAnsiTheme="minorHAnsi"/>
+                <w:rFonts w:ascii="Courier New" w:hAnsi="Courier New" w:cs="Courier New"/>
                 <w:sz w:val="16"/>
                 <w:szCs w:val="16"/>
               </w:rPr>
@@ -3922,7 +4131,7 @@
             <w:proofErr w:type="spellStart"/>
             <w:r>
               <w:rPr>
-                <w:rFonts w:asciiTheme="minorHAnsi" w:hAnsiTheme="minorHAnsi"/>
+                <w:rFonts w:ascii="Courier New" w:hAnsi="Courier New" w:cs="Courier New"/>
                 <w:sz w:val="16"/>
                 <w:szCs w:val="16"/>
               </w:rPr>
@@ -3931,40 +4140,24 @@
             <w:proofErr w:type="spellEnd"/>
             <w:r>
               <w:rPr>
-                <w:rFonts w:asciiTheme="minorHAnsi" w:hAnsiTheme="minorHAnsi"/>
+                <w:rFonts w:ascii="Courier New" w:hAnsi="Courier New" w:cs="Courier New"/>
                 <w:sz w:val="16"/>
                 <w:szCs w:val="16"/>
               </w:rPr>
-              <w:t xml:space="preserve"> sell recycle then “</w:t>
-            </w:r>
-            <w:r>
-              <w:rPr>
-                <w:rFonts w:asciiTheme="minorHAnsi" w:hAnsiTheme="minorHAnsi"/>
-                <w:sz w:val="16"/>
-                <w:szCs w:val="16"/>
-              </w:rPr>
-              <w:t>Proposal Letter Existing Customer Generic No Recycling</w:t>
-            </w:r>
-            <w:r>
-              <w:rPr>
-                <w:rFonts w:asciiTheme="minorHAnsi" w:hAnsiTheme="minorHAnsi"/>
-                <w:sz w:val="16"/>
-                <w:szCs w:val="16"/>
-              </w:rPr>
-              <w:t>”</w:t>
+              <w:t xml:space="preserve"> sell recycle then “Proposal Letter Existing Customer Generic No Recycling”</w:t>
             </w:r>
           </w:p>
           <w:p>
             <w:pPr>
               <w:rPr>
-                <w:rFonts w:asciiTheme="minorHAnsi" w:hAnsiTheme="minorHAnsi"/>
+                <w:rFonts w:ascii="Courier New" w:hAnsi="Courier New" w:cs="Courier New"/>
                 <w:sz w:val="16"/>
                 <w:szCs w:val="16"/>
               </w:rPr>
             </w:pPr>
             <w:r>
               <w:rPr>
-                <w:rFonts w:asciiTheme="minorHAnsi" w:hAnsiTheme="minorHAnsi"/>
+                <w:rFonts w:ascii="Courier New" w:hAnsi="Courier New" w:cs="Courier New"/>
                 <w:sz w:val="16"/>
                 <w:szCs w:val="16"/>
               </w:rPr>
@@ -3973,40 +4166,24 @@
             <w:proofErr w:type="spellStart"/>
             <w:r>
               <w:rPr>
-                <w:rFonts w:asciiTheme="minorHAnsi" w:hAnsiTheme="minorHAnsi"/>
+                <w:rFonts w:ascii="Courier New" w:hAnsi="Courier New" w:cs="Courier New"/>
                 <w:sz w:val="16"/>
                 <w:szCs w:val="16"/>
               </w:rPr>
-              <w:t>Els</w:t>
-            </w:r>
-            <w:r>
-              <w:rPr>
-                <w:rFonts w:asciiTheme="minorHAnsi" w:hAnsiTheme="minorHAnsi"/>
+              <w:t>ElsIf</w:t>
+            </w:r>
+            <w:proofErr w:type="spellEnd"/>
+            <w:r>
+              <w:rPr>
+                <w:rFonts w:ascii="Courier New" w:hAnsi="Courier New" w:cs="Courier New"/>
                 <w:sz w:val="16"/>
                 <w:szCs w:val="16"/>
               </w:rPr>
-              <w:t>I</w:t>
-            </w:r>
-            <w:r>
-              <w:rPr>
-                <w:rFonts w:asciiTheme="minorHAnsi" w:hAnsiTheme="minorHAnsi"/>
-                <w:sz w:val="16"/>
-                <w:szCs w:val="16"/>
-              </w:rPr>
-              <w:t>f</w:t>
-            </w:r>
-            <w:proofErr w:type="spellEnd"/>
-            <w:r>
-              <w:rPr>
-                <w:rFonts w:asciiTheme="minorHAnsi" w:hAnsiTheme="minorHAnsi"/>
-                <w:sz w:val="16"/>
-                <w:szCs w:val="16"/>
-              </w:rPr>
               <w:t xml:space="preserve"> </w:t>
             </w:r>
             <w:r>
               <w:rPr>
-                <w:rFonts w:asciiTheme="minorHAnsi" w:hAnsiTheme="minorHAnsi"/>
+                <w:rFonts w:ascii="Courier New" w:hAnsi="Courier New" w:cs="Courier New"/>
                 <w:sz w:val="16"/>
                 <w:szCs w:val="16"/>
               </w:rPr>
@@ -4016,14 +4193,14 @@
           <w:p>
             <w:pPr>
               <w:rPr>
-                <w:rFonts w:asciiTheme="minorHAnsi" w:hAnsiTheme="minorHAnsi"/>
+                <w:rFonts w:ascii="Courier New" w:hAnsi="Courier New" w:cs="Courier New"/>
                 <w:sz w:val="16"/>
                 <w:szCs w:val="16"/>
               </w:rPr>
             </w:pPr>
             <w:r>
               <w:rPr>
-                <w:rFonts w:asciiTheme="minorHAnsi" w:hAnsiTheme="minorHAnsi"/>
+                <w:rFonts w:ascii="Courier New" w:hAnsi="Courier New" w:cs="Courier New"/>
                 <w:sz w:val="16"/>
                 <w:szCs w:val="16"/>
               </w:rPr>
@@ -4032,7 +4209,7 @@
             <w:proofErr w:type="spellStart"/>
             <w:r>
               <w:rPr>
-                <w:rFonts w:asciiTheme="minorHAnsi" w:hAnsiTheme="minorHAnsi"/>
+                <w:rFonts w:ascii="Courier New" w:hAnsi="Courier New" w:cs="Courier New"/>
                 <w:sz w:val="16"/>
                 <w:szCs w:val="16"/>
               </w:rPr>
@@ -4040,7 +4217,7 @@
             </w:r>
             <w:r>
               <w:rPr>
-                <w:rFonts w:asciiTheme="minorHAnsi" w:hAnsiTheme="minorHAnsi"/>
+                <w:rFonts w:ascii="Courier New" w:hAnsi="Courier New" w:cs="Courier New"/>
                 <w:sz w:val="16"/>
                 <w:szCs w:val="16"/>
               </w:rPr>
@@ -4048,7 +4225,7 @@
             </w:r>
             <w:r>
               <w:rPr>
-                <w:rFonts w:asciiTheme="minorHAnsi" w:hAnsiTheme="minorHAnsi"/>
+                <w:rFonts w:ascii="Courier New" w:hAnsi="Courier New" w:cs="Courier New"/>
                 <w:sz w:val="16"/>
                 <w:szCs w:val="16"/>
               </w:rPr>
@@ -4057,7 +4234,7 @@
             <w:proofErr w:type="spellEnd"/>
             <w:r>
               <w:rPr>
-                <w:rFonts w:asciiTheme="minorHAnsi" w:hAnsiTheme="minorHAnsi"/>
+                <w:rFonts w:ascii="Courier New" w:hAnsi="Courier New" w:cs="Courier New"/>
                 <w:sz w:val="16"/>
                 <w:szCs w:val="16"/>
               </w:rPr>
@@ -4065,40 +4242,24 @@
             </w:r>
             <w:r>
               <w:rPr>
-                <w:rFonts w:asciiTheme="minorHAnsi" w:hAnsiTheme="minorHAnsi"/>
+                <w:rFonts w:ascii="Courier New" w:hAnsi="Courier New" w:cs="Courier New"/>
                 <w:sz w:val="16"/>
                 <w:szCs w:val="16"/>
               </w:rPr>
-              <w:t xml:space="preserve"> then “Proposal Lett</w:t>
-            </w:r>
-            <w:r>
-              <w:rPr>
-                <w:rFonts w:asciiTheme="minorHAnsi" w:hAnsiTheme="minorHAnsi"/>
-                <w:sz w:val="16"/>
-                <w:szCs w:val="16"/>
-              </w:rPr>
-              <w:t>er Existing Customer Perform…</w:t>
-            </w:r>
-            <w:r>
-              <w:rPr>
-                <w:rFonts w:asciiTheme="minorHAnsi" w:hAnsiTheme="minorHAnsi"/>
-                <w:sz w:val="16"/>
-                <w:szCs w:val="16"/>
-              </w:rPr>
-              <w:t>”</w:t>
+              <w:t xml:space="preserve"> then “Proposal Letter Existing Customer Perform…”</w:t>
             </w:r>
           </w:p>
           <w:p>
             <w:pPr>
               <w:rPr>
-                <w:rFonts w:asciiTheme="minorHAnsi" w:hAnsiTheme="minorHAnsi"/>
+                <w:rFonts w:ascii="Courier New" w:hAnsi="Courier New" w:cs="Courier New"/>
                 <w:sz w:val="16"/>
                 <w:szCs w:val="16"/>
               </w:rPr>
             </w:pPr>
             <w:r>
               <w:rPr>
-                <w:rFonts w:asciiTheme="minorHAnsi" w:hAnsiTheme="minorHAnsi"/>
+                <w:rFonts w:ascii="Courier New" w:hAnsi="Courier New" w:cs="Courier New"/>
                 <w:sz w:val="16"/>
                 <w:szCs w:val="16"/>
               </w:rPr>
@@ -4107,7 +4268,7 @@
             <w:proofErr w:type="spellStart"/>
             <w:r>
               <w:rPr>
-                <w:rFonts w:asciiTheme="minorHAnsi" w:hAnsiTheme="minorHAnsi"/>
+                <w:rFonts w:ascii="Courier New" w:hAnsi="Courier New" w:cs="Courier New"/>
                 <w:sz w:val="16"/>
                 <w:szCs w:val="16"/>
               </w:rPr>
@@ -4116,7 +4277,7 @@
             <w:proofErr w:type="spellEnd"/>
             <w:r>
               <w:rPr>
-                <w:rFonts w:asciiTheme="minorHAnsi" w:hAnsiTheme="minorHAnsi"/>
+                <w:rFonts w:ascii="Courier New" w:hAnsi="Courier New" w:cs="Courier New"/>
                 <w:sz w:val="16"/>
                 <w:szCs w:val="16"/>
               </w:rPr>
@@ -4125,7 +4286,7 @@
             <w:proofErr w:type="spellStart"/>
             <w:r>
               <w:rPr>
-                <w:rFonts w:asciiTheme="minorHAnsi" w:hAnsiTheme="minorHAnsi"/>
+                <w:rFonts w:ascii="Courier New" w:hAnsi="Courier New" w:cs="Courier New"/>
                 <w:sz w:val="16"/>
                 <w:szCs w:val="16"/>
               </w:rPr>
@@ -4134,40 +4295,24 @@
             <w:proofErr w:type="spellEnd"/>
             <w:r>
               <w:rPr>
-                <w:rFonts w:asciiTheme="minorHAnsi" w:hAnsiTheme="minorHAnsi"/>
+                <w:rFonts w:ascii="Courier New" w:hAnsi="Courier New" w:cs="Courier New"/>
                 <w:sz w:val="16"/>
                 <w:szCs w:val="16"/>
               </w:rPr>
-              <w:t xml:space="preserve"> then “</w:t>
-            </w:r>
-            <w:r>
-              <w:rPr>
-                <w:rFonts w:asciiTheme="minorHAnsi" w:hAnsiTheme="minorHAnsi"/>
-                <w:sz w:val="16"/>
-                <w:szCs w:val="16"/>
-              </w:rPr>
-              <w:t>Proposal Letter Existing Customer Environmental</w:t>
-            </w:r>
-            <w:r>
-              <w:rPr>
-                <w:rFonts w:asciiTheme="minorHAnsi" w:hAnsiTheme="minorHAnsi"/>
-                <w:sz w:val="16"/>
-                <w:szCs w:val="16"/>
-              </w:rPr>
-              <w:t>…”</w:t>
+              <w:t xml:space="preserve"> then “Proposal Letter Existing Customer Environmental…”</w:t>
             </w:r>
           </w:p>
           <w:p>
             <w:pPr>
               <w:rPr>
-                <w:rFonts w:asciiTheme="minorHAnsi" w:hAnsiTheme="minorHAnsi"/>
+                <w:rFonts w:ascii="Courier New" w:hAnsi="Courier New" w:cs="Courier New"/>
                 <w:sz w:val="16"/>
                 <w:szCs w:val="16"/>
               </w:rPr>
             </w:pPr>
             <w:r>
               <w:rPr>
-                <w:rFonts w:asciiTheme="minorHAnsi" w:hAnsiTheme="minorHAnsi"/>
+                <w:rFonts w:ascii="Courier New" w:hAnsi="Courier New" w:cs="Courier New"/>
                 <w:sz w:val="16"/>
                 <w:szCs w:val="16"/>
               </w:rPr>
@@ -4177,7 +4322,7 @@
           <w:p>
             <w:pPr>
               <w:rPr>
-                <w:rFonts w:asciiTheme="minorHAnsi" w:hAnsiTheme="minorHAnsi"/>
+                <w:rFonts w:ascii="Courier New" w:hAnsi="Courier New" w:cs="Courier New"/>
                 <w:sz w:val="16"/>
                 <w:szCs w:val="16"/>
               </w:rPr>
@@ -4185,7 +4330,7 @@
             <w:proofErr w:type="spellStart"/>
             <w:r>
               <w:rPr>
-                <w:rFonts w:asciiTheme="minorHAnsi" w:hAnsiTheme="minorHAnsi"/>
+                <w:rFonts w:ascii="Courier New" w:hAnsi="Courier New" w:cs="Courier New"/>
                 <w:sz w:val="16"/>
                 <w:szCs w:val="16"/>
               </w:rPr>
@@ -4194,7 +4339,7 @@
             <w:proofErr w:type="spellEnd"/>
             <w:r>
               <w:rPr>
-                <w:rFonts w:asciiTheme="minorHAnsi" w:hAnsiTheme="minorHAnsi"/>
+                <w:rFonts w:ascii="Courier New" w:hAnsi="Courier New" w:cs="Courier New"/>
                 <w:sz w:val="16"/>
                 <w:szCs w:val="16"/>
               </w:rPr>
@@ -4205,113 +4350,49 @@
             <w:pPr>
               <w:ind w:left="162" w:hanging="162"/>
               <w:rPr>
-                <w:rFonts w:asciiTheme="minorHAnsi" w:hAnsiTheme="minorHAnsi"/>
+                <w:rFonts w:ascii="Courier New" w:hAnsi="Courier New" w:cs="Courier New"/>
                 <w:sz w:val="16"/>
                 <w:szCs w:val="16"/>
               </w:rPr>
             </w:pPr>
             <w:r>
               <w:rPr>
-                <w:rFonts w:asciiTheme="minorHAnsi" w:hAnsiTheme="minorHAnsi"/>
+                <w:rFonts w:ascii="Courier New" w:hAnsi="Courier New" w:cs="Courier New"/>
                 <w:sz w:val="16"/>
                 <w:szCs w:val="16"/>
               </w:rPr>
-              <w:t xml:space="preserve">  </w:t>
-            </w:r>
-            <w:r>
-              <w:rPr>
-                <w:rFonts w:asciiTheme="minorHAnsi" w:hAnsiTheme="minorHAnsi"/>
+              <w:t xml:space="preserve">   If Division </w:t>
+            </w:r>
+            <w:proofErr w:type="spellStart"/>
+            <w:r>
+              <w:rPr>
+                <w:rFonts w:ascii="Courier New" w:hAnsi="Courier New" w:cs="Courier New"/>
                 <w:sz w:val="16"/>
                 <w:szCs w:val="16"/>
               </w:rPr>
-              <w:t xml:space="preserve"> </w:t>
-            </w:r>
-            <w:r>
-              <w:rPr>
-                <w:rFonts w:asciiTheme="minorHAnsi" w:hAnsiTheme="minorHAnsi"/>
+              <w:t>can not</w:t>
+            </w:r>
+            <w:proofErr w:type="spellEnd"/>
+            <w:r>
+              <w:rPr>
+                <w:rFonts w:ascii="Courier New" w:hAnsi="Courier New" w:cs="Courier New"/>
                 <w:sz w:val="16"/>
                 <w:szCs w:val="16"/>
               </w:rPr>
-              <w:t xml:space="preserve">If Division </w:t>
-            </w:r>
-            <w:proofErr w:type="spellStart"/>
-            <w:r>
-              <w:rPr>
-                <w:rFonts w:asciiTheme="minorHAnsi" w:hAnsiTheme="minorHAnsi"/>
-                <w:sz w:val="16"/>
-                <w:szCs w:val="16"/>
-              </w:rPr>
-              <w:t>can not</w:t>
-            </w:r>
-            <w:proofErr w:type="spellEnd"/>
-            <w:r>
-              <w:rPr>
-                <w:rFonts w:asciiTheme="minorHAnsi" w:hAnsiTheme="minorHAnsi"/>
-                <w:sz w:val="16"/>
-                <w:szCs w:val="16"/>
-              </w:rPr>
-              <w:t xml:space="preserve"> sell recycle then “</w:t>
-            </w:r>
-            <w:r>
-              <w:rPr>
-                <w:rFonts w:asciiTheme="minorHAnsi" w:hAnsiTheme="minorHAnsi"/>
-                <w:sz w:val="16"/>
-                <w:szCs w:val="16"/>
-              </w:rPr>
-              <w:t xml:space="preserve">Proposal Letter </w:t>
-            </w:r>
-            <w:r>
-              <w:rPr>
-                <w:rFonts w:asciiTheme="minorHAnsi" w:hAnsiTheme="minorHAnsi"/>
-                <w:sz w:val="16"/>
-                <w:szCs w:val="16"/>
-              </w:rPr>
-              <w:t>NEW</w:t>
-            </w:r>
-            <w:r>
-              <w:rPr>
-                <w:rFonts w:asciiTheme="minorHAnsi" w:hAnsiTheme="minorHAnsi"/>
-                <w:sz w:val="16"/>
-                <w:szCs w:val="16"/>
-              </w:rPr>
-              <w:t xml:space="preserve"> Customer Generic </w:t>
-            </w:r>
-            <w:r>
-              <w:rPr>
-                <w:rFonts w:asciiTheme="minorHAnsi" w:hAnsiTheme="minorHAnsi"/>
-                <w:sz w:val="16"/>
-                <w:szCs w:val="16"/>
-              </w:rPr>
-              <w:t xml:space="preserve">  </w:t>
-            </w:r>
-            <w:r>
-              <w:rPr>
-                <w:rFonts w:asciiTheme="minorHAnsi" w:hAnsiTheme="minorHAnsi"/>
-                <w:sz w:val="16"/>
-                <w:szCs w:val="16"/>
-              </w:rPr>
-              <w:t>No Recycling</w:t>
-            </w:r>
-            <w:r>
-              <w:rPr>
-                <w:rFonts w:asciiTheme="minorHAnsi" w:hAnsiTheme="minorHAnsi"/>
-                <w:sz w:val="16"/>
-                <w:szCs w:val="16"/>
-              </w:rPr>
-              <w:t>”</w:t>
+              <w:t xml:space="preserve"> sell recycle then “Proposal Letter NEW Customer Generic   No Recycling”</w:t>
             </w:r>
           </w:p>
           <w:p>
             <w:pPr>
               <w:rPr>
-                <w:rFonts w:asciiTheme="minorHAnsi" w:hAnsiTheme="minorHAnsi"/>
+                <w:rFonts w:ascii="Courier New" w:hAnsi="Courier New" w:cs="Courier New"/>
                 <w:sz w:val="16"/>
                 <w:szCs w:val="16"/>
               </w:rPr>
             </w:pPr>
             <w:r>
               <w:rPr>
-                <w:rFonts w:asciiTheme="minorHAnsi" w:hAnsiTheme="minorHAnsi"/>
+                <w:rFonts w:ascii="Courier New" w:hAnsi="Courier New" w:cs="Courier New"/>
                 <w:sz w:val="16"/>
                 <w:szCs w:val="16"/>
               </w:rPr>
@@ -4320,65 +4401,33 @@
             <w:proofErr w:type="spellStart"/>
             <w:r>
               <w:rPr>
-                <w:rFonts w:asciiTheme="minorHAnsi" w:hAnsiTheme="minorHAnsi"/>
+                <w:rFonts w:ascii="Courier New" w:hAnsi="Courier New" w:cs="Courier New"/>
                 <w:sz w:val="16"/>
                 <w:szCs w:val="16"/>
               </w:rPr>
-              <w:t>Els</w:t>
-            </w:r>
-            <w:r>
-              <w:rPr>
-                <w:rFonts w:asciiTheme="minorHAnsi" w:hAnsiTheme="minorHAnsi"/>
+              <w:t>ElsIf</w:t>
+            </w:r>
+            <w:proofErr w:type="spellEnd"/>
+            <w:r>
+              <w:rPr>
+                <w:rFonts w:ascii="Courier New" w:hAnsi="Courier New" w:cs="Courier New"/>
                 <w:sz w:val="16"/>
                 <w:szCs w:val="16"/>
               </w:rPr>
-              <w:t>I</w:t>
-            </w:r>
-            <w:r>
-              <w:rPr>
-                <w:rFonts w:asciiTheme="minorHAnsi" w:hAnsiTheme="minorHAnsi"/>
-                <w:sz w:val="16"/>
-                <w:szCs w:val="16"/>
-              </w:rPr>
-              <w:t>f</w:t>
-            </w:r>
-            <w:proofErr w:type="spellEnd"/>
-            <w:r>
-              <w:rPr>
-                <w:rFonts w:asciiTheme="minorHAnsi" w:hAnsiTheme="minorHAnsi"/>
-                <w:sz w:val="16"/>
-                <w:szCs w:val="16"/>
-              </w:rPr>
-              <w:t xml:space="preserve"> Price then “Proposal Letter </w:t>
-            </w:r>
-            <w:r>
-              <w:rPr>
-                <w:rFonts w:asciiTheme="minorHAnsi" w:hAnsiTheme="minorHAnsi"/>
-                <w:sz w:val="16"/>
-                <w:szCs w:val="16"/>
-              </w:rPr>
-              <w:t>NEW</w:t>
-            </w:r>
-            <w:r>
-              <w:rPr>
-                <w:rFonts w:asciiTheme="minorHAnsi" w:hAnsiTheme="minorHAnsi"/>
-                <w:sz w:val="16"/>
-                <w:szCs w:val="16"/>
-              </w:rPr>
-              <w:t xml:space="preserve"> Customer Price”</w:t>
+              <w:t xml:space="preserve"> Price then “Proposal Letter NEW Customer Price”</w:t>
             </w:r>
           </w:p>
           <w:p>
             <w:pPr>
               <w:rPr>
-                <w:rFonts w:asciiTheme="minorHAnsi" w:hAnsiTheme="minorHAnsi"/>
+                <w:rFonts w:ascii="Courier New" w:hAnsi="Courier New" w:cs="Courier New"/>
                 <w:sz w:val="16"/>
                 <w:szCs w:val="16"/>
               </w:rPr>
             </w:pPr>
             <w:r>
               <w:rPr>
-                <w:rFonts w:asciiTheme="minorHAnsi" w:hAnsiTheme="minorHAnsi"/>
+                <w:rFonts w:ascii="Courier New" w:hAnsi="Courier New" w:cs="Courier New"/>
                 <w:sz w:val="16"/>
                 <w:szCs w:val="16"/>
               </w:rPr>
@@ -4387,65 +4436,33 @@
             <w:proofErr w:type="spellStart"/>
             <w:r>
               <w:rPr>
-                <w:rFonts w:asciiTheme="minorHAnsi" w:hAnsiTheme="minorHAnsi"/>
+                <w:rFonts w:ascii="Courier New" w:hAnsi="Courier New" w:cs="Courier New"/>
                 <w:sz w:val="16"/>
                 <w:szCs w:val="16"/>
               </w:rPr>
-              <w:t>Els</w:t>
-            </w:r>
-            <w:r>
-              <w:rPr>
-                <w:rFonts w:asciiTheme="minorHAnsi" w:hAnsiTheme="minorHAnsi"/>
+              <w:t>ElsIf</w:t>
+            </w:r>
+            <w:proofErr w:type="spellEnd"/>
+            <w:r>
+              <w:rPr>
+                <w:rFonts w:ascii="Courier New" w:hAnsi="Courier New" w:cs="Courier New"/>
                 <w:sz w:val="16"/>
                 <w:szCs w:val="16"/>
               </w:rPr>
-              <w:t>I</w:t>
-            </w:r>
-            <w:r>
-              <w:rPr>
-                <w:rFonts w:asciiTheme="minorHAnsi" w:hAnsiTheme="minorHAnsi"/>
-                <w:sz w:val="16"/>
-                <w:szCs w:val="16"/>
-              </w:rPr>
-              <w:t>f</w:t>
-            </w:r>
-            <w:proofErr w:type="spellEnd"/>
-            <w:r>
-              <w:rPr>
-                <w:rFonts w:asciiTheme="minorHAnsi" w:hAnsiTheme="minorHAnsi"/>
-                <w:sz w:val="16"/>
-                <w:szCs w:val="16"/>
-              </w:rPr>
-              <w:t xml:space="preserve"> Performance then “Proposal Lett</w:t>
-            </w:r>
-            <w:r>
-              <w:rPr>
-                <w:rFonts w:asciiTheme="minorHAnsi" w:hAnsiTheme="minorHAnsi"/>
-                <w:sz w:val="16"/>
-                <w:szCs w:val="16"/>
-              </w:rPr>
-              <w:t>er NEW Customer Perform…</w:t>
-            </w:r>
-            <w:r>
-              <w:rPr>
-                <w:rFonts w:asciiTheme="minorHAnsi" w:hAnsiTheme="minorHAnsi"/>
-                <w:sz w:val="16"/>
-                <w:szCs w:val="16"/>
-              </w:rPr>
-              <w:t>”</w:t>
+              <w:t xml:space="preserve"> Performance then “Proposal Letter NEW Customer Perform…”</w:t>
             </w:r>
           </w:p>
           <w:p>
             <w:pPr>
               <w:rPr>
-                <w:rFonts w:asciiTheme="minorHAnsi" w:hAnsiTheme="minorHAnsi"/>
+                <w:rFonts w:ascii="Courier New" w:hAnsi="Courier New" w:cs="Courier New"/>
                 <w:sz w:val="16"/>
                 <w:szCs w:val="16"/>
               </w:rPr>
             </w:pPr>
             <w:r>
               <w:rPr>
-                <w:rFonts w:asciiTheme="minorHAnsi" w:hAnsiTheme="minorHAnsi"/>
+                <w:rFonts w:ascii="Courier New" w:hAnsi="Courier New" w:cs="Courier New"/>
                 <w:sz w:val="16"/>
                 <w:szCs w:val="16"/>
               </w:rPr>
@@ -4454,7 +4471,7 @@
             <w:proofErr w:type="spellStart"/>
             <w:r>
               <w:rPr>
-                <w:rFonts w:asciiTheme="minorHAnsi" w:hAnsiTheme="minorHAnsi"/>
+                <w:rFonts w:ascii="Courier New" w:hAnsi="Courier New" w:cs="Courier New"/>
                 <w:sz w:val="16"/>
                 <w:szCs w:val="16"/>
               </w:rPr>
@@ -4463,7 +4480,7 @@
             <w:proofErr w:type="spellEnd"/>
             <w:r>
               <w:rPr>
-                <w:rFonts w:asciiTheme="minorHAnsi" w:hAnsiTheme="minorHAnsi"/>
+                <w:rFonts w:ascii="Courier New" w:hAnsi="Courier New" w:cs="Courier New"/>
                 <w:sz w:val="16"/>
                 <w:szCs w:val="16"/>
               </w:rPr>
@@ -4472,7 +4489,7 @@
             <w:proofErr w:type="spellStart"/>
             <w:r>
               <w:rPr>
-                <w:rFonts w:asciiTheme="minorHAnsi" w:hAnsiTheme="minorHAnsi"/>
+                <w:rFonts w:ascii="Courier New" w:hAnsi="Courier New" w:cs="Courier New"/>
                 <w:sz w:val="16"/>
                 <w:szCs w:val="16"/>
               </w:rPr>
@@ -4481,56 +4498,24 @@
             <w:proofErr w:type="spellEnd"/>
             <w:r>
               <w:rPr>
-                <w:rFonts w:asciiTheme="minorHAnsi" w:hAnsiTheme="minorHAnsi"/>
+                <w:rFonts w:ascii="Courier New" w:hAnsi="Courier New" w:cs="Courier New"/>
                 <w:sz w:val="16"/>
                 <w:szCs w:val="16"/>
               </w:rPr>
-              <w:t xml:space="preserve"> then “</w:t>
-            </w:r>
-            <w:r>
-              <w:rPr>
-                <w:rFonts w:asciiTheme="minorHAnsi" w:hAnsiTheme="minorHAnsi"/>
-                <w:sz w:val="16"/>
-                <w:szCs w:val="16"/>
-              </w:rPr>
-              <w:t xml:space="preserve">Proposal Letter </w:t>
-            </w:r>
-            <w:r>
-              <w:rPr>
-                <w:rFonts w:asciiTheme="minorHAnsi" w:hAnsiTheme="minorHAnsi"/>
-                <w:sz w:val="16"/>
-                <w:szCs w:val="16"/>
-              </w:rPr>
-              <w:t>NEW</w:t>
-            </w:r>
-            <w:r>
-              <w:rPr>
-                <w:rFonts w:asciiTheme="minorHAnsi" w:hAnsiTheme="minorHAnsi"/>
-                <w:sz w:val="16"/>
-                <w:szCs w:val="16"/>
-              </w:rPr>
-              <w:t xml:space="preserve"> Customer Environmental</w:t>
-            </w:r>
-            <w:r>
-              <w:rPr>
-                <w:rFonts w:asciiTheme="minorHAnsi" w:hAnsiTheme="minorHAnsi"/>
-                <w:sz w:val="16"/>
-                <w:szCs w:val="16"/>
-              </w:rPr>
-              <w:t>…”</w:t>
+              <w:t xml:space="preserve"> then “Proposal Letter NEW Customer Environmental…”</w:t>
             </w:r>
           </w:p>
           <w:p>
             <w:pPr>
               <w:rPr>
-                <w:rFonts w:asciiTheme="minorHAnsi" w:hAnsiTheme="minorHAnsi"/>
+                <w:rFonts w:ascii="Courier New" w:hAnsi="Courier New" w:cs="Courier New"/>
                 <w:sz w:val="16"/>
                 <w:szCs w:val="16"/>
               </w:rPr>
             </w:pPr>
             <w:r>
               <w:rPr>
-                <w:rFonts w:asciiTheme="minorHAnsi" w:hAnsiTheme="minorHAnsi"/>
+                <w:rFonts w:ascii="Courier New" w:hAnsi="Courier New" w:cs="Courier New"/>
                 <w:sz w:val="16"/>
                 <w:szCs w:val="16"/>
               </w:rPr>
@@ -4545,7 +4530,7 @@
             </w:pPr>
             <w:r>
               <w:rPr>
-                <w:rFonts w:asciiTheme="minorHAnsi" w:hAnsiTheme="minorHAnsi"/>
+                <w:rFonts w:ascii="Courier New" w:hAnsi="Courier New" w:cs="Courier New"/>
                 <w:sz w:val="16"/>
                 <w:szCs w:val="16"/>
               </w:rPr>
@@ -4618,7 +4603,14 @@
                 <w:rFonts w:asciiTheme="minorHAnsi" w:hAnsiTheme="minorHAnsi"/>
                 <w:highlight w:val="yellow"/>
               </w:rPr>
-              <w:t>Perhaps new variable?</w:t>
+              <w:t>For developer, p</w:t>
+            </w:r>
+            <w:r>
+              <w:rPr>
+                <w:rFonts w:asciiTheme="minorHAnsi" w:hAnsiTheme="minorHAnsi"/>
+                <w:highlight w:val="yellow"/>
+              </w:rPr>
+              <w:t>erhaps new variable?</w:t>
             </w:r>
           </w:p>
         </w:tc>
@@ -4689,7 +4681,14 @@
                 <w:rFonts w:asciiTheme="minorHAnsi" w:hAnsiTheme="minorHAnsi"/>
                 <w:highlight w:val="yellow"/>
               </w:rPr>
-              <w:t>Perhaps new variable?</w:t>
+              <w:t>For developer, p</w:t>
+            </w:r>
+            <w:r>
+              <w:rPr>
+                <w:rFonts w:asciiTheme="minorHAnsi" w:hAnsiTheme="minorHAnsi"/>
+                <w:highlight w:val="yellow"/>
+              </w:rPr>
+              <w:t>erhaps new variable?</w:t>
             </w:r>
           </w:p>
         </w:tc>
@@ -4955,71 +4954,77 @@
           <w:rFonts w:asciiTheme="minorHAnsi" w:hAnsiTheme="minorHAnsi"/>
         </w:rPr>
       </w:pPr>
-      <w:bookmarkStart w:id="19" w:name="_Toc379450809"/>
-      <w:bookmarkStart w:id="20" w:name="_Toc411264034"/>
+      <w:bookmarkStart w:id="20" w:name="_Toc379450809"/>
+      <w:bookmarkStart w:id="21" w:name="_Toc412015684"/>
       <w:r>
         <w:rPr>
           <w:rFonts w:asciiTheme="minorHAnsi" w:hAnsiTheme="minorHAnsi"/>
         </w:rPr>
         <w:t>Assumptions</w:t>
       </w:r>
-      <w:bookmarkEnd w:id="19"/>
       <w:bookmarkEnd w:id="20"/>
-    </w:p>
-    <w:p>
-      <w:pPr>
-        <w:pStyle w:val="BodyText"/>
-        <w:rPr>
-          <w:rFonts w:ascii="Calibri" w:hAnsi="Calibri"/>
-        </w:rPr>
-      </w:pPr>
-      <w:r>
-        <w:rPr>
-          <w:rFonts w:asciiTheme="minorHAnsi" w:hAnsiTheme="minorHAnsi"/>
-        </w:rPr>
-        <w:t>The following items are out of scope</w:t>
-      </w:r>
-    </w:p>
-    <w:p>
-      <w:pPr>
-        <w:pStyle w:val="BodyText"/>
-        <w:rPr>
-          <w:rFonts w:asciiTheme="minorHAnsi" w:hAnsiTheme="minorHAnsi"/>
-        </w:rPr>
-      </w:pPr>
-    </w:p>
-    <w:p>
-      <w:pPr>
-        <w:pStyle w:val="Heading1"/>
-        <w:rPr>
-          <w:rFonts w:asciiTheme="minorHAnsi" w:hAnsiTheme="minorHAnsi"/>
-        </w:rPr>
-      </w:pPr>
-      <w:bookmarkStart w:id="21" w:name="_Toc411264035"/>
-      <w:r>
-        <w:rPr>
-          <w:rFonts w:asciiTheme="minorHAnsi" w:hAnsiTheme="minorHAnsi"/>
-        </w:rPr>
-        <w:t>Technical Design</w:t>
-      </w:r>
       <w:bookmarkEnd w:id="21"/>
     </w:p>
     <w:p>
       <w:pPr>
+        <w:pStyle w:val="BodyText"/>
+        <w:rPr>
+          <w:rFonts w:asciiTheme="minorHAnsi" w:hAnsiTheme="minorHAnsi"/>
+        </w:rPr>
+      </w:pPr>
+      <w:r>
+        <w:rPr>
+          <w:rFonts w:asciiTheme="minorHAnsi" w:hAnsiTheme="minorHAnsi"/>
+        </w:rPr>
+        <w:t>The following items are out of scope</w:t>
+      </w:r>
+    </w:p>
+    <w:p>
+      <w:pPr>
+        <w:pStyle w:val="BodyText"/>
+        <w:rPr>
+          <w:rFonts w:asciiTheme="minorHAnsi" w:hAnsiTheme="minorHAnsi"/>
+        </w:rPr>
+      </w:pPr>
+      <w:r>
+        <w:rPr>
+          <w:rFonts w:asciiTheme="minorHAnsi" w:hAnsiTheme="minorHAnsi"/>
+        </w:rPr>
+        <w:t>None</w:t>
+      </w:r>
+    </w:p>
+    <w:p>
+      <w:pPr>
+        <w:pStyle w:val="Heading1"/>
+        <w:rPr>
+          <w:rFonts w:asciiTheme="minorHAnsi" w:hAnsiTheme="minorHAnsi"/>
+        </w:rPr>
+      </w:pPr>
+      <w:bookmarkStart w:id="22" w:name="_Toc412015685"/>
+      <w:r>
+        <w:rPr>
+          <w:rFonts w:asciiTheme="minorHAnsi" w:hAnsiTheme="minorHAnsi"/>
+        </w:rPr>
+        <w:t>Technical Design</w:t>
+      </w:r>
+      <w:bookmarkEnd w:id="22"/>
+    </w:p>
+    <w:p>
+      <w:pPr>
         <w:pStyle w:val="Heading2"/>
         <w:jc w:val="both"/>
         <w:rPr>
           <w:rFonts w:asciiTheme="minorHAnsi" w:hAnsiTheme="minorHAnsi"/>
         </w:rPr>
       </w:pPr>
-      <w:bookmarkStart w:id="22" w:name="_Toc411264036"/>
+      <w:bookmarkStart w:id="23" w:name="_Toc412015686"/>
       <w:r>
         <w:rPr>
           <w:rFonts w:asciiTheme="minorHAnsi" w:hAnsiTheme="minorHAnsi"/>
         </w:rPr>
         <w:t>Referenced Documents</w:t>
       </w:r>
-      <w:bookmarkEnd w:id="22"/>
+      <w:bookmarkEnd w:id="23"/>
     </w:p>
     <w:p>
       <w:pPr>
@@ -5053,32 +5058,13 @@
           <w:rFonts w:asciiTheme="minorHAnsi" w:hAnsiTheme="minorHAnsi"/>
         </w:rPr>
       </w:pPr>
-      <w:bookmarkStart w:id="23" w:name="_Toc411264037"/>
+      <w:bookmarkStart w:id="24" w:name="_Toc412015687"/>
       <w:r>
         <w:rPr>
           <w:rFonts w:asciiTheme="minorHAnsi" w:hAnsiTheme="minorHAnsi"/>
         </w:rPr>
         <w:t>Process Flow and Mock Ups</w:t>
       </w:r>
-      <w:bookmarkEnd w:id="23"/>
-    </w:p>
-    <w:p>
-      <w:pPr>
-        <w:pStyle w:val="BodyText"/>
-      </w:pPr>
-      <w:r>
-        <w:t>Cover_Letters.zip contains the 8 cover letters needed to be created within Capture</w:t>
-      </w:r>
-      <w:r>
-        <w:t xml:space="preserve">.  </w:t>
-      </w:r>
-      <w:r>
-        <w:rPr>
-          <w:highlight w:val="yellow"/>
-        </w:rPr>
-        <w:t>Change the Republicservices.com link to RepublicOnline.com</w:t>
-      </w:r>
-      <w:bookmarkStart w:id="24" w:name="_GoBack"/>
       <w:bookmarkEnd w:id="24"/>
     </w:p>
     <w:p>
@@ -5233,36 +5219,6 @@
           </mc:Fallback>
         </mc:AlternateContent>
       </w:r>
-      <w:r>
-        <w:rPr>
-          <w:rFonts w:asciiTheme="minorHAnsi" w:hAnsiTheme="minorHAnsi"/>
-        </w:rPr>
-        <w:object w:dxaOrig="1551" w:dyaOrig="1004" w14:anchorId="3E5108C2">
-          <v:shapetype id="_x0000_t75" coordsize="21600,21600" o:spt="75" o:preferrelative="t" path="m@4@5l@4@11@9@11@9@5xe" filled="f" stroked="f">
-            <v:stroke joinstyle="miter"/>
-            <v:formulas>
-              <v:f eqn="if lineDrawn pixelLineWidth 0"/>
-              <v:f eqn="sum @0 1 0"/>
-              <v:f eqn="sum 0 0 @1"/>
-              <v:f eqn="prod @2 1 2"/>
-              <v:f eqn="prod @3 21600 pixelWidth"/>
-              <v:f eqn="prod @3 21600 pixelHeight"/>
-              <v:f eqn="sum @0 0 1"/>
-              <v:f eqn="prod @6 1 2"/>
-              <v:f eqn="prod @7 21600 pixelWidth"/>
-              <v:f eqn="sum @8 21600 0"/>
-              <v:f eqn="prod @7 21600 pixelHeight"/>
-              <v:f eqn="sum @10 21600 0"/>
-            </v:formulas>
-            <v:path o:extrusionok="f" gradientshapeok="t" o:connecttype="rect"/>
-            <o:lock v:ext="edit" aspectratio="t"/>
-          </v:shapetype>
-          <v:shape id="_x0000_i1025" type="#_x0000_t75" style="width:77.6pt;height:50.5pt" o:ole="">
-            <v:imagedata r:id="rId17" o:title=""/>
-          </v:shape>
-          <o:OLEObject Type="Embed" ProgID="Package" ShapeID="_x0000_i1025" DrawAspect="Icon" ObjectID="_1485697421" r:id="rId18"/>
-        </w:object>
-      </w:r>
     </w:p>
     <w:p>
       <w:pPr>
@@ -5345,6 +5301,12 @@
             </w:pict>
           </mc:Fallback>
         </mc:AlternateContent>
+      </w:r>
+      <w:r>
+        <w:rPr>
+          <w:rFonts w:asciiTheme="minorHAnsi" w:hAnsiTheme="minorHAnsi"/>
+        </w:rPr>
+        <w:t>Figure 1</w:t>
       </w:r>
     </w:p>
     <w:p>
@@ -5719,7 +5681,7 @@
                     <pic:cNvPicPr/>
                   </pic:nvPicPr>
                   <pic:blipFill>
-                    <a:blip r:embed="rId19"/>
+                    <a:blip r:embed="rId25"/>
                     <a:stretch>
                       <a:fillRect/>
                     </a:stretch>
@@ -5745,11 +5707,46 @@
         <w:pStyle w:val="BodyText"/>
         <w:rPr>
           <w:rFonts w:ascii="Calibri" w:eastAsiaTheme="minorHAnsi" w:hAnsi="Calibri"/>
-          <w:b/>
           <w:sz w:val="18"/>
           <w:szCs w:val="18"/>
         </w:rPr>
       </w:pPr>
+    </w:p>
+    <w:p>
+      <w:pPr>
+        <w:rPr>
+          <w:rFonts w:ascii="Calibri" w:eastAsiaTheme="minorHAnsi" w:hAnsi="Calibri"/>
+          <w:sz w:val="18"/>
+          <w:szCs w:val="18"/>
+        </w:rPr>
+      </w:pPr>
+      <w:r>
+        <w:rPr>
+          <w:rFonts w:ascii="Calibri" w:eastAsiaTheme="minorHAnsi" w:hAnsi="Calibri"/>
+          <w:sz w:val="18"/>
+          <w:szCs w:val="18"/>
+        </w:rPr>
+        <w:br w:type="page"/>
+      </w:r>
+    </w:p>
+    <w:p>
+      <w:pPr>
+        <w:pStyle w:val="BodyText"/>
+        <w:rPr>
+          <w:rFonts w:ascii="Calibri" w:eastAsiaTheme="minorHAnsi" w:hAnsi="Calibri"/>
+          <w:sz w:val="18"/>
+          <w:szCs w:val="18"/>
+        </w:rPr>
+      </w:pPr>
+      <w:r>
+        <w:rPr>
+          <w:rFonts w:ascii="Calibri" w:eastAsiaTheme="minorHAnsi" w:hAnsi="Calibri"/>
+          <w:sz w:val="18"/>
+          <w:szCs w:val="18"/>
+        </w:rPr>
+        <w:lastRenderedPageBreak/>
+        <w:t>Figure 2</w:t>
+      </w:r>
     </w:p>
     <w:p>
       <w:pPr>
@@ -5766,11 +5763,249 @@
           <w:rFonts w:asciiTheme="minorHAnsi" w:hAnsiTheme="minorHAnsi"/>
           <w:noProof/>
         </w:rPr>
-        <w:lastRenderedPageBreak/>
         <mc:AlternateContent>
           <mc:Choice Requires="wps">
             <w:drawing>
-              <wp:anchor distT="0" distB="0" distL="114300" distR="114300" simplePos="0" relativeHeight="251663360" behindDoc="0" locked="0" layoutInCell="1" allowOverlap="1" wp14:anchorId="7F948549" wp14:editId="21138910">
+              <wp:anchor distT="0" distB="0" distL="114300" distR="114300" simplePos="0" relativeHeight="251665408" behindDoc="0" locked="0" layoutInCell="1" allowOverlap="1" wp14:anchorId="5CB0A810" wp14:editId="7B53DF09">
+                <wp:simplePos x="0" y="0"/>
+                <wp:positionH relativeFrom="column">
+                  <wp:posOffset>3129077</wp:posOffset>
+                </wp:positionH>
+                <wp:positionV relativeFrom="paragraph">
+                  <wp:posOffset>1508633</wp:posOffset>
+                </wp:positionV>
+                <wp:extent cx="1016990" cy="493954"/>
+                <wp:effectExtent l="0" t="38100" r="50165" b="20955"/>
+                <wp:wrapNone/>
+                <wp:docPr id="9" name="Straight Arrow Connector 9"/>
+                <wp:cNvGraphicFramePr/>
+                <a:graphic xmlns:a="http://schemas.openxmlformats.org/drawingml/2006/main">
+                  <a:graphicData uri="http://schemas.microsoft.com/office/word/2010/wordprocessingShape">
+                    <wps:wsp>
+                      <wps:cNvCnPr/>
+                      <wps:spPr>
+                        <a:xfrm flipV="1">
+                          <a:off x="0" y="0"/>
+                          <a:ext cx="1016990" cy="493954"/>
+                        </a:xfrm>
+                        <a:prstGeom prst="straightConnector1">
+                          <a:avLst/>
+                        </a:prstGeom>
+                        <a:ln w="12700">
+                          <a:solidFill>
+                            <a:srgbClr val="FF0000"/>
+                          </a:solidFill>
+                          <a:tailEnd type="triangle"/>
+                        </a:ln>
+                      </wps:spPr>
+                      <wps:style>
+                        <a:lnRef idx="1">
+                          <a:schemeClr val="accent1"/>
+                        </a:lnRef>
+                        <a:fillRef idx="0">
+                          <a:schemeClr val="accent1"/>
+                        </a:fillRef>
+                        <a:effectRef idx="0">
+                          <a:schemeClr val="accent1"/>
+                        </a:effectRef>
+                        <a:fontRef idx="minor">
+                          <a:schemeClr val="tx1"/>
+                        </a:fontRef>
+                      </wps:style>
+                      <wps:bodyPr/>
+                    </wps:wsp>
+                  </a:graphicData>
+                </a:graphic>
+                <wp14:sizeRelH relativeFrom="margin">
+                  <wp14:pctWidth>0</wp14:pctWidth>
+                </wp14:sizeRelH>
+                <wp14:sizeRelV relativeFrom="margin">
+                  <wp14:pctHeight>0</wp14:pctHeight>
+                </wp14:sizeRelV>
+              </wp:anchor>
+            </w:drawing>
+          </mc:Choice>
+          <mc:Fallback>
+            <w:pict>
+              <v:shapetype w14:anchorId="3B67065B" id="_x0000_t32" coordsize="21600,21600" o:spt="32" o:oned="t" path="m,l21600,21600e" filled="f">
+                <v:path arrowok="t" fillok="f" o:connecttype="none"/>
+                <o:lock v:ext="edit" shapetype="t"/>
+              </v:shapetype>
+              <v:shape id="Straight Arrow Connector 9" o:spid="_x0000_s1026" type="#_x0000_t32" style="position:absolute;margin-left:246.4pt;margin-top:118.8pt;width:80.1pt;height:38.9pt;flip:y;z-index:251665408;visibility:visible;mso-wrap-style:square;mso-width-percent:0;mso-height-percent:0;mso-wrap-distance-left:9pt;mso-wrap-distance-top:0;mso-wrap-distance-right:9pt;mso-wrap-distance-bottom:0;mso-position-horizontal:absolute;mso-position-horizontal-relative:text;mso-position-vertical:absolute;mso-position-vertical-relative:text;mso-width-percent:0;mso-height-percent:0;mso-width-relative:margin;mso-height-relative:margin" o:gfxdata="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" strokecolor="red" strokeweight="1pt">
+                <v:stroke endarrow="block"/>
+              </v:shape>
+            </w:pict>
+          </mc:Fallback>
+        </mc:AlternateContent>
+      </w:r>
+      <w:r>
+        <w:rPr>
+          <w:rFonts w:asciiTheme="minorHAnsi" w:hAnsiTheme="minorHAnsi"/>
+          <w:noProof/>
+        </w:rPr>
+        <mc:AlternateContent>
+          <mc:Choice Requires="wps">
+            <w:drawing>
+              <wp:anchor distT="0" distB="0" distL="114300" distR="114300" simplePos="0" relativeHeight="251674624" behindDoc="0" locked="0" layoutInCell="1" allowOverlap="1" wp14:anchorId="1BDC21AA" wp14:editId="51123993">
+                <wp:simplePos x="0" y="0"/>
+                <wp:positionH relativeFrom="column">
+                  <wp:posOffset>1563624</wp:posOffset>
+                </wp:positionH>
+                <wp:positionV relativeFrom="paragraph">
+                  <wp:posOffset>2035327</wp:posOffset>
+                </wp:positionV>
+                <wp:extent cx="1645920" cy="226772"/>
+                <wp:effectExtent l="0" t="0" r="11430" b="20955"/>
+                <wp:wrapNone/>
+                <wp:docPr id="17" name="Text Box 17"/>
+                <wp:cNvGraphicFramePr/>
+                <a:graphic xmlns:a="http://schemas.openxmlformats.org/drawingml/2006/main">
+                  <a:graphicData uri="http://schemas.microsoft.com/office/word/2010/wordprocessingShape">
+                    <wps:wsp>
+                      <wps:cNvSpPr txBox="1"/>
+                      <wps:spPr>
+                        <a:xfrm>
+                          <a:off x="0" y="0"/>
+                          <a:ext cx="1645920" cy="226772"/>
+                        </a:xfrm>
+                        <a:prstGeom prst="rect">
+                          <a:avLst/>
+                        </a:prstGeom>
+                        <a:solidFill>
+                          <a:schemeClr val="lt1"/>
+                        </a:solidFill>
+                        <a:ln w="6350">
+                          <a:solidFill>
+                            <a:prstClr val="black"/>
+                          </a:solidFill>
+                        </a:ln>
+                        <a:effectLst/>
+                      </wps:spPr>
+                      <wps:style>
+                        <a:lnRef idx="0">
+                          <a:schemeClr val="accent1"/>
+                        </a:lnRef>
+                        <a:fillRef idx="0">
+                          <a:schemeClr val="accent1"/>
+                        </a:fillRef>
+                        <a:effectRef idx="0">
+                          <a:schemeClr val="accent1"/>
+                        </a:effectRef>
+                        <a:fontRef idx="minor">
+                          <a:schemeClr val="dk1"/>
+                        </a:fontRef>
+                      </wps:style>
+                      <wps:txbx>
+                        <w:txbxContent>
+                          <w:p>
+                            <w:pPr>
+                              <w:tabs>
+                                <w:tab w:val="left" w:pos="293"/>
+                              </w:tabs>
+                              <w:rPr>
+                                <w:rFonts w:asciiTheme="minorHAnsi" w:hAnsiTheme="minorHAnsi"/>
+                              </w:rPr>
+                            </w:pPr>
+                            <w:r>
+                              <w:rPr>
+                                <w:sz w:val="16"/>
+                                <w:szCs w:val="16"/>
+                              </w:rPr>
+                              <w:t>R</w:t>
+                            </w:r>
+                            <w:r>
+                              <w:rPr>
+                                <w:sz w:val="16"/>
+                                <w:szCs w:val="16"/>
+                              </w:rPr>
+                              <w:t>eplace with images in BFR-008</w:t>
+                            </w:r>
+                          </w:p>
+                          <w:p>
+                            <w:pPr>
+                              <w:rPr>
+                                <w:sz w:val="16"/>
+                                <w:szCs w:val="16"/>
+                              </w:rPr>
+                            </w:pPr>
+                          </w:p>
+                        </w:txbxContent>
+                      </wps:txbx>
+                      <wps:bodyPr rot="0" spcFirstLastPara="0" vertOverflow="overflow" horzOverflow="overflow" vert="horz" wrap="square" lIns="91440" tIns="45720" rIns="91440" bIns="45720" numCol="1" spcCol="0" rtlCol="0" fromWordArt="0" anchor="t" anchorCtr="0" forceAA="0" compatLnSpc="1">
+                        <a:prstTxWarp prst="textNoShape">
+                          <a:avLst/>
+                        </a:prstTxWarp>
+                        <a:noAutofit/>
+                      </wps:bodyPr>
+                    </wps:wsp>
+                  </a:graphicData>
+                </a:graphic>
+                <wp14:sizeRelH relativeFrom="margin">
+                  <wp14:pctWidth>0</wp14:pctWidth>
+                </wp14:sizeRelH>
+                <wp14:sizeRelV relativeFrom="margin">
+                  <wp14:pctHeight>0</wp14:pctHeight>
+                </wp14:sizeRelV>
+              </wp:anchor>
+            </w:drawing>
+          </mc:Choice>
+          <mc:Fallback>
+            <w:pict>
+              <v:shapetype w14:anchorId="1BDC21AA" id="_x0000_t202" coordsize="21600,21600" o:spt="202" path="m,l,21600r21600,l21600,xe">
+                <v:stroke joinstyle="miter"/>
+                <v:path gradientshapeok="t" o:connecttype="rect"/>
+              </v:shapetype>
+              <v:shape id="Text Box 17" o:spid="_x0000_s1029" type="#_x0000_t202" style="position:absolute;margin-left:123.1pt;margin-top:160.25pt;width:129.6pt;height:17.85pt;z-index:251674624;visibility:visible;mso-wrap-style:square;mso-width-percent:0;mso-height-percent:0;mso-wrap-distance-left:9pt;mso-wrap-distance-top:0;mso-wrap-distance-right:9pt;mso-wrap-distance-bottom:0;mso-position-horizontal:absolute;mso-position-horizontal-relative:text;mso-position-vertical:absolute;mso-position-vertical-relative:text;mso-width-percent:0;mso-height-percent:0;mso-width-relative:margin;mso-height-relative:margin;v-text-anchor:top" o:gfxdata="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" fillcolor="white [3201]" strokeweight=".5pt">
+                <v:textbox>
+                  <w:txbxContent>
+                    <w:p>
+                      <w:pPr>
+                        <w:tabs>
+                          <w:tab w:val="left" w:pos="293"/>
+                        </w:tabs>
+                        <w:rPr>
+                          <w:rFonts w:asciiTheme="minorHAnsi" w:hAnsiTheme="minorHAnsi"/>
+                        </w:rPr>
+                      </w:pPr>
+                      <w:r>
+                        <w:rPr>
+                          <w:sz w:val="16"/>
+                          <w:szCs w:val="16"/>
+                        </w:rPr>
+                        <w:t>R</w:t>
+                      </w:r>
+                      <w:r>
+                        <w:rPr>
+                          <w:sz w:val="16"/>
+                          <w:szCs w:val="16"/>
+                        </w:rPr>
+                        <w:t>eplace with images in BFR-008</w:t>
+                      </w:r>
+                    </w:p>
+                    <w:p>
+                      <w:pPr>
+                        <w:rPr>
+                          <w:sz w:val="16"/>
+                          <w:szCs w:val="16"/>
+                        </w:rPr>
+                      </w:pPr>
+                    </w:p>
+                  </w:txbxContent>
+                </v:textbox>
+              </v:shape>
+            </w:pict>
+          </mc:Fallback>
+        </mc:AlternateContent>
+      </w:r>
+      <w:r>
+        <w:rPr>
+          <w:rFonts w:asciiTheme="minorHAnsi" w:hAnsiTheme="minorHAnsi"/>
+          <w:noProof/>
+        </w:rPr>
+        <mc:AlternateContent>
+          <mc:Choice Requires="wps">
+            <w:drawing>
+              <wp:anchor distT="0" distB="0" distL="114300" distR="114300" simplePos="0" relativeHeight="251663360" behindDoc="0" locked="0" layoutInCell="1" allowOverlap="1" wp14:anchorId="7F948549" wp14:editId="517045B8">
                 <wp:simplePos x="0" y="0"/>
                 <wp:positionH relativeFrom="column">
                   <wp:posOffset>2214677</wp:posOffset>
@@ -5831,225 +6066,8 @@
           </mc:Choice>
           <mc:Fallback>
             <w:pict>
-              <v:shape w14:anchorId="3C1DC08F" id="Straight Arrow Connector 7" o:spid="_x0000_s1026" type="#_x0000_t32" style="position:absolute;margin-left:174.4pt;margin-top:118.2pt;width:17.3pt;height:39.45pt;flip:y;z-index:251663360;visibility:visible;mso-wrap-style:square;mso-width-percent:0;mso-height-percent:0;mso-wrap-distance-left:9pt;mso-wrap-distance-top:0;mso-wrap-distance-right:9pt;mso-wrap-distance-bottom:0;mso-position-horizontal:absolute;mso-position-horizontal-relative:text;mso-position-vertical:absolute;mso-position-vertical-relative:text;mso-width-percent:0;mso-height-percent:0;mso-width-relative:margin;mso-height-relative:margin" o:gfxdata="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" strokecolor="red" strokeweight="1pt">
+              <v:shape w14:anchorId="09FCE1A7" id="Straight Arrow Connector 7" o:spid="_x0000_s1026" type="#_x0000_t32" style="position:absolute;margin-left:174.4pt;margin-top:118.2pt;width:17.3pt;height:39.45pt;flip:y;z-index:251663360;visibility:visible;mso-wrap-style:square;mso-width-percent:0;mso-height-percent:0;mso-wrap-distance-left:9pt;mso-wrap-distance-top:0;mso-wrap-distance-right:9pt;mso-wrap-distance-bottom:0;mso-position-horizontal:absolute;mso-position-horizontal-relative:text;mso-position-vertical:absolute;mso-position-vertical-relative:text;mso-width-percent:0;mso-height-percent:0;mso-width-relative:margin;mso-height-relative:margin" o:gfxdata="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" strokecolor="red" strokeweight="1pt">
                 <v:stroke endarrow="block"/>
-              </v:shape>
-            </w:pict>
-          </mc:Fallback>
-        </mc:AlternateContent>
-      </w:r>
-      <w:r>
-        <w:rPr>
-          <w:rFonts w:asciiTheme="minorHAnsi" w:hAnsiTheme="minorHAnsi"/>
-          <w:noProof/>
-        </w:rPr>
-        <mc:AlternateContent>
-          <mc:Choice Requires="wps">
-            <w:drawing>
-              <wp:anchor distT="0" distB="0" distL="114300" distR="114300" simplePos="0" relativeHeight="251665408" behindDoc="0" locked="0" layoutInCell="1" allowOverlap="1" wp14:anchorId="5CB0A810" wp14:editId="6D03B932">
-                <wp:simplePos x="0" y="0"/>
-                <wp:positionH relativeFrom="column">
-                  <wp:posOffset>2968142</wp:posOffset>
-                </wp:positionH>
-                <wp:positionV relativeFrom="paragraph">
-                  <wp:posOffset>1508735</wp:posOffset>
-                </wp:positionV>
-                <wp:extent cx="1178484" cy="526694"/>
-                <wp:effectExtent l="0" t="38100" r="60325" b="26035"/>
-                <wp:wrapNone/>
-                <wp:docPr id="9" name="Straight Arrow Connector 9"/>
-                <wp:cNvGraphicFramePr/>
-                <a:graphic xmlns:a="http://schemas.openxmlformats.org/drawingml/2006/main">
-                  <a:graphicData uri="http://schemas.microsoft.com/office/word/2010/wordprocessingShape">
-                    <wps:wsp>
-                      <wps:cNvCnPr/>
-                      <wps:spPr>
-                        <a:xfrm flipV="1">
-                          <a:off x="0" y="0"/>
-                          <a:ext cx="1178484" cy="526694"/>
-                        </a:xfrm>
-                        <a:prstGeom prst="straightConnector1">
-                          <a:avLst/>
-                        </a:prstGeom>
-                        <a:ln w="12700">
-                          <a:solidFill>
-                            <a:srgbClr val="FF0000"/>
-                          </a:solidFill>
-                          <a:tailEnd type="triangle"/>
-                        </a:ln>
-                      </wps:spPr>
-                      <wps:style>
-                        <a:lnRef idx="1">
-                          <a:schemeClr val="accent1"/>
-                        </a:lnRef>
-                        <a:fillRef idx="0">
-                          <a:schemeClr val="accent1"/>
-                        </a:fillRef>
-                        <a:effectRef idx="0">
-                          <a:schemeClr val="accent1"/>
-                        </a:effectRef>
-                        <a:fontRef idx="minor">
-                          <a:schemeClr val="tx1"/>
-                        </a:fontRef>
-                      </wps:style>
-                      <wps:bodyPr/>
-                    </wps:wsp>
-                  </a:graphicData>
-                </a:graphic>
-                <wp14:sizeRelH relativeFrom="margin">
-                  <wp14:pctWidth>0</wp14:pctWidth>
-                </wp14:sizeRelH>
-                <wp14:sizeRelV relativeFrom="margin">
-                  <wp14:pctHeight>0</wp14:pctHeight>
-                </wp14:sizeRelV>
-              </wp:anchor>
-            </w:drawing>
-          </mc:Choice>
-          <mc:Fallback>
-            <w:pict>
-              <v:shape w14:anchorId="7038EB7B" id="Straight Arrow Connector 9" o:spid="_x0000_s1026" type="#_x0000_t32" style="position:absolute;margin-left:233.7pt;margin-top:118.8pt;width:92.8pt;height:41.45pt;flip:y;z-index:251665408;visibility:visible;mso-wrap-style:square;mso-width-percent:0;mso-height-percent:0;mso-wrap-distance-left:9pt;mso-wrap-distance-top:0;mso-wrap-distance-right:9pt;mso-wrap-distance-bottom:0;mso-position-horizontal:absolute;mso-position-horizontal-relative:text;mso-position-vertical:absolute;mso-position-vertical-relative:text;mso-width-percent:0;mso-height-percent:0;mso-width-relative:margin;mso-height-relative:margin" o:gfxdata="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" strokecolor="red" strokeweight="1pt">
-                <v:stroke endarrow="block"/>
-              </v:shape>
-            </w:pict>
-          </mc:Fallback>
-        </mc:AlternateContent>
-      </w:r>
-      <w:r>
-        <w:rPr>
-          <w:rFonts w:asciiTheme="minorHAnsi" w:hAnsiTheme="minorHAnsi"/>
-          <w:noProof/>
-        </w:rPr>
-        <mc:AlternateContent>
-          <mc:Choice Requires="wps">
-            <w:drawing>
-              <wp:anchor distT="0" distB="0" distL="114300" distR="114300" simplePos="0" relativeHeight="251674624" behindDoc="0" locked="0" layoutInCell="1" allowOverlap="1" wp14:anchorId="1BDC21AA" wp14:editId="65CD7B19">
-                <wp:simplePos x="0" y="0"/>
-                <wp:positionH relativeFrom="column">
-                  <wp:posOffset>1563623</wp:posOffset>
-                </wp:positionH>
-                <wp:positionV relativeFrom="paragraph">
-                  <wp:posOffset>2035429</wp:posOffset>
-                </wp:positionV>
-                <wp:extent cx="1309421" cy="219075"/>
-                <wp:effectExtent l="0" t="0" r="24130" b="28575"/>
-                <wp:wrapNone/>
-                <wp:docPr id="17" name="Text Box 17"/>
-                <wp:cNvGraphicFramePr/>
-                <a:graphic xmlns:a="http://schemas.openxmlformats.org/drawingml/2006/main">
-                  <a:graphicData uri="http://schemas.microsoft.com/office/word/2010/wordprocessingShape">
-                    <wps:wsp>
-                      <wps:cNvSpPr txBox="1"/>
-                      <wps:spPr>
-                        <a:xfrm>
-                          <a:off x="0" y="0"/>
-                          <a:ext cx="1309421" cy="219075"/>
-                        </a:xfrm>
-                        <a:prstGeom prst="rect">
-                          <a:avLst/>
-                        </a:prstGeom>
-                        <a:solidFill>
-                          <a:schemeClr val="lt1"/>
-                        </a:solidFill>
-                        <a:ln w="6350">
-                          <a:solidFill>
-                            <a:prstClr val="black"/>
-                          </a:solidFill>
-                        </a:ln>
-                        <a:effectLst/>
-                      </wps:spPr>
-                      <wps:style>
-                        <a:lnRef idx="0">
-                          <a:schemeClr val="accent1"/>
-                        </a:lnRef>
-                        <a:fillRef idx="0">
-                          <a:schemeClr val="accent1"/>
-                        </a:fillRef>
-                        <a:effectRef idx="0">
-                          <a:schemeClr val="accent1"/>
-                        </a:effectRef>
-                        <a:fontRef idx="minor">
-                          <a:schemeClr val="dk1"/>
-                        </a:fontRef>
-                      </wps:style>
-                      <wps:txbx>
-                        <w:txbxContent>
-                          <w:p>
-                            <w:pPr>
-                              <w:tabs>
-                                <w:tab w:val="left" w:pos="293"/>
-                              </w:tabs>
-                              <w:rPr>
-                                <w:rFonts w:asciiTheme="minorHAnsi" w:hAnsiTheme="minorHAnsi"/>
-                              </w:rPr>
-                            </w:pPr>
-                            <w:r>
-                              <w:rPr>
-                                <w:sz w:val="16"/>
-                                <w:szCs w:val="16"/>
-                              </w:rPr>
-                              <w:t>Replace with images below</w:t>
-                            </w:r>
-                          </w:p>
-                          <w:p>
-                            <w:pPr>
-                              <w:rPr>
-                                <w:sz w:val="16"/>
-                                <w:szCs w:val="16"/>
-                              </w:rPr>
-                            </w:pPr>
-                          </w:p>
-                        </w:txbxContent>
-                      </wps:txbx>
-                      <wps:bodyPr rot="0" spcFirstLastPara="0" vertOverflow="overflow" horzOverflow="overflow" vert="horz" wrap="square" lIns="91440" tIns="45720" rIns="91440" bIns="45720" numCol="1" spcCol="0" rtlCol="0" fromWordArt="0" anchor="t" anchorCtr="0" forceAA="0" compatLnSpc="1">
-                        <a:prstTxWarp prst="textNoShape">
-                          <a:avLst/>
-                        </a:prstTxWarp>
-                        <a:noAutofit/>
-                      </wps:bodyPr>
-                    </wps:wsp>
-                  </a:graphicData>
-                </a:graphic>
-                <wp14:sizeRelH relativeFrom="margin">
-                  <wp14:pctWidth>0</wp14:pctWidth>
-                </wp14:sizeRelH>
-                <wp14:sizeRelV relativeFrom="margin">
-                  <wp14:pctHeight>0</wp14:pctHeight>
-                </wp14:sizeRelV>
-              </wp:anchor>
-            </w:drawing>
-          </mc:Choice>
-          <mc:Fallback>
-            <w:pict>
-              <v:shape w14:anchorId="1BDC21AA" id="Text Box 17" o:spid="_x0000_s1029" type="#_x0000_t202" style="position:absolute;margin-left:123.1pt;margin-top:160.25pt;width:103.1pt;height:17.25pt;z-index:251674624;visibility:visible;mso-wrap-style:square;mso-width-percent:0;mso-height-percent:0;mso-wrap-distance-left:9pt;mso-wrap-distance-top:0;mso-wrap-distance-right:9pt;mso-wrap-distance-bottom:0;mso-position-horizontal:absolute;mso-position-horizontal-relative:text;mso-position-vertical:absolute;mso-position-vertical-relative:text;mso-width-percent:0;mso-height-percent:0;mso-width-relative:margin;mso-height-relative:margin;v-text-anchor:top" o:gfxdata="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" fillcolor="white [3201]" strokeweight=".5pt">
-                <v:textbox>
-                  <w:txbxContent>
-                    <w:p>
-                      <w:pPr>
-                        <w:tabs>
-                          <w:tab w:val="left" w:pos="293"/>
-                        </w:tabs>
-                        <w:rPr>
-                          <w:rFonts w:asciiTheme="minorHAnsi" w:hAnsiTheme="minorHAnsi"/>
-                        </w:rPr>
-                      </w:pPr>
-                      <w:r>
-                        <w:rPr>
-                          <w:sz w:val="16"/>
-                          <w:szCs w:val="16"/>
-                        </w:rPr>
-                        <w:t>Replace with images below</w:t>
-                      </w:r>
-                    </w:p>
-                    <w:p>
-                      <w:pPr>
-                        <w:rPr>
-                          <w:sz w:val="16"/>
-                          <w:szCs w:val="16"/>
-                        </w:rPr>
-                      </w:pPr>
-                    </w:p>
-                  </w:txbxContent>
-                </v:textbox>
               </v:shape>
             </w:pict>
           </mc:Fallback>
@@ -6151,7 +6169,7 @@
                     <pic:cNvPicPr/>
                   </pic:nvPicPr>
                   <pic:blipFill>
-                    <a:blip r:embed="rId20"/>
+                    <a:blip r:embed="rId26"/>
                     <a:stretch>
                       <a:fillRect/>
                     </a:stretch>
@@ -6177,19 +6195,22 @@
         <w:pStyle w:val="BodyText"/>
         <w:rPr>
           <w:rFonts w:ascii="Calibri" w:eastAsiaTheme="minorHAnsi" w:hAnsi="Calibri"/>
+          <w:b/>
           <w:sz w:val="18"/>
           <w:szCs w:val="18"/>
         </w:rPr>
       </w:pPr>
-      <w:r>
+    </w:p>
+    <w:p>
+      <w:pPr>
+        <w:pStyle w:val="BodyText"/>
         <w:rPr>
           <w:rFonts w:ascii="Calibri" w:eastAsiaTheme="minorHAnsi" w:hAnsi="Calibri"/>
+          <w:b/>
           <w:sz w:val="18"/>
           <w:szCs w:val="18"/>
-          <w:highlight w:val="yellow"/>
-        </w:rPr>
-        <w:t>Add images Brett will send</w:t>
-      </w:r>
+        </w:rPr>
+      </w:pPr>
     </w:p>
     <w:p>
       <w:pPr>
@@ -6428,6 +6449,14 @@
           <w:szCs w:val="18"/>
         </w:rPr>
       </w:pPr>
+      <w:r>
+        <w:rPr>
+          <w:rFonts w:ascii="Calibri" w:eastAsiaTheme="minorHAnsi" w:hAnsi="Calibri"/>
+          <w:sz w:val="18"/>
+          <w:szCs w:val="18"/>
+        </w:rPr>
+        <w:t>Figure 3</w:t>
+      </w:r>
     </w:p>
     <w:p>
       <w:pPr>
@@ -6459,7 +6488,7 @@
                     <pic:cNvPicPr/>
                   </pic:nvPicPr>
                   <pic:blipFill>
-                    <a:blip r:embed="rId21"/>
+                    <a:blip r:embed="rId27"/>
                     <a:stretch>
                       <a:fillRect/>
                     </a:stretch>
@@ -6519,7 +6548,7 @@
           <w:rFonts w:asciiTheme="minorHAnsi" w:hAnsiTheme="minorHAnsi"/>
         </w:rPr>
       </w:pPr>
-      <w:bookmarkStart w:id="25" w:name="_Toc411264038"/>
+      <w:bookmarkStart w:id="25" w:name="_Toc412015688"/>
       <w:r>
         <w:rPr>
           <w:rFonts w:asciiTheme="minorHAnsi" w:hAnsiTheme="minorHAnsi"/>
@@ -6563,7 +6592,7 @@
           <w:rFonts w:asciiTheme="minorHAnsi" w:hAnsiTheme="minorHAnsi"/>
         </w:rPr>
       </w:pPr>
-      <w:bookmarkStart w:id="26" w:name="_Toc411264039"/>
+      <w:bookmarkStart w:id="26" w:name="_Toc412015689"/>
       <w:r>
         <w:rPr>
           <w:rFonts w:asciiTheme="minorHAnsi" w:hAnsiTheme="minorHAnsi"/>
@@ -6602,7 +6631,7 @@
           <w:rFonts w:asciiTheme="minorHAnsi" w:hAnsiTheme="minorHAnsi"/>
         </w:rPr>
       </w:pPr>
-      <w:bookmarkStart w:id="27" w:name="_Toc411264040"/>
+      <w:bookmarkStart w:id="27" w:name="_Toc412015690"/>
       <w:proofErr w:type="spellStart"/>
       <w:r>
         <w:rPr>
@@ -6667,11 +6696,12 @@
           <w:rFonts w:asciiTheme="minorHAnsi" w:hAnsiTheme="minorHAnsi"/>
         </w:rPr>
       </w:pPr>
-      <w:bookmarkStart w:id="28" w:name="_Toc411264041"/>
-      <w:r>
-        <w:rPr>
-          <w:rFonts w:asciiTheme="minorHAnsi" w:hAnsiTheme="minorHAnsi"/>
-        </w:rPr>
+      <w:bookmarkStart w:id="28" w:name="_Toc412015691"/>
+      <w:r>
+        <w:rPr>
+          <w:rFonts w:asciiTheme="minorHAnsi" w:hAnsiTheme="minorHAnsi"/>
+        </w:rPr>
+        <w:lastRenderedPageBreak/>
         <w:t>BI</w:t>
       </w:r>
       <w:r>
@@ -6717,12 +6747,11 @@
           <w:rFonts w:asciiTheme="minorHAnsi" w:hAnsiTheme="minorHAnsi"/>
         </w:rPr>
       </w:pPr>
-      <w:bookmarkStart w:id="29" w:name="_Toc411264042"/>
-      <w:r>
-        <w:rPr>
-          <w:rFonts w:asciiTheme="minorHAnsi" w:hAnsiTheme="minorHAnsi"/>
-        </w:rPr>
-        <w:lastRenderedPageBreak/>
+      <w:bookmarkStart w:id="29" w:name="_Toc412015692"/>
+      <w:r>
+        <w:rPr>
+          <w:rFonts w:asciiTheme="minorHAnsi" w:hAnsiTheme="minorHAnsi"/>
+        </w:rPr>
         <w:t>Report Changes</w:t>
       </w:r>
       <w:bookmarkEnd w:id="29"/>
@@ -6749,7 +6778,7 @@
           <w:rFonts w:asciiTheme="minorHAnsi" w:hAnsiTheme="minorHAnsi"/>
         </w:rPr>
       </w:pPr>
-      <w:bookmarkStart w:id="30" w:name="_Toc411264043"/>
+      <w:bookmarkStart w:id="30" w:name="_Toc412015693"/>
       <w:r>
         <w:rPr>
           <w:rFonts w:asciiTheme="minorHAnsi" w:hAnsiTheme="minorHAnsi"/>
@@ -6764,9 +6793,9 @@
         <w:t xml:space="preserve"> </w:t>
       </w:r>
     </w:p>
-    <w:bookmarkEnd w:id="15"/>
     <w:bookmarkEnd w:id="16"/>
     <w:bookmarkEnd w:id="17"/>
+    <w:bookmarkEnd w:id="18"/>
     <w:p>
       <w:pPr>
         <w:jc w:val="both"/>
@@ -6776,8 +6805,8 @@
       </w:pPr>
     </w:p>
     <w:sectPr>
-      <w:headerReference w:type="default" r:id="rId22"/>
-      <w:footerReference w:type="default" r:id="rId23"/>
+      <w:headerReference w:type="default" r:id="rId28"/>
+      <w:footerReference w:type="default" r:id="rId29"/>
       <w:pgSz w:w="12240" w:h="15840" w:code="1"/>
       <w:pgMar w:top="1440" w:right="1440" w:bottom="1440" w:left="1800" w:header="720" w:footer="720" w:gutter="0"/>
       <w:pgNumType w:start="4"/>
@@ -6966,7 +6995,7 @@
       <w:rPr>
         <w:noProof/>
       </w:rPr>
-      <w:t>2/17/2015 2:39:12 PM</w:t>
+      <w:t>2/18/2015 9:18:48 AM</w:t>
     </w:r>
     <w:r>
       <w:rPr>
@@ -7029,7 +7058,7 @@
         <w:sz w:val="16"/>
         <w:szCs w:val="16"/>
       </w:rPr>
-      <w:t>8</w:t>
+      <w:t>11</w:t>
     </w:r>
     <w:r>
       <w:rPr>
@@ -13863,15 +13892,6 @@
 </file>
 
 <file path=customXml/item2.xml><?xml version="1.0" encoding="utf-8"?>
-<?mso-contentType ?>
-<FormTemplates xmlns="http://schemas.microsoft.com/sharepoint/v3/contenttype/forms">
-  <Display>DocumentLibraryForm</Display>
-  <Edit>DocumentLibraryForm</Edit>
-  <New>DocumentLibraryForm</New>
-</FormTemplates>
-</file>
-
-<file path=customXml/item3.xml><?xml version="1.0" encoding="utf-8"?>
 <ct:contentTypeSchema xmlns:ct="http://schemas.microsoft.com/office/2006/metadata/contentType" xmlns:ma="http://schemas.microsoft.com/office/2006/metadata/properties/metaAttributes" ct:_="" ma:_="" ma:contentTypeName="Document" ma:contentTypeID="0x01010007B1D441ADEC8642ABD94220A12323FC" ma:contentTypeVersion="0" ma:contentTypeDescription="Create a new document." ma:contentTypeScope="" ma:versionID="004e9817178017d7dbe120b842248b7f">
   <xsd:schema xmlns:xsd="http://www.w3.org/2001/XMLSchema" xmlns:xs="http://www.w3.org/2001/XMLSchema" xmlns:p="http://schemas.microsoft.com/office/2006/metadata/properties" targetNamespace="http://schemas.microsoft.com/office/2006/metadata/properties" ma:root="true" ma:fieldsID="c64490b4aec6201516c3a874156f37b2">
     <xsd:element name="properties">
@@ -13985,6 +14005,15 @@
 </ct:contentTypeSchema>
 </file>
 
+<file path=customXml/item3.xml><?xml version="1.0" encoding="utf-8"?>
+<?mso-contentType ?>
+<FormTemplates xmlns="http://schemas.microsoft.com/sharepoint/v3/contenttype/forms">
+  <Display>DocumentLibraryForm</Display>
+  <Edit>DocumentLibraryForm</Edit>
+  <New>DocumentLibraryForm</New>
+</FormTemplates>
+</file>
+
 <file path=customXml/item4.xml><?xml version="1.0" encoding="utf-8"?>
 <b:Sources xmlns:b="http://schemas.openxmlformats.org/officeDocument/2006/bibliography" xmlns="http://schemas.openxmlformats.org/officeDocument/2006/bibliography" SelectedStyle="\APA.XSL" StyleName="APA"/>
 </file>
@@ -13998,14 +14027,6 @@
 </file>
 
 <file path=customXml/itemProps2.xml><?xml version="1.0" encoding="utf-8"?>
-<ds:datastoreItem xmlns:ds="http://schemas.openxmlformats.org/officeDocument/2006/customXml" ds:itemID="{3CBB50F0-8F85-42BF-AC23-9DA2DC66E259}">
-  <ds:schemaRefs>
-    <ds:schemaRef ds:uri="http://schemas.microsoft.com/sharepoint/v3/contenttype/forms"/>
-  </ds:schemaRefs>
-</ds:datastoreItem>
-</file>
-
-<file path=customXml/itemProps3.xml><?xml version="1.0" encoding="utf-8"?>
 <ds:datastoreItem xmlns:ds="http://schemas.openxmlformats.org/officeDocument/2006/customXml" ds:itemID="{BA7BD11F-C275-40DD-82C9-C791F093B530}">
   <ds:schemaRefs>
     <ds:schemaRef ds:uri="http://schemas.microsoft.com/office/2006/metadata/contentType"/>
@@ -14021,8 +14042,16 @@
 </ds:datastoreItem>
 </file>
 
+<file path=customXml/itemProps3.xml><?xml version="1.0" encoding="utf-8"?>
+<ds:datastoreItem xmlns:ds="http://schemas.openxmlformats.org/officeDocument/2006/customXml" ds:itemID="{3CBB50F0-8F85-42BF-AC23-9DA2DC66E259}">
+  <ds:schemaRefs>
+    <ds:schemaRef ds:uri="http://schemas.microsoft.com/sharepoint/v3/contenttype/forms"/>
+  </ds:schemaRefs>
+</ds:datastoreItem>
+</file>
+
 <file path=customXml/itemProps4.xml><?xml version="1.0" encoding="utf-8"?>
-<ds:datastoreItem xmlns:ds="http://schemas.openxmlformats.org/officeDocument/2006/customXml" ds:itemID="{356A95D6-113F-479B-B3D3-86AE072B7E8F}">
+<ds:datastoreItem xmlns:ds="http://schemas.openxmlformats.org/officeDocument/2006/customXml" ds:itemID="{239B208F-FDD7-479E-93FA-0DCBF432D9B3}">
   <ds:schemaRefs>
     <ds:schemaRef ds:uri="http://schemas.openxmlformats.org/officeDocument/2006/bibliography"/>
   </ds:schemaRefs>

</xml_diff>

<commit_message>
Made updated color changes to Capture buttons
</commit_message>
<xml_diff>
--- a/design/Design Specification - Capture - GH25 Branding Changes.docx
+++ b/design/Design Specification - Capture - GH25 Branding Changes.docx
@@ -2450,8 +2450,6 @@
         </w:rPr>
         <w:br w:type="page"/>
       </w:r>
-      <w:bookmarkStart w:id="6" w:name="_GoBack"/>
-      <w:bookmarkEnd w:id="6"/>
     </w:p>
     <w:p>
       <w:pPr>
@@ -2462,7 +2460,7 @@
           <w:rFonts w:asciiTheme="minorHAnsi" w:hAnsiTheme="minorHAnsi"/>
         </w:rPr>
       </w:pPr>
-      <w:bookmarkStart w:id="7" w:name="_Toc412015680"/>
+      <w:bookmarkStart w:id="6" w:name="_Toc412015680"/>
       <w:bookmarkEnd w:id="0"/>
       <w:bookmarkEnd w:id="1"/>
       <w:bookmarkEnd w:id="2"/>
@@ -2476,7 +2474,7 @@
         <w:lastRenderedPageBreak/>
         <w:t>Business Requirements</w:t>
       </w:r>
-      <w:bookmarkEnd w:id="7"/>
+      <w:bookmarkEnd w:id="6"/>
     </w:p>
     <w:p>
       <w:pPr>
@@ -2486,26 +2484,26 @@
           <w:rFonts w:asciiTheme="minorHAnsi" w:hAnsiTheme="minorHAnsi"/>
         </w:rPr>
       </w:pPr>
-      <w:bookmarkStart w:id="8" w:name="_Toc342757859"/>
-      <w:bookmarkStart w:id="9" w:name="_Toc346297767"/>
-      <w:bookmarkStart w:id="10" w:name="_Toc404134497"/>
-      <w:bookmarkStart w:id="11" w:name="_Toc412015681"/>
+      <w:bookmarkStart w:id="7" w:name="_Toc342757859"/>
+      <w:bookmarkStart w:id="8" w:name="_Toc346297767"/>
+      <w:bookmarkStart w:id="9" w:name="_Toc404134497"/>
+      <w:bookmarkStart w:id="10" w:name="_Toc412015681"/>
       <w:r>
         <w:rPr>
           <w:rFonts w:asciiTheme="minorHAnsi" w:hAnsiTheme="minorHAnsi"/>
         </w:rPr>
         <w:t xml:space="preserve">Purpose of the </w:t>
       </w:r>
+      <w:bookmarkEnd w:id="7"/>
       <w:bookmarkEnd w:id="8"/>
       <w:bookmarkEnd w:id="9"/>
+      <w:r>
+        <w:rPr>
+          <w:rFonts w:asciiTheme="minorHAnsi" w:hAnsiTheme="minorHAnsi"/>
+        </w:rPr>
+        <w:t>Design Specification</w:t>
+      </w:r>
       <w:bookmarkEnd w:id="10"/>
-      <w:r>
-        <w:rPr>
-          <w:rFonts w:asciiTheme="minorHAnsi" w:hAnsiTheme="minorHAnsi"/>
-        </w:rPr>
-        <w:t>Design Specification</w:t>
-      </w:r>
-      <w:bookmarkEnd w:id="11"/>
     </w:p>
     <w:p>
       <w:pPr>
@@ -2524,21 +2522,7 @@
         <w:rPr>
           <w:rFonts w:asciiTheme="minorHAnsi" w:hAnsiTheme="minorHAnsi"/>
         </w:rPr>
-        <w:t xml:space="preserve">updated </w:t>
-      </w:r>
-      <w:proofErr w:type="spellStart"/>
-      <w:r>
-        <w:rPr>
-          <w:rFonts w:asciiTheme="minorHAnsi" w:hAnsiTheme="minorHAnsi"/>
-        </w:rPr>
-        <w:t>froma</w:t>
-      </w:r>
-      <w:proofErr w:type="spellEnd"/>
-      <w:r>
-        <w:rPr>
-          <w:rFonts w:asciiTheme="minorHAnsi" w:hAnsiTheme="minorHAnsi"/>
-        </w:rPr>
-        <w:t xml:space="preserve"> marketing and branding perspective.</w:t>
+        <w:t>updated froma marketing and branding perspective.</w:t>
       </w:r>
       <w:r>
         <w:rPr>
@@ -2554,10 +2538,10 @@
           <w:rFonts w:asciiTheme="minorHAnsi" w:hAnsiTheme="minorHAnsi"/>
         </w:rPr>
       </w:pPr>
+      <w:bookmarkStart w:id="11" w:name="_Toc412015682"/>
       <w:bookmarkStart w:id="12" w:name="_Toc342757861"/>
       <w:bookmarkStart w:id="13" w:name="_Toc346297769"/>
       <w:bookmarkStart w:id="14" w:name="_Toc404134499"/>
-      <w:bookmarkStart w:id="15" w:name="_Toc412015682"/>
       <w:r>
         <w:rPr>
           <w:rFonts w:asciiTheme="minorHAnsi" w:hAnsiTheme="minorHAnsi"/>
@@ -2570,7 +2554,7 @@
         </w:rPr>
         <w:t xml:space="preserve"> / Configuration</w:t>
       </w:r>
-      <w:bookmarkEnd w:id="15"/>
+      <w:bookmarkEnd w:id="11"/>
     </w:p>
     <w:p>
       <w:pPr>
@@ -2791,7 +2775,19 @@
               <w:rPr>
                 <w:rFonts w:asciiTheme="minorHAnsi" w:hAnsiTheme="minorHAnsi"/>
               </w:rPr>
-              <w:t>HEX - 004A7C</w:t>
+              <w:t xml:space="preserve">HEX - </w:t>
+            </w:r>
+            <w:r>
+              <w:rPr>
+                <w:rFonts w:asciiTheme="minorHAnsi" w:hAnsiTheme="minorHAnsi"/>
+              </w:rPr>
+              <w:t>#</w:t>
+            </w:r>
+            <w:r>
+              <w:rPr>
+                <w:rFonts w:asciiTheme="minorHAnsi" w:hAnsiTheme="minorHAnsi"/>
+              </w:rPr>
+              <w:t>004A7C</w:t>
             </w:r>
           </w:p>
         </w:tc>
@@ -3108,21 +3104,7 @@
               <w:rPr>
                 <w:rFonts w:asciiTheme="minorHAnsi" w:hAnsiTheme="minorHAnsi"/>
               </w:rPr>
-              <w:t xml:space="preserve">Small Container, Large Container and </w:t>
-            </w:r>
-            <w:proofErr w:type="spellStart"/>
-            <w:r>
-              <w:rPr>
-                <w:rFonts w:asciiTheme="minorHAnsi" w:hAnsiTheme="minorHAnsi"/>
-              </w:rPr>
-              <w:t>Additiona</w:t>
-            </w:r>
-            <w:proofErr w:type="spellEnd"/>
-            <w:r>
-              <w:rPr>
-                <w:rFonts w:asciiTheme="minorHAnsi" w:hAnsiTheme="minorHAnsi"/>
-              </w:rPr>
-              <w:t xml:space="preserve"> Items</w:t>
+              <w:t>Small Container, Large Container and Additiona Items</w:t>
             </w:r>
             <w:r>
               <w:rPr>
@@ -3206,16 +3188,16 @@
               <w:tabs>
                 <w:tab w:val="left" w:pos="293"/>
               </w:tabs>
-              <w:ind w:left="162" w:hanging="162"/>
-              <w:rPr>
-                <w:rFonts w:asciiTheme="minorHAnsi" w:hAnsiTheme="minorHAnsi"/>
+              <w:ind w:left="409"/>
+              <w:rPr>
+                <w:rFonts w:asciiTheme="minorHAnsi" w:hAnsiTheme="minorHAnsi" w:cs="OpenSans"/>
               </w:rPr>
             </w:pPr>
             <w:r>
               <w:rPr>
                 <w:rFonts w:asciiTheme="minorHAnsi" w:hAnsiTheme="minorHAnsi" w:cs="OpenSans"/>
               </w:rPr>
-              <w:t>RGB 0/54/96</w:t>
+              <w:t>Hex #004A7C</w:t>
             </w:r>
           </w:p>
           <w:p>
@@ -3228,7 +3210,7 @@
               <w:tabs>
                 <w:tab w:val="left" w:pos="293"/>
               </w:tabs>
-              <w:ind w:left="162" w:hanging="162"/>
+              <w:ind w:left="409"/>
               <w:rPr>
                 <w:rFonts w:asciiTheme="minorHAnsi" w:hAnsiTheme="minorHAnsi"/>
               </w:rPr>
@@ -3237,7 +3219,7 @@
               <w:rPr>
                 <w:rFonts w:asciiTheme="minorHAnsi" w:hAnsiTheme="minorHAnsi" w:cs="OpenSans"/>
               </w:rPr>
-              <w:t>Hex #003660</w:t>
+              <w:t>RGB 0/74/124</w:t>
             </w:r>
           </w:p>
         </w:tc>
@@ -3316,7 +3298,7 @@
             </w:pPr>
             <w:r>
               <w:rPr>
-                <w:rFonts w:asciiTheme="minorHAnsi" w:hAnsiTheme="minorHAnsi"/>
+                <w:rFonts w:asciiTheme="minorHAnsi" w:eastAsia="Times New Roman" w:hAnsiTheme="minorHAnsi"/>
               </w:rPr>
               <w:object w:dxaOrig="1551" w:dyaOrig="1004" w14:anchorId="2EF3E35D">
                 <v:shapetype id="_x0000_t75" coordsize="21600,21600" o:spt="75" o:preferrelative="t" path="m@4@5l@4@11@9@11@9@5xe" filled="f" stroked="f">
@@ -3341,7 +3323,7 @@
                 <v:shape id="_x0000_i1025" type="#_x0000_t75" style="width:69.75pt;height:45pt" o:ole="">
                   <v:imagedata r:id="rId17" o:title=""/>
                 </v:shape>
-                <o:OLEObject Type="Embed" ProgID="Package" ShapeID="_x0000_i1025" DrawAspect="Icon" ObjectID="_1485757556" r:id="rId18"/>
+                <o:OLEObject Type="Embed" ProgID="Package" ShapeID="_x0000_i1025" DrawAspect="Icon" ObjectID="_1485772569" r:id="rId18"/>
               </w:object>
             </w:r>
           </w:p>
@@ -3402,71 +3384,31 @@
               <w:rPr>
                 <w:rFonts w:asciiTheme="minorHAnsi" w:hAnsiTheme="minorHAnsi"/>
               </w:rPr>
-              <w:t>There will be unique cover letters for New and Existing for each PBS business segment and divisions that do not sell recycle; totaling 8 cover letters.</w:t>
+              <w:t>There will be unique cover letters for New and Existing for each P</w:t>
             </w:r>
             <w:r>
               <w:rPr>
                 <w:rFonts w:asciiTheme="minorHAnsi" w:hAnsiTheme="minorHAnsi"/>
               </w:rPr>
-              <w:t xml:space="preserve"> </w:t>
+              <w:t>BS business segment and divisions that do not sell recycle; totaling 8 cover letters.</w:t>
             </w:r>
             <w:r>
-              <w:t xml:space="preserve">Cover_Letters.zip contains the 8 cover letters needed to be created within Capture. </w:t>
+              <w:rPr>
+                <w:rFonts w:asciiTheme="minorHAnsi" w:hAnsiTheme="minorHAnsi"/>
+              </w:rPr>
+              <w:t xml:space="preserve"> Cover_Letters.zip contains the 8 cover letters needed to be created within Capture.  Logic for implementing can be found in TDR-001. The bottom image on the document is broken out into individual images.  Use the .png within the RS_BLUELINES_LOCKUP_RGB.zip below for the image. </w:t>
             </w:r>
             <w:r>
-              <w:t xml:space="preserve"> Logic for implementing can be found in TDR-001. The bottom image on the document is broken out into individual images.  Use the .</w:t>
-            </w:r>
-            <w:proofErr w:type="spellStart"/>
-            <w:r>
-              <w:t>png</w:t>
-            </w:r>
-            <w:proofErr w:type="spellEnd"/>
-            <w:r>
-              <w:t xml:space="preserve"> within the RS_BLUELINES_LOCKUP_RGB.zip below for the image.</w:t>
+              <w:rPr>
+                <w:rFonts w:asciiTheme="minorHAnsi" w:hAnsiTheme="minorHAnsi"/>
+              </w:rPr>
+              <w:t>*</w:t>
             </w:r>
             <w:r>
-              <w:t xml:space="preserve"> </w:t>
-            </w:r>
-            <w:r>
-              <w:rPr>
-                <w:highlight w:val="yellow"/>
-              </w:rPr>
-              <w:t>Also, c</w:t>
-            </w:r>
-            <w:r>
-              <w:rPr>
-                <w:highlight w:val="yellow"/>
-              </w:rPr>
-              <w:t>hange the</w:t>
-            </w:r>
-            <w:r>
-              <w:rPr>
-                <w:highlight w:val="yellow"/>
-              </w:rPr>
-              <w:t xml:space="preserve"> My Resource </w:t>
-            </w:r>
-            <w:proofErr w:type="spellStart"/>
-            <w:r>
-              <w:rPr>
-                <w:highlight w:val="yellow"/>
-              </w:rPr>
-              <w:t>refrence</w:t>
-            </w:r>
-            <w:proofErr w:type="spellEnd"/>
-            <w:r>
-              <w:rPr>
-                <w:highlight w:val="yellow"/>
-              </w:rPr>
-              <w:t xml:space="preserve"> links from</w:t>
-            </w:r>
-            <w:r>
-              <w:rPr>
-                <w:highlight w:val="yellow"/>
-              </w:rPr>
-              <w:t xml:space="preserve"> Republicservices.com link to RepublicOnline.com</w:t>
-            </w:r>
-            <w:r>
-              <w:t>.</w:t>
+              <w:rPr>
+                <w:rFonts w:asciiTheme="minorHAnsi" w:hAnsiTheme="minorHAnsi"/>
+              </w:rPr>
+              <w:t>Also, change the My Resource refrence links from Republicservices.com link to RepublicOnline.com.</w:t>
             </w:r>
           </w:p>
           <w:p>
@@ -3496,24 +3438,24 @@
             </w:r>
             <w:r>
               <w:rPr>
-                <w:rFonts w:asciiTheme="minorHAnsi" w:hAnsiTheme="minorHAnsi"/>
+                <w:rFonts w:asciiTheme="minorHAnsi" w:eastAsia="Times New Roman" w:hAnsiTheme="minorHAnsi"/>
               </w:rPr>
               <w:object w:dxaOrig="1551" w:dyaOrig="1004" w14:anchorId="78DE7E46">
-                <v:shape id="_x0000_i1027" type="#_x0000_t75" style="width:78pt;height:50.25pt" o:ole="">
+                <v:shape id="_x0000_i1026" type="#_x0000_t75" style="width:78pt;height:50.25pt" o:ole="">
                   <v:imagedata r:id="rId19" o:title=""/>
                 </v:shape>
-                <o:OLEObject Type="Embed" ProgID="Package" ShapeID="_x0000_i1027" DrawAspect="Icon" ObjectID="_1485757557" r:id="rId20"/>
+                <o:OLEObject Type="Embed" ProgID="Package" ShapeID="_x0000_i1026" DrawAspect="Icon" ObjectID="_1485772570" r:id="rId20"/>
               </w:object>
             </w:r>
             <w:r>
               <w:rPr>
-                <w:rFonts w:asciiTheme="minorHAnsi" w:hAnsiTheme="minorHAnsi"/>
+                <w:rFonts w:asciiTheme="minorHAnsi" w:eastAsia="Times New Roman" w:hAnsiTheme="minorHAnsi"/>
               </w:rPr>
               <w:object w:dxaOrig="1551" w:dyaOrig="1004" w14:anchorId="28892D0B">
-                <v:shape id="_x0000_i1028" type="#_x0000_t75" style="width:77.25pt;height:50.25pt" o:ole="">
+                <v:shape id="_x0000_i1027" type="#_x0000_t75" style="width:77.25pt;height:50.25pt" o:ole="">
                   <v:imagedata r:id="rId21" o:title=""/>
                 </v:shape>
-                <o:OLEObject Type="Embed" ProgID="Package" ShapeID="_x0000_i1028" DrawAspect="Icon" ObjectID="_1485757558" r:id="rId22"/>
+                <o:OLEObject Type="Embed" ProgID="Package" ShapeID="_x0000_i1027" DrawAspect="Icon" ObjectID="_1485772571" r:id="rId22"/>
               </w:object>
             </w:r>
           </w:p>
@@ -3619,16 +3561,8 @@
               <w:rPr>
                 <w:rFonts w:asciiTheme="minorHAnsi" w:hAnsiTheme="minorHAnsi"/>
               </w:rPr>
-              <w:t xml:space="preserve"> white background logo. Enlarge to cover top of old blue bar and bottom of current </w:t>
+              <w:t xml:space="preserve"> white background logo. Enlarge to cover top of old blue bar and bottom of current immage</w:t>
             </w:r>
-            <w:proofErr w:type="spellStart"/>
-            <w:r>
-              <w:rPr>
-                <w:rFonts w:asciiTheme="minorHAnsi" w:hAnsiTheme="minorHAnsi"/>
-              </w:rPr>
-              <w:t>immage</w:t>
-            </w:r>
-            <w:proofErr w:type="spellEnd"/>
           </w:p>
           <w:p>
             <w:pPr>
@@ -3695,9 +3629,9 @@
                 <w:rFonts w:asciiTheme="minorHAnsi" w:hAnsiTheme="minorHAnsi"/>
               </w:rPr>
             </w:pPr>
-            <w:bookmarkStart w:id="16" w:name="_Toc342757862"/>
-            <w:bookmarkStart w:id="17" w:name="_Toc346297770"/>
-            <w:bookmarkStart w:id="18" w:name="_Toc404134500"/>
+            <w:bookmarkStart w:id="15" w:name="_Toc342757862"/>
+            <w:bookmarkStart w:id="16" w:name="_Toc346297770"/>
+            <w:bookmarkStart w:id="17" w:name="_Toc404134500"/>
             <w:bookmarkEnd w:id="12"/>
             <w:bookmarkEnd w:id="13"/>
             <w:bookmarkEnd w:id="14"/>
@@ -3764,27 +3698,6 @@
               <w:rPr>
                 <w:rFonts w:asciiTheme="minorHAnsi" w:hAnsiTheme="minorHAnsi"/>
               </w:rPr>
-              <w:t xml:space="preserve">. </w:t>
-            </w:r>
-            <w:r>
-              <w:rPr>
-                <w:rFonts w:asciiTheme="minorHAnsi" w:hAnsiTheme="minorHAnsi"/>
-                <w:highlight w:val="yellow"/>
-              </w:rPr>
-              <w:t>Still waiting on additional items image</w:t>
-            </w:r>
-            <w:r>
-              <w:rPr>
-                <w:rFonts w:asciiTheme="minorHAnsi" w:hAnsiTheme="minorHAnsi"/>
-                <w:highlight w:val="yellow"/>
-              </w:rPr>
-              <w:t xml:space="preserve"> from Brett</w:t>
-            </w:r>
-            <w:r>
-              <w:rPr>
-                <w:rFonts w:asciiTheme="minorHAnsi" w:hAnsiTheme="minorHAnsi"/>
-                <w:highlight w:val="yellow"/>
-              </w:rPr>
               <w:t>.</w:t>
             </w:r>
             <w:r>
@@ -3806,14 +3719,114 @@
             </w:pPr>
             <w:r>
               <w:rPr>
-                <w:rFonts w:asciiTheme="minorHAnsi" w:hAnsiTheme="minorHAnsi"/>
+                <w:rFonts w:asciiTheme="minorHAnsi" w:eastAsia="Times New Roman" w:hAnsiTheme="minorHAnsi"/>
               </w:rPr>
               <w:object w:dxaOrig="1551" w:dyaOrig="1004" w14:anchorId="752334D6">
-                <v:shape id="_x0000_i1026" type="#_x0000_t75" style="width:77.25pt;height:50.25pt" o:ole="">
+                <v:shape id="_x0000_i1028" type="#_x0000_t75" style="width:77.25pt;height:50.25pt" o:ole="">
                   <v:imagedata r:id="rId23" o:title=""/>
                 </v:shape>
-                <o:OLEObject Type="Embed" ProgID="Package" ShapeID="_x0000_i1026" DrawAspect="Icon" ObjectID="_1485757559" r:id="rId24"/>
+                <o:OLEObject Type="Embed" ProgID="Package" ShapeID="_x0000_i1028" DrawAspect="Icon" ObjectID="_1485772572" r:id="rId24"/>
               </w:object>
+            </w:r>
+            <w:r>
+              <w:rPr>
+                <w:rFonts w:asciiTheme="minorHAnsi" w:eastAsia="Times New Roman" w:hAnsiTheme="minorHAnsi"/>
+              </w:rPr>
+              <w:object w:dxaOrig="1551" w:dyaOrig="1004" w14:anchorId="37141777">
+                <v:shape id="_x0000_i1029" type="#_x0000_t75" style="width:77.25pt;height:50.25pt" o:ole="">
+                  <v:imagedata r:id="rId25" o:title=""/>
+                </v:shape>
+                <o:OLEObject Type="Embed" ProgID="Package" ShapeID="_x0000_i1029" DrawAspect="Icon" ObjectID="_1485772573" r:id="rId26"/>
+              </w:object>
+            </w:r>
+          </w:p>
+        </w:tc>
+      </w:tr>
+      <w:tr>
+        <w:trPr>
+          <w:cantSplit/>
+          <w:trHeight w:val="620"/>
+        </w:trPr>
+        <w:tc>
+          <w:tcPr>
+            <w:tcW w:w="3960" w:type="dxa"/>
+            <w:tcBorders>
+              <w:top w:val="single" w:sz="4" w:space="0" w:color="auto"/>
+              <w:left w:val="single" w:sz="4" w:space="0" w:color="auto"/>
+              <w:bottom w:val="single" w:sz="4" w:space="0" w:color="auto"/>
+              <w:right w:val="single" w:sz="4" w:space="0" w:color="auto"/>
+            </w:tcBorders>
+            <w:vAlign w:val="center"/>
+          </w:tcPr>
+          <w:p>
+            <w:pPr>
+              <w:pStyle w:val="ListParagraph"/>
+              <w:numPr>
+                <w:ilvl w:val="0"/>
+                <w:numId w:val="2"/>
+              </w:numPr>
+              <w:ind w:left="0" w:firstLine="0"/>
+              <w:rPr>
+                <w:rFonts w:asciiTheme="minorHAnsi" w:hAnsiTheme="minorHAnsi"/>
+              </w:rPr>
+            </w:pPr>
+            <w:r>
+              <w:rPr>
+                <w:rFonts w:asciiTheme="minorHAnsi" w:hAnsiTheme="minorHAnsi"/>
+              </w:rPr>
+              <w:t>Once development work is almost completed take duplicate screen shots of new colors and images and sent to branding team.</w:t>
+            </w:r>
+          </w:p>
+        </w:tc>
+        <w:tc>
+          <w:tcPr>
+            <w:tcW w:w="4950" w:type="dxa"/>
+            <w:tcBorders>
+              <w:top w:val="single" w:sz="4" w:space="0" w:color="auto"/>
+              <w:left w:val="single" w:sz="4" w:space="0" w:color="auto"/>
+              <w:bottom w:val="single" w:sz="4" w:space="0" w:color="auto"/>
+              <w:right w:val="single" w:sz="4" w:space="0" w:color="auto"/>
+            </w:tcBorders>
+            <w:vAlign w:val="center"/>
+          </w:tcPr>
+          <w:p>
+            <w:pPr>
+              <w:autoSpaceDE w:val="0"/>
+              <w:autoSpaceDN w:val="0"/>
+              <w:adjustRightInd w:val="0"/>
+              <w:rPr>
+                <w:rFonts w:asciiTheme="minorHAnsi" w:hAnsiTheme="minorHAnsi"/>
+              </w:rPr>
+            </w:pPr>
+            <w:r>
+              <w:rPr>
+                <w:rFonts w:asciiTheme="minorHAnsi" w:hAnsiTheme="minorHAnsi"/>
+              </w:rPr>
+              <w:t>Bret</w:t>
+            </w:r>
+            <w:bookmarkStart w:id="18" w:name="_GoBack"/>
+            <w:bookmarkEnd w:id="18"/>
+            <w:r>
+              <w:rPr>
+                <w:rFonts w:asciiTheme="minorHAnsi" w:hAnsiTheme="minorHAnsi"/>
+              </w:rPr>
+              <w:t>t Beitzel</w:t>
+            </w:r>
+          </w:p>
+          <w:p>
+            <w:pPr>
+              <w:autoSpaceDE w:val="0"/>
+              <w:autoSpaceDN w:val="0"/>
+              <w:adjustRightInd w:val="0"/>
+              <w:rPr>
+                <w:rFonts w:asciiTheme="minorHAnsi" w:hAnsiTheme="minorHAnsi"/>
+              </w:rPr>
+            </w:pPr>
+            <w:r>
+              <w:rPr>
+                <w:rFonts w:asciiTheme="minorHAnsi" w:hAnsiTheme="minorHAnsi"/>
+              </w:rPr>
+              <w:t>Mike Cross</w:t>
             </w:r>
           </w:p>
         </w:tc>
@@ -4126,25 +4139,7 @@
                 <w:sz w:val="16"/>
                 <w:szCs w:val="16"/>
               </w:rPr>
-              <w:t xml:space="preserve">If Division </w:t>
-            </w:r>
-            <w:proofErr w:type="spellStart"/>
-            <w:r>
-              <w:rPr>
-                <w:rFonts w:ascii="Courier New" w:hAnsi="Courier New" w:cs="Courier New"/>
-                <w:sz w:val="16"/>
-                <w:szCs w:val="16"/>
-              </w:rPr>
-              <w:t>can not</w:t>
-            </w:r>
-            <w:proofErr w:type="spellEnd"/>
-            <w:r>
-              <w:rPr>
-                <w:rFonts w:ascii="Courier New" w:hAnsi="Courier New" w:cs="Courier New"/>
-                <w:sz w:val="16"/>
-                <w:szCs w:val="16"/>
-              </w:rPr>
-              <w:t xml:space="preserve"> sell recycle then “Proposal Letter Existing Customer Generic No Recycling”</w:t>
+              <w:t>If Division can not sell recycle then “Proposal Letter Existing Customer Generic No Recycling”</w:t>
             </w:r>
           </w:p>
           <w:p>
@@ -4161,25 +4156,7 @@
                 <w:sz w:val="16"/>
                 <w:szCs w:val="16"/>
               </w:rPr>
-              <w:t xml:space="preserve">  </w:t>
-            </w:r>
-            <w:proofErr w:type="spellStart"/>
-            <w:r>
-              <w:rPr>
-                <w:rFonts w:ascii="Courier New" w:hAnsi="Courier New" w:cs="Courier New"/>
-                <w:sz w:val="16"/>
-                <w:szCs w:val="16"/>
-              </w:rPr>
-              <w:t>ElsIf</w:t>
-            </w:r>
-            <w:proofErr w:type="spellEnd"/>
-            <w:r>
-              <w:rPr>
-                <w:rFonts w:ascii="Courier New" w:hAnsi="Courier New" w:cs="Courier New"/>
-                <w:sz w:val="16"/>
-                <w:szCs w:val="16"/>
-              </w:rPr>
-              <w:t xml:space="preserve"> </w:t>
+              <w:t xml:space="preserve">  ElsIf </w:t>
             </w:r>
             <w:r>
               <w:rPr>
@@ -4204,16 +4181,15 @@
                 <w:sz w:val="16"/>
                 <w:szCs w:val="16"/>
               </w:rPr>
-              <w:t xml:space="preserve">  </w:t>
+              <w:t xml:space="preserve">  Els</w:t>
             </w:r>
-            <w:proofErr w:type="spellStart"/>
             <w:r>
               <w:rPr>
                 <w:rFonts w:ascii="Courier New" w:hAnsi="Courier New" w:cs="Courier New"/>
                 <w:sz w:val="16"/>
                 <w:szCs w:val="16"/>
               </w:rPr>
-              <w:t>Els</w:t>
+              <w:t>I</w:t>
             </w:r>
             <w:r>
               <w:rPr>
@@ -4221,24 +4197,7 @@
                 <w:sz w:val="16"/>
                 <w:szCs w:val="16"/>
               </w:rPr>
-              <w:t>I</w:t>
-            </w:r>
-            <w:r>
-              <w:rPr>
-                <w:rFonts w:ascii="Courier New" w:hAnsi="Courier New" w:cs="Courier New"/>
-                <w:sz w:val="16"/>
-                <w:szCs w:val="16"/>
-              </w:rPr>
-              <w:t>f</w:t>
-            </w:r>
-            <w:proofErr w:type="spellEnd"/>
-            <w:r>
-              <w:rPr>
-                <w:rFonts w:ascii="Courier New" w:hAnsi="Courier New" w:cs="Courier New"/>
-                <w:sz w:val="16"/>
-                <w:szCs w:val="16"/>
-              </w:rPr>
-              <w:t xml:space="preserve"> Performance</w:t>
+              <w:t>f Performance</w:t>
             </w:r>
             <w:r>
               <w:rPr>
@@ -4263,43 +4222,7 @@
                 <w:sz w:val="16"/>
                 <w:szCs w:val="16"/>
               </w:rPr>
-              <w:t xml:space="preserve">  </w:t>
-            </w:r>
-            <w:proofErr w:type="spellStart"/>
-            <w:r>
-              <w:rPr>
-                <w:rFonts w:ascii="Courier New" w:hAnsi="Courier New" w:cs="Courier New"/>
-                <w:sz w:val="16"/>
-                <w:szCs w:val="16"/>
-              </w:rPr>
-              <w:t>ElsIf</w:t>
-            </w:r>
-            <w:proofErr w:type="spellEnd"/>
-            <w:r>
-              <w:rPr>
-                <w:rFonts w:ascii="Courier New" w:hAnsi="Courier New" w:cs="Courier New"/>
-                <w:sz w:val="16"/>
-                <w:szCs w:val="16"/>
-              </w:rPr>
-              <w:t xml:space="preserve"> </w:t>
-            </w:r>
-            <w:proofErr w:type="spellStart"/>
-            <w:r>
-              <w:rPr>
-                <w:rFonts w:ascii="Courier New" w:hAnsi="Courier New" w:cs="Courier New"/>
-                <w:sz w:val="16"/>
-                <w:szCs w:val="16"/>
-              </w:rPr>
-              <w:t>Enviornmental</w:t>
-            </w:r>
-            <w:proofErr w:type="spellEnd"/>
-            <w:r>
-              <w:rPr>
-                <w:rFonts w:ascii="Courier New" w:hAnsi="Courier New" w:cs="Courier New"/>
-                <w:sz w:val="16"/>
-                <w:szCs w:val="16"/>
-              </w:rPr>
-              <w:t xml:space="preserve"> then “Proposal Letter Existing Customer Environmental…”</w:t>
+              <w:t xml:space="preserve">  ElsIf Enviornmental then “Proposal Letter Existing Customer Environmental…”</w:t>
             </w:r>
           </w:p>
           <w:p>
@@ -4327,23 +4250,13 @@
                 <w:szCs w:val="16"/>
               </w:rPr>
             </w:pPr>
-            <w:proofErr w:type="spellStart"/>
             <w:r>
               <w:rPr>
                 <w:rFonts w:ascii="Courier New" w:hAnsi="Courier New" w:cs="Courier New"/>
                 <w:sz w:val="16"/>
                 <w:szCs w:val="16"/>
               </w:rPr>
-              <w:t>ElsIF</w:t>
-            </w:r>
-            <w:proofErr w:type="spellEnd"/>
-            <w:r>
-              <w:rPr>
-                <w:rFonts w:ascii="Courier New" w:hAnsi="Courier New" w:cs="Courier New"/>
-                <w:sz w:val="16"/>
-                <w:szCs w:val="16"/>
-              </w:rPr>
-              <w:t xml:space="preserve"> Any New Customer then check segment</w:t>
+              <w:t>ElsIF Any New Customer then check segment</w:t>
             </w:r>
           </w:p>
           <w:p>
@@ -4361,25 +4274,7 @@
                 <w:sz w:val="16"/>
                 <w:szCs w:val="16"/>
               </w:rPr>
-              <w:t xml:space="preserve">   If Division </w:t>
-            </w:r>
-            <w:proofErr w:type="spellStart"/>
-            <w:r>
-              <w:rPr>
-                <w:rFonts w:ascii="Courier New" w:hAnsi="Courier New" w:cs="Courier New"/>
-                <w:sz w:val="16"/>
-                <w:szCs w:val="16"/>
-              </w:rPr>
-              <w:t>can not</w:t>
-            </w:r>
-            <w:proofErr w:type="spellEnd"/>
-            <w:r>
-              <w:rPr>
-                <w:rFonts w:ascii="Courier New" w:hAnsi="Courier New" w:cs="Courier New"/>
-                <w:sz w:val="16"/>
-                <w:szCs w:val="16"/>
-              </w:rPr>
-              <w:t xml:space="preserve"> sell recycle then “Proposal Letter NEW Customer Generic   No Recycling”</w:t>
+              <w:t xml:space="preserve">   If Division can not sell recycle then “Proposal Letter NEW Customer Generic   No Recycling”</w:t>
             </w:r>
           </w:p>
           <w:p>
@@ -4396,25 +4291,7 @@
                 <w:sz w:val="16"/>
                 <w:szCs w:val="16"/>
               </w:rPr>
-              <w:t xml:space="preserve">  </w:t>
-            </w:r>
-            <w:proofErr w:type="spellStart"/>
-            <w:r>
-              <w:rPr>
-                <w:rFonts w:ascii="Courier New" w:hAnsi="Courier New" w:cs="Courier New"/>
-                <w:sz w:val="16"/>
-                <w:szCs w:val="16"/>
-              </w:rPr>
-              <w:t>ElsIf</w:t>
-            </w:r>
-            <w:proofErr w:type="spellEnd"/>
-            <w:r>
-              <w:rPr>
-                <w:rFonts w:ascii="Courier New" w:hAnsi="Courier New" w:cs="Courier New"/>
-                <w:sz w:val="16"/>
-                <w:szCs w:val="16"/>
-              </w:rPr>
-              <w:t xml:space="preserve"> Price then “Proposal Letter NEW Customer Price”</w:t>
+              <w:t xml:space="preserve">  ElsIf Price then “Proposal Letter NEW Customer Price”</w:t>
             </w:r>
           </w:p>
           <w:p>
@@ -4431,25 +4308,7 @@
                 <w:sz w:val="16"/>
                 <w:szCs w:val="16"/>
               </w:rPr>
-              <w:t xml:space="preserve">  </w:t>
-            </w:r>
-            <w:proofErr w:type="spellStart"/>
-            <w:r>
-              <w:rPr>
-                <w:rFonts w:ascii="Courier New" w:hAnsi="Courier New" w:cs="Courier New"/>
-                <w:sz w:val="16"/>
-                <w:szCs w:val="16"/>
-              </w:rPr>
-              <w:t>ElsIf</w:t>
-            </w:r>
-            <w:proofErr w:type="spellEnd"/>
-            <w:r>
-              <w:rPr>
-                <w:rFonts w:ascii="Courier New" w:hAnsi="Courier New" w:cs="Courier New"/>
-                <w:sz w:val="16"/>
-                <w:szCs w:val="16"/>
-              </w:rPr>
-              <w:t xml:space="preserve"> Performance then “Proposal Letter NEW Customer Perform…”</w:t>
+              <w:t xml:space="preserve">  ElsIf Performance then “Proposal Letter NEW Customer Perform…”</w:t>
             </w:r>
           </w:p>
           <w:p>
@@ -4466,43 +4325,7 @@
                 <w:sz w:val="16"/>
                 <w:szCs w:val="16"/>
               </w:rPr>
-              <w:t xml:space="preserve">  </w:t>
-            </w:r>
-            <w:proofErr w:type="spellStart"/>
-            <w:r>
-              <w:rPr>
-                <w:rFonts w:ascii="Courier New" w:hAnsi="Courier New" w:cs="Courier New"/>
-                <w:sz w:val="16"/>
-                <w:szCs w:val="16"/>
-              </w:rPr>
-              <w:t>ElsIf</w:t>
-            </w:r>
-            <w:proofErr w:type="spellEnd"/>
-            <w:r>
-              <w:rPr>
-                <w:rFonts w:ascii="Courier New" w:hAnsi="Courier New" w:cs="Courier New"/>
-                <w:sz w:val="16"/>
-                <w:szCs w:val="16"/>
-              </w:rPr>
-              <w:t xml:space="preserve"> </w:t>
-            </w:r>
-            <w:proofErr w:type="spellStart"/>
-            <w:r>
-              <w:rPr>
-                <w:rFonts w:ascii="Courier New" w:hAnsi="Courier New" w:cs="Courier New"/>
-                <w:sz w:val="16"/>
-                <w:szCs w:val="16"/>
-              </w:rPr>
-              <w:t>Enviornmental</w:t>
-            </w:r>
-            <w:proofErr w:type="spellEnd"/>
-            <w:r>
-              <w:rPr>
-                <w:rFonts w:ascii="Courier New" w:hAnsi="Courier New" w:cs="Courier New"/>
-                <w:sz w:val="16"/>
-                <w:szCs w:val="16"/>
-              </w:rPr>
-              <w:t xml:space="preserve"> then “Proposal Letter NEW Customer Environmental…”</w:t>
+              <w:t xml:space="preserve">  ElsIf Enviornmental then “Proposal Letter NEW Customer Environmental…”</w:t>
             </w:r>
           </w:p>
           <w:p>
@@ -4649,14 +4472,12 @@
                 <w:rFonts w:asciiTheme="minorHAnsi" w:hAnsiTheme="minorHAnsi"/>
               </w:rPr>
             </w:pPr>
-            <w:proofErr w:type="spellStart"/>
             <w:r>
               <w:rPr>
                 <w:rFonts w:asciiTheme="minorHAnsi" w:hAnsiTheme="minorHAnsi"/>
               </w:rPr>
               <w:t>Config</w:t>
             </w:r>
-            <w:proofErr w:type="spellEnd"/>
           </w:p>
         </w:tc>
         <w:tc>
@@ -4862,19 +4683,11 @@
                 <w:rFonts w:asciiTheme="minorHAnsi" w:hAnsiTheme="minorHAnsi"/>
               </w:rPr>
             </w:pPr>
-            <w:proofErr w:type="spellStart"/>
             <w:r>
               <w:rPr>
                 <w:rFonts w:asciiTheme="minorHAnsi" w:hAnsiTheme="minorHAnsi"/>
               </w:rPr>
-              <w:t>InfoPro</w:t>
-            </w:r>
-            <w:proofErr w:type="spellEnd"/>
-            <w:r>
-              <w:rPr>
-                <w:rFonts w:asciiTheme="minorHAnsi" w:hAnsiTheme="minorHAnsi"/>
-              </w:rPr>
-              <w:t xml:space="preserve"> Interf</w:t>
+              <w:t>InfoPro Interf</w:t>
             </w:r>
             <w:r>
               <w:rPr>
@@ -5029,12 +4842,15 @@
     <w:p>
       <w:pPr>
         <w:pStyle w:val="BodyText"/>
-      </w:pPr>
-      <w:r>
-        <w:t>republic_brandguide_v1</w:t>
-      </w:r>
-      <w:r>
-        <w:t>.pdf</w:t>
+        <w:rPr>
+          <w:rFonts w:asciiTheme="minorHAnsi" w:hAnsiTheme="minorHAnsi"/>
+        </w:rPr>
+      </w:pPr>
+      <w:r>
+        <w:rPr>
+          <w:rFonts w:asciiTheme="minorHAnsi" w:hAnsiTheme="minorHAnsi"/>
+        </w:rPr>
+        <w:t>republic_brandguide_v1.pdf</w:t>
       </w:r>
     </w:p>
     <w:p>
@@ -5082,13 +4898,13 @@
         <mc:AlternateContent>
           <mc:Choice Requires="wps">
             <w:drawing>
-              <wp:anchor distT="0" distB="0" distL="114300" distR="114300" simplePos="0" relativeHeight="251672576" behindDoc="0" locked="0" layoutInCell="1" allowOverlap="1" wp14:anchorId="2162FE0E" wp14:editId="08599142">
+              <wp:anchor distT="0" distB="0" distL="114300" distR="114300" simplePos="0" relativeHeight="251672576" behindDoc="0" locked="0" layoutInCell="1" allowOverlap="1" wp14:anchorId="2162FE0E" wp14:editId="74B51CB2">
                 <wp:simplePos x="0" y="0"/>
                 <wp:positionH relativeFrom="column">
-                  <wp:posOffset>3604565</wp:posOffset>
+                  <wp:posOffset>3547110</wp:posOffset>
                 </wp:positionH>
                 <wp:positionV relativeFrom="paragraph">
-                  <wp:posOffset>735381</wp:posOffset>
+                  <wp:posOffset>230505</wp:posOffset>
                 </wp:positionV>
                 <wp:extent cx="1004672" cy="219176"/>
                 <wp:effectExtent l="0" t="0" r="24130" b="28575"/>
@@ -5184,7 +5000,7 @@
                 <v:stroke joinstyle="miter"/>
                 <v:path gradientshapeok="t" o:connecttype="rect"/>
               </v:shapetype>
-              <v:shape id="Text Box 16" o:spid="_x0000_s1027" type="#_x0000_t202" style="position:absolute;margin-left:283.8pt;margin-top:57.9pt;width:79.1pt;height:17.25pt;z-index:251672576;visibility:visible;mso-wrap-style:square;mso-width-percent:0;mso-height-percent:0;mso-wrap-distance-left:9pt;mso-wrap-distance-top:0;mso-wrap-distance-right:9pt;mso-wrap-distance-bottom:0;mso-position-horizontal:absolute;mso-position-horizontal-relative:text;mso-position-vertical:absolute;mso-position-vertical-relative:text;mso-width-percent:0;mso-height-percent:0;mso-width-relative:margin;mso-height-relative:margin;v-text-anchor:top" o:gfxdata="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" fillcolor="white [3201]" strokeweight=".5pt">
+              <v:shape id="Text Box 16" o:spid="_x0000_s1027" type="#_x0000_t202" style="position:absolute;margin-left:279.3pt;margin-top:18.15pt;width:79.1pt;height:17.25pt;z-index:251672576;visibility:visible;mso-wrap-style:square;mso-width-percent:0;mso-height-percent:0;mso-wrap-distance-left:9pt;mso-wrap-distance-top:0;mso-wrap-distance-right:9pt;mso-wrap-distance-bottom:0;mso-position-horizontal:absolute;mso-position-horizontal-relative:text;mso-position-vertical:absolute;mso-position-vertical-relative:text;mso-width-percent:0;mso-height-percent:0;mso-width-relative:margin;mso-height-relative:margin;v-text-anchor:top" o:gfxdata="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" fillcolor="white [3201]" strokeweight=".5pt">
                 <v:textbox>
                   <w:txbxContent>
                     <w:p>
@@ -5681,7 +5497,7 @@
                     <pic:cNvPicPr/>
                   </pic:nvPicPr>
                   <pic:blipFill>
-                    <a:blip r:embed="rId25"/>
+                    <a:blip r:embed="rId27"/>
                     <a:stretch>
                       <a:fillRect/>
                     </a:stretch>
@@ -6169,7 +5985,7 @@
                     <pic:cNvPicPr/>
                   </pic:nvPicPr>
                   <pic:blipFill>
-                    <a:blip r:embed="rId26"/>
+                    <a:blip r:embed="rId28"/>
                     <a:stretch>
                       <a:fillRect/>
                     </a:stretch>
@@ -6189,6 +6005,17 @@
           </wp:inline>
         </w:drawing>
       </w:r>
+    </w:p>
+    <w:p>
+      <w:pPr>
+        <w:pStyle w:val="BodyText"/>
+        <w:rPr>
+          <w:rFonts w:ascii="Calibri" w:eastAsiaTheme="minorHAnsi" w:hAnsi="Calibri"/>
+          <w:b/>
+          <w:sz w:val="18"/>
+          <w:szCs w:val="18"/>
+        </w:rPr>
+      </w:pPr>
     </w:p>
     <w:p>
       <w:pPr>
@@ -6488,7 +6315,7 @@
                     <pic:cNvPicPr/>
                   </pic:nvPicPr>
                   <pic:blipFill>
-                    <a:blip r:embed="rId27"/>
+                    <a:blip r:embed="rId29"/>
                     <a:stretch>
                       <a:fillRect/>
                     </a:stretch>
@@ -6632,19 +6459,11 @@
         </w:rPr>
       </w:pPr>
       <w:bookmarkStart w:id="27" w:name="_Toc412015690"/>
-      <w:proofErr w:type="spellStart"/>
-      <w:r>
-        <w:rPr>
-          <w:rFonts w:asciiTheme="minorHAnsi" w:hAnsiTheme="minorHAnsi"/>
-        </w:rPr>
-        <w:t>InfoPro</w:t>
-      </w:r>
-      <w:proofErr w:type="spellEnd"/>
-      <w:r>
-        <w:rPr>
-          <w:rFonts w:asciiTheme="minorHAnsi" w:hAnsiTheme="minorHAnsi"/>
-        </w:rPr>
-        <w:t xml:space="preserve"> </w:t>
+      <w:r>
+        <w:rPr>
+          <w:rFonts w:asciiTheme="minorHAnsi" w:hAnsiTheme="minorHAnsi"/>
+        </w:rPr>
+        <w:t xml:space="preserve">InfoPro </w:t>
       </w:r>
       <w:r>
         <w:rPr>
@@ -6793,9 +6612,9 @@
         <w:t xml:space="preserve"> </w:t>
       </w:r>
     </w:p>
+    <w:bookmarkEnd w:id="15"/>
     <w:bookmarkEnd w:id="16"/>
     <w:bookmarkEnd w:id="17"/>
-    <w:bookmarkEnd w:id="18"/>
     <w:p>
       <w:pPr>
         <w:jc w:val="both"/>
@@ -6805,8 +6624,8 @@
       </w:pPr>
     </w:p>
     <w:sectPr>
-      <w:headerReference w:type="default" r:id="rId28"/>
-      <w:footerReference w:type="default" r:id="rId29"/>
+      <w:headerReference w:type="default" r:id="rId30"/>
+      <w:footerReference w:type="default" r:id="rId31"/>
       <w:pgSz w:w="12240" w:h="15840" w:code="1"/>
       <w:pgMar w:top="1440" w:right="1440" w:bottom="1440" w:left="1800" w:header="720" w:footer="720" w:gutter="0"/>
       <w:pgNumType w:start="4"/>
@@ -6995,7 +6814,7 @@
       <w:rPr>
         <w:noProof/>
       </w:rPr>
-      <w:t>2/18/2015 9:18:48 AM</w:t>
+      <w:t>2/18/2015 1:45:24 PM</w:t>
     </w:r>
     <w:r>
       <w:rPr>
@@ -7058,7 +6877,7 @@
         <w:sz w:val="16"/>
         <w:szCs w:val="16"/>
       </w:rPr>
-      <w:t>11</w:t>
+      <w:t>7</w:t>
     </w:r>
     <w:r>
       <w:rPr>
@@ -13886,12 +13705,21 @@
 </file>
 
 <file path=customXml/item1.xml><?xml version="1.0" encoding="utf-8"?>
+<?mso-contentType ?>
+<FormTemplates xmlns="http://schemas.microsoft.com/sharepoint/v3/contenttype/forms">
+  <Display>DocumentLibraryForm</Display>
+  <Edit>DocumentLibraryForm</Edit>
+  <New>DocumentLibraryForm</New>
+</FormTemplates>
+</file>
+
+<file path=customXml/item2.xml><?xml version="1.0" encoding="utf-8"?>
 <p:properties xmlns:p="http://schemas.microsoft.com/office/2006/metadata/properties" xmlns:xsi="http://www.w3.org/2001/XMLSchema-instance">
   <documentManagement/>
 </p:properties>
 </file>
 
-<file path=customXml/item2.xml><?xml version="1.0" encoding="utf-8"?>
+<file path=customXml/item3.xml><?xml version="1.0" encoding="utf-8"?>
 <ct:contentTypeSchema xmlns:ct="http://schemas.microsoft.com/office/2006/metadata/contentType" xmlns:ma="http://schemas.microsoft.com/office/2006/metadata/properties/metaAttributes" ct:_="" ma:_="" ma:contentTypeName="Document" ma:contentTypeID="0x01010007B1D441ADEC8642ABD94220A12323FC" ma:contentTypeVersion="0" ma:contentTypeDescription="Create a new document." ma:contentTypeScope="" ma:versionID="004e9817178017d7dbe120b842248b7f">
   <xsd:schema xmlns:xsd="http://www.w3.org/2001/XMLSchema" xmlns:xs="http://www.w3.org/2001/XMLSchema" xmlns:p="http://schemas.microsoft.com/office/2006/metadata/properties" targetNamespace="http://schemas.microsoft.com/office/2006/metadata/properties" ma:root="true" ma:fieldsID="c64490b4aec6201516c3a874156f37b2">
     <xsd:element name="properties">
@@ -14005,20 +13833,19 @@
 </ct:contentTypeSchema>
 </file>
 
-<file path=customXml/item3.xml><?xml version="1.0" encoding="utf-8"?>
-<?mso-contentType ?>
-<FormTemplates xmlns="http://schemas.microsoft.com/sharepoint/v3/contenttype/forms">
-  <Display>DocumentLibraryForm</Display>
-  <Edit>DocumentLibraryForm</Edit>
-  <New>DocumentLibraryForm</New>
-</FormTemplates>
-</file>
-
 <file path=customXml/item4.xml><?xml version="1.0" encoding="utf-8"?>
 <b:Sources xmlns:b="http://schemas.openxmlformats.org/officeDocument/2006/bibliography" xmlns="http://schemas.openxmlformats.org/officeDocument/2006/bibliography" SelectedStyle="\APA.XSL" StyleName="APA"/>
 </file>
 
 <file path=customXml/itemProps1.xml><?xml version="1.0" encoding="utf-8"?>
+<ds:datastoreItem xmlns:ds="http://schemas.openxmlformats.org/officeDocument/2006/customXml" ds:itemID="{3CBB50F0-8F85-42BF-AC23-9DA2DC66E259}">
+  <ds:schemaRefs>
+    <ds:schemaRef ds:uri="http://schemas.microsoft.com/sharepoint/v3/contenttype/forms"/>
+  </ds:schemaRefs>
+</ds:datastoreItem>
+</file>
+
+<file path=customXml/itemProps2.xml><?xml version="1.0" encoding="utf-8"?>
 <ds:datastoreItem xmlns:ds="http://schemas.openxmlformats.org/officeDocument/2006/customXml" ds:itemID="{E5265DE5-3E8E-4120-8280-8EC419E03148}">
   <ds:schemaRefs>
     <ds:schemaRef ds:uri="http://schemas.microsoft.com/office/2006/metadata/properties"/>
@@ -14026,7 +13853,7 @@
 </ds:datastoreItem>
 </file>
 
-<file path=customXml/itemProps2.xml><?xml version="1.0" encoding="utf-8"?>
+<file path=customXml/itemProps3.xml><?xml version="1.0" encoding="utf-8"?>
 <ds:datastoreItem xmlns:ds="http://schemas.openxmlformats.org/officeDocument/2006/customXml" ds:itemID="{BA7BD11F-C275-40DD-82C9-C791F093B530}">
   <ds:schemaRefs>
     <ds:schemaRef ds:uri="http://schemas.microsoft.com/office/2006/metadata/contentType"/>
@@ -14042,16 +13869,8 @@
 </ds:datastoreItem>
 </file>
 
-<file path=customXml/itemProps3.xml><?xml version="1.0" encoding="utf-8"?>
-<ds:datastoreItem xmlns:ds="http://schemas.openxmlformats.org/officeDocument/2006/customXml" ds:itemID="{3CBB50F0-8F85-42BF-AC23-9DA2DC66E259}">
-  <ds:schemaRefs>
-    <ds:schemaRef ds:uri="http://schemas.microsoft.com/sharepoint/v3/contenttype/forms"/>
-  </ds:schemaRefs>
-</ds:datastoreItem>
-</file>
-
 <file path=customXml/itemProps4.xml><?xml version="1.0" encoding="utf-8"?>
-<ds:datastoreItem xmlns:ds="http://schemas.openxmlformats.org/officeDocument/2006/customXml" ds:itemID="{239B208F-FDD7-479E-93FA-0DCBF432D9B3}">
+<ds:datastoreItem xmlns:ds="http://schemas.openxmlformats.org/officeDocument/2006/customXml" ds:itemID="{916C4629-3CBC-4A4C-9A9B-8CD137CEC2CC}">
   <ds:schemaRefs>
     <ds:schemaRef ds:uri="http://schemas.openxmlformats.org/officeDocument/2006/bibliography"/>
   </ds:schemaRefs>

</xml_diff>